<commit_message>
modify dir arch as typical beego
</commit_message>
<xml_diff>
--- a/doc/Diary.docx
+++ b/doc/Diary.docx
@@ -14,6 +14,10 @@
     <w:p>
       <w:pPr>
         <w:pStyle w:val="PreformattedText"/>
+        <w:numPr>
+          <w:ilvl w:val="0"/>
+          <w:numId w:val="2"/>
+        </w:numPr>
         <w:rPr/>
       </w:pPr>
       <w:r>
@@ -34,14 +38,14 @@
       <w:tblPr>
         <w:tblW w:w="9638" w:type="dxa"/>
         <w:jc w:val="left"/>
-        <w:tblInd w:w="50" w:type="dxa"/>
+        <w:tblInd w:w="47" w:type="dxa"/>
         <w:tblBorders>
           <w:top w:val="single" w:sz="2" w:space="0" w:color="000001"/>
           <w:left w:val="single" w:sz="2" w:space="0" w:color="000001"/>
         </w:tblBorders>
         <w:tblCellMar>
           <w:top w:w="55" w:type="dxa"/>
-          <w:left w:w="48" w:type="dxa"/>
+          <w:left w:w="45" w:type="dxa"/>
           <w:bottom w:w="55" w:type="dxa"/>
           <w:right w:w="55" w:type="dxa"/>
         </w:tblCellMar>
@@ -61,7 +65,7 @@
             </w:tcBorders>
             <w:shd w:fill="auto" w:val="clear"/>
             <w:tcMar>
-              <w:left w:w="48" w:type="dxa"/>
+              <w:left w:w="45" w:type="dxa"/>
             </w:tcMar>
           </w:tcPr>
           <w:p>
@@ -94,7 +98,7 @@
             </w:tcBorders>
             <w:shd w:fill="auto" w:val="clear"/>
             <w:tcMar>
-              <w:left w:w="48" w:type="dxa"/>
+              <w:left w:w="45" w:type="dxa"/>
             </w:tcMar>
           </w:tcPr>
           <w:p>
@@ -130,7 +134,7 @@
             </w:tcBorders>
             <w:shd w:fill="auto" w:val="clear"/>
             <w:tcMar>
-              <w:left w:w="48" w:type="dxa"/>
+              <w:left w:w="45" w:type="dxa"/>
             </w:tcMar>
           </w:tcPr>
           <w:p>
@@ -180,15 +184,7 @@
                 <w:sz w:val="20"/>
                 <w:szCs w:val="20"/>
               </w:rPr>
-              <w:t xml:space="preserve">3. </w:t>
-            </w:r>
-            <w:r>
-              <w:rPr>
-                <w:rFonts w:eastAsia="Nimbus Mono L" w:cs="Liberation Mono" w:ascii="Liberation Mono" w:hAnsi="Liberation Mono"/>
-                <w:sz w:val="20"/>
-                <w:szCs w:val="20"/>
-              </w:rPr>
-              <w:t>web server</w:t>
+              <w:t>3. web server</w:t>
             </w:r>
           </w:p>
         </w:tc>
@@ -205,7 +201,7 @@
             </w:tcBorders>
             <w:shd w:fill="auto" w:val="clear"/>
             <w:tcMar>
-              <w:left w:w="48" w:type="dxa"/>
+              <w:left w:w="45" w:type="dxa"/>
             </w:tcMar>
           </w:tcPr>
           <w:p>
@@ -293,29 +289,43 @@
       </w:pPr>
       <w:r>
         <w:rPr/>
-        <w:t>3</w:t>
-      </w:r>
-      <w:r>
-        <w:rPr/>
-        <w:t xml:space="preserve">. </w:t>
-      </w:r>
-      <w:r>
-        <w:rPr/>
-        <w:t>return the result of ls</w:t>
-      </w:r>
-    </w:p>
-    <w:p>
-      <w:pPr>
-        <w:pStyle w:val="PreformattedText"/>
-        <w:rPr/>
-      </w:pPr>
-      <w:r>
-        <w:rPr/>
-      </w:r>
-    </w:p>
-    <w:p>
-      <w:pPr>
-        <w:pStyle w:val="PreformattedText"/>
+        <w:t>3. return the result of ls</w:t>
+      </w:r>
+    </w:p>
+    <w:p>
+      <w:pPr>
+        <w:pStyle w:val="PreformattedText"/>
+        <w:rPr/>
+      </w:pPr>
+      <w:r>
+        <w:rPr/>
+      </w:r>
+    </w:p>
+    <w:p>
+      <w:pPr>
+        <w:pStyle w:val="PreformattedText"/>
+        <w:rPr/>
+      </w:pPr>
+      <w:r>
+        <w:rPr/>
+      </w:r>
+    </w:p>
+    <w:p>
+      <w:pPr>
+        <w:pStyle w:val="PreformattedText"/>
+        <w:rPr/>
+      </w:pPr>
+      <w:r>
+        <w:rPr/>
+      </w:r>
+    </w:p>
+    <w:p>
+      <w:pPr>
+        <w:pStyle w:val="PreformattedText"/>
+        <w:numPr>
+          <w:ilvl w:val="0"/>
+          <w:numId w:val="1"/>
+        </w:numPr>
         <w:rPr/>
       </w:pPr>
       <w:r>
@@ -401,6 +411,431 @@
     </w:sectPr>
   </w:body>
 </w:document>
+</file>
+
+<file path=word/numbering.xml><?xml version="1.0" encoding="utf-8"?>
+<w:numbering xmlns:w="http://schemas.openxmlformats.org/wordprocessingml/2006/main" xmlns:o="urn:schemas-microsoft-com:office:office" xmlns:r="http://schemas.openxmlformats.org/officeDocument/2006/relationships" xmlns:v="urn:schemas-microsoft-com:vml">
+  <w:abstractNum w:abstractNumId="1">
+    <w:lvl w:ilvl="0">
+      <w:start w:val="1"/>
+      <w:numFmt w:val="bullet"/>
+      <w:lvlText w:val=""/>
+      <w:lvlJc w:val="left"/>
+      <w:pPr>
+        <w:tabs>
+          <w:tab w:val="num" w:pos="720"/>
+        </w:tabs>
+        <w:ind w:left="720" w:hanging="360"/>
+      </w:pPr>
+      <w:rPr>
+        <w:rFonts w:ascii="Symbol" w:hAnsi="Symbol" w:cs="Symbol" w:hint="default"/>
+        <w:rFonts w:cs="OpenSymbol"/>
+      </w:rPr>
+    </w:lvl>
+    <w:lvl w:ilvl="1">
+      <w:start w:val="1"/>
+      <w:numFmt w:val="bullet"/>
+      <w:lvlText w:val="◦"/>
+      <w:lvlJc w:val="left"/>
+      <w:pPr>
+        <w:tabs>
+          <w:tab w:val="num" w:pos="1080"/>
+        </w:tabs>
+        <w:ind w:left="1080" w:hanging="360"/>
+      </w:pPr>
+      <w:rPr>
+        <w:rFonts w:ascii="OpenSymbol" w:hAnsi="OpenSymbol" w:cs="OpenSymbol" w:hint="default"/>
+        <w:rFonts w:cs="OpenSymbol"/>
+      </w:rPr>
+    </w:lvl>
+    <w:lvl w:ilvl="2">
+      <w:start w:val="1"/>
+      <w:numFmt w:val="bullet"/>
+      <w:lvlText w:val="▪"/>
+      <w:lvlJc w:val="left"/>
+      <w:pPr>
+        <w:tabs>
+          <w:tab w:val="num" w:pos="1440"/>
+        </w:tabs>
+        <w:ind w:left="1440" w:hanging="360"/>
+      </w:pPr>
+      <w:rPr>
+        <w:rFonts w:ascii="OpenSymbol" w:hAnsi="OpenSymbol" w:cs="OpenSymbol" w:hint="default"/>
+        <w:rFonts w:cs="OpenSymbol"/>
+      </w:rPr>
+    </w:lvl>
+    <w:lvl w:ilvl="3">
+      <w:start w:val="1"/>
+      <w:numFmt w:val="bullet"/>
+      <w:lvlText w:val=""/>
+      <w:lvlJc w:val="left"/>
+      <w:pPr>
+        <w:tabs>
+          <w:tab w:val="num" w:pos="1800"/>
+        </w:tabs>
+        <w:ind w:left="1800" w:hanging="360"/>
+      </w:pPr>
+      <w:rPr>
+        <w:rFonts w:ascii="Symbol" w:hAnsi="Symbol" w:cs="Symbol" w:hint="default"/>
+        <w:rFonts w:cs="OpenSymbol"/>
+      </w:rPr>
+    </w:lvl>
+    <w:lvl w:ilvl="4">
+      <w:start w:val="1"/>
+      <w:numFmt w:val="bullet"/>
+      <w:lvlText w:val="◦"/>
+      <w:lvlJc w:val="left"/>
+      <w:pPr>
+        <w:tabs>
+          <w:tab w:val="num" w:pos="2160"/>
+        </w:tabs>
+        <w:ind w:left="2160" w:hanging="360"/>
+      </w:pPr>
+      <w:rPr>
+        <w:rFonts w:ascii="OpenSymbol" w:hAnsi="OpenSymbol" w:cs="OpenSymbol" w:hint="default"/>
+        <w:rFonts w:cs="OpenSymbol"/>
+      </w:rPr>
+    </w:lvl>
+    <w:lvl w:ilvl="5">
+      <w:start w:val="1"/>
+      <w:numFmt w:val="bullet"/>
+      <w:lvlText w:val="▪"/>
+      <w:lvlJc w:val="left"/>
+      <w:pPr>
+        <w:tabs>
+          <w:tab w:val="num" w:pos="2520"/>
+        </w:tabs>
+        <w:ind w:left="2520" w:hanging="360"/>
+      </w:pPr>
+      <w:rPr>
+        <w:rFonts w:ascii="OpenSymbol" w:hAnsi="OpenSymbol" w:cs="OpenSymbol" w:hint="default"/>
+        <w:rFonts w:cs="OpenSymbol"/>
+      </w:rPr>
+    </w:lvl>
+    <w:lvl w:ilvl="6">
+      <w:start w:val="1"/>
+      <w:numFmt w:val="bullet"/>
+      <w:lvlText w:val=""/>
+      <w:lvlJc w:val="left"/>
+      <w:pPr>
+        <w:tabs>
+          <w:tab w:val="num" w:pos="2880"/>
+        </w:tabs>
+        <w:ind w:left="2880" w:hanging="360"/>
+      </w:pPr>
+      <w:rPr>
+        <w:rFonts w:ascii="Symbol" w:hAnsi="Symbol" w:cs="Symbol" w:hint="default"/>
+        <w:rFonts w:cs="OpenSymbol"/>
+      </w:rPr>
+    </w:lvl>
+    <w:lvl w:ilvl="7">
+      <w:start w:val="1"/>
+      <w:numFmt w:val="bullet"/>
+      <w:lvlText w:val="◦"/>
+      <w:lvlJc w:val="left"/>
+      <w:pPr>
+        <w:tabs>
+          <w:tab w:val="num" w:pos="3240"/>
+        </w:tabs>
+        <w:ind w:left="3240" w:hanging="360"/>
+      </w:pPr>
+      <w:rPr>
+        <w:rFonts w:ascii="OpenSymbol" w:hAnsi="OpenSymbol" w:cs="OpenSymbol" w:hint="default"/>
+        <w:rFonts w:cs="OpenSymbol"/>
+      </w:rPr>
+    </w:lvl>
+    <w:lvl w:ilvl="8">
+      <w:start w:val="1"/>
+      <w:numFmt w:val="bullet"/>
+      <w:lvlText w:val="▪"/>
+      <w:lvlJc w:val="left"/>
+      <w:pPr>
+        <w:tabs>
+          <w:tab w:val="num" w:pos="3600"/>
+        </w:tabs>
+        <w:ind w:left="3600" w:hanging="360"/>
+      </w:pPr>
+      <w:rPr>
+        <w:rFonts w:ascii="OpenSymbol" w:hAnsi="OpenSymbol" w:cs="OpenSymbol" w:hint="default"/>
+        <w:rFonts w:cs="OpenSymbol"/>
+      </w:rPr>
+    </w:lvl>
+  </w:abstractNum>
+  <w:abstractNum w:abstractNumId="2">
+    <w:lvl w:ilvl="0">
+      <w:start w:val="1"/>
+      <w:numFmt w:val="bullet"/>
+      <w:lvlText w:val=""/>
+      <w:lvlJc w:val="left"/>
+      <w:pPr>
+        <w:tabs>
+          <w:tab w:val="num" w:pos="720"/>
+        </w:tabs>
+        <w:ind w:left="720" w:hanging="360"/>
+      </w:pPr>
+      <w:rPr>
+        <w:rFonts w:ascii="Symbol" w:hAnsi="Symbol" w:cs="Symbol" w:hint="default"/>
+        <w:rFonts w:cs="OpenSymbol"/>
+      </w:rPr>
+    </w:lvl>
+    <w:lvl w:ilvl="1">
+      <w:start w:val="1"/>
+      <w:numFmt w:val="bullet"/>
+      <w:lvlText w:val="◦"/>
+      <w:lvlJc w:val="left"/>
+      <w:pPr>
+        <w:tabs>
+          <w:tab w:val="num" w:pos="1080"/>
+        </w:tabs>
+        <w:ind w:left="1080" w:hanging="360"/>
+      </w:pPr>
+      <w:rPr>
+        <w:rFonts w:ascii="OpenSymbol" w:hAnsi="OpenSymbol" w:cs="OpenSymbol" w:hint="default"/>
+        <w:rFonts w:cs="OpenSymbol"/>
+      </w:rPr>
+    </w:lvl>
+    <w:lvl w:ilvl="2">
+      <w:start w:val="1"/>
+      <w:numFmt w:val="bullet"/>
+      <w:lvlText w:val="▪"/>
+      <w:lvlJc w:val="left"/>
+      <w:pPr>
+        <w:tabs>
+          <w:tab w:val="num" w:pos="1440"/>
+        </w:tabs>
+        <w:ind w:left="1440" w:hanging="360"/>
+      </w:pPr>
+      <w:rPr>
+        <w:rFonts w:ascii="OpenSymbol" w:hAnsi="OpenSymbol" w:cs="OpenSymbol" w:hint="default"/>
+        <w:rFonts w:cs="OpenSymbol"/>
+      </w:rPr>
+    </w:lvl>
+    <w:lvl w:ilvl="3">
+      <w:start w:val="1"/>
+      <w:numFmt w:val="bullet"/>
+      <w:lvlText w:val=""/>
+      <w:lvlJc w:val="left"/>
+      <w:pPr>
+        <w:tabs>
+          <w:tab w:val="num" w:pos="1800"/>
+        </w:tabs>
+        <w:ind w:left="1800" w:hanging="360"/>
+      </w:pPr>
+      <w:rPr>
+        <w:rFonts w:ascii="Symbol" w:hAnsi="Symbol" w:cs="Symbol" w:hint="default"/>
+        <w:rFonts w:cs="OpenSymbol"/>
+      </w:rPr>
+    </w:lvl>
+    <w:lvl w:ilvl="4">
+      <w:start w:val="1"/>
+      <w:numFmt w:val="bullet"/>
+      <w:lvlText w:val="◦"/>
+      <w:lvlJc w:val="left"/>
+      <w:pPr>
+        <w:tabs>
+          <w:tab w:val="num" w:pos="2160"/>
+        </w:tabs>
+        <w:ind w:left="2160" w:hanging="360"/>
+      </w:pPr>
+      <w:rPr>
+        <w:rFonts w:ascii="OpenSymbol" w:hAnsi="OpenSymbol" w:cs="OpenSymbol" w:hint="default"/>
+        <w:rFonts w:cs="OpenSymbol"/>
+      </w:rPr>
+    </w:lvl>
+    <w:lvl w:ilvl="5">
+      <w:start w:val="1"/>
+      <w:numFmt w:val="bullet"/>
+      <w:lvlText w:val="▪"/>
+      <w:lvlJc w:val="left"/>
+      <w:pPr>
+        <w:tabs>
+          <w:tab w:val="num" w:pos="2520"/>
+        </w:tabs>
+        <w:ind w:left="2520" w:hanging="360"/>
+      </w:pPr>
+      <w:rPr>
+        <w:rFonts w:ascii="OpenSymbol" w:hAnsi="OpenSymbol" w:cs="OpenSymbol" w:hint="default"/>
+        <w:rFonts w:cs="OpenSymbol"/>
+      </w:rPr>
+    </w:lvl>
+    <w:lvl w:ilvl="6">
+      <w:start w:val="1"/>
+      <w:numFmt w:val="bullet"/>
+      <w:lvlText w:val=""/>
+      <w:lvlJc w:val="left"/>
+      <w:pPr>
+        <w:tabs>
+          <w:tab w:val="num" w:pos="2880"/>
+        </w:tabs>
+        <w:ind w:left="2880" w:hanging="360"/>
+      </w:pPr>
+      <w:rPr>
+        <w:rFonts w:ascii="Symbol" w:hAnsi="Symbol" w:cs="Symbol" w:hint="default"/>
+        <w:rFonts w:cs="OpenSymbol"/>
+      </w:rPr>
+    </w:lvl>
+    <w:lvl w:ilvl="7">
+      <w:start w:val="1"/>
+      <w:numFmt w:val="bullet"/>
+      <w:lvlText w:val="◦"/>
+      <w:lvlJc w:val="left"/>
+      <w:pPr>
+        <w:tabs>
+          <w:tab w:val="num" w:pos="3240"/>
+        </w:tabs>
+        <w:ind w:left="3240" w:hanging="360"/>
+      </w:pPr>
+      <w:rPr>
+        <w:rFonts w:ascii="OpenSymbol" w:hAnsi="OpenSymbol" w:cs="OpenSymbol" w:hint="default"/>
+        <w:rFonts w:cs="OpenSymbol"/>
+      </w:rPr>
+    </w:lvl>
+    <w:lvl w:ilvl="8">
+      <w:start w:val="1"/>
+      <w:numFmt w:val="bullet"/>
+      <w:lvlText w:val="▪"/>
+      <w:lvlJc w:val="left"/>
+      <w:pPr>
+        <w:tabs>
+          <w:tab w:val="num" w:pos="3600"/>
+        </w:tabs>
+        <w:ind w:left="3600" w:hanging="360"/>
+      </w:pPr>
+      <w:rPr>
+        <w:rFonts w:ascii="OpenSymbol" w:hAnsi="OpenSymbol" w:cs="OpenSymbol" w:hint="default"/>
+        <w:rFonts w:cs="OpenSymbol"/>
+      </w:rPr>
+    </w:lvl>
+  </w:abstractNum>
+  <w:abstractNum w:abstractNumId="3">
+    <w:lvl w:ilvl="0">
+      <w:start w:val="1"/>
+      <w:numFmt w:val="none"/>
+      <w:suff w:val="nothing"/>
+      <w:lvlText w:val=""/>
+      <w:lvlJc w:val="left"/>
+      <w:pPr>
+        <w:tabs>
+          <w:tab w:val="num" w:pos="432"/>
+        </w:tabs>
+        <w:ind w:left="432" w:hanging="432"/>
+      </w:pPr>
+    </w:lvl>
+    <w:lvl w:ilvl="1">
+      <w:start w:val="1"/>
+      <w:numFmt w:val="none"/>
+      <w:suff w:val="nothing"/>
+      <w:lvlText w:val=""/>
+      <w:lvlJc w:val="left"/>
+      <w:pPr>
+        <w:tabs>
+          <w:tab w:val="num" w:pos="576"/>
+        </w:tabs>
+        <w:ind w:left="576" w:hanging="576"/>
+      </w:pPr>
+    </w:lvl>
+    <w:lvl w:ilvl="2">
+      <w:start w:val="1"/>
+      <w:numFmt w:val="none"/>
+      <w:suff w:val="nothing"/>
+      <w:lvlText w:val=""/>
+      <w:lvlJc w:val="left"/>
+      <w:pPr>
+        <w:tabs>
+          <w:tab w:val="num" w:pos="720"/>
+        </w:tabs>
+        <w:ind w:left="720" w:hanging="720"/>
+      </w:pPr>
+    </w:lvl>
+    <w:lvl w:ilvl="3">
+      <w:start w:val="1"/>
+      <w:numFmt w:val="none"/>
+      <w:suff w:val="nothing"/>
+      <w:lvlText w:val=""/>
+      <w:lvlJc w:val="left"/>
+      <w:pPr>
+        <w:tabs>
+          <w:tab w:val="num" w:pos="864"/>
+        </w:tabs>
+        <w:ind w:left="864" w:hanging="864"/>
+      </w:pPr>
+    </w:lvl>
+    <w:lvl w:ilvl="4">
+      <w:start w:val="1"/>
+      <w:numFmt w:val="none"/>
+      <w:suff w:val="nothing"/>
+      <w:lvlText w:val=""/>
+      <w:lvlJc w:val="left"/>
+      <w:pPr>
+        <w:tabs>
+          <w:tab w:val="num" w:pos="1008"/>
+        </w:tabs>
+        <w:ind w:left="1008" w:hanging="1008"/>
+      </w:pPr>
+    </w:lvl>
+    <w:lvl w:ilvl="5">
+      <w:start w:val="1"/>
+      <w:numFmt w:val="none"/>
+      <w:suff w:val="nothing"/>
+      <w:lvlText w:val=""/>
+      <w:lvlJc w:val="left"/>
+      <w:pPr>
+        <w:tabs>
+          <w:tab w:val="num" w:pos="1152"/>
+        </w:tabs>
+        <w:ind w:left="1152" w:hanging="1152"/>
+      </w:pPr>
+    </w:lvl>
+    <w:lvl w:ilvl="6">
+      <w:start w:val="1"/>
+      <w:numFmt w:val="none"/>
+      <w:suff w:val="nothing"/>
+      <w:lvlText w:val=""/>
+      <w:lvlJc w:val="left"/>
+      <w:pPr>
+        <w:tabs>
+          <w:tab w:val="num" w:pos="1296"/>
+        </w:tabs>
+        <w:ind w:left="1296" w:hanging="1296"/>
+      </w:pPr>
+    </w:lvl>
+    <w:lvl w:ilvl="7">
+      <w:start w:val="1"/>
+      <w:numFmt w:val="none"/>
+      <w:suff w:val="nothing"/>
+      <w:lvlText w:val=""/>
+      <w:lvlJc w:val="left"/>
+      <w:pPr>
+        <w:tabs>
+          <w:tab w:val="num" w:pos="1440"/>
+        </w:tabs>
+        <w:ind w:left="1440" w:hanging="1440"/>
+      </w:pPr>
+    </w:lvl>
+    <w:lvl w:ilvl="8">
+      <w:start w:val="1"/>
+      <w:numFmt w:val="none"/>
+      <w:suff w:val="nothing"/>
+      <w:lvlText w:val=""/>
+      <w:lvlJc w:val="left"/>
+      <w:pPr>
+        <w:tabs>
+          <w:tab w:val="num" w:pos="1584"/>
+        </w:tabs>
+        <w:ind w:left="1584" w:hanging="1584"/>
+      </w:pPr>
+    </w:lvl>
+  </w:abstractNum>
+  <w:num w:numId="1">
+    <w:abstractNumId w:val="1"/>
+  </w:num>
+  <w:num w:numId="2">
+    <w:abstractNumId w:val="2"/>
+  </w:num>
+  <w:num w:numId="3">
+    <w:abstractNumId w:val="3"/>
+  </w:num>
+</w:numbering>
 </file>
 
 <file path=word/styles.xml><?xml version="1.0" encoding="utf-8"?>
@@ -432,6 +867,13 @@
       <w:sz w:val="24"/>
       <w:szCs w:val="24"/>
       <w:lang w:val="en-US" w:eastAsia="zh-CN" w:bidi="hi-IN"/>
+    </w:rPr>
+  </w:style>
+  <w:style w:type="character" w:styleId="Bullets">
+    <w:name w:val="Bullets"/>
+    <w:qFormat/>
+    <w:rPr>
+      <w:rFonts w:ascii="OpenSymbol" w:hAnsi="OpenSymbol" w:eastAsia="OpenSymbol" w:cs="OpenSymbol"/>
     </w:rPr>
   </w:style>
   <w:style w:type="paragraph" w:styleId="Heading">

</xml_diff>

<commit_message>
build router and controller with standard lib
</commit_message>
<xml_diff>
--- a/doc/Diary.docx
+++ b/doc/Diary.docx
@@ -38,14 +38,14 @@
       <w:tblPr>
         <w:tblW w:w="9638" w:type="dxa"/>
         <w:jc w:val="left"/>
-        <w:tblInd w:w="47" w:type="dxa"/>
+        <w:tblInd w:w="45" w:type="dxa"/>
         <w:tblBorders>
           <w:top w:val="single" w:sz="2" w:space="0" w:color="000001"/>
           <w:left w:val="single" w:sz="2" w:space="0" w:color="000001"/>
         </w:tblBorders>
         <w:tblCellMar>
           <w:top w:w="55" w:type="dxa"/>
-          <w:left w:w="45" w:type="dxa"/>
+          <w:left w:w="42" w:type="dxa"/>
           <w:bottom w:w="55" w:type="dxa"/>
           <w:right w:w="55" w:type="dxa"/>
         </w:tblCellMar>
@@ -65,7 +65,7 @@
             </w:tcBorders>
             <w:shd w:fill="auto" w:val="clear"/>
             <w:tcMar>
-              <w:left w:w="45" w:type="dxa"/>
+              <w:left w:w="42" w:type="dxa"/>
             </w:tcMar>
           </w:tcPr>
           <w:p>
@@ -98,7 +98,7 @@
             </w:tcBorders>
             <w:shd w:fill="auto" w:val="clear"/>
             <w:tcMar>
-              <w:left w:w="45" w:type="dxa"/>
+              <w:left w:w="42" w:type="dxa"/>
             </w:tcMar>
           </w:tcPr>
           <w:p>
@@ -134,7 +134,7 @@
             </w:tcBorders>
             <w:shd w:fill="auto" w:val="clear"/>
             <w:tcMar>
-              <w:left w:w="45" w:type="dxa"/>
+              <w:left w:w="42" w:type="dxa"/>
             </w:tcMar>
           </w:tcPr>
           <w:p>
@@ -201,7 +201,7 @@
             </w:tcBorders>
             <w:shd w:fill="auto" w:val="clear"/>
             <w:tcMar>
-              <w:left w:w="45" w:type="dxa"/>
+              <w:left w:w="42" w:type="dxa"/>
             </w:tcMar>
           </w:tcPr>
           <w:p>
@@ -349,7 +349,11 @@
       </w:pPr>
       <w:r>
         <w:rPr/>
-        <w:t>easily accomplish task of yesterday, so easy!</w:t>
+        <w:t>E</w:t>
+      </w:r>
+      <w:r>
+        <w:rPr/>
+        <w:t>asily accomplish task of yesterday, so easy!</w:t>
       </w:r>
     </w:p>
     <w:p>
@@ -378,26 +382,126 @@
       </w:pPr>
       <w:r>
         <w:rPr/>
-        <w:t xml:space="preserve">1. separate dir from file </w:t>
-      </w:r>
-    </w:p>
-    <w:p>
-      <w:pPr>
-        <w:pStyle w:val="PreformattedText"/>
-        <w:rPr/>
-      </w:pPr>
-      <w:r>
-        <w:rPr/>
-        <w:t>2. create a template of html and send it to client</w:t>
-      </w:r>
-    </w:p>
-    <w:p>
-      <w:pPr>
-        <w:pStyle w:val="PreformattedText"/>
-        <w:rPr/>
-      </w:pPr>
-      <w:r>
-        <w:rPr/>
+        <w:t>1. separate dir from file;</w:t>
+      </w:r>
+    </w:p>
+    <w:p>
+      <w:pPr>
+        <w:pStyle w:val="PreformattedText"/>
+        <w:rPr/>
+      </w:pPr>
+      <w:r>
+        <w:rPr/>
+        <w:t>2. create a template of html and send it to client.</w:t>
+      </w:r>
+    </w:p>
+    <w:p>
+      <w:pPr>
+        <w:pStyle w:val="PreformattedText"/>
+        <w:rPr/>
+      </w:pPr>
+      <w:r>
+        <w:rPr/>
+      </w:r>
+    </w:p>
+    <w:p>
+      <w:pPr>
+        <w:pStyle w:val="PreformattedText"/>
+        <w:rPr/>
+      </w:pPr>
+      <w:r>
+        <w:rPr/>
+      </w:r>
+    </w:p>
+    <w:p>
+      <w:pPr>
+        <w:pStyle w:val="PreformattedText"/>
+        <w:rPr/>
+      </w:pPr>
+      <w:r>
+        <w:rPr/>
+      </w:r>
+    </w:p>
+    <w:p>
+      <w:pPr>
+        <w:pStyle w:val="PreformattedText"/>
+        <w:numPr>
+          <w:ilvl w:val="0"/>
+          <w:numId w:val="3"/>
+        </w:numPr>
+        <w:rPr/>
+      </w:pPr>
+      <w:r>
+        <w:rPr/>
+        <w:t>[2016-06-12]</w:t>
+      </w:r>
+    </w:p>
+    <w:p>
+      <w:pPr>
+        <w:pStyle w:val="PreformattedText"/>
+        <w:rPr/>
+      </w:pPr>
+      <w:r>
+        <w:rPr/>
+      </w:r>
+    </w:p>
+    <w:p>
+      <w:pPr>
+        <w:pStyle w:val="PreformattedText"/>
+        <w:rPr/>
+      </w:pPr>
+      <w:r>
+        <w:rPr/>
+        <w:t>Build router and controller using net/http, http/template, reflect.</w:t>
+      </w:r>
+    </w:p>
+    <w:p>
+      <w:pPr>
+        <w:pStyle w:val="PreformattedText"/>
+        <w:rPr/>
+      </w:pPr>
+      <w:r>
+        <w:rPr/>
+      </w:r>
+    </w:p>
+    <w:p>
+      <w:pPr>
+        <w:pStyle w:val="PreformattedText"/>
+        <w:rPr/>
+      </w:pPr>
+      <w:r>
+        <w:rPr/>
+        <w:t>Tomorrow’s task:</w:t>
+      </w:r>
+    </w:p>
+    <w:p>
+      <w:pPr>
+        <w:pStyle w:val="PreformattedText"/>
+        <w:rPr/>
+      </w:pPr>
+      <w:r>
+        <w:rPr/>
+        <w:t>1. submit button to deliver data to /login/submit &amp; /register/submit;</w:t>
+      </w:r>
+    </w:p>
+    <w:p>
+      <w:pPr>
+        <w:pStyle w:val="PreformattedText"/>
+        <w:rPr/>
+      </w:pPr>
+      <w:r>
+        <w:rPr/>
+        <w:t>2. parse the parameters that the request carries and handle it;</w:t>
+      </w:r>
+    </w:p>
+    <w:p>
+      <w:pPr>
+        <w:pStyle w:val="PreformattedText"/>
+        <w:rPr/>
+      </w:pPr>
+      <w:r>
+        <w:rPr/>
+        <w:t>3. response something</w:t>
       </w:r>
     </w:p>
     <w:sectPr>
@@ -710,6 +814,152 @@
   <w:abstractNum w:abstractNumId="3">
     <w:lvl w:ilvl="0">
       <w:start w:val="1"/>
+      <w:numFmt w:val="bullet"/>
+      <w:lvlText w:val=""/>
+      <w:lvlJc w:val="left"/>
+      <w:pPr>
+        <w:tabs>
+          <w:tab w:val="num" w:pos="720"/>
+        </w:tabs>
+        <w:ind w:left="720" w:hanging="360"/>
+      </w:pPr>
+      <w:rPr>
+        <w:rFonts w:ascii="Symbol" w:hAnsi="Symbol" w:cs="Symbol" w:hint="default"/>
+        <w:rFonts w:cs="OpenSymbol"/>
+      </w:rPr>
+    </w:lvl>
+    <w:lvl w:ilvl="1">
+      <w:start w:val="1"/>
+      <w:numFmt w:val="bullet"/>
+      <w:lvlText w:val="◦"/>
+      <w:lvlJc w:val="left"/>
+      <w:pPr>
+        <w:tabs>
+          <w:tab w:val="num" w:pos="1080"/>
+        </w:tabs>
+        <w:ind w:left="1080" w:hanging="360"/>
+      </w:pPr>
+      <w:rPr>
+        <w:rFonts w:ascii="OpenSymbol" w:hAnsi="OpenSymbol" w:cs="OpenSymbol" w:hint="default"/>
+        <w:rFonts w:cs="OpenSymbol"/>
+      </w:rPr>
+    </w:lvl>
+    <w:lvl w:ilvl="2">
+      <w:start w:val="1"/>
+      <w:numFmt w:val="bullet"/>
+      <w:lvlText w:val="▪"/>
+      <w:lvlJc w:val="left"/>
+      <w:pPr>
+        <w:tabs>
+          <w:tab w:val="num" w:pos="1440"/>
+        </w:tabs>
+        <w:ind w:left="1440" w:hanging="360"/>
+      </w:pPr>
+      <w:rPr>
+        <w:rFonts w:ascii="OpenSymbol" w:hAnsi="OpenSymbol" w:cs="OpenSymbol" w:hint="default"/>
+        <w:rFonts w:cs="OpenSymbol"/>
+      </w:rPr>
+    </w:lvl>
+    <w:lvl w:ilvl="3">
+      <w:start w:val="1"/>
+      <w:numFmt w:val="bullet"/>
+      <w:lvlText w:val=""/>
+      <w:lvlJc w:val="left"/>
+      <w:pPr>
+        <w:tabs>
+          <w:tab w:val="num" w:pos="1800"/>
+        </w:tabs>
+        <w:ind w:left="1800" w:hanging="360"/>
+      </w:pPr>
+      <w:rPr>
+        <w:rFonts w:ascii="Symbol" w:hAnsi="Symbol" w:cs="Symbol" w:hint="default"/>
+        <w:rFonts w:cs="OpenSymbol"/>
+      </w:rPr>
+    </w:lvl>
+    <w:lvl w:ilvl="4">
+      <w:start w:val="1"/>
+      <w:numFmt w:val="bullet"/>
+      <w:lvlText w:val="◦"/>
+      <w:lvlJc w:val="left"/>
+      <w:pPr>
+        <w:tabs>
+          <w:tab w:val="num" w:pos="2160"/>
+        </w:tabs>
+        <w:ind w:left="2160" w:hanging="360"/>
+      </w:pPr>
+      <w:rPr>
+        <w:rFonts w:ascii="OpenSymbol" w:hAnsi="OpenSymbol" w:cs="OpenSymbol" w:hint="default"/>
+        <w:rFonts w:cs="OpenSymbol"/>
+      </w:rPr>
+    </w:lvl>
+    <w:lvl w:ilvl="5">
+      <w:start w:val="1"/>
+      <w:numFmt w:val="bullet"/>
+      <w:lvlText w:val="▪"/>
+      <w:lvlJc w:val="left"/>
+      <w:pPr>
+        <w:tabs>
+          <w:tab w:val="num" w:pos="2520"/>
+        </w:tabs>
+        <w:ind w:left="2520" w:hanging="360"/>
+      </w:pPr>
+      <w:rPr>
+        <w:rFonts w:ascii="OpenSymbol" w:hAnsi="OpenSymbol" w:cs="OpenSymbol" w:hint="default"/>
+        <w:rFonts w:cs="OpenSymbol"/>
+      </w:rPr>
+    </w:lvl>
+    <w:lvl w:ilvl="6">
+      <w:start w:val="1"/>
+      <w:numFmt w:val="bullet"/>
+      <w:lvlText w:val=""/>
+      <w:lvlJc w:val="left"/>
+      <w:pPr>
+        <w:tabs>
+          <w:tab w:val="num" w:pos="2880"/>
+        </w:tabs>
+        <w:ind w:left="2880" w:hanging="360"/>
+      </w:pPr>
+      <w:rPr>
+        <w:rFonts w:ascii="Symbol" w:hAnsi="Symbol" w:cs="Symbol" w:hint="default"/>
+        <w:rFonts w:cs="OpenSymbol"/>
+      </w:rPr>
+    </w:lvl>
+    <w:lvl w:ilvl="7">
+      <w:start w:val="1"/>
+      <w:numFmt w:val="bullet"/>
+      <w:lvlText w:val="◦"/>
+      <w:lvlJc w:val="left"/>
+      <w:pPr>
+        <w:tabs>
+          <w:tab w:val="num" w:pos="3240"/>
+        </w:tabs>
+        <w:ind w:left="3240" w:hanging="360"/>
+      </w:pPr>
+      <w:rPr>
+        <w:rFonts w:ascii="OpenSymbol" w:hAnsi="OpenSymbol" w:cs="OpenSymbol" w:hint="default"/>
+        <w:rFonts w:cs="OpenSymbol"/>
+      </w:rPr>
+    </w:lvl>
+    <w:lvl w:ilvl="8">
+      <w:start w:val="1"/>
+      <w:numFmt w:val="bullet"/>
+      <w:lvlText w:val="▪"/>
+      <w:lvlJc w:val="left"/>
+      <w:pPr>
+        <w:tabs>
+          <w:tab w:val="num" w:pos="3600"/>
+        </w:tabs>
+        <w:ind w:left="3600" w:hanging="360"/>
+      </w:pPr>
+      <w:rPr>
+        <w:rFonts w:ascii="OpenSymbol" w:hAnsi="OpenSymbol" w:cs="OpenSymbol" w:hint="default"/>
+        <w:rFonts w:cs="OpenSymbol"/>
+      </w:rPr>
+    </w:lvl>
+  </w:abstractNum>
+  <w:abstractNum w:abstractNumId="4">
+    <w:lvl w:ilvl="0">
+      <w:start w:val="1"/>
       <w:numFmt w:val="none"/>
       <w:suff w:val="nothing"/>
       <w:lvlText w:val=""/>
@@ -835,6 +1085,9 @@
   <w:num w:numId="3">
     <w:abstractNumId w:val="3"/>
   </w:num>
+  <w:num w:numId="4">
+    <w:abstractNumId w:val="4"/>
+  </w:num>
 </w:numbering>
 </file>
 
@@ -876,6 +1129,137 @@
       <w:rFonts w:ascii="OpenSymbol" w:hAnsi="OpenSymbol" w:eastAsia="OpenSymbol" w:cs="OpenSymbol"/>
     </w:rPr>
   </w:style>
+  <w:style w:type="character" w:styleId="ListLabel1">
+    <w:name w:val="ListLabel 1"/>
+    <w:qFormat/>
+    <w:rPr>
+      <w:rFonts w:cs="OpenSymbol"/>
+    </w:rPr>
+  </w:style>
+  <w:style w:type="character" w:styleId="ListLabel2">
+    <w:name w:val="ListLabel 2"/>
+    <w:qFormat/>
+    <w:rPr>
+      <w:rFonts w:cs="OpenSymbol"/>
+    </w:rPr>
+  </w:style>
+  <w:style w:type="character" w:styleId="ListLabel3">
+    <w:name w:val="ListLabel 3"/>
+    <w:qFormat/>
+    <w:rPr>
+      <w:rFonts w:cs="OpenSymbol"/>
+    </w:rPr>
+  </w:style>
+  <w:style w:type="character" w:styleId="ListLabel4">
+    <w:name w:val="ListLabel 4"/>
+    <w:qFormat/>
+    <w:rPr>
+      <w:rFonts w:cs="OpenSymbol"/>
+    </w:rPr>
+  </w:style>
+  <w:style w:type="character" w:styleId="ListLabel5">
+    <w:name w:val="ListLabel 5"/>
+    <w:qFormat/>
+    <w:rPr>
+      <w:rFonts w:cs="OpenSymbol"/>
+    </w:rPr>
+  </w:style>
+  <w:style w:type="character" w:styleId="ListLabel6">
+    <w:name w:val="ListLabel 6"/>
+    <w:qFormat/>
+    <w:rPr>
+      <w:rFonts w:cs="OpenSymbol"/>
+    </w:rPr>
+  </w:style>
+  <w:style w:type="character" w:styleId="ListLabel7">
+    <w:name w:val="ListLabel 7"/>
+    <w:qFormat/>
+    <w:rPr>
+      <w:rFonts w:cs="OpenSymbol"/>
+    </w:rPr>
+  </w:style>
+  <w:style w:type="character" w:styleId="ListLabel8">
+    <w:name w:val="ListLabel 8"/>
+    <w:qFormat/>
+    <w:rPr>
+      <w:rFonts w:cs="OpenSymbol"/>
+    </w:rPr>
+  </w:style>
+  <w:style w:type="character" w:styleId="ListLabel9">
+    <w:name w:val="ListLabel 9"/>
+    <w:qFormat/>
+    <w:rPr>
+      <w:rFonts w:cs="OpenSymbol"/>
+    </w:rPr>
+  </w:style>
+  <w:style w:type="character" w:styleId="ListLabel10">
+    <w:name w:val="ListLabel 10"/>
+    <w:qFormat/>
+    <w:rPr>
+      <w:rFonts w:cs="OpenSymbol"/>
+    </w:rPr>
+  </w:style>
+  <w:style w:type="character" w:styleId="ListLabel11">
+    <w:name w:val="ListLabel 11"/>
+    <w:qFormat/>
+    <w:rPr>
+      <w:rFonts w:cs="OpenSymbol"/>
+    </w:rPr>
+  </w:style>
+  <w:style w:type="character" w:styleId="ListLabel12">
+    <w:name w:val="ListLabel 12"/>
+    <w:qFormat/>
+    <w:rPr>
+      <w:rFonts w:cs="OpenSymbol"/>
+    </w:rPr>
+  </w:style>
+  <w:style w:type="character" w:styleId="ListLabel13">
+    <w:name w:val="ListLabel 13"/>
+    <w:qFormat/>
+    <w:rPr>
+      <w:rFonts w:cs="OpenSymbol"/>
+    </w:rPr>
+  </w:style>
+  <w:style w:type="character" w:styleId="ListLabel14">
+    <w:name w:val="ListLabel 14"/>
+    <w:qFormat/>
+    <w:rPr>
+      <w:rFonts w:cs="OpenSymbol"/>
+    </w:rPr>
+  </w:style>
+  <w:style w:type="character" w:styleId="ListLabel15">
+    <w:name w:val="ListLabel 15"/>
+    <w:qFormat/>
+    <w:rPr>
+      <w:rFonts w:cs="OpenSymbol"/>
+    </w:rPr>
+  </w:style>
+  <w:style w:type="character" w:styleId="ListLabel16">
+    <w:name w:val="ListLabel 16"/>
+    <w:qFormat/>
+    <w:rPr>
+      <w:rFonts w:cs="OpenSymbol"/>
+    </w:rPr>
+  </w:style>
+  <w:style w:type="character" w:styleId="ListLabel17">
+    <w:name w:val="ListLabel 17"/>
+    <w:qFormat/>
+    <w:rPr>
+      <w:rFonts w:cs="OpenSymbol"/>
+    </w:rPr>
+  </w:style>
+  <w:style w:type="character" w:styleId="ListLabel18">
+    <w:name w:val="ListLabel 18"/>
+    <w:qFormat/>
+    <w:rPr>
+      <w:rFonts w:cs="OpenSymbol"/>
+    </w:rPr>
+  </w:style>
+  <w:style w:type="character" w:styleId="NumberingSymbols">
+    <w:name w:val="Numbering Symbols"/>
+    <w:qFormat/>
+    <w:rPr/>
+  </w:style>
   <w:style w:type="paragraph" w:styleId="Heading">
     <w:name w:val="Heading"/>
     <w:basedOn w:val="Normal"/>

</xml_diff>

<commit_message>
finish basic login ajax post, error dialog and path redirection
</commit_message>
<xml_diff>
--- a/doc/Diary.docx
+++ b/doc/Diary.docx
@@ -38,14 +38,14 @@
       <w:tblPr>
         <w:tblW w:w="9638" w:type="dxa"/>
         <w:jc w:val="left"/>
-        <w:tblInd w:w="41" w:type="dxa"/>
+        <w:tblInd w:w="38" w:type="dxa"/>
         <w:tblBorders>
           <w:top w:val="single" w:sz="2" w:space="0" w:color="000001"/>
           <w:left w:val="single" w:sz="2" w:space="0" w:color="000001"/>
         </w:tblBorders>
         <w:tblCellMar>
           <w:top w:w="55" w:type="dxa"/>
-          <w:left w:w="36" w:type="dxa"/>
+          <w:left w:w="33" w:type="dxa"/>
           <w:bottom w:w="55" w:type="dxa"/>
           <w:right w:w="55" w:type="dxa"/>
         </w:tblCellMar>
@@ -65,7 +65,7 @@
             </w:tcBorders>
             <w:shd w:fill="auto" w:val="clear"/>
             <w:tcMar>
-              <w:left w:w="36" w:type="dxa"/>
+              <w:left w:w="33" w:type="dxa"/>
             </w:tcMar>
           </w:tcPr>
           <w:p>
@@ -98,7 +98,7 @@
             </w:tcBorders>
             <w:shd w:fill="auto" w:val="clear"/>
             <w:tcMar>
-              <w:left w:w="36" w:type="dxa"/>
+              <w:left w:w="33" w:type="dxa"/>
             </w:tcMar>
           </w:tcPr>
           <w:p>
@@ -134,7 +134,7 @@
             </w:tcBorders>
             <w:shd w:fill="auto" w:val="clear"/>
             <w:tcMar>
-              <w:left w:w="36" w:type="dxa"/>
+              <w:left w:w="33" w:type="dxa"/>
             </w:tcMar>
           </w:tcPr>
           <w:p>
@@ -201,7 +201,7 @@
             </w:tcBorders>
             <w:shd w:fill="auto" w:val="clear"/>
             <w:tcMar>
-              <w:left w:w="36" w:type="dxa"/>
+              <w:left w:w="33" w:type="dxa"/>
             </w:tcMar>
           </w:tcPr>
           <w:p>
@@ -649,6 +649,66 @@
         <w:t xml:space="preserve"> Edition&gt;)</w:t>
       </w:r>
     </w:p>
+    <w:p>
+      <w:pPr>
+        <w:pStyle w:val="PreformattedText"/>
+        <w:rPr/>
+      </w:pPr>
+      <w:r>
+        <w:rPr/>
+      </w:r>
+    </w:p>
+    <w:p>
+      <w:pPr>
+        <w:pStyle w:val="PreformattedText"/>
+        <w:rPr/>
+      </w:pPr>
+      <w:r>
+        <w:rPr/>
+      </w:r>
+    </w:p>
+    <w:p>
+      <w:pPr>
+        <w:pStyle w:val="PreformattedText"/>
+        <w:rPr/>
+      </w:pPr>
+      <w:r>
+        <w:rPr/>
+      </w:r>
+    </w:p>
+    <w:p>
+      <w:pPr>
+        <w:pStyle w:val="PreformattedText"/>
+        <w:numPr>
+          <w:ilvl w:val="0"/>
+          <w:numId w:val="6"/>
+        </w:numPr>
+        <w:rPr/>
+      </w:pPr>
+      <w:r>
+        <w:rPr/>
+        <w:t>[2016-6-24]</w:t>
+      </w:r>
+    </w:p>
+    <w:p>
+      <w:pPr>
+        <w:pStyle w:val="PreformattedText"/>
+        <w:rPr/>
+      </w:pPr>
+      <w:r>
+        <w:rPr/>
+      </w:r>
+    </w:p>
+    <w:p>
+      <w:pPr>
+        <w:pStyle w:val="PreformattedText"/>
+        <w:rPr/>
+      </w:pPr>
+      <w:r>
+        <w:rPr/>
+        <w:t>Finished basic log in ajax post, path redirection and error dialog.</w:t>
+      </w:r>
+    </w:p>
     <w:sectPr>
       <w:type w:val="nextPage"/>
       <w:pgSz w:w="11906" w:h="16838"/>
@@ -1395,6 +1455,152 @@
     </w:lvl>
   </w:abstractNum>
   <w:abstractNum w:abstractNumId="6">
+    <w:lvl w:ilvl="0">
+      <w:start w:val="1"/>
+      <w:numFmt w:val="bullet"/>
+      <w:lvlText w:val=""/>
+      <w:lvlJc w:val="left"/>
+      <w:pPr>
+        <w:tabs>
+          <w:tab w:val="num" w:pos="720"/>
+        </w:tabs>
+        <w:ind w:left="720" w:hanging="360"/>
+      </w:pPr>
+      <w:rPr>
+        <w:rFonts w:ascii="Symbol" w:hAnsi="Symbol" w:cs="Symbol" w:hint="default"/>
+        <w:rFonts w:cs="OpenSymbol"/>
+      </w:rPr>
+    </w:lvl>
+    <w:lvl w:ilvl="1">
+      <w:start w:val="1"/>
+      <w:numFmt w:val="bullet"/>
+      <w:lvlText w:val="◦"/>
+      <w:lvlJc w:val="left"/>
+      <w:pPr>
+        <w:tabs>
+          <w:tab w:val="num" w:pos="1080"/>
+        </w:tabs>
+        <w:ind w:left="1080" w:hanging="360"/>
+      </w:pPr>
+      <w:rPr>
+        <w:rFonts w:ascii="OpenSymbol" w:hAnsi="OpenSymbol" w:cs="OpenSymbol" w:hint="default"/>
+        <w:rFonts w:cs="OpenSymbol"/>
+      </w:rPr>
+    </w:lvl>
+    <w:lvl w:ilvl="2">
+      <w:start w:val="1"/>
+      <w:numFmt w:val="bullet"/>
+      <w:lvlText w:val="▪"/>
+      <w:lvlJc w:val="left"/>
+      <w:pPr>
+        <w:tabs>
+          <w:tab w:val="num" w:pos="1440"/>
+        </w:tabs>
+        <w:ind w:left="1440" w:hanging="360"/>
+      </w:pPr>
+      <w:rPr>
+        <w:rFonts w:ascii="OpenSymbol" w:hAnsi="OpenSymbol" w:cs="OpenSymbol" w:hint="default"/>
+        <w:rFonts w:cs="OpenSymbol"/>
+      </w:rPr>
+    </w:lvl>
+    <w:lvl w:ilvl="3">
+      <w:start w:val="1"/>
+      <w:numFmt w:val="bullet"/>
+      <w:lvlText w:val=""/>
+      <w:lvlJc w:val="left"/>
+      <w:pPr>
+        <w:tabs>
+          <w:tab w:val="num" w:pos="1800"/>
+        </w:tabs>
+        <w:ind w:left="1800" w:hanging="360"/>
+      </w:pPr>
+      <w:rPr>
+        <w:rFonts w:ascii="Symbol" w:hAnsi="Symbol" w:cs="Symbol" w:hint="default"/>
+        <w:rFonts w:cs="OpenSymbol"/>
+      </w:rPr>
+    </w:lvl>
+    <w:lvl w:ilvl="4">
+      <w:start w:val="1"/>
+      <w:numFmt w:val="bullet"/>
+      <w:lvlText w:val="◦"/>
+      <w:lvlJc w:val="left"/>
+      <w:pPr>
+        <w:tabs>
+          <w:tab w:val="num" w:pos="2160"/>
+        </w:tabs>
+        <w:ind w:left="2160" w:hanging="360"/>
+      </w:pPr>
+      <w:rPr>
+        <w:rFonts w:ascii="OpenSymbol" w:hAnsi="OpenSymbol" w:cs="OpenSymbol" w:hint="default"/>
+        <w:rFonts w:cs="OpenSymbol"/>
+      </w:rPr>
+    </w:lvl>
+    <w:lvl w:ilvl="5">
+      <w:start w:val="1"/>
+      <w:numFmt w:val="bullet"/>
+      <w:lvlText w:val="▪"/>
+      <w:lvlJc w:val="left"/>
+      <w:pPr>
+        <w:tabs>
+          <w:tab w:val="num" w:pos="2520"/>
+        </w:tabs>
+        <w:ind w:left="2520" w:hanging="360"/>
+      </w:pPr>
+      <w:rPr>
+        <w:rFonts w:ascii="OpenSymbol" w:hAnsi="OpenSymbol" w:cs="OpenSymbol" w:hint="default"/>
+        <w:rFonts w:cs="OpenSymbol"/>
+      </w:rPr>
+    </w:lvl>
+    <w:lvl w:ilvl="6">
+      <w:start w:val="1"/>
+      <w:numFmt w:val="bullet"/>
+      <w:lvlText w:val=""/>
+      <w:lvlJc w:val="left"/>
+      <w:pPr>
+        <w:tabs>
+          <w:tab w:val="num" w:pos="2880"/>
+        </w:tabs>
+        <w:ind w:left="2880" w:hanging="360"/>
+      </w:pPr>
+      <w:rPr>
+        <w:rFonts w:ascii="Symbol" w:hAnsi="Symbol" w:cs="Symbol" w:hint="default"/>
+        <w:rFonts w:cs="OpenSymbol"/>
+      </w:rPr>
+    </w:lvl>
+    <w:lvl w:ilvl="7">
+      <w:start w:val="1"/>
+      <w:numFmt w:val="bullet"/>
+      <w:lvlText w:val="◦"/>
+      <w:lvlJc w:val="left"/>
+      <w:pPr>
+        <w:tabs>
+          <w:tab w:val="num" w:pos="3240"/>
+        </w:tabs>
+        <w:ind w:left="3240" w:hanging="360"/>
+      </w:pPr>
+      <w:rPr>
+        <w:rFonts w:ascii="OpenSymbol" w:hAnsi="OpenSymbol" w:cs="OpenSymbol" w:hint="default"/>
+        <w:rFonts w:cs="OpenSymbol"/>
+      </w:rPr>
+    </w:lvl>
+    <w:lvl w:ilvl="8">
+      <w:start w:val="1"/>
+      <w:numFmt w:val="bullet"/>
+      <w:lvlText w:val="▪"/>
+      <w:lvlJc w:val="left"/>
+      <w:pPr>
+        <w:tabs>
+          <w:tab w:val="num" w:pos="3600"/>
+        </w:tabs>
+        <w:ind w:left="3600" w:hanging="360"/>
+      </w:pPr>
+      <w:rPr>
+        <w:rFonts w:ascii="OpenSymbol" w:hAnsi="OpenSymbol" w:cs="OpenSymbol" w:hint="default"/>
+        <w:rFonts w:cs="OpenSymbol"/>
+      </w:rPr>
+    </w:lvl>
+  </w:abstractNum>
+  <w:abstractNum w:abstractNumId="7">
     <w:lvl w:ilvl="0">
       <w:start w:val="1"/>
       <w:numFmt w:val="none"/>
@@ -1531,6 +1737,9 @@
   <w:num w:numId="6">
     <w:abstractNumId w:val="6"/>
   </w:num>
+  <w:num w:numId="7">
+    <w:abstractNumId w:val="7"/>
+  </w:num>
 </w:numbering>
 </file>
 
@@ -2144,6 +2353,321 @@
       <w:rFonts w:cs="OpenSymbol"/>
     </w:rPr>
   </w:style>
+  <w:style w:type="character" w:styleId="ListLabel82">
+    <w:name w:val="ListLabel 82"/>
+    <w:qFormat/>
+    <w:rPr>
+      <w:rFonts w:cs="OpenSymbol"/>
+    </w:rPr>
+  </w:style>
+  <w:style w:type="character" w:styleId="ListLabel83">
+    <w:name w:val="ListLabel 83"/>
+    <w:qFormat/>
+    <w:rPr>
+      <w:rFonts w:cs="OpenSymbol"/>
+    </w:rPr>
+  </w:style>
+  <w:style w:type="character" w:styleId="ListLabel84">
+    <w:name w:val="ListLabel 84"/>
+    <w:qFormat/>
+    <w:rPr>
+      <w:rFonts w:cs="OpenSymbol"/>
+    </w:rPr>
+  </w:style>
+  <w:style w:type="character" w:styleId="ListLabel85">
+    <w:name w:val="ListLabel 85"/>
+    <w:qFormat/>
+    <w:rPr>
+      <w:rFonts w:cs="OpenSymbol"/>
+    </w:rPr>
+  </w:style>
+  <w:style w:type="character" w:styleId="ListLabel86">
+    <w:name w:val="ListLabel 86"/>
+    <w:qFormat/>
+    <w:rPr>
+      <w:rFonts w:cs="OpenSymbol"/>
+    </w:rPr>
+  </w:style>
+  <w:style w:type="character" w:styleId="ListLabel87">
+    <w:name w:val="ListLabel 87"/>
+    <w:qFormat/>
+    <w:rPr>
+      <w:rFonts w:cs="OpenSymbol"/>
+    </w:rPr>
+  </w:style>
+  <w:style w:type="character" w:styleId="ListLabel88">
+    <w:name w:val="ListLabel 88"/>
+    <w:qFormat/>
+    <w:rPr>
+      <w:rFonts w:cs="OpenSymbol"/>
+    </w:rPr>
+  </w:style>
+  <w:style w:type="character" w:styleId="ListLabel89">
+    <w:name w:val="ListLabel 89"/>
+    <w:qFormat/>
+    <w:rPr>
+      <w:rFonts w:cs="OpenSymbol"/>
+    </w:rPr>
+  </w:style>
+  <w:style w:type="character" w:styleId="ListLabel90">
+    <w:name w:val="ListLabel 90"/>
+    <w:qFormat/>
+    <w:rPr>
+      <w:rFonts w:cs="OpenSymbol"/>
+    </w:rPr>
+  </w:style>
+  <w:style w:type="character" w:styleId="ListLabel91">
+    <w:name w:val="ListLabel 91"/>
+    <w:qFormat/>
+    <w:rPr>
+      <w:rFonts w:cs="OpenSymbol"/>
+    </w:rPr>
+  </w:style>
+  <w:style w:type="character" w:styleId="ListLabel92">
+    <w:name w:val="ListLabel 92"/>
+    <w:qFormat/>
+    <w:rPr>
+      <w:rFonts w:cs="OpenSymbol"/>
+    </w:rPr>
+  </w:style>
+  <w:style w:type="character" w:styleId="ListLabel93">
+    <w:name w:val="ListLabel 93"/>
+    <w:qFormat/>
+    <w:rPr>
+      <w:rFonts w:cs="OpenSymbol"/>
+    </w:rPr>
+  </w:style>
+  <w:style w:type="character" w:styleId="ListLabel94">
+    <w:name w:val="ListLabel 94"/>
+    <w:qFormat/>
+    <w:rPr>
+      <w:rFonts w:cs="OpenSymbol"/>
+    </w:rPr>
+  </w:style>
+  <w:style w:type="character" w:styleId="ListLabel95">
+    <w:name w:val="ListLabel 95"/>
+    <w:qFormat/>
+    <w:rPr>
+      <w:rFonts w:cs="OpenSymbol"/>
+    </w:rPr>
+  </w:style>
+  <w:style w:type="character" w:styleId="ListLabel96">
+    <w:name w:val="ListLabel 96"/>
+    <w:qFormat/>
+    <w:rPr>
+      <w:rFonts w:cs="OpenSymbol"/>
+    </w:rPr>
+  </w:style>
+  <w:style w:type="character" w:styleId="ListLabel97">
+    <w:name w:val="ListLabel 97"/>
+    <w:qFormat/>
+    <w:rPr>
+      <w:rFonts w:cs="OpenSymbol"/>
+    </w:rPr>
+  </w:style>
+  <w:style w:type="character" w:styleId="ListLabel98">
+    <w:name w:val="ListLabel 98"/>
+    <w:qFormat/>
+    <w:rPr>
+      <w:rFonts w:cs="OpenSymbol"/>
+    </w:rPr>
+  </w:style>
+  <w:style w:type="character" w:styleId="ListLabel99">
+    <w:name w:val="ListLabel 99"/>
+    <w:qFormat/>
+    <w:rPr>
+      <w:rFonts w:cs="OpenSymbol"/>
+    </w:rPr>
+  </w:style>
+  <w:style w:type="character" w:styleId="ListLabel100">
+    <w:name w:val="ListLabel 100"/>
+    <w:qFormat/>
+    <w:rPr>
+      <w:rFonts w:cs="OpenSymbol"/>
+    </w:rPr>
+  </w:style>
+  <w:style w:type="character" w:styleId="ListLabel101">
+    <w:name w:val="ListLabel 101"/>
+    <w:qFormat/>
+    <w:rPr>
+      <w:rFonts w:cs="OpenSymbol"/>
+    </w:rPr>
+  </w:style>
+  <w:style w:type="character" w:styleId="ListLabel102">
+    <w:name w:val="ListLabel 102"/>
+    <w:qFormat/>
+    <w:rPr>
+      <w:rFonts w:cs="OpenSymbol"/>
+    </w:rPr>
+  </w:style>
+  <w:style w:type="character" w:styleId="ListLabel103">
+    <w:name w:val="ListLabel 103"/>
+    <w:qFormat/>
+    <w:rPr>
+      <w:rFonts w:cs="OpenSymbol"/>
+    </w:rPr>
+  </w:style>
+  <w:style w:type="character" w:styleId="ListLabel104">
+    <w:name w:val="ListLabel 104"/>
+    <w:qFormat/>
+    <w:rPr>
+      <w:rFonts w:cs="OpenSymbol"/>
+    </w:rPr>
+  </w:style>
+  <w:style w:type="character" w:styleId="ListLabel105">
+    <w:name w:val="ListLabel 105"/>
+    <w:qFormat/>
+    <w:rPr>
+      <w:rFonts w:cs="OpenSymbol"/>
+    </w:rPr>
+  </w:style>
+  <w:style w:type="character" w:styleId="ListLabel106">
+    <w:name w:val="ListLabel 106"/>
+    <w:qFormat/>
+    <w:rPr>
+      <w:rFonts w:cs="OpenSymbol"/>
+    </w:rPr>
+  </w:style>
+  <w:style w:type="character" w:styleId="ListLabel107">
+    <w:name w:val="ListLabel 107"/>
+    <w:qFormat/>
+    <w:rPr>
+      <w:rFonts w:cs="OpenSymbol"/>
+    </w:rPr>
+  </w:style>
+  <w:style w:type="character" w:styleId="ListLabel108">
+    <w:name w:val="ListLabel 108"/>
+    <w:qFormat/>
+    <w:rPr>
+      <w:rFonts w:cs="OpenSymbol"/>
+    </w:rPr>
+  </w:style>
+  <w:style w:type="character" w:styleId="ListLabel109">
+    <w:name w:val="ListLabel 109"/>
+    <w:qFormat/>
+    <w:rPr>
+      <w:rFonts w:cs="OpenSymbol"/>
+    </w:rPr>
+  </w:style>
+  <w:style w:type="character" w:styleId="ListLabel110">
+    <w:name w:val="ListLabel 110"/>
+    <w:qFormat/>
+    <w:rPr>
+      <w:rFonts w:cs="OpenSymbol"/>
+    </w:rPr>
+  </w:style>
+  <w:style w:type="character" w:styleId="ListLabel111">
+    <w:name w:val="ListLabel 111"/>
+    <w:qFormat/>
+    <w:rPr>
+      <w:rFonts w:cs="OpenSymbol"/>
+    </w:rPr>
+  </w:style>
+  <w:style w:type="character" w:styleId="ListLabel112">
+    <w:name w:val="ListLabel 112"/>
+    <w:qFormat/>
+    <w:rPr>
+      <w:rFonts w:cs="OpenSymbol"/>
+    </w:rPr>
+  </w:style>
+  <w:style w:type="character" w:styleId="ListLabel113">
+    <w:name w:val="ListLabel 113"/>
+    <w:qFormat/>
+    <w:rPr>
+      <w:rFonts w:cs="OpenSymbol"/>
+    </w:rPr>
+  </w:style>
+  <w:style w:type="character" w:styleId="ListLabel114">
+    <w:name w:val="ListLabel 114"/>
+    <w:qFormat/>
+    <w:rPr>
+      <w:rFonts w:cs="OpenSymbol"/>
+    </w:rPr>
+  </w:style>
+  <w:style w:type="character" w:styleId="ListLabel115">
+    <w:name w:val="ListLabel 115"/>
+    <w:qFormat/>
+    <w:rPr>
+      <w:rFonts w:cs="OpenSymbol"/>
+    </w:rPr>
+  </w:style>
+  <w:style w:type="character" w:styleId="ListLabel116">
+    <w:name w:val="ListLabel 116"/>
+    <w:qFormat/>
+    <w:rPr>
+      <w:rFonts w:cs="OpenSymbol"/>
+    </w:rPr>
+  </w:style>
+  <w:style w:type="character" w:styleId="ListLabel117">
+    <w:name w:val="ListLabel 117"/>
+    <w:qFormat/>
+    <w:rPr>
+      <w:rFonts w:cs="OpenSymbol"/>
+    </w:rPr>
+  </w:style>
+  <w:style w:type="character" w:styleId="ListLabel118">
+    <w:name w:val="ListLabel 118"/>
+    <w:qFormat/>
+    <w:rPr>
+      <w:rFonts w:cs="OpenSymbol"/>
+    </w:rPr>
+  </w:style>
+  <w:style w:type="character" w:styleId="ListLabel119">
+    <w:name w:val="ListLabel 119"/>
+    <w:qFormat/>
+    <w:rPr>
+      <w:rFonts w:cs="OpenSymbol"/>
+    </w:rPr>
+  </w:style>
+  <w:style w:type="character" w:styleId="ListLabel120">
+    <w:name w:val="ListLabel 120"/>
+    <w:qFormat/>
+    <w:rPr>
+      <w:rFonts w:cs="OpenSymbol"/>
+    </w:rPr>
+  </w:style>
+  <w:style w:type="character" w:styleId="ListLabel121">
+    <w:name w:val="ListLabel 121"/>
+    <w:qFormat/>
+    <w:rPr>
+      <w:rFonts w:cs="OpenSymbol"/>
+    </w:rPr>
+  </w:style>
+  <w:style w:type="character" w:styleId="ListLabel122">
+    <w:name w:val="ListLabel 122"/>
+    <w:qFormat/>
+    <w:rPr>
+      <w:rFonts w:cs="OpenSymbol"/>
+    </w:rPr>
+  </w:style>
+  <w:style w:type="character" w:styleId="ListLabel123">
+    <w:name w:val="ListLabel 123"/>
+    <w:qFormat/>
+    <w:rPr>
+      <w:rFonts w:cs="OpenSymbol"/>
+    </w:rPr>
+  </w:style>
+  <w:style w:type="character" w:styleId="ListLabel124">
+    <w:name w:val="ListLabel 124"/>
+    <w:qFormat/>
+    <w:rPr>
+      <w:rFonts w:cs="OpenSymbol"/>
+    </w:rPr>
+  </w:style>
+  <w:style w:type="character" w:styleId="ListLabel125">
+    <w:name w:val="ListLabel 125"/>
+    <w:qFormat/>
+    <w:rPr>
+      <w:rFonts w:cs="OpenSymbol"/>
+    </w:rPr>
+  </w:style>
+  <w:style w:type="character" w:styleId="ListLabel126">
+    <w:name w:val="ListLabel 126"/>
+    <w:qFormat/>
+    <w:rPr>
+      <w:rFonts w:cs="OpenSymbol"/>
+    </w:rPr>
+  </w:style>
   <w:style w:type="paragraph" w:styleId="Heading">
     <w:name w:val="Heading"/>
     <w:basedOn w:val="Normal"/>

</xml_diff>

<commit_message>
finish basic registry interaction
</commit_message>
<xml_diff>
--- a/doc/Diary.docx
+++ b/doc/Diary.docx
@@ -38,14 +38,14 @@
       <w:tblPr>
         <w:tblW w:w="9638" w:type="dxa"/>
         <w:jc w:val="left"/>
-        <w:tblInd w:w="38" w:type="dxa"/>
+        <w:tblInd w:w="36" w:type="dxa"/>
         <w:tblBorders>
           <w:top w:val="single" w:sz="2" w:space="0" w:color="000001"/>
           <w:left w:val="single" w:sz="2" w:space="0" w:color="000001"/>
         </w:tblBorders>
         <w:tblCellMar>
           <w:top w:w="55" w:type="dxa"/>
-          <w:left w:w="33" w:type="dxa"/>
+          <w:left w:w="30" w:type="dxa"/>
           <w:bottom w:w="55" w:type="dxa"/>
           <w:right w:w="55" w:type="dxa"/>
         </w:tblCellMar>
@@ -65,7 +65,7 @@
             </w:tcBorders>
             <w:shd w:fill="auto" w:val="clear"/>
             <w:tcMar>
-              <w:left w:w="33" w:type="dxa"/>
+              <w:left w:w="30" w:type="dxa"/>
             </w:tcMar>
           </w:tcPr>
           <w:p>
@@ -98,7 +98,7 @@
             </w:tcBorders>
             <w:shd w:fill="auto" w:val="clear"/>
             <w:tcMar>
-              <w:left w:w="33" w:type="dxa"/>
+              <w:left w:w="30" w:type="dxa"/>
             </w:tcMar>
           </w:tcPr>
           <w:p>
@@ -134,7 +134,7 @@
             </w:tcBorders>
             <w:shd w:fill="auto" w:val="clear"/>
             <w:tcMar>
-              <w:left w:w="33" w:type="dxa"/>
+              <w:left w:w="30" w:type="dxa"/>
             </w:tcMar>
           </w:tcPr>
           <w:p>
@@ -201,7 +201,7 @@
             </w:tcBorders>
             <w:shd w:fill="auto" w:val="clear"/>
             <w:tcMar>
-              <w:left w:w="33" w:type="dxa"/>
+              <w:left w:w="30" w:type="dxa"/>
             </w:tcMar>
           </w:tcPr>
           <w:p>
@@ -706,7 +706,21 @@
       </w:pPr>
       <w:r>
         <w:rPr/>
+        <w:t xml:space="preserve">1. </w:t>
+      </w:r>
+      <w:r>
+        <w:rPr/>
         <w:t>Finished basic log in ajax post, path redirection and error dialog.</w:t>
+      </w:r>
+    </w:p>
+    <w:p>
+      <w:pPr>
+        <w:pStyle w:val="PreformattedText"/>
+        <w:rPr/>
+      </w:pPr>
+      <w:r>
+        <w:rPr/>
+        <w:t xml:space="preserve">2. Finished basic registry ajax post, path redirection, password comparision, authority code check and error dialog. </w:t>
       </w:r>
     </w:p>
     <w:sectPr>
@@ -2668,6 +2682,384 @@
       <w:rFonts w:cs="OpenSymbol"/>
     </w:rPr>
   </w:style>
+  <w:style w:type="character" w:styleId="ListLabel127">
+    <w:name w:val="ListLabel 127"/>
+    <w:qFormat/>
+    <w:rPr>
+      <w:rFonts w:cs="OpenSymbol"/>
+    </w:rPr>
+  </w:style>
+  <w:style w:type="character" w:styleId="ListLabel128">
+    <w:name w:val="ListLabel 128"/>
+    <w:qFormat/>
+    <w:rPr>
+      <w:rFonts w:cs="OpenSymbol"/>
+    </w:rPr>
+  </w:style>
+  <w:style w:type="character" w:styleId="ListLabel129">
+    <w:name w:val="ListLabel 129"/>
+    <w:qFormat/>
+    <w:rPr>
+      <w:rFonts w:cs="OpenSymbol"/>
+    </w:rPr>
+  </w:style>
+  <w:style w:type="character" w:styleId="ListLabel130">
+    <w:name w:val="ListLabel 130"/>
+    <w:qFormat/>
+    <w:rPr>
+      <w:rFonts w:cs="OpenSymbol"/>
+    </w:rPr>
+  </w:style>
+  <w:style w:type="character" w:styleId="ListLabel131">
+    <w:name w:val="ListLabel 131"/>
+    <w:qFormat/>
+    <w:rPr>
+      <w:rFonts w:cs="OpenSymbol"/>
+    </w:rPr>
+  </w:style>
+  <w:style w:type="character" w:styleId="ListLabel132">
+    <w:name w:val="ListLabel 132"/>
+    <w:qFormat/>
+    <w:rPr>
+      <w:rFonts w:cs="OpenSymbol"/>
+    </w:rPr>
+  </w:style>
+  <w:style w:type="character" w:styleId="ListLabel133">
+    <w:name w:val="ListLabel 133"/>
+    <w:qFormat/>
+    <w:rPr>
+      <w:rFonts w:cs="OpenSymbol"/>
+    </w:rPr>
+  </w:style>
+  <w:style w:type="character" w:styleId="ListLabel134">
+    <w:name w:val="ListLabel 134"/>
+    <w:qFormat/>
+    <w:rPr>
+      <w:rFonts w:cs="OpenSymbol"/>
+    </w:rPr>
+  </w:style>
+  <w:style w:type="character" w:styleId="ListLabel135">
+    <w:name w:val="ListLabel 135"/>
+    <w:qFormat/>
+    <w:rPr>
+      <w:rFonts w:cs="OpenSymbol"/>
+    </w:rPr>
+  </w:style>
+  <w:style w:type="character" w:styleId="ListLabel136">
+    <w:name w:val="ListLabel 136"/>
+    <w:qFormat/>
+    <w:rPr>
+      <w:rFonts w:cs="OpenSymbol"/>
+    </w:rPr>
+  </w:style>
+  <w:style w:type="character" w:styleId="ListLabel137">
+    <w:name w:val="ListLabel 137"/>
+    <w:qFormat/>
+    <w:rPr>
+      <w:rFonts w:cs="OpenSymbol"/>
+    </w:rPr>
+  </w:style>
+  <w:style w:type="character" w:styleId="ListLabel138">
+    <w:name w:val="ListLabel 138"/>
+    <w:qFormat/>
+    <w:rPr>
+      <w:rFonts w:cs="OpenSymbol"/>
+    </w:rPr>
+  </w:style>
+  <w:style w:type="character" w:styleId="ListLabel139">
+    <w:name w:val="ListLabel 139"/>
+    <w:qFormat/>
+    <w:rPr>
+      <w:rFonts w:cs="OpenSymbol"/>
+    </w:rPr>
+  </w:style>
+  <w:style w:type="character" w:styleId="ListLabel140">
+    <w:name w:val="ListLabel 140"/>
+    <w:qFormat/>
+    <w:rPr>
+      <w:rFonts w:cs="OpenSymbol"/>
+    </w:rPr>
+  </w:style>
+  <w:style w:type="character" w:styleId="ListLabel141">
+    <w:name w:val="ListLabel 141"/>
+    <w:qFormat/>
+    <w:rPr>
+      <w:rFonts w:cs="OpenSymbol"/>
+    </w:rPr>
+  </w:style>
+  <w:style w:type="character" w:styleId="ListLabel142">
+    <w:name w:val="ListLabel 142"/>
+    <w:qFormat/>
+    <w:rPr>
+      <w:rFonts w:cs="OpenSymbol"/>
+    </w:rPr>
+  </w:style>
+  <w:style w:type="character" w:styleId="ListLabel143">
+    <w:name w:val="ListLabel 143"/>
+    <w:qFormat/>
+    <w:rPr>
+      <w:rFonts w:cs="OpenSymbol"/>
+    </w:rPr>
+  </w:style>
+  <w:style w:type="character" w:styleId="ListLabel144">
+    <w:name w:val="ListLabel 144"/>
+    <w:qFormat/>
+    <w:rPr>
+      <w:rFonts w:cs="OpenSymbol"/>
+    </w:rPr>
+  </w:style>
+  <w:style w:type="character" w:styleId="ListLabel145">
+    <w:name w:val="ListLabel 145"/>
+    <w:qFormat/>
+    <w:rPr>
+      <w:rFonts w:cs="OpenSymbol"/>
+    </w:rPr>
+  </w:style>
+  <w:style w:type="character" w:styleId="ListLabel146">
+    <w:name w:val="ListLabel 146"/>
+    <w:qFormat/>
+    <w:rPr>
+      <w:rFonts w:cs="OpenSymbol"/>
+    </w:rPr>
+  </w:style>
+  <w:style w:type="character" w:styleId="ListLabel147">
+    <w:name w:val="ListLabel 147"/>
+    <w:qFormat/>
+    <w:rPr>
+      <w:rFonts w:cs="OpenSymbol"/>
+    </w:rPr>
+  </w:style>
+  <w:style w:type="character" w:styleId="ListLabel148">
+    <w:name w:val="ListLabel 148"/>
+    <w:qFormat/>
+    <w:rPr>
+      <w:rFonts w:cs="OpenSymbol"/>
+    </w:rPr>
+  </w:style>
+  <w:style w:type="character" w:styleId="ListLabel149">
+    <w:name w:val="ListLabel 149"/>
+    <w:qFormat/>
+    <w:rPr>
+      <w:rFonts w:cs="OpenSymbol"/>
+    </w:rPr>
+  </w:style>
+  <w:style w:type="character" w:styleId="ListLabel150">
+    <w:name w:val="ListLabel 150"/>
+    <w:qFormat/>
+    <w:rPr>
+      <w:rFonts w:cs="OpenSymbol"/>
+    </w:rPr>
+  </w:style>
+  <w:style w:type="character" w:styleId="ListLabel151">
+    <w:name w:val="ListLabel 151"/>
+    <w:qFormat/>
+    <w:rPr>
+      <w:rFonts w:cs="OpenSymbol"/>
+    </w:rPr>
+  </w:style>
+  <w:style w:type="character" w:styleId="ListLabel152">
+    <w:name w:val="ListLabel 152"/>
+    <w:qFormat/>
+    <w:rPr>
+      <w:rFonts w:cs="OpenSymbol"/>
+    </w:rPr>
+  </w:style>
+  <w:style w:type="character" w:styleId="ListLabel153">
+    <w:name w:val="ListLabel 153"/>
+    <w:qFormat/>
+    <w:rPr>
+      <w:rFonts w:cs="OpenSymbol"/>
+    </w:rPr>
+  </w:style>
+  <w:style w:type="character" w:styleId="ListLabel154">
+    <w:name w:val="ListLabel 154"/>
+    <w:qFormat/>
+    <w:rPr>
+      <w:rFonts w:cs="OpenSymbol"/>
+    </w:rPr>
+  </w:style>
+  <w:style w:type="character" w:styleId="ListLabel155">
+    <w:name w:val="ListLabel 155"/>
+    <w:qFormat/>
+    <w:rPr>
+      <w:rFonts w:cs="OpenSymbol"/>
+    </w:rPr>
+  </w:style>
+  <w:style w:type="character" w:styleId="ListLabel156">
+    <w:name w:val="ListLabel 156"/>
+    <w:qFormat/>
+    <w:rPr>
+      <w:rFonts w:cs="OpenSymbol"/>
+    </w:rPr>
+  </w:style>
+  <w:style w:type="character" w:styleId="ListLabel157">
+    <w:name w:val="ListLabel 157"/>
+    <w:qFormat/>
+    <w:rPr>
+      <w:rFonts w:cs="OpenSymbol"/>
+    </w:rPr>
+  </w:style>
+  <w:style w:type="character" w:styleId="ListLabel158">
+    <w:name w:val="ListLabel 158"/>
+    <w:qFormat/>
+    <w:rPr>
+      <w:rFonts w:cs="OpenSymbol"/>
+    </w:rPr>
+  </w:style>
+  <w:style w:type="character" w:styleId="ListLabel159">
+    <w:name w:val="ListLabel 159"/>
+    <w:qFormat/>
+    <w:rPr>
+      <w:rFonts w:cs="OpenSymbol"/>
+    </w:rPr>
+  </w:style>
+  <w:style w:type="character" w:styleId="ListLabel160">
+    <w:name w:val="ListLabel 160"/>
+    <w:qFormat/>
+    <w:rPr>
+      <w:rFonts w:cs="OpenSymbol"/>
+    </w:rPr>
+  </w:style>
+  <w:style w:type="character" w:styleId="ListLabel161">
+    <w:name w:val="ListLabel 161"/>
+    <w:qFormat/>
+    <w:rPr>
+      <w:rFonts w:cs="OpenSymbol"/>
+    </w:rPr>
+  </w:style>
+  <w:style w:type="character" w:styleId="ListLabel162">
+    <w:name w:val="ListLabel 162"/>
+    <w:qFormat/>
+    <w:rPr>
+      <w:rFonts w:cs="OpenSymbol"/>
+    </w:rPr>
+  </w:style>
+  <w:style w:type="character" w:styleId="ListLabel163">
+    <w:name w:val="ListLabel 163"/>
+    <w:qFormat/>
+    <w:rPr>
+      <w:rFonts w:cs="OpenSymbol"/>
+    </w:rPr>
+  </w:style>
+  <w:style w:type="character" w:styleId="ListLabel164">
+    <w:name w:val="ListLabel 164"/>
+    <w:qFormat/>
+    <w:rPr>
+      <w:rFonts w:cs="OpenSymbol"/>
+    </w:rPr>
+  </w:style>
+  <w:style w:type="character" w:styleId="ListLabel165">
+    <w:name w:val="ListLabel 165"/>
+    <w:qFormat/>
+    <w:rPr>
+      <w:rFonts w:cs="OpenSymbol"/>
+    </w:rPr>
+  </w:style>
+  <w:style w:type="character" w:styleId="ListLabel166">
+    <w:name w:val="ListLabel 166"/>
+    <w:qFormat/>
+    <w:rPr>
+      <w:rFonts w:cs="OpenSymbol"/>
+    </w:rPr>
+  </w:style>
+  <w:style w:type="character" w:styleId="ListLabel167">
+    <w:name w:val="ListLabel 167"/>
+    <w:qFormat/>
+    <w:rPr>
+      <w:rFonts w:cs="OpenSymbol"/>
+    </w:rPr>
+  </w:style>
+  <w:style w:type="character" w:styleId="ListLabel168">
+    <w:name w:val="ListLabel 168"/>
+    <w:qFormat/>
+    <w:rPr>
+      <w:rFonts w:cs="OpenSymbol"/>
+    </w:rPr>
+  </w:style>
+  <w:style w:type="character" w:styleId="ListLabel169">
+    <w:name w:val="ListLabel 169"/>
+    <w:qFormat/>
+    <w:rPr>
+      <w:rFonts w:cs="OpenSymbol"/>
+    </w:rPr>
+  </w:style>
+  <w:style w:type="character" w:styleId="ListLabel170">
+    <w:name w:val="ListLabel 170"/>
+    <w:qFormat/>
+    <w:rPr>
+      <w:rFonts w:cs="OpenSymbol"/>
+    </w:rPr>
+  </w:style>
+  <w:style w:type="character" w:styleId="ListLabel171">
+    <w:name w:val="ListLabel 171"/>
+    <w:qFormat/>
+    <w:rPr>
+      <w:rFonts w:cs="OpenSymbol"/>
+    </w:rPr>
+  </w:style>
+  <w:style w:type="character" w:styleId="ListLabel172">
+    <w:name w:val="ListLabel 172"/>
+    <w:qFormat/>
+    <w:rPr>
+      <w:rFonts w:cs="OpenSymbol"/>
+    </w:rPr>
+  </w:style>
+  <w:style w:type="character" w:styleId="ListLabel173">
+    <w:name w:val="ListLabel 173"/>
+    <w:qFormat/>
+    <w:rPr>
+      <w:rFonts w:cs="OpenSymbol"/>
+    </w:rPr>
+  </w:style>
+  <w:style w:type="character" w:styleId="ListLabel174">
+    <w:name w:val="ListLabel 174"/>
+    <w:qFormat/>
+    <w:rPr>
+      <w:rFonts w:cs="OpenSymbol"/>
+    </w:rPr>
+  </w:style>
+  <w:style w:type="character" w:styleId="ListLabel175">
+    <w:name w:val="ListLabel 175"/>
+    <w:qFormat/>
+    <w:rPr>
+      <w:rFonts w:cs="OpenSymbol"/>
+    </w:rPr>
+  </w:style>
+  <w:style w:type="character" w:styleId="ListLabel176">
+    <w:name w:val="ListLabel 176"/>
+    <w:qFormat/>
+    <w:rPr>
+      <w:rFonts w:cs="OpenSymbol"/>
+    </w:rPr>
+  </w:style>
+  <w:style w:type="character" w:styleId="ListLabel177">
+    <w:name w:val="ListLabel 177"/>
+    <w:qFormat/>
+    <w:rPr>
+      <w:rFonts w:cs="OpenSymbol"/>
+    </w:rPr>
+  </w:style>
+  <w:style w:type="character" w:styleId="ListLabel178">
+    <w:name w:val="ListLabel 178"/>
+    <w:qFormat/>
+    <w:rPr>
+      <w:rFonts w:cs="OpenSymbol"/>
+    </w:rPr>
+  </w:style>
+  <w:style w:type="character" w:styleId="ListLabel179">
+    <w:name w:val="ListLabel 179"/>
+    <w:qFormat/>
+    <w:rPr>
+      <w:rFonts w:cs="OpenSymbol"/>
+    </w:rPr>
+  </w:style>
+  <w:style w:type="character" w:styleId="ListLabel180">
+    <w:name w:val="ListLabel 180"/>
+    <w:qFormat/>
+    <w:rPr>
+      <w:rFonts w:cs="OpenSymbol"/>
+    </w:rPr>
+  </w:style>
   <w:style w:type="paragraph" w:styleId="Heading">
     <w:name w:val="Heading"/>
     <w:basedOn w:val="Normal"/>

</xml_diff>

<commit_message>
create user/datebase/tables for godisk, add open&ping into GODisk.
</commit_message>
<xml_diff>
--- a/doc/Diary.docx
+++ b/doc/Diary.docx
@@ -38,14 +38,14 @@
       <w:tblPr>
         <w:tblW w:w="9638" w:type="dxa"/>
         <w:jc w:val="left"/>
-        <w:tblInd w:w="34" w:type="dxa"/>
+        <w:tblInd w:w="30" w:type="dxa"/>
         <w:tblBorders>
           <w:top w:val="single" w:sz="2" w:space="0" w:color="000001"/>
           <w:left w:val="single" w:sz="2" w:space="0" w:color="000001"/>
         </w:tblBorders>
         <w:tblCellMar>
           <w:top w:w="55" w:type="dxa"/>
-          <w:left w:w="27" w:type="dxa"/>
+          <w:left w:w="21" w:type="dxa"/>
           <w:bottom w:w="55" w:type="dxa"/>
           <w:right w:w="55" w:type="dxa"/>
         </w:tblCellMar>
@@ -65,7 +65,7 @@
             </w:tcBorders>
             <w:shd w:fill="auto" w:val="clear"/>
             <w:tcMar>
-              <w:left w:w="27" w:type="dxa"/>
+              <w:left w:w="21" w:type="dxa"/>
             </w:tcMar>
           </w:tcPr>
           <w:p>
@@ -98,7 +98,7 @@
             </w:tcBorders>
             <w:shd w:fill="auto" w:val="clear"/>
             <w:tcMar>
-              <w:left w:w="27" w:type="dxa"/>
+              <w:left w:w="21" w:type="dxa"/>
             </w:tcMar>
           </w:tcPr>
           <w:p>
@@ -134,7 +134,7 @@
             </w:tcBorders>
             <w:shd w:fill="auto" w:val="clear"/>
             <w:tcMar>
-              <w:left w:w="27" w:type="dxa"/>
+              <w:left w:w="21" w:type="dxa"/>
             </w:tcMar>
           </w:tcPr>
           <w:p>
@@ -201,7 +201,7 @@
             </w:tcBorders>
             <w:shd w:fill="auto" w:val="clear"/>
             <w:tcMar>
-              <w:left w:w="27" w:type="dxa"/>
+              <w:left w:w="21" w:type="dxa"/>
             </w:tcMar>
           </w:tcPr>
           <w:p>
@@ -473,31 +473,43 @@
     <w:p>
       <w:pPr>
         <w:pStyle w:val="PreformattedText"/>
-        <w:rPr/>
-      </w:pPr>
-      <w:r>
-        <w:rPr/>
-        <w:t>1. submit button to deliver data to /login/submit &amp; /register/submit;</w:t>
-      </w:r>
-    </w:p>
-    <w:p>
-      <w:pPr>
-        <w:pStyle w:val="PreformattedText"/>
-        <w:rPr/>
-      </w:pPr>
-      <w:r>
-        <w:rPr/>
-        <w:t>2. parse the parameters that the request carries and handle it;</w:t>
-      </w:r>
-    </w:p>
-    <w:p>
-      <w:pPr>
-        <w:pStyle w:val="PreformattedText"/>
-        <w:rPr/>
-      </w:pPr>
-      <w:r>
-        <w:rPr/>
-        <w:t>3. response something</w:t>
+        <w:numPr>
+          <w:ilvl w:val="0"/>
+          <w:numId w:val="16"/>
+        </w:numPr>
+        <w:rPr/>
+      </w:pPr>
+      <w:r>
+        <w:rPr/>
+        <w:t>submit button to deliver data to /login/submit &amp; /register/submit;</w:t>
+      </w:r>
+    </w:p>
+    <w:p>
+      <w:pPr>
+        <w:pStyle w:val="PreformattedText"/>
+        <w:numPr>
+          <w:ilvl w:val="0"/>
+          <w:numId w:val="16"/>
+        </w:numPr>
+        <w:rPr/>
+      </w:pPr>
+      <w:r>
+        <w:rPr/>
+        <w:t>parse the parameters that the request carries and handle it;</w:t>
+      </w:r>
+    </w:p>
+    <w:p>
+      <w:pPr>
+        <w:pStyle w:val="PreformattedText"/>
+        <w:numPr>
+          <w:ilvl w:val="0"/>
+          <w:numId w:val="16"/>
+        </w:numPr>
+        <w:rPr/>
+      </w:pPr>
+      <w:r>
+        <w:rPr/>
+        <w:t>response something</w:t>
       </w:r>
     </w:p>
     <w:p>
@@ -553,6 +565,10 @@
     <w:p>
       <w:pPr>
         <w:pStyle w:val="PreformattedText"/>
+        <w:numPr>
+          <w:ilvl w:val="0"/>
+          <w:numId w:val="15"/>
+        </w:numPr>
         <w:rPr/>
       </w:pPr>
       <w:r>
@@ -563,15 +579,10 @@
     <w:p>
       <w:pPr>
         <w:pStyle w:val="PreformattedText"/>
-        <w:rPr/>
-      </w:pPr>
-      <w:r>
-        <w:rPr/>
-      </w:r>
-    </w:p>
-    <w:p>
-      <w:pPr>
-        <w:pStyle w:val="PreformattedText"/>
+        <w:numPr>
+          <w:ilvl w:val="0"/>
+          <w:numId w:val="15"/>
+        </w:numPr>
         <w:rPr/>
       </w:pPr>
       <w:r>
@@ -632,6 +643,10 @@
     <w:p>
       <w:pPr>
         <w:pStyle w:val="PreformattedText"/>
+        <w:numPr>
+          <w:ilvl w:val="0"/>
+          <w:numId w:val="14"/>
+        </w:numPr>
         <w:rPr/>
       </w:pPr>
       <w:r>
@@ -702,21 +717,29 @@
     <w:p>
       <w:pPr>
         <w:pStyle w:val="PreformattedText"/>
-        <w:rPr/>
-      </w:pPr>
-      <w:r>
-        <w:rPr/>
-        <w:t>1. Finished basic log in ajax post, path redirection and error dialog.</w:t>
-      </w:r>
-    </w:p>
-    <w:p>
-      <w:pPr>
-        <w:pStyle w:val="PreformattedText"/>
-        <w:rPr/>
-      </w:pPr>
-      <w:r>
-        <w:rPr/>
-        <w:t xml:space="preserve">2. Finished basic registry ajax post, path redirection, password comparision, authority code check and error dialog. </w:t>
+        <w:numPr>
+          <w:ilvl w:val="0"/>
+          <w:numId w:val="13"/>
+        </w:numPr>
+        <w:rPr/>
+      </w:pPr>
+      <w:r>
+        <w:rPr/>
+        <w:t>Finished basic log in ajax post, path redirection and error dialog.</w:t>
+      </w:r>
+    </w:p>
+    <w:p>
+      <w:pPr>
+        <w:pStyle w:val="PreformattedText"/>
+        <w:numPr>
+          <w:ilvl w:val="0"/>
+          <w:numId w:val="13"/>
+        </w:numPr>
+        <w:rPr/>
+      </w:pPr>
+      <w:r>
+        <w:rPr/>
+        <w:t xml:space="preserve">Finished basic registry ajax post, path redirection, password comparision, authority code check and error dialog. </w:t>
       </w:r>
     </w:p>
     <w:p>
@@ -772,11 +795,165 @@
     <w:p>
       <w:pPr>
         <w:pStyle w:val="PreformattedText"/>
-        <w:rPr/>
-      </w:pPr>
-      <w:r>
-        <w:rPr/>
-        <w:t>1. It is essential to and it is time to know how to manipulate DATABASE. No more than two weeks’ time to learn SQL and MariaDB.</w:t>
+        <w:numPr>
+          <w:ilvl w:val="0"/>
+          <w:numId w:val="12"/>
+        </w:numPr>
+        <w:rPr/>
+      </w:pPr>
+      <w:r>
+        <w:rPr/>
+        <w:t>It is essential to and it is time to know how to manipulate DATABASE. No more than two weeks’ time to learn SQL and MariaDB.</w:t>
+      </w:r>
+    </w:p>
+    <w:p>
+      <w:pPr>
+        <w:pStyle w:val="PreformattedText"/>
+        <w:numPr>
+          <w:ilvl w:val="0"/>
+          <w:numId w:val="8"/>
+        </w:numPr>
+        <w:rPr/>
+      </w:pPr>
+      <w:r>
+        <w:rPr/>
+        <w:t>[2016-7-6]</w:t>
+      </w:r>
+    </w:p>
+    <w:p>
+      <w:pPr>
+        <w:pStyle w:val="PreformattedText"/>
+        <w:rPr/>
+      </w:pPr>
+      <w:r>
+        <w:rPr/>
+      </w:r>
+    </w:p>
+    <w:p>
+      <w:pPr>
+        <w:pStyle w:val="PreformattedText"/>
+        <w:numPr>
+          <w:ilvl w:val="0"/>
+          <w:numId w:val="11"/>
+        </w:numPr>
+        <w:rPr/>
+      </w:pPr>
+      <w:r>
+        <w:rPr/>
+        <w:t>Finished reading &lt;MariaDB crash course&gt;.</w:t>
+      </w:r>
+    </w:p>
+    <w:p>
+      <w:pPr>
+        <w:pStyle w:val="PreformattedText"/>
+        <w:numPr>
+          <w:ilvl w:val="0"/>
+          <w:numId w:val="11"/>
+        </w:numPr>
+        <w:rPr/>
+      </w:pPr>
+      <w:r>
+        <w:rPr/>
+        <w:t>It is about time to add go-sql-driver/mysql into the system.</w:t>
+      </w:r>
+    </w:p>
+    <w:p>
+      <w:pPr>
+        <w:pStyle w:val="PreformattedText"/>
+        <w:rPr/>
+      </w:pPr>
+      <w:r>
+        <w:rPr/>
+      </w:r>
+    </w:p>
+    <w:p>
+      <w:pPr>
+        <w:pStyle w:val="PreformattedText"/>
+        <w:rPr/>
+      </w:pPr>
+      <w:r>
+        <w:rPr/>
+      </w:r>
+    </w:p>
+    <w:p>
+      <w:pPr>
+        <w:pStyle w:val="PreformattedText"/>
+        <w:rPr/>
+      </w:pPr>
+      <w:r>
+        <w:rPr/>
+      </w:r>
+    </w:p>
+    <w:p>
+      <w:pPr>
+        <w:pStyle w:val="PreformattedText"/>
+        <w:numPr>
+          <w:ilvl w:val="0"/>
+          <w:numId w:val="9"/>
+        </w:numPr>
+        <w:rPr/>
+      </w:pPr>
+      <w:r>
+        <w:rPr/>
+        <w:t>[2016-7-7]</w:t>
+      </w:r>
+    </w:p>
+    <w:p>
+      <w:pPr>
+        <w:pStyle w:val="PreformattedText"/>
+        <w:rPr/>
+      </w:pPr>
+      <w:r>
+        <w:rPr/>
+      </w:r>
+    </w:p>
+    <w:p>
+      <w:pPr>
+        <w:pStyle w:val="PreformattedText"/>
+        <w:numPr>
+          <w:ilvl w:val="0"/>
+          <w:numId w:val="10"/>
+        </w:numPr>
+        <w:rPr/>
+      </w:pPr>
+      <w:r>
+        <w:rPr/>
+        <w:t xml:space="preserve">Create user </w:t>
+      </w:r>
+      <w:hyperlink r:id="rId2">
+        <w:r>
+          <w:rPr>
+            <w:rStyle w:val="InternetLink"/>
+          </w:rPr>
+          <w:t>jason@buck119br</w:t>
+        </w:r>
+      </w:hyperlink>
+      <w:r>
+        <w:rPr/>
+        <w:t>. Create database godisk with full previlege to jason. Create tables system_status &amp; user_information to store global information. Create user_userid_username to for each user’s directory storage.</w:t>
+      </w:r>
+    </w:p>
+    <w:p>
+      <w:pPr>
+        <w:pStyle w:val="PreformattedText"/>
+        <w:numPr>
+          <w:ilvl w:val="0"/>
+          <w:numId w:val="10"/>
+        </w:numPr>
+        <w:rPr/>
+      </w:pPr>
+      <w:r>
+        <w:rPr/>
+        <w:t>Finished MariaDB Open and Ping with GODisk.</w:t>
+      </w:r>
+    </w:p>
+    <w:p>
+      <w:pPr>
+        <w:pStyle w:val="PreformattedText"/>
+        <w:rPr/>
+      </w:pPr>
+      <w:r>
+        <w:rPr/>
       </w:r>
     </w:p>
     <w:sectPr>
@@ -1817,6 +1994,1121 @@
     </w:lvl>
   </w:abstractNum>
   <w:abstractNum w:abstractNumId="8">
+    <w:lvl w:ilvl="0">
+      <w:start w:val="1"/>
+      <w:numFmt w:val="bullet"/>
+      <w:lvlText w:val=""/>
+      <w:lvlJc w:val="left"/>
+      <w:pPr>
+        <w:tabs>
+          <w:tab w:val="num" w:pos="720"/>
+        </w:tabs>
+        <w:ind w:left="720" w:hanging="360"/>
+      </w:pPr>
+      <w:rPr>
+        <w:rFonts w:ascii="Symbol" w:hAnsi="Symbol" w:cs="Symbol" w:hint="default"/>
+        <w:rFonts w:cs="OpenSymbol"/>
+      </w:rPr>
+    </w:lvl>
+    <w:lvl w:ilvl="1">
+      <w:start w:val="1"/>
+      <w:numFmt w:val="bullet"/>
+      <w:lvlText w:val="◦"/>
+      <w:lvlJc w:val="left"/>
+      <w:pPr>
+        <w:tabs>
+          <w:tab w:val="num" w:pos="1080"/>
+        </w:tabs>
+        <w:ind w:left="1080" w:hanging="360"/>
+      </w:pPr>
+      <w:rPr>
+        <w:rFonts w:ascii="OpenSymbol" w:hAnsi="OpenSymbol" w:cs="OpenSymbol" w:hint="default"/>
+        <w:rFonts w:cs="OpenSymbol"/>
+      </w:rPr>
+    </w:lvl>
+    <w:lvl w:ilvl="2">
+      <w:start w:val="1"/>
+      <w:numFmt w:val="bullet"/>
+      <w:lvlText w:val="▪"/>
+      <w:lvlJc w:val="left"/>
+      <w:pPr>
+        <w:tabs>
+          <w:tab w:val="num" w:pos="1440"/>
+        </w:tabs>
+        <w:ind w:left="1440" w:hanging="360"/>
+      </w:pPr>
+      <w:rPr>
+        <w:rFonts w:ascii="OpenSymbol" w:hAnsi="OpenSymbol" w:cs="OpenSymbol" w:hint="default"/>
+        <w:rFonts w:cs="OpenSymbol"/>
+      </w:rPr>
+    </w:lvl>
+    <w:lvl w:ilvl="3">
+      <w:start w:val="1"/>
+      <w:numFmt w:val="bullet"/>
+      <w:lvlText w:val=""/>
+      <w:lvlJc w:val="left"/>
+      <w:pPr>
+        <w:tabs>
+          <w:tab w:val="num" w:pos="1800"/>
+        </w:tabs>
+        <w:ind w:left="1800" w:hanging="360"/>
+      </w:pPr>
+      <w:rPr>
+        <w:rFonts w:ascii="Symbol" w:hAnsi="Symbol" w:cs="Symbol" w:hint="default"/>
+        <w:rFonts w:cs="OpenSymbol"/>
+      </w:rPr>
+    </w:lvl>
+    <w:lvl w:ilvl="4">
+      <w:start w:val="1"/>
+      <w:numFmt w:val="bullet"/>
+      <w:lvlText w:val="◦"/>
+      <w:lvlJc w:val="left"/>
+      <w:pPr>
+        <w:tabs>
+          <w:tab w:val="num" w:pos="2160"/>
+        </w:tabs>
+        <w:ind w:left="2160" w:hanging="360"/>
+      </w:pPr>
+      <w:rPr>
+        <w:rFonts w:ascii="OpenSymbol" w:hAnsi="OpenSymbol" w:cs="OpenSymbol" w:hint="default"/>
+        <w:rFonts w:cs="OpenSymbol"/>
+      </w:rPr>
+    </w:lvl>
+    <w:lvl w:ilvl="5">
+      <w:start w:val="1"/>
+      <w:numFmt w:val="bullet"/>
+      <w:lvlText w:val="▪"/>
+      <w:lvlJc w:val="left"/>
+      <w:pPr>
+        <w:tabs>
+          <w:tab w:val="num" w:pos="2520"/>
+        </w:tabs>
+        <w:ind w:left="2520" w:hanging="360"/>
+      </w:pPr>
+      <w:rPr>
+        <w:rFonts w:ascii="OpenSymbol" w:hAnsi="OpenSymbol" w:cs="OpenSymbol" w:hint="default"/>
+        <w:rFonts w:cs="OpenSymbol"/>
+      </w:rPr>
+    </w:lvl>
+    <w:lvl w:ilvl="6">
+      <w:start w:val="1"/>
+      <w:numFmt w:val="bullet"/>
+      <w:lvlText w:val=""/>
+      <w:lvlJc w:val="left"/>
+      <w:pPr>
+        <w:tabs>
+          <w:tab w:val="num" w:pos="2880"/>
+        </w:tabs>
+        <w:ind w:left="2880" w:hanging="360"/>
+      </w:pPr>
+      <w:rPr>
+        <w:rFonts w:ascii="Symbol" w:hAnsi="Symbol" w:cs="Symbol" w:hint="default"/>
+        <w:rFonts w:cs="OpenSymbol"/>
+      </w:rPr>
+    </w:lvl>
+    <w:lvl w:ilvl="7">
+      <w:start w:val="1"/>
+      <w:numFmt w:val="bullet"/>
+      <w:lvlText w:val="◦"/>
+      <w:lvlJc w:val="left"/>
+      <w:pPr>
+        <w:tabs>
+          <w:tab w:val="num" w:pos="3240"/>
+        </w:tabs>
+        <w:ind w:left="3240" w:hanging="360"/>
+      </w:pPr>
+      <w:rPr>
+        <w:rFonts w:ascii="OpenSymbol" w:hAnsi="OpenSymbol" w:cs="OpenSymbol" w:hint="default"/>
+        <w:rFonts w:cs="OpenSymbol"/>
+      </w:rPr>
+    </w:lvl>
+    <w:lvl w:ilvl="8">
+      <w:start w:val="1"/>
+      <w:numFmt w:val="bullet"/>
+      <w:lvlText w:val="▪"/>
+      <w:lvlJc w:val="left"/>
+      <w:pPr>
+        <w:tabs>
+          <w:tab w:val="num" w:pos="3600"/>
+        </w:tabs>
+        <w:ind w:left="3600" w:hanging="360"/>
+      </w:pPr>
+      <w:rPr>
+        <w:rFonts w:ascii="OpenSymbol" w:hAnsi="OpenSymbol" w:cs="OpenSymbol" w:hint="default"/>
+        <w:rFonts w:cs="OpenSymbol"/>
+      </w:rPr>
+    </w:lvl>
+  </w:abstractNum>
+  <w:abstractNum w:abstractNumId="9">
+    <w:lvl w:ilvl="0">
+      <w:start w:val="1"/>
+      <w:numFmt w:val="bullet"/>
+      <w:lvlText w:val=""/>
+      <w:lvlJc w:val="left"/>
+      <w:pPr>
+        <w:tabs>
+          <w:tab w:val="num" w:pos="720"/>
+        </w:tabs>
+        <w:ind w:left="720" w:hanging="360"/>
+      </w:pPr>
+      <w:rPr>
+        <w:rFonts w:ascii="Symbol" w:hAnsi="Symbol" w:cs="Symbol" w:hint="default"/>
+      </w:rPr>
+    </w:lvl>
+    <w:lvl w:ilvl="1">
+      <w:start w:val="1"/>
+      <w:numFmt w:val="bullet"/>
+      <w:lvlText w:val="◦"/>
+      <w:lvlJc w:val="left"/>
+      <w:pPr>
+        <w:tabs>
+          <w:tab w:val="num" w:pos="1080"/>
+        </w:tabs>
+        <w:ind w:left="1080" w:hanging="360"/>
+      </w:pPr>
+      <w:rPr>
+        <w:rFonts w:ascii="OpenSymbol" w:hAnsi="OpenSymbol" w:cs="OpenSymbol" w:hint="default"/>
+        <w:rFonts w:cs="OpenSymbol"/>
+      </w:rPr>
+    </w:lvl>
+    <w:lvl w:ilvl="2">
+      <w:start w:val="1"/>
+      <w:numFmt w:val="bullet"/>
+      <w:lvlText w:val="▪"/>
+      <w:lvlJc w:val="left"/>
+      <w:pPr>
+        <w:tabs>
+          <w:tab w:val="num" w:pos="1440"/>
+        </w:tabs>
+        <w:ind w:left="1440" w:hanging="360"/>
+      </w:pPr>
+      <w:rPr>
+        <w:rFonts w:ascii="OpenSymbol" w:hAnsi="OpenSymbol" w:cs="OpenSymbol" w:hint="default"/>
+        <w:rFonts w:cs="OpenSymbol"/>
+      </w:rPr>
+    </w:lvl>
+    <w:lvl w:ilvl="3">
+      <w:start w:val="1"/>
+      <w:numFmt w:val="bullet"/>
+      <w:lvlText w:val=""/>
+      <w:lvlJc w:val="left"/>
+      <w:pPr>
+        <w:tabs>
+          <w:tab w:val="num" w:pos="1800"/>
+        </w:tabs>
+        <w:ind w:left="1800" w:hanging="360"/>
+      </w:pPr>
+      <w:rPr>
+        <w:rFonts w:ascii="Symbol" w:hAnsi="Symbol" w:cs="Symbol" w:hint="default"/>
+        <w:rFonts w:cs="OpenSymbol"/>
+      </w:rPr>
+    </w:lvl>
+    <w:lvl w:ilvl="4">
+      <w:start w:val="1"/>
+      <w:numFmt w:val="bullet"/>
+      <w:lvlText w:val="◦"/>
+      <w:lvlJc w:val="left"/>
+      <w:pPr>
+        <w:tabs>
+          <w:tab w:val="num" w:pos="2160"/>
+        </w:tabs>
+        <w:ind w:left="2160" w:hanging="360"/>
+      </w:pPr>
+      <w:rPr>
+        <w:rFonts w:ascii="OpenSymbol" w:hAnsi="OpenSymbol" w:cs="OpenSymbol" w:hint="default"/>
+        <w:rFonts w:cs="OpenSymbol"/>
+      </w:rPr>
+    </w:lvl>
+    <w:lvl w:ilvl="5">
+      <w:start w:val="1"/>
+      <w:numFmt w:val="bullet"/>
+      <w:lvlText w:val="▪"/>
+      <w:lvlJc w:val="left"/>
+      <w:pPr>
+        <w:tabs>
+          <w:tab w:val="num" w:pos="2520"/>
+        </w:tabs>
+        <w:ind w:left="2520" w:hanging="360"/>
+      </w:pPr>
+      <w:rPr>
+        <w:rFonts w:ascii="OpenSymbol" w:hAnsi="OpenSymbol" w:cs="OpenSymbol" w:hint="default"/>
+        <w:rFonts w:cs="OpenSymbol"/>
+      </w:rPr>
+    </w:lvl>
+    <w:lvl w:ilvl="6">
+      <w:start w:val="1"/>
+      <w:numFmt w:val="bullet"/>
+      <w:lvlText w:val=""/>
+      <w:lvlJc w:val="left"/>
+      <w:pPr>
+        <w:tabs>
+          <w:tab w:val="num" w:pos="2880"/>
+        </w:tabs>
+        <w:ind w:left="2880" w:hanging="360"/>
+      </w:pPr>
+      <w:rPr>
+        <w:rFonts w:ascii="Symbol" w:hAnsi="Symbol" w:cs="Symbol" w:hint="default"/>
+        <w:rFonts w:cs="OpenSymbol"/>
+      </w:rPr>
+    </w:lvl>
+    <w:lvl w:ilvl="7">
+      <w:start w:val="1"/>
+      <w:numFmt w:val="bullet"/>
+      <w:lvlText w:val="◦"/>
+      <w:lvlJc w:val="left"/>
+      <w:pPr>
+        <w:tabs>
+          <w:tab w:val="num" w:pos="3240"/>
+        </w:tabs>
+        <w:ind w:left="3240" w:hanging="360"/>
+      </w:pPr>
+      <w:rPr>
+        <w:rFonts w:ascii="OpenSymbol" w:hAnsi="OpenSymbol" w:cs="OpenSymbol" w:hint="default"/>
+        <w:rFonts w:cs="OpenSymbol"/>
+      </w:rPr>
+    </w:lvl>
+    <w:lvl w:ilvl="8">
+      <w:start w:val="1"/>
+      <w:numFmt w:val="bullet"/>
+      <w:lvlText w:val="▪"/>
+      <w:lvlJc w:val="left"/>
+      <w:pPr>
+        <w:tabs>
+          <w:tab w:val="num" w:pos="3600"/>
+        </w:tabs>
+        <w:ind w:left="3600" w:hanging="360"/>
+      </w:pPr>
+      <w:rPr>
+        <w:rFonts w:ascii="OpenSymbol" w:hAnsi="OpenSymbol" w:cs="OpenSymbol" w:hint="default"/>
+        <w:rFonts w:cs="OpenSymbol"/>
+      </w:rPr>
+    </w:lvl>
+  </w:abstractNum>
+  <w:abstractNum w:abstractNumId="10">
+    <w:lvl w:ilvl="0">
+      <w:start w:val="1"/>
+      <w:numFmt w:val="decimal"/>
+      <w:lvlText w:val="%1."/>
+      <w:lvlJc w:val="left"/>
+      <w:pPr>
+        <w:tabs>
+          <w:tab w:val="num" w:pos="720"/>
+        </w:tabs>
+        <w:ind w:left="720" w:hanging="360"/>
+      </w:pPr>
+    </w:lvl>
+    <w:lvl w:ilvl="1">
+      <w:start w:val="1"/>
+      <w:numFmt w:val="decimal"/>
+      <w:lvlText w:val="%2."/>
+      <w:lvlJc w:val="left"/>
+      <w:pPr>
+        <w:tabs>
+          <w:tab w:val="num" w:pos="1080"/>
+        </w:tabs>
+        <w:ind w:left="1080" w:hanging="360"/>
+      </w:pPr>
+    </w:lvl>
+    <w:lvl w:ilvl="2">
+      <w:start w:val="1"/>
+      <w:numFmt w:val="decimal"/>
+      <w:lvlText w:val="%3."/>
+      <w:lvlJc w:val="left"/>
+      <w:pPr>
+        <w:tabs>
+          <w:tab w:val="num" w:pos="1440"/>
+        </w:tabs>
+        <w:ind w:left="1440" w:hanging="360"/>
+      </w:pPr>
+    </w:lvl>
+    <w:lvl w:ilvl="3">
+      <w:start w:val="1"/>
+      <w:numFmt w:val="decimal"/>
+      <w:lvlText w:val="%4."/>
+      <w:lvlJc w:val="left"/>
+      <w:pPr>
+        <w:tabs>
+          <w:tab w:val="num" w:pos="1800"/>
+        </w:tabs>
+        <w:ind w:left="1800" w:hanging="360"/>
+      </w:pPr>
+    </w:lvl>
+    <w:lvl w:ilvl="4">
+      <w:start w:val="1"/>
+      <w:numFmt w:val="decimal"/>
+      <w:lvlText w:val="%5."/>
+      <w:lvlJc w:val="left"/>
+      <w:pPr>
+        <w:tabs>
+          <w:tab w:val="num" w:pos="2160"/>
+        </w:tabs>
+        <w:ind w:left="2160" w:hanging="360"/>
+      </w:pPr>
+    </w:lvl>
+    <w:lvl w:ilvl="5">
+      <w:start w:val="1"/>
+      <w:numFmt w:val="decimal"/>
+      <w:lvlText w:val="%6."/>
+      <w:lvlJc w:val="left"/>
+      <w:pPr>
+        <w:tabs>
+          <w:tab w:val="num" w:pos="2520"/>
+        </w:tabs>
+        <w:ind w:left="2520" w:hanging="360"/>
+      </w:pPr>
+    </w:lvl>
+    <w:lvl w:ilvl="6">
+      <w:start w:val="1"/>
+      <w:numFmt w:val="decimal"/>
+      <w:lvlText w:val="%7."/>
+      <w:lvlJc w:val="left"/>
+      <w:pPr>
+        <w:tabs>
+          <w:tab w:val="num" w:pos="2880"/>
+        </w:tabs>
+        <w:ind w:left="2880" w:hanging="360"/>
+      </w:pPr>
+    </w:lvl>
+    <w:lvl w:ilvl="7">
+      <w:start w:val="1"/>
+      <w:numFmt w:val="decimal"/>
+      <w:lvlText w:val="%8."/>
+      <w:lvlJc w:val="left"/>
+      <w:pPr>
+        <w:tabs>
+          <w:tab w:val="num" w:pos="3240"/>
+        </w:tabs>
+        <w:ind w:left="3240" w:hanging="360"/>
+      </w:pPr>
+    </w:lvl>
+    <w:lvl w:ilvl="8">
+      <w:start w:val="1"/>
+      <w:numFmt w:val="decimal"/>
+      <w:lvlText w:val="%9."/>
+      <w:lvlJc w:val="left"/>
+      <w:pPr>
+        <w:tabs>
+          <w:tab w:val="num" w:pos="3600"/>
+        </w:tabs>
+        <w:ind w:left="3600" w:hanging="360"/>
+      </w:pPr>
+    </w:lvl>
+  </w:abstractNum>
+  <w:abstractNum w:abstractNumId="11">
+    <w:lvl w:ilvl="0">
+      <w:start w:val="1"/>
+      <w:numFmt w:val="decimal"/>
+      <w:lvlText w:val="%1."/>
+      <w:lvlJc w:val="left"/>
+      <w:pPr>
+        <w:tabs>
+          <w:tab w:val="num" w:pos="720"/>
+        </w:tabs>
+        <w:ind w:left="720" w:hanging="360"/>
+      </w:pPr>
+      <w:rPr/>
+    </w:lvl>
+    <w:lvl w:ilvl="1">
+      <w:start w:val="1"/>
+      <w:numFmt w:val="decimal"/>
+      <w:lvlText w:val="%2."/>
+      <w:lvlJc w:val="left"/>
+      <w:pPr>
+        <w:tabs>
+          <w:tab w:val="num" w:pos="1080"/>
+        </w:tabs>
+        <w:ind w:left="1080" w:hanging="360"/>
+      </w:pPr>
+      <w:rPr/>
+    </w:lvl>
+    <w:lvl w:ilvl="2">
+      <w:start w:val="1"/>
+      <w:numFmt w:val="decimal"/>
+      <w:lvlText w:val="%3."/>
+      <w:lvlJc w:val="left"/>
+      <w:pPr>
+        <w:tabs>
+          <w:tab w:val="num" w:pos="1440"/>
+        </w:tabs>
+        <w:ind w:left="1440" w:hanging="360"/>
+      </w:pPr>
+      <w:rPr/>
+    </w:lvl>
+    <w:lvl w:ilvl="3">
+      <w:start w:val="1"/>
+      <w:numFmt w:val="decimal"/>
+      <w:lvlText w:val="%4."/>
+      <w:lvlJc w:val="left"/>
+      <w:pPr>
+        <w:tabs>
+          <w:tab w:val="num" w:pos="1800"/>
+        </w:tabs>
+        <w:ind w:left="1800" w:hanging="360"/>
+      </w:pPr>
+      <w:rPr/>
+    </w:lvl>
+    <w:lvl w:ilvl="4">
+      <w:start w:val="1"/>
+      <w:numFmt w:val="decimal"/>
+      <w:lvlText w:val="%5."/>
+      <w:lvlJc w:val="left"/>
+      <w:pPr>
+        <w:tabs>
+          <w:tab w:val="num" w:pos="2160"/>
+        </w:tabs>
+        <w:ind w:left="2160" w:hanging="360"/>
+      </w:pPr>
+      <w:rPr/>
+    </w:lvl>
+    <w:lvl w:ilvl="5">
+      <w:start w:val="1"/>
+      <w:numFmt w:val="decimal"/>
+      <w:lvlText w:val="%6."/>
+      <w:lvlJc w:val="left"/>
+      <w:pPr>
+        <w:tabs>
+          <w:tab w:val="num" w:pos="2520"/>
+        </w:tabs>
+        <w:ind w:left="2520" w:hanging="360"/>
+      </w:pPr>
+      <w:rPr/>
+    </w:lvl>
+    <w:lvl w:ilvl="6">
+      <w:start w:val="1"/>
+      <w:numFmt w:val="decimal"/>
+      <w:lvlText w:val="%7."/>
+      <w:lvlJc w:val="left"/>
+      <w:pPr>
+        <w:tabs>
+          <w:tab w:val="num" w:pos="2880"/>
+        </w:tabs>
+        <w:ind w:left="2880" w:hanging="360"/>
+      </w:pPr>
+      <w:rPr/>
+    </w:lvl>
+    <w:lvl w:ilvl="7">
+      <w:start w:val="1"/>
+      <w:numFmt w:val="decimal"/>
+      <w:lvlText w:val="%8."/>
+      <w:lvlJc w:val="left"/>
+      <w:pPr>
+        <w:tabs>
+          <w:tab w:val="num" w:pos="3240"/>
+        </w:tabs>
+        <w:ind w:left="3240" w:hanging="360"/>
+      </w:pPr>
+      <w:rPr/>
+    </w:lvl>
+    <w:lvl w:ilvl="8">
+      <w:start w:val="1"/>
+      <w:numFmt w:val="decimal"/>
+      <w:lvlText w:val="%9."/>
+      <w:lvlJc w:val="left"/>
+      <w:pPr>
+        <w:tabs>
+          <w:tab w:val="num" w:pos="3600"/>
+        </w:tabs>
+        <w:ind w:left="3600" w:hanging="360"/>
+      </w:pPr>
+      <w:rPr/>
+    </w:lvl>
+  </w:abstractNum>
+  <w:abstractNum w:abstractNumId="12">
+    <w:lvl w:ilvl="0">
+      <w:start w:val="1"/>
+      <w:numFmt w:val="decimal"/>
+      <w:lvlText w:val="%1."/>
+      <w:lvlJc w:val="left"/>
+      <w:pPr>
+        <w:tabs>
+          <w:tab w:val="num" w:pos="720"/>
+        </w:tabs>
+        <w:ind w:left="720" w:hanging="360"/>
+      </w:pPr>
+      <w:rPr/>
+    </w:lvl>
+    <w:lvl w:ilvl="1">
+      <w:start w:val="1"/>
+      <w:numFmt w:val="decimal"/>
+      <w:lvlText w:val="%2."/>
+      <w:lvlJc w:val="left"/>
+      <w:pPr>
+        <w:tabs>
+          <w:tab w:val="num" w:pos="1080"/>
+        </w:tabs>
+        <w:ind w:left="1080" w:hanging="360"/>
+      </w:pPr>
+      <w:rPr/>
+    </w:lvl>
+    <w:lvl w:ilvl="2">
+      <w:start w:val="1"/>
+      <w:numFmt w:val="decimal"/>
+      <w:lvlText w:val="%3."/>
+      <w:lvlJc w:val="left"/>
+      <w:pPr>
+        <w:tabs>
+          <w:tab w:val="num" w:pos="1440"/>
+        </w:tabs>
+        <w:ind w:left="1440" w:hanging="360"/>
+      </w:pPr>
+      <w:rPr/>
+    </w:lvl>
+    <w:lvl w:ilvl="3">
+      <w:start w:val="1"/>
+      <w:numFmt w:val="decimal"/>
+      <w:lvlText w:val="%4."/>
+      <w:lvlJc w:val="left"/>
+      <w:pPr>
+        <w:tabs>
+          <w:tab w:val="num" w:pos="1800"/>
+        </w:tabs>
+        <w:ind w:left="1800" w:hanging="360"/>
+      </w:pPr>
+      <w:rPr/>
+    </w:lvl>
+    <w:lvl w:ilvl="4">
+      <w:start w:val="1"/>
+      <w:numFmt w:val="decimal"/>
+      <w:lvlText w:val="%5."/>
+      <w:lvlJc w:val="left"/>
+      <w:pPr>
+        <w:tabs>
+          <w:tab w:val="num" w:pos="2160"/>
+        </w:tabs>
+        <w:ind w:left="2160" w:hanging="360"/>
+      </w:pPr>
+      <w:rPr/>
+    </w:lvl>
+    <w:lvl w:ilvl="5">
+      <w:start w:val="1"/>
+      <w:numFmt w:val="decimal"/>
+      <w:lvlText w:val="%6."/>
+      <w:lvlJc w:val="left"/>
+      <w:pPr>
+        <w:tabs>
+          <w:tab w:val="num" w:pos="2520"/>
+        </w:tabs>
+        <w:ind w:left="2520" w:hanging="360"/>
+      </w:pPr>
+      <w:rPr/>
+    </w:lvl>
+    <w:lvl w:ilvl="6">
+      <w:start w:val="1"/>
+      <w:numFmt w:val="decimal"/>
+      <w:lvlText w:val="%7."/>
+      <w:lvlJc w:val="left"/>
+      <w:pPr>
+        <w:tabs>
+          <w:tab w:val="num" w:pos="2880"/>
+        </w:tabs>
+        <w:ind w:left="2880" w:hanging="360"/>
+      </w:pPr>
+      <w:rPr/>
+    </w:lvl>
+    <w:lvl w:ilvl="7">
+      <w:start w:val="1"/>
+      <w:numFmt w:val="decimal"/>
+      <w:lvlText w:val="%8."/>
+      <w:lvlJc w:val="left"/>
+      <w:pPr>
+        <w:tabs>
+          <w:tab w:val="num" w:pos="3240"/>
+        </w:tabs>
+        <w:ind w:left="3240" w:hanging="360"/>
+      </w:pPr>
+      <w:rPr/>
+    </w:lvl>
+    <w:lvl w:ilvl="8">
+      <w:start w:val="1"/>
+      <w:numFmt w:val="decimal"/>
+      <w:lvlText w:val="%9."/>
+      <w:lvlJc w:val="left"/>
+      <w:pPr>
+        <w:tabs>
+          <w:tab w:val="num" w:pos="3600"/>
+        </w:tabs>
+        <w:ind w:left="3600" w:hanging="360"/>
+      </w:pPr>
+      <w:rPr/>
+    </w:lvl>
+  </w:abstractNum>
+  <w:abstractNum w:abstractNumId="13">
+    <w:lvl w:ilvl="0">
+      <w:start w:val="1"/>
+      <w:numFmt w:val="decimal"/>
+      <w:lvlText w:val="%1."/>
+      <w:lvlJc w:val="left"/>
+      <w:pPr>
+        <w:tabs>
+          <w:tab w:val="num" w:pos="720"/>
+        </w:tabs>
+        <w:ind w:left="720" w:hanging="360"/>
+      </w:pPr>
+      <w:rPr/>
+    </w:lvl>
+    <w:lvl w:ilvl="1">
+      <w:start w:val="1"/>
+      <w:numFmt w:val="decimal"/>
+      <w:lvlText w:val="%2."/>
+      <w:lvlJc w:val="left"/>
+      <w:pPr>
+        <w:tabs>
+          <w:tab w:val="num" w:pos="1080"/>
+        </w:tabs>
+        <w:ind w:left="1080" w:hanging="360"/>
+      </w:pPr>
+      <w:rPr/>
+    </w:lvl>
+    <w:lvl w:ilvl="2">
+      <w:start w:val="1"/>
+      <w:numFmt w:val="decimal"/>
+      <w:lvlText w:val="%3."/>
+      <w:lvlJc w:val="left"/>
+      <w:pPr>
+        <w:tabs>
+          <w:tab w:val="num" w:pos="1440"/>
+        </w:tabs>
+        <w:ind w:left="1440" w:hanging="360"/>
+      </w:pPr>
+      <w:rPr/>
+    </w:lvl>
+    <w:lvl w:ilvl="3">
+      <w:start w:val="1"/>
+      <w:numFmt w:val="decimal"/>
+      <w:lvlText w:val="%4."/>
+      <w:lvlJc w:val="left"/>
+      <w:pPr>
+        <w:tabs>
+          <w:tab w:val="num" w:pos="1800"/>
+        </w:tabs>
+        <w:ind w:left="1800" w:hanging="360"/>
+      </w:pPr>
+      <w:rPr/>
+    </w:lvl>
+    <w:lvl w:ilvl="4">
+      <w:start w:val="1"/>
+      <w:numFmt w:val="decimal"/>
+      <w:lvlText w:val="%5."/>
+      <w:lvlJc w:val="left"/>
+      <w:pPr>
+        <w:tabs>
+          <w:tab w:val="num" w:pos="2160"/>
+        </w:tabs>
+        <w:ind w:left="2160" w:hanging="360"/>
+      </w:pPr>
+      <w:rPr/>
+    </w:lvl>
+    <w:lvl w:ilvl="5">
+      <w:start w:val="1"/>
+      <w:numFmt w:val="decimal"/>
+      <w:lvlText w:val="%6."/>
+      <w:lvlJc w:val="left"/>
+      <w:pPr>
+        <w:tabs>
+          <w:tab w:val="num" w:pos="2520"/>
+        </w:tabs>
+        <w:ind w:left="2520" w:hanging="360"/>
+      </w:pPr>
+      <w:rPr/>
+    </w:lvl>
+    <w:lvl w:ilvl="6">
+      <w:start w:val="1"/>
+      <w:numFmt w:val="decimal"/>
+      <w:lvlText w:val="%7."/>
+      <w:lvlJc w:val="left"/>
+      <w:pPr>
+        <w:tabs>
+          <w:tab w:val="num" w:pos="2880"/>
+        </w:tabs>
+        <w:ind w:left="2880" w:hanging="360"/>
+      </w:pPr>
+      <w:rPr/>
+    </w:lvl>
+    <w:lvl w:ilvl="7">
+      <w:start w:val="1"/>
+      <w:numFmt w:val="decimal"/>
+      <w:lvlText w:val="%8."/>
+      <w:lvlJc w:val="left"/>
+      <w:pPr>
+        <w:tabs>
+          <w:tab w:val="num" w:pos="3240"/>
+        </w:tabs>
+        <w:ind w:left="3240" w:hanging="360"/>
+      </w:pPr>
+      <w:rPr/>
+    </w:lvl>
+    <w:lvl w:ilvl="8">
+      <w:start w:val="1"/>
+      <w:numFmt w:val="decimal"/>
+      <w:lvlText w:val="%9."/>
+      <w:lvlJc w:val="left"/>
+      <w:pPr>
+        <w:tabs>
+          <w:tab w:val="num" w:pos="3600"/>
+        </w:tabs>
+        <w:ind w:left="3600" w:hanging="360"/>
+      </w:pPr>
+      <w:rPr/>
+    </w:lvl>
+  </w:abstractNum>
+  <w:abstractNum w:abstractNumId="14">
+    <w:lvl w:ilvl="0">
+      <w:start w:val="1"/>
+      <w:numFmt w:val="decimal"/>
+      <w:lvlText w:val="%1."/>
+      <w:lvlJc w:val="left"/>
+      <w:pPr>
+        <w:tabs>
+          <w:tab w:val="num" w:pos="720"/>
+        </w:tabs>
+        <w:ind w:left="720" w:hanging="360"/>
+      </w:pPr>
+      <w:rPr/>
+    </w:lvl>
+    <w:lvl w:ilvl="1">
+      <w:start w:val="1"/>
+      <w:numFmt w:val="decimal"/>
+      <w:lvlText w:val="%2."/>
+      <w:lvlJc w:val="left"/>
+      <w:pPr>
+        <w:tabs>
+          <w:tab w:val="num" w:pos="1080"/>
+        </w:tabs>
+        <w:ind w:left="1080" w:hanging="360"/>
+      </w:pPr>
+      <w:rPr/>
+    </w:lvl>
+    <w:lvl w:ilvl="2">
+      <w:start w:val="1"/>
+      <w:numFmt w:val="decimal"/>
+      <w:lvlText w:val="%3."/>
+      <w:lvlJc w:val="left"/>
+      <w:pPr>
+        <w:tabs>
+          <w:tab w:val="num" w:pos="1440"/>
+        </w:tabs>
+        <w:ind w:left="1440" w:hanging="360"/>
+      </w:pPr>
+      <w:rPr/>
+    </w:lvl>
+    <w:lvl w:ilvl="3">
+      <w:start w:val="1"/>
+      <w:numFmt w:val="decimal"/>
+      <w:lvlText w:val="%4."/>
+      <w:lvlJc w:val="left"/>
+      <w:pPr>
+        <w:tabs>
+          <w:tab w:val="num" w:pos="1800"/>
+        </w:tabs>
+        <w:ind w:left="1800" w:hanging="360"/>
+      </w:pPr>
+      <w:rPr/>
+    </w:lvl>
+    <w:lvl w:ilvl="4">
+      <w:start w:val="1"/>
+      <w:numFmt w:val="decimal"/>
+      <w:lvlText w:val="%5."/>
+      <w:lvlJc w:val="left"/>
+      <w:pPr>
+        <w:tabs>
+          <w:tab w:val="num" w:pos="2160"/>
+        </w:tabs>
+        <w:ind w:left="2160" w:hanging="360"/>
+      </w:pPr>
+      <w:rPr/>
+    </w:lvl>
+    <w:lvl w:ilvl="5">
+      <w:start w:val="1"/>
+      <w:numFmt w:val="decimal"/>
+      <w:lvlText w:val="%6."/>
+      <w:lvlJc w:val="left"/>
+      <w:pPr>
+        <w:tabs>
+          <w:tab w:val="num" w:pos="2520"/>
+        </w:tabs>
+        <w:ind w:left="2520" w:hanging="360"/>
+      </w:pPr>
+      <w:rPr/>
+    </w:lvl>
+    <w:lvl w:ilvl="6">
+      <w:start w:val="1"/>
+      <w:numFmt w:val="decimal"/>
+      <w:lvlText w:val="%7."/>
+      <w:lvlJc w:val="left"/>
+      <w:pPr>
+        <w:tabs>
+          <w:tab w:val="num" w:pos="2880"/>
+        </w:tabs>
+        <w:ind w:left="2880" w:hanging="360"/>
+      </w:pPr>
+      <w:rPr/>
+    </w:lvl>
+    <w:lvl w:ilvl="7">
+      <w:start w:val="1"/>
+      <w:numFmt w:val="decimal"/>
+      <w:lvlText w:val="%8."/>
+      <w:lvlJc w:val="left"/>
+      <w:pPr>
+        <w:tabs>
+          <w:tab w:val="num" w:pos="3240"/>
+        </w:tabs>
+        <w:ind w:left="3240" w:hanging="360"/>
+      </w:pPr>
+      <w:rPr/>
+    </w:lvl>
+    <w:lvl w:ilvl="8">
+      <w:start w:val="1"/>
+      <w:numFmt w:val="decimal"/>
+      <w:lvlText w:val="%9."/>
+      <w:lvlJc w:val="left"/>
+      <w:pPr>
+        <w:tabs>
+          <w:tab w:val="num" w:pos="3600"/>
+        </w:tabs>
+        <w:ind w:left="3600" w:hanging="360"/>
+      </w:pPr>
+      <w:rPr/>
+    </w:lvl>
+  </w:abstractNum>
+  <w:abstractNum w:abstractNumId="15">
+    <w:lvl w:ilvl="0">
+      <w:start w:val="1"/>
+      <w:numFmt w:val="decimal"/>
+      <w:lvlText w:val="%1."/>
+      <w:lvlJc w:val="left"/>
+      <w:pPr>
+        <w:tabs>
+          <w:tab w:val="num" w:pos="720"/>
+        </w:tabs>
+        <w:ind w:left="720" w:hanging="360"/>
+      </w:pPr>
+      <w:rPr/>
+    </w:lvl>
+    <w:lvl w:ilvl="1">
+      <w:start w:val="1"/>
+      <w:numFmt w:val="decimal"/>
+      <w:lvlText w:val="%2."/>
+      <w:lvlJc w:val="left"/>
+      <w:pPr>
+        <w:tabs>
+          <w:tab w:val="num" w:pos="1080"/>
+        </w:tabs>
+        <w:ind w:left="1080" w:hanging="360"/>
+      </w:pPr>
+      <w:rPr/>
+    </w:lvl>
+    <w:lvl w:ilvl="2">
+      <w:start w:val="1"/>
+      <w:numFmt w:val="decimal"/>
+      <w:lvlText w:val="%3."/>
+      <w:lvlJc w:val="left"/>
+      <w:pPr>
+        <w:tabs>
+          <w:tab w:val="num" w:pos="1440"/>
+        </w:tabs>
+        <w:ind w:left="1440" w:hanging="360"/>
+      </w:pPr>
+      <w:rPr/>
+    </w:lvl>
+    <w:lvl w:ilvl="3">
+      <w:start w:val="1"/>
+      <w:numFmt w:val="decimal"/>
+      <w:lvlText w:val="%4."/>
+      <w:lvlJc w:val="left"/>
+      <w:pPr>
+        <w:tabs>
+          <w:tab w:val="num" w:pos="1800"/>
+        </w:tabs>
+        <w:ind w:left="1800" w:hanging="360"/>
+      </w:pPr>
+      <w:rPr/>
+    </w:lvl>
+    <w:lvl w:ilvl="4">
+      <w:start w:val="1"/>
+      <w:numFmt w:val="decimal"/>
+      <w:lvlText w:val="%5."/>
+      <w:lvlJc w:val="left"/>
+      <w:pPr>
+        <w:tabs>
+          <w:tab w:val="num" w:pos="2160"/>
+        </w:tabs>
+        <w:ind w:left="2160" w:hanging="360"/>
+      </w:pPr>
+      <w:rPr/>
+    </w:lvl>
+    <w:lvl w:ilvl="5">
+      <w:start w:val="1"/>
+      <w:numFmt w:val="decimal"/>
+      <w:lvlText w:val="%6."/>
+      <w:lvlJc w:val="left"/>
+      <w:pPr>
+        <w:tabs>
+          <w:tab w:val="num" w:pos="2520"/>
+        </w:tabs>
+        <w:ind w:left="2520" w:hanging="360"/>
+      </w:pPr>
+      <w:rPr/>
+    </w:lvl>
+    <w:lvl w:ilvl="6">
+      <w:start w:val="1"/>
+      <w:numFmt w:val="decimal"/>
+      <w:lvlText w:val="%7."/>
+      <w:lvlJc w:val="left"/>
+      <w:pPr>
+        <w:tabs>
+          <w:tab w:val="num" w:pos="2880"/>
+        </w:tabs>
+        <w:ind w:left="2880" w:hanging="360"/>
+      </w:pPr>
+      <w:rPr/>
+    </w:lvl>
+    <w:lvl w:ilvl="7">
+      <w:start w:val="1"/>
+      <w:numFmt w:val="decimal"/>
+      <w:lvlText w:val="%8."/>
+      <w:lvlJc w:val="left"/>
+      <w:pPr>
+        <w:tabs>
+          <w:tab w:val="num" w:pos="3240"/>
+        </w:tabs>
+        <w:ind w:left="3240" w:hanging="360"/>
+      </w:pPr>
+      <w:rPr/>
+    </w:lvl>
+    <w:lvl w:ilvl="8">
+      <w:start w:val="1"/>
+      <w:numFmt w:val="decimal"/>
+      <w:lvlText w:val="%9."/>
+      <w:lvlJc w:val="left"/>
+      <w:pPr>
+        <w:tabs>
+          <w:tab w:val="num" w:pos="3600"/>
+        </w:tabs>
+        <w:ind w:left="3600" w:hanging="360"/>
+      </w:pPr>
+      <w:rPr/>
+    </w:lvl>
+  </w:abstractNum>
+  <w:abstractNum w:abstractNumId="16">
+    <w:lvl w:ilvl="0">
+      <w:start w:val="1"/>
+      <w:numFmt w:val="decimal"/>
+      <w:lvlText w:val="%1."/>
+      <w:lvlJc w:val="left"/>
+      <w:pPr>
+        <w:tabs>
+          <w:tab w:val="num" w:pos="720"/>
+        </w:tabs>
+        <w:ind w:left="720" w:hanging="360"/>
+      </w:pPr>
+      <w:rPr/>
+    </w:lvl>
+    <w:lvl w:ilvl="1">
+      <w:start w:val="1"/>
+      <w:numFmt w:val="decimal"/>
+      <w:lvlText w:val="%2."/>
+      <w:lvlJc w:val="left"/>
+      <w:pPr>
+        <w:tabs>
+          <w:tab w:val="num" w:pos="1080"/>
+        </w:tabs>
+        <w:ind w:left="1080" w:hanging="360"/>
+      </w:pPr>
+      <w:rPr/>
+    </w:lvl>
+    <w:lvl w:ilvl="2">
+      <w:start w:val="1"/>
+      <w:numFmt w:val="decimal"/>
+      <w:lvlText w:val="%3."/>
+      <w:lvlJc w:val="left"/>
+      <w:pPr>
+        <w:tabs>
+          <w:tab w:val="num" w:pos="1440"/>
+        </w:tabs>
+        <w:ind w:left="1440" w:hanging="360"/>
+      </w:pPr>
+      <w:rPr/>
+    </w:lvl>
+    <w:lvl w:ilvl="3">
+      <w:start w:val="1"/>
+      <w:numFmt w:val="decimal"/>
+      <w:lvlText w:val="%4."/>
+      <w:lvlJc w:val="left"/>
+      <w:pPr>
+        <w:tabs>
+          <w:tab w:val="num" w:pos="1800"/>
+        </w:tabs>
+        <w:ind w:left="1800" w:hanging="360"/>
+      </w:pPr>
+      <w:rPr/>
+    </w:lvl>
+    <w:lvl w:ilvl="4">
+      <w:start w:val="1"/>
+      <w:numFmt w:val="decimal"/>
+      <w:lvlText w:val="%5."/>
+      <w:lvlJc w:val="left"/>
+      <w:pPr>
+        <w:tabs>
+          <w:tab w:val="num" w:pos="2160"/>
+        </w:tabs>
+        <w:ind w:left="2160" w:hanging="360"/>
+      </w:pPr>
+      <w:rPr/>
+    </w:lvl>
+    <w:lvl w:ilvl="5">
+      <w:start w:val="1"/>
+      <w:numFmt w:val="decimal"/>
+      <w:lvlText w:val="%6."/>
+      <w:lvlJc w:val="left"/>
+      <w:pPr>
+        <w:tabs>
+          <w:tab w:val="num" w:pos="2520"/>
+        </w:tabs>
+        <w:ind w:left="2520" w:hanging="360"/>
+      </w:pPr>
+      <w:rPr/>
+    </w:lvl>
+    <w:lvl w:ilvl="6">
+      <w:start w:val="1"/>
+      <w:numFmt w:val="decimal"/>
+      <w:lvlText w:val="%7."/>
+      <w:lvlJc w:val="left"/>
+      <w:pPr>
+        <w:tabs>
+          <w:tab w:val="num" w:pos="2880"/>
+        </w:tabs>
+        <w:ind w:left="2880" w:hanging="360"/>
+      </w:pPr>
+      <w:rPr/>
+    </w:lvl>
+    <w:lvl w:ilvl="7">
+      <w:start w:val="1"/>
+      <w:numFmt w:val="decimal"/>
+      <w:lvlText w:val="%8."/>
+      <w:lvlJc w:val="left"/>
+      <w:pPr>
+        <w:tabs>
+          <w:tab w:val="num" w:pos="3240"/>
+        </w:tabs>
+        <w:ind w:left="3240" w:hanging="360"/>
+      </w:pPr>
+      <w:rPr/>
+    </w:lvl>
+    <w:lvl w:ilvl="8">
+      <w:start w:val="1"/>
+      <w:numFmt w:val="decimal"/>
+      <w:lvlText w:val="%9."/>
+      <w:lvlJc w:val="left"/>
+      <w:pPr>
+        <w:tabs>
+          <w:tab w:val="num" w:pos="3600"/>
+        </w:tabs>
+        <w:ind w:left="3600" w:hanging="360"/>
+      </w:pPr>
+      <w:rPr/>
+    </w:lvl>
+  </w:abstractNum>
+  <w:abstractNum w:abstractNumId="17">
     <w:lvl w:ilvl="0">
       <w:start w:val="1"/>
       <w:numFmt w:val="none"/>
@@ -1959,6 +3251,33 @@
   <w:num w:numId="8">
     <w:abstractNumId w:val="8"/>
   </w:num>
+  <w:num w:numId="9">
+    <w:abstractNumId w:val="9"/>
+  </w:num>
+  <w:num w:numId="10">
+    <w:abstractNumId w:val="10"/>
+  </w:num>
+  <w:num w:numId="11">
+    <w:abstractNumId w:val="11"/>
+  </w:num>
+  <w:num w:numId="12">
+    <w:abstractNumId w:val="12"/>
+  </w:num>
+  <w:num w:numId="13">
+    <w:abstractNumId w:val="13"/>
+  </w:num>
+  <w:num w:numId="14">
+    <w:abstractNumId w:val="14"/>
+  </w:num>
+  <w:num w:numId="15">
+    <w:abstractNumId w:val="15"/>
+  </w:num>
+  <w:num w:numId="16">
+    <w:abstractNumId w:val="16"/>
+  </w:num>
+  <w:num w:numId="17">
+    <w:abstractNumId w:val="17"/>
+  </w:num>
 </w:numbering>
 </file>
 
@@ -3643,6 +4962,959 @@
       <w:rFonts w:cs="OpenSymbol"/>
     </w:rPr>
   </w:style>
+  <w:style w:type="character" w:styleId="ListLabel235">
+    <w:name w:val="ListLabel 235"/>
+    <w:qFormat/>
+    <w:rPr>
+      <w:rFonts w:cs="OpenSymbol"/>
+    </w:rPr>
+  </w:style>
+  <w:style w:type="character" w:styleId="ListLabel236">
+    <w:name w:val="ListLabel 236"/>
+    <w:qFormat/>
+    <w:rPr>
+      <w:rFonts w:cs="OpenSymbol"/>
+    </w:rPr>
+  </w:style>
+  <w:style w:type="character" w:styleId="ListLabel237">
+    <w:name w:val="ListLabel 237"/>
+    <w:qFormat/>
+    <w:rPr>
+      <w:rFonts w:cs="OpenSymbol"/>
+    </w:rPr>
+  </w:style>
+  <w:style w:type="character" w:styleId="ListLabel238">
+    <w:name w:val="ListLabel 238"/>
+    <w:qFormat/>
+    <w:rPr>
+      <w:rFonts w:cs="OpenSymbol"/>
+    </w:rPr>
+  </w:style>
+  <w:style w:type="character" w:styleId="ListLabel239">
+    <w:name w:val="ListLabel 239"/>
+    <w:qFormat/>
+    <w:rPr>
+      <w:rFonts w:cs="OpenSymbol"/>
+    </w:rPr>
+  </w:style>
+  <w:style w:type="character" w:styleId="ListLabel240">
+    <w:name w:val="ListLabel 240"/>
+    <w:qFormat/>
+    <w:rPr>
+      <w:rFonts w:cs="OpenSymbol"/>
+    </w:rPr>
+  </w:style>
+  <w:style w:type="character" w:styleId="ListLabel241">
+    <w:name w:val="ListLabel 241"/>
+    <w:qFormat/>
+    <w:rPr>
+      <w:rFonts w:cs="OpenSymbol"/>
+    </w:rPr>
+  </w:style>
+  <w:style w:type="character" w:styleId="ListLabel242">
+    <w:name w:val="ListLabel 242"/>
+    <w:qFormat/>
+    <w:rPr>
+      <w:rFonts w:cs="OpenSymbol"/>
+    </w:rPr>
+  </w:style>
+  <w:style w:type="character" w:styleId="ListLabel243">
+    <w:name w:val="ListLabel 243"/>
+    <w:qFormat/>
+    <w:rPr>
+      <w:rFonts w:cs="OpenSymbol"/>
+    </w:rPr>
+  </w:style>
+  <w:style w:type="character" w:styleId="ListLabel244">
+    <w:name w:val="ListLabel 244"/>
+    <w:qFormat/>
+    <w:rPr>
+      <w:rFonts w:cs="OpenSymbol"/>
+    </w:rPr>
+  </w:style>
+  <w:style w:type="character" w:styleId="ListLabel245">
+    <w:name w:val="ListLabel 245"/>
+    <w:qFormat/>
+    <w:rPr>
+      <w:rFonts w:cs="OpenSymbol"/>
+    </w:rPr>
+  </w:style>
+  <w:style w:type="character" w:styleId="ListLabel246">
+    <w:name w:val="ListLabel 246"/>
+    <w:qFormat/>
+    <w:rPr>
+      <w:rFonts w:cs="OpenSymbol"/>
+    </w:rPr>
+  </w:style>
+  <w:style w:type="character" w:styleId="ListLabel247">
+    <w:name w:val="ListLabel 247"/>
+    <w:qFormat/>
+    <w:rPr>
+      <w:rFonts w:cs="OpenSymbol"/>
+    </w:rPr>
+  </w:style>
+  <w:style w:type="character" w:styleId="ListLabel248">
+    <w:name w:val="ListLabel 248"/>
+    <w:qFormat/>
+    <w:rPr>
+      <w:rFonts w:cs="OpenSymbol"/>
+    </w:rPr>
+  </w:style>
+  <w:style w:type="character" w:styleId="ListLabel249">
+    <w:name w:val="ListLabel 249"/>
+    <w:qFormat/>
+    <w:rPr>
+      <w:rFonts w:cs="OpenSymbol"/>
+    </w:rPr>
+  </w:style>
+  <w:style w:type="character" w:styleId="ListLabel250">
+    <w:name w:val="ListLabel 250"/>
+    <w:qFormat/>
+    <w:rPr>
+      <w:rFonts w:cs="OpenSymbol"/>
+    </w:rPr>
+  </w:style>
+  <w:style w:type="character" w:styleId="ListLabel251">
+    <w:name w:val="ListLabel 251"/>
+    <w:qFormat/>
+    <w:rPr>
+      <w:rFonts w:cs="OpenSymbol"/>
+    </w:rPr>
+  </w:style>
+  <w:style w:type="character" w:styleId="ListLabel252">
+    <w:name w:val="ListLabel 252"/>
+    <w:qFormat/>
+    <w:rPr>
+      <w:rFonts w:cs="OpenSymbol"/>
+    </w:rPr>
+  </w:style>
+  <w:style w:type="character" w:styleId="ListLabel253">
+    <w:name w:val="ListLabel 253"/>
+    <w:qFormat/>
+    <w:rPr>
+      <w:rFonts w:cs="OpenSymbol"/>
+    </w:rPr>
+  </w:style>
+  <w:style w:type="character" w:styleId="ListLabel254">
+    <w:name w:val="ListLabel 254"/>
+    <w:qFormat/>
+    <w:rPr>
+      <w:rFonts w:cs="OpenSymbol"/>
+    </w:rPr>
+  </w:style>
+  <w:style w:type="character" w:styleId="ListLabel255">
+    <w:name w:val="ListLabel 255"/>
+    <w:qFormat/>
+    <w:rPr>
+      <w:rFonts w:cs="OpenSymbol"/>
+    </w:rPr>
+  </w:style>
+  <w:style w:type="character" w:styleId="ListLabel256">
+    <w:name w:val="ListLabel 256"/>
+    <w:qFormat/>
+    <w:rPr>
+      <w:rFonts w:cs="OpenSymbol"/>
+    </w:rPr>
+  </w:style>
+  <w:style w:type="character" w:styleId="ListLabel257">
+    <w:name w:val="ListLabel 257"/>
+    <w:qFormat/>
+    <w:rPr>
+      <w:rFonts w:cs="OpenSymbol"/>
+    </w:rPr>
+  </w:style>
+  <w:style w:type="character" w:styleId="ListLabel258">
+    <w:name w:val="ListLabel 258"/>
+    <w:qFormat/>
+    <w:rPr>
+      <w:rFonts w:cs="OpenSymbol"/>
+    </w:rPr>
+  </w:style>
+  <w:style w:type="character" w:styleId="ListLabel259">
+    <w:name w:val="ListLabel 259"/>
+    <w:qFormat/>
+    <w:rPr>
+      <w:rFonts w:cs="OpenSymbol"/>
+    </w:rPr>
+  </w:style>
+  <w:style w:type="character" w:styleId="ListLabel260">
+    <w:name w:val="ListLabel 260"/>
+    <w:qFormat/>
+    <w:rPr>
+      <w:rFonts w:cs="OpenSymbol"/>
+    </w:rPr>
+  </w:style>
+  <w:style w:type="character" w:styleId="ListLabel261">
+    <w:name w:val="ListLabel 261"/>
+    <w:qFormat/>
+    <w:rPr>
+      <w:rFonts w:cs="OpenSymbol"/>
+    </w:rPr>
+  </w:style>
+  <w:style w:type="character" w:styleId="ListLabel262">
+    <w:name w:val="ListLabel 262"/>
+    <w:qFormat/>
+    <w:rPr>
+      <w:rFonts w:cs="OpenSymbol"/>
+    </w:rPr>
+  </w:style>
+  <w:style w:type="character" w:styleId="ListLabel263">
+    <w:name w:val="ListLabel 263"/>
+    <w:qFormat/>
+    <w:rPr>
+      <w:rFonts w:cs="OpenSymbol"/>
+    </w:rPr>
+  </w:style>
+  <w:style w:type="character" w:styleId="ListLabel264">
+    <w:name w:val="ListLabel 264"/>
+    <w:qFormat/>
+    <w:rPr>
+      <w:rFonts w:cs="OpenSymbol"/>
+    </w:rPr>
+  </w:style>
+  <w:style w:type="character" w:styleId="ListLabel265">
+    <w:name w:val="ListLabel 265"/>
+    <w:qFormat/>
+    <w:rPr>
+      <w:rFonts w:cs="OpenSymbol"/>
+    </w:rPr>
+  </w:style>
+  <w:style w:type="character" w:styleId="ListLabel266">
+    <w:name w:val="ListLabel 266"/>
+    <w:qFormat/>
+    <w:rPr>
+      <w:rFonts w:cs="OpenSymbol"/>
+    </w:rPr>
+  </w:style>
+  <w:style w:type="character" w:styleId="ListLabel267">
+    <w:name w:val="ListLabel 267"/>
+    <w:qFormat/>
+    <w:rPr>
+      <w:rFonts w:cs="OpenSymbol"/>
+    </w:rPr>
+  </w:style>
+  <w:style w:type="character" w:styleId="ListLabel268">
+    <w:name w:val="ListLabel 268"/>
+    <w:qFormat/>
+    <w:rPr>
+      <w:rFonts w:cs="OpenSymbol"/>
+    </w:rPr>
+  </w:style>
+  <w:style w:type="character" w:styleId="ListLabel269">
+    <w:name w:val="ListLabel 269"/>
+    <w:qFormat/>
+    <w:rPr>
+      <w:rFonts w:cs="OpenSymbol"/>
+    </w:rPr>
+  </w:style>
+  <w:style w:type="character" w:styleId="ListLabel270">
+    <w:name w:val="ListLabel 270"/>
+    <w:qFormat/>
+    <w:rPr>
+      <w:rFonts w:cs="OpenSymbol"/>
+    </w:rPr>
+  </w:style>
+  <w:style w:type="character" w:styleId="ListLabel271">
+    <w:name w:val="ListLabel 271"/>
+    <w:qFormat/>
+    <w:rPr>
+      <w:rFonts w:cs="OpenSymbol"/>
+    </w:rPr>
+  </w:style>
+  <w:style w:type="character" w:styleId="ListLabel272">
+    <w:name w:val="ListLabel 272"/>
+    <w:qFormat/>
+    <w:rPr>
+      <w:rFonts w:cs="OpenSymbol"/>
+    </w:rPr>
+  </w:style>
+  <w:style w:type="character" w:styleId="ListLabel273">
+    <w:name w:val="ListLabel 273"/>
+    <w:qFormat/>
+    <w:rPr>
+      <w:rFonts w:cs="OpenSymbol"/>
+    </w:rPr>
+  </w:style>
+  <w:style w:type="character" w:styleId="ListLabel274">
+    <w:name w:val="ListLabel 274"/>
+    <w:qFormat/>
+    <w:rPr>
+      <w:rFonts w:cs="OpenSymbol"/>
+    </w:rPr>
+  </w:style>
+  <w:style w:type="character" w:styleId="ListLabel275">
+    <w:name w:val="ListLabel 275"/>
+    <w:qFormat/>
+    <w:rPr>
+      <w:rFonts w:cs="OpenSymbol"/>
+    </w:rPr>
+  </w:style>
+  <w:style w:type="character" w:styleId="ListLabel276">
+    <w:name w:val="ListLabel 276"/>
+    <w:qFormat/>
+    <w:rPr>
+      <w:rFonts w:cs="OpenSymbol"/>
+    </w:rPr>
+  </w:style>
+  <w:style w:type="character" w:styleId="ListLabel277">
+    <w:name w:val="ListLabel 277"/>
+    <w:qFormat/>
+    <w:rPr>
+      <w:rFonts w:cs="OpenSymbol"/>
+    </w:rPr>
+  </w:style>
+  <w:style w:type="character" w:styleId="ListLabel278">
+    <w:name w:val="ListLabel 278"/>
+    <w:qFormat/>
+    <w:rPr>
+      <w:rFonts w:cs="OpenSymbol"/>
+    </w:rPr>
+  </w:style>
+  <w:style w:type="character" w:styleId="ListLabel279">
+    <w:name w:val="ListLabel 279"/>
+    <w:qFormat/>
+    <w:rPr>
+      <w:rFonts w:cs="OpenSymbol"/>
+    </w:rPr>
+  </w:style>
+  <w:style w:type="character" w:styleId="ListLabel280">
+    <w:name w:val="ListLabel 280"/>
+    <w:qFormat/>
+    <w:rPr>
+      <w:rFonts w:cs="OpenSymbol"/>
+    </w:rPr>
+  </w:style>
+  <w:style w:type="character" w:styleId="ListLabel281">
+    <w:name w:val="ListLabel 281"/>
+    <w:qFormat/>
+    <w:rPr>
+      <w:rFonts w:cs="OpenSymbol"/>
+    </w:rPr>
+  </w:style>
+  <w:style w:type="character" w:styleId="ListLabel282">
+    <w:name w:val="ListLabel 282"/>
+    <w:qFormat/>
+    <w:rPr>
+      <w:rFonts w:cs="OpenSymbol"/>
+    </w:rPr>
+  </w:style>
+  <w:style w:type="character" w:styleId="ListLabel283">
+    <w:name w:val="ListLabel 283"/>
+    <w:qFormat/>
+    <w:rPr>
+      <w:rFonts w:cs="OpenSymbol"/>
+    </w:rPr>
+  </w:style>
+  <w:style w:type="character" w:styleId="ListLabel284">
+    <w:name w:val="ListLabel 284"/>
+    <w:qFormat/>
+    <w:rPr>
+      <w:rFonts w:cs="OpenSymbol"/>
+    </w:rPr>
+  </w:style>
+  <w:style w:type="character" w:styleId="ListLabel285">
+    <w:name w:val="ListLabel 285"/>
+    <w:qFormat/>
+    <w:rPr>
+      <w:rFonts w:cs="OpenSymbol"/>
+    </w:rPr>
+  </w:style>
+  <w:style w:type="character" w:styleId="ListLabel286">
+    <w:name w:val="ListLabel 286"/>
+    <w:qFormat/>
+    <w:rPr>
+      <w:rFonts w:cs="OpenSymbol"/>
+    </w:rPr>
+  </w:style>
+  <w:style w:type="character" w:styleId="ListLabel287">
+    <w:name w:val="ListLabel 287"/>
+    <w:qFormat/>
+    <w:rPr>
+      <w:rFonts w:cs="OpenSymbol"/>
+    </w:rPr>
+  </w:style>
+  <w:style w:type="character" w:styleId="ListLabel288">
+    <w:name w:val="ListLabel 288"/>
+    <w:qFormat/>
+    <w:rPr>
+      <w:rFonts w:cs="OpenSymbol"/>
+    </w:rPr>
+  </w:style>
+  <w:style w:type="character" w:styleId="ListLabel289">
+    <w:name w:val="ListLabel 289"/>
+    <w:qFormat/>
+    <w:rPr>
+      <w:rFonts w:cs="OpenSymbol"/>
+    </w:rPr>
+  </w:style>
+  <w:style w:type="character" w:styleId="ListLabel290">
+    <w:name w:val="ListLabel 290"/>
+    <w:qFormat/>
+    <w:rPr>
+      <w:rFonts w:cs="OpenSymbol"/>
+    </w:rPr>
+  </w:style>
+  <w:style w:type="character" w:styleId="ListLabel291">
+    <w:name w:val="ListLabel 291"/>
+    <w:qFormat/>
+    <w:rPr>
+      <w:rFonts w:cs="OpenSymbol"/>
+    </w:rPr>
+  </w:style>
+  <w:style w:type="character" w:styleId="ListLabel292">
+    <w:name w:val="ListLabel 292"/>
+    <w:qFormat/>
+    <w:rPr>
+      <w:rFonts w:cs="OpenSymbol"/>
+    </w:rPr>
+  </w:style>
+  <w:style w:type="character" w:styleId="ListLabel293">
+    <w:name w:val="ListLabel 293"/>
+    <w:qFormat/>
+    <w:rPr>
+      <w:rFonts w:cs="OpenSymbol"/>
+    </w:rPr>
+  </w:style>
+  <w:style w:type="character" w:styleId="ListLabel294">
+    <w:name w:val="ListLabel 294"/>
+    <w:qFormat/>
+    <w:rPr>
+      <w:rFonts w:cs="OpenSymbol"/>
+    </w:rPr>
+  </w:style>
+  <w:style w:type="character" w:styleId="ListLabel295">
+    <w:name w:val="ListLabel 295"/>
+    <w:qFormat/>
+    <w:rPr>
+      <w:rFonts w:cs="OpenSymbol"/>
+    </w:rPr>
+  </w:style>
+  <w:style w:type="character" w:styleId="ListLabel296">
+    <w:name w:val="ListLabel 296"/>
+    <w:qFormat/>
+    <w:rPr>
+      <w:rFonts w:cs="OpenSymbol"/>
+    </w:rPr>
+  </w:style>
+  <w:style w:type="character" w:styleId="ListLabel297">
+    <w:name w:val="ListLabel 297"/>
+    <w:qFormat/>
+    <w:rPr>
+      <w:rFonts w:cs="OpenSymbol"/>
+    </w:rPr>
+  </w:style>
+  <w:style w:type="character" w:styleId="ListLabel298">
+    <w:name w:val="ListLabel 298"/>
+    <w:qFormat/>
+    <w:rPr>
+      <w:rFonts w:cs="OpenSymbol"/>
+    </w:rPr>
+  </w:style>
+  <w:style w:type="character" w:styleId="ListLabel299">
+    <w:name w:val="ListLabel 299"/>
+    <w:qFormat/>
+    <w:rPr>
+      <w:rFonts w:cs="OpenSymbol"/>
+    </w:rPr>
+  </w:style>
+  <w:style w:type="character" w:styleId="ListLabel300">
+    <w:name w:val="ListLabel 300"/>
+    <w:qFormat/>
+    <w:rPr>
+      <w:rFonts w:cs="OpenSymbol"/>
+    </w:rPr>
+  </w:style>
+  <w:style w:type="character" w:styleId="ListLabel301">
+    <w:name w:val="ListLabel 301"/>
+    <w:qFormat/>
+    <w:rPr>
+      <w:rFonts w:cs="OpenSymbol"/>
+    </w:rPr>
+  </w:style>
+  <w:style w:type="character" w:styleId="ListLabel302">
+    <w:name w:val="ListLabel 302"/>
+    <w:qFormat/>
+    <w:rPr>
+      <w:rFonts w:cs="OpenSymbol"/>
+    </w:rPr>
+  </w:style>
+  <w:style w:type="character" w:styleId="ListLabel303">
+    <w:name w:val="ListLabel 303"/>
+    <w:qFormat/>
+    <w:rPr>
+      <w:rFonts w:cs="OpenSymbol"/>
+    </w:rPr>
+  </w:style>
+  <w:style w:type="character" w:styleId="ListLabel304">
+    <w:name w:val="ListLabel 304"/>
+    <w:qFormat/>
+    <w:rPr>
+      <w:rFonts w:cs="OpenSymbol"/>
+    </w:rPr>
+  </w:style>
+  <w:style w:type="character" w:styleId="ListLabel305">
+    <w:name w:val="ListLabel 305"/>
+    <w:qFormat/>
+    <w:rPr>
+      <w:rFonts w:cs="OpenSymbol"/>
+    </w:rPr>
+  </w:style>
+  <w:style w:type="character" w:styleId="ListLabel306">
+    <w:name w:val="ListLabel 306"/>
+    <w:qFormat/>
+    <w:rPr>
+      <w:rFonts w:cs="OpenSymbol"/>
+    </w:rPr>
+  </w:style>
+  <w:style w:type="character" w:styleId="ListLabel307">
+    <w:name w:val="ListLabel 307"/>
+    <w:qFormat/>
+    <w:rPr>
+      <w:rFonts w:cs="OpenSymbol"/>
+    </w:rPr>
+  </w:style>
+  <w:style w:type="character" w:styleId="ListLabel308">
+    <w:name w:val="ListLabel 308"/>
+    <w:qFormat/>
+    <w:rPr>
+      <w:rFonts w:cs="OpenSymbol"/>
+    </w:rPr>
+  </w:style>
+  <w:style w:type="character" w:styleId="ListLabel309">
+    <w:name w:val="ListLabel 309"/>
+    <w:qFormat/>
+    <w:rPr>
+      <w:rFonts w:cs="OpenSymbol"/>
+    </w:rPr>
+  </w:style>
+  <w:style w:type="character" w:styleId="ListLabel310">
+    <w:name w:val="ListLabel 310"/>
+    <w:qFormat/>
+    <w:rPr>
+      <w:rFonts w:cs="OpenSymbol"/>
+    </w:rPr>
+  </w:style>
+  <w:style w:type="character" w:styleId="ListLabel311">
+    <w:name w:val="ListLabel 311"/>
+    <w:qFormat/>
+    <w:rPr>
+      <w:rFonts w:cs="OpenSymbol"/>
+    </w:rPr>
+  </w:style>
+  <w:style w:type="character" w:styleId="ListLabel312">
+    <w:name w:val="ListLabel 312"/>
+    <w:qFormat/>
+    <w:rPr>
+      <w:rFonts w:cs="OpenSymbol"/>
+    </w:rPr>
+  </w:style>
+  <w:style w:type="character" w:styleId="ListLabel313">
+    <w:name w:val="ListLabel 313"/>
+    <w:qFormat/>
+    <w:rPr>
+      <w:rFonts w:cs="OpenSymbol"/>
+    </w:rPr>
+  </w:style>
+  <w:style w:type="character" w:styleId="ListLabel314">
+    <w:name w:val="ListLabel 314"/>
+    <w:qFormat/>
+    <w:rPr>
+      <w:rFonts w:cs="OpenSymbol"/>
+    </w:rPr>
+  </w:style>
+  <w:style w:type="character" w:styleId="ListLabel315">
+    <w:name w:val="ListLabel 315"/>
+    <w:qFormat/>
+    <w:rPr>
+      <w:rFonts w:cs="OpenSymbol"/>
+    </w:rPr>
+  </w:style>
+  <w:style w:type="character" w:styleId="ListLabel316">
+    <w:name w:val="ListLabel 316"/>
+    <w:qFormat/>
+    <w:rPr>
+      <w:rFonts w:cs="OpenSymbol"/>
+    </w:rPr>
+  </w:style>
+  <w:style w:type="character" w:styleId="ListLabel317">
+    <w:name w:val="ListLabel 317"/>
+    <w:qFormat/>
+    <w:rPr>
+      <w:rFonts w:cs="OpenSymbol"/>
+    </w:rPr>
+  </w:style>
+  <w:style w:type="character" w:styleId="ListLabel318">
+    <w:name w:val="ListLabel 318"/>
+    <w:qFormat/>
+    <w:rPr>
+      <w:rFonts w:cs="OpenSymbol"/>
+    </w:rPr>
+  </w:style>
+  <w:style w:type="character" w:styleId="ListLabel319">
+    <w:name w:val="ListLabel 319"/>
+    <w:qFormat/>
+    <w:rPr>
+      <w:rFonts w:cs="OpenSymbol"/>
+    </w:rPr>
+  </w:style>
+  <w:style w:type="character" w:styleId="ListLabel320">
+    <w:name w:val="ListLabel 320"/>
+    <w:qFormat/>
+    <w:rPr>
+      <w:rFonts w:cs="OpenSymbol"/>
+    </w:rPr>
+  </w:style>
+  <w:style w:type="character" w:styleId="ListLabel321">
+    <w:name w:val="ListLabel 321"/>
+    <w:qFormat/>
+    <w:rPr>
+      <w:rFonts w:cs="OpenSymbol"/>
+    </w:rPr>
+  </w:style>
+  <w:style w:type="character" w:styleId="ListLabel322">
+    <w:name w:val="ListLabel 322"/>
+    <w:qFormat/>
+    <w:rPr>
+      <w:rFonts w:cs="OpenSymbol"/>
+    </w:rPr>
+  </w:style>
+  <w:style w:type="character" w:styleId="ListLabel323">
+    <w:name w:val="ListLabel 323"/>
+    <w:qFormat/>
+    <w:rPr>
+      <w:rFonts w:cs="OpenSymbol"/>
+    </w:rPr>
+  </w:style>
+  <w:style w:type="character" w:styleId="ListLabel324">
+    <w:name w:val="ListLabel 324"/>
+    <w:qFormat/>
+    <w:rPr>
+      <w:rFonts w:cs="OpenSymbol"/>
+    </w:rPr>
+  </w:style>
+  <w:style w:type="character" w:styleId="ListLabel325">
+    <w:name w:val="ListLabel 325"/>
+    <w:qFormat/>
+    <w:rPr>
+      <w:rFonts w:cs="OpenSymbol"/>
+    </w:rPr>
+  </w:style>
+  <w:style w:type="character" w:styleId="ListLabel326">
+    <w:name w:val="ListLabel 326"/>
+    <w:qFormat/>
+    <w:rPr>
+      <w:rFonts w:cs="OpenSymbol"/>
+    </w:rPr>
+  </w:style>
+  <w:style w:type="character" w:styleId="ListLabel327">
+    <w:name w:val="ListLabel 327"/>
+    <w:qFormat/>
+    <w:rPr>
+      <w:rFonts w:cs="OpenSymbol"/>
+    </w:rPr>
+  </w:style>
+  <w:style w:type="character" w:styleId="ListLabel328">
+    <w:name w:val="ListLabel 328"/>
+    <w:qFormat/>
+    <w:rPr>
+      <w:rFonts w:cs="OpenSymbol"/>
+    </w:rPr>
+  </w:style>
+  <w:style w:type="character" w:styleId="ListLabel329">
+    <w:name w:val="ListLabel 329"/>
+    <w:qFormat/>
+    <w:rPr>
+      <w:rFonts w:cs="OpenSymbol"/>
+    </w:rPr>
+  </w:style>
+  <w:style w:type="character" w:styleId="ListLabel330">
+    <w:name w:val="ListLabel 330"/>
+    <w:qFormat/>
+    <w:rPr>
+      <w:rFonts w:cs="OpenSymbol"/>
+    </w:rPr>
+  </w:style>
+  <w:style w:type="character" w:styleId="ListLabel331">
+    <w:name w:val="ListLabel 331"/>
+    <w:qFormat/>
+    <w:rPr>
+      <w:rFonts w:cs="OpenSymbol"/>
+    </w:rPr>
+  </w:style>
+  <w:style w:type="character" w:styleId="ListLabel332">
+    <w:name w:val="ListLabel 332"/>
+    <w:qFormat/>
+    <w:rPr>
+      <w:rFonts w:cs="OpenSymbol"/>
+    </w:rPr>
+  </w:style>
+  <w:style w:type="character" w:styleId="ListLabel333">
+    <w:name w:val="ListLabel 333"/>
+    <w:qFormat/>
+    <w:rPr>
+      <w:rFonts w:cs="OpenSymbol"/>
+    </w:rPr>
+  </w:style>
+  <w:style w:type="character" w:styleId="ListLabel334">
+    <w:name w:val="ListLabel 334"/>
+    <w:qFormat/>
+    <w:rPr>
+      <w:rFonts w:cs="OpenSymbol"/>
+    </w:rPr>
+  </w:style>
+  <w:style w:type="character" w:styleId="ListLabel335">
+    <w:name w:val="ListLabel 335"/>
+    <w:qFormat/>
+    <w:rPr>
+      <w:rFonts w:cs="OpenSymbol"/>
+    </w:rPr>
+  </w:style>
+  <w:style w:type="character" w:styleId="ListLabel336">
+    <w:name w:val="ListLabel 336"/>
+    <w:qFormat/>
+    <w:rPr>
+      <w:rFonts w:cs="OpenSymbol"/>
+    </w:rPr>
+  </w:style>
+  <w:style w:type="character" w:styleId="ListLabel337">
+    <w:name w:val="ListLabel 337"/>
+    <w:qFormat/>
+    <w:rPr>
+      <w:rFonts w:cs="OpenSymbol"/>
+    </w:rPr>
+  </w:style>
+  <w:style w:type="character" w:styleId="ListLabel338">
+    <w:name w:val="ListLabel 338"/>
+    <w:qFormat/>
+    <w:rPr>
+      <w:rFonts w:cs="OpenSymbol"/>
+    </w:rPr>
+  </w:style>
+  <w:style w:type="character" w:styleId="ListLabel339">
+    <w:name w:val="ListLabel 339"/>
+    <w:qFormat/>
+    <w:rPr>
+      <w:rFonts w:cs="OpenSymbol"/>
+    </w:rPr>
+  </w:style>
+  <w:style w:type="character" w:styleId="ListLabel340">
+    <w:name w:val="ListLabel 340"/>
+    <w:qFormat/>
+    <w:rPr>
+      <w:rFonts w:cs="OpenSymbol"/>
+    </w:rPr>
+  </w:style>
+  <w:style w:type="character" w:styleId="ListLabel341">
+    <w:name w:val="ListLabel 341"/>
+    <w:qFormat/>
+    <w:rPr>
+      <w:rFonts w:cs="OpenSymbol"/>
+    </w:rPr>
+  </w:style>
+  <w:style w:type="character" w:styleId="ListLabel342">
+    <w:name w:val="ListLabel 342"/>
+    <w:qFormat/>
+    <w:rPr>
+      <w:rFonts w:cs="OpenSymbol"/>
+    </w:rPr>
+  </w:style>
+  <w:style w:type="character" w:styleId="ListLabel343">
+    <w:name w:val="ListLabel 343"/>
+    <w:qFormat/>
+    <w:rPr>
+      <w:rFonts w:cs="OpenSymbol"/>
+    </w:rPr>
+  </w:style>
+  <w:style w:type="character" w:styleId="ListLabel344">
+    <w:name w:val="ListLabel 344"/>
+    <w:qFormat/>
+    <w:rPr>
+      <w:rFonts w:cs="OpenSymbol"/>
+    </w:rPr>
+  </w:style>
+  <w:style w:type="character" w:styleId="ListLabel345">
+    <w:name w:val="ListLabel 345"/>
+    <w:qFormat/>
+    <w:rPr>
+      <w:rFonts w:cs="OpenSymbol"/>
+    </w:rPr>
+  </w:style>
+  <w:style w:type="character" w:styleId="ListLabel346">
+    <w:name w:val="ListLabel 346"/>
+    <w:qFormat/>
+    <w:rPr>
+      <w:rFonts w:cs="OpenSymbol"/>
+    </w:rPr>
+  </w:style>
+  <w:style w:type="character" w:styleId="ListLabel347">
+    <w:name w:val="ListLabel 347"/>
+    <w:qFormat/>
+    <w:rPr>
+      <w:rFonts w:cs="OpenSymbol"/>
+    </w:rPr>
+  </w:style>
+  <w:style w:type="character" w:styleId="ListLabel348">
+    <w:name w:val="ListLabel 348"/>
+    <w:qFormat/>
+    <w:rPr>
+      <w:rFonts w:cs="OpenSymbol"/>
+    </w:rPr>
+  </w:style>
+  <w:style w:type="character" w:styleId="ListLabel349">
+    <w:name w:val="ListLabel 349"/>
+    <w:qFormat/>
+    <w:rPr>
+      <w:rFonts w:cs="OpenSymbol"/>
+    </w:rPr>
+  </w:style>
+  <w:style w:type="character" w:styleId="ListLabel350">
+    <w:name w:val="ListLabel 350"/>
+    <w:qFormat/>
+    <w:rPr>
+      <w:rFonts w:cs="OpenSymbol"/>
+    </w:rPr>
+  </w:style>
+  <w:style w:type="character" w:styleId="ListLabel351">
+    <w:name w:val="ListLabel 351"/>
+    <w:qFormat/>
+    <w:rPr>
+      <w:rFonts w:cs="OpenSymbol"/>
+    </w:rPr>
+  </w:style>
+  <w:style w:type="character" w:styleId="ListLabel352">
+    <w:name w:val="ListLabel 352"/>
+    <w:qFormat/>
+    <w:rPr>
+      <w:rFonts w:cs="OpenSymbol"/>
+    </w:rPr>
+  </w:style>
+  <w:style w:type="character" w:styleId="ListLabel353">
+    <w:name w:val="ListLabel 353"/>
+    <w:qFormat/>
+    <w:rPr>
+      <w:rFonts w:cs="OpenSymbol"/>
+    </w:rPr>
+  </w:style>
+  <w:style w:type="character" w:styleId="ListLabel354">
+    <w:name w:val="ListLabel 354"/>
+    <w:qFormat/>
+    <w:rPr>
+      <w:rFonts w:cs="OpenSymbol"/>
+    </w:rPr>
+  </w:style>
+  <w:style w:type="character" w:styleId="ListLabel355">
+    <w:name w:val="ListLabel 355"/>
+    <w:qFormat/>
+    <w:rPr>
+      <w:rFonts w:cs="OpenSymbol"/>
+    </w:rPr>
+  </w:style>
+  <w:style w:type="character" w:styleId="ListLabel356">
+    <w:name w:val="ListLabel 356"/>
+    <w:qFormat/>
+    <w:rPr>
+      <w:rFonts w:cs="OpenSymbol"/>
+    </w:rPr>
+  </w:style>
+  <w:style w:type="character" w:styleId="ListLabel357">
+    <w:name w:val="ListLabel 357"/>
+    <w:qFormat/>
+    <w:rPr>
+      <w:rFonts w:cs="OpenSymbol"/>
+    </w:rPr>
+  </w:style>
+  <w:style w:type="character" w:styleId="ListLabel358">
+    <w:name w:val="ListLabel 358"/>
+    <w:qFormat/>
+    <w:rPr>
+      <w:rFonts w:cs="OpenSymbol"/>
+    </w:rPr>
+  </w:style>
+  <w:style w:type="character" w:styleId="ListLabel359">
+    <w:name w:val="ListLabel 359"/>
+    <w:qFormat/>
+    <w:rPr>
+      <w:rFonts w:cs="OpenSymbol"/>
+    </w:rPr>
+  </w:style>
+  <w:style w:type="character" w:styleId="ListLabel360">
+    <w:name w:val="ListLabel 360"/>
+    <w:qFormat/>
+    <w:rPr>
+      <w:rFonts w:cs="OpenSymbol"/>
+    </w:rPr>
+  </w:style>
+  <w:style w:type="character" w:styleId="ListLabel361">
+    <w:name w:val="ListLabel 361"/>
+    <w:qFormat/>
+    <w:rPr>
+      <w:rFonts w:cs="OpenSymbol"/>
+    </w:rPr>
+  </w:style>
+  <w:style w:type="character" w:styleId="ListLabel362">
+    <w:name w:val="ListLabel 362"/>
+    <w:qFormat/>
+    <w:rPr>
+      <w:rFonts w:cs="OpenSymbol"/>
+    </w:rPr>
+  </w:style>
+  <w:style w:type="character" w:styleId="ListLabel363">
+    <w:name w:val="ListLabel 363"/>
+    <w:qFormat/>
+    <w:rPr>
+      <w:rFonts w:cs="OpenSymbol"/>
+    </w:rPr>
+  </w:style>
+  <w:style w:type="character" w:styleId="ListLabel364">
+    <w:name w:val="ListLabel 364"/>
+    <w:qFormat/>
+    <w:rPr>
+      <w:rFonts w:cs="OpenSymbol"/>
+    </w:rPr>
+  </w:style>
+  <w:style w:type="character" w:styleId="ListLabel365">
+    <w:name w:val="ListLabel 365"/>
+    <w:qFormat/>
+    <w:rPr>
+      <w:rFonts w:cs="OpenSymbol"/>
+    </w:rPr>
+  </w:style>
+  <w:style w:type="character" w:styleId="ListLabel366">
+    <w:name w:val="ListLabel 366"/>
+    <w:qFormat/>
+    <w:rPr>
+      <w:rFonts w:cs="OpenSymbol"/>
+    </w:rPr>
+  </w:style>
+  <w:style w:type="character" w:styleId="ListLabel367">
+    <w:name w:val="ListLabel 367"/>
+    <w:qFormat/>
+    <w:rPr>
+      <w:rFonts w:cs="OpenSymbol"/>
+    </w:rPr>
+  </w:style>
+  <w:style w:type="character" w:styleId="ListLabel368">
+    <w:name w:val="ListLabel 368"/>
+    <w:qFormat/>
+    <w:rPr>
+      <w:rFonts w:cs="OpenSymbol"/>
+    </w:rPr>
+  </w:style>
+  <w:style w:type="character" w:styleId="ListLabel369">
+    <w:name w:val="ListLabel 369"/>
+    <w:qFormat/>
+    <w:rPr>
+      <w:rFonts w:cs="OpenSymbol"/>
+    </w:rPr>
+  </w:style>
+  <w:style w:type="character" w:styleId="InternetLink">
+    <w:name w:val="Internet Link"/>
+    <w:rPr>
+      <w:color w:val="000080"/>
+      <w:u w:val="single"/>
+      <w:lang w:val="zxx" w:eastAsia="zxx" w:bidi="zxx"/>
+    </w:rPr>
+  </w:style>
   <w:style w:type="paragraph" w:styleId="Heading">
     <w:name w:val="Heading"/>
     <w:basedOn w:val="Normal"/>

</xml_diff>

<commit_message>
finished first sql prepare and query.
</commit_message>
<xml_diff>
--- a/doc/Diary.docx
+++ b/doc/Diary.docx
@@ -38,14 +38,14 @@
       <w:tblPr>
         <w:tblW w:w="9638" w:type="dxa"/>
         <w:jc w:val="left"/>
-        <w:tblInd w:w="30" w:type="dxa"/>
+        <w:tblInd w:w="28" w:type="dxa"/>
         <w:tblBorders>
           <w:top w:val="single" w:sz="2" w:space="0" w:color="000001"/>
           <w:left w:val="single" w:sz="2" w:space="0" w:color="000001"/>
         </w:tblBorders>
         <w:tblCellMar>
           <w:top w:w="55" w:type="dxa"/>
-          <w:left w:w="21" w:type="dxa"/>
+          <w:left w:w="18" w:type="dxa"/>
           <w:bottom w:w="55" w:type="dxa"/>
           <w:right w:w="55" w:type="dxa"/>
         </w:tblCellMar>
@@ -65,7 +65,7 @@
             </w:tcBorders>
             <w:shd w:fill="auto" w:val="clear"/>
             <w:tcMar>
-              <w:left w:w="21" w:type="dxa"/>
+              <w:left w:w="18" w:type="dxa"/>
             </w:tcMar>
           </w:tcPr>
           <w:p>
@@ -98,7 +98,7 @@
             </w:tcBorders>
             <w:shd w:fill="auto" w:val="clear"/>
             <w:tcMar>
-              <w:left w:w="21" w:type="dxa"/>
+              <w:left w:w="18" w:type="dxa"/>
             </w:tcMar>
           </w:tcPr>
           <w:p>
@@ -134,7 +134,7 @@
             </w:tcBorders>
             <w:shd w:fill="auto" w:val="clear"/>
             <w:tcMar>
-              <w:left w:w="21" w:type="dxa"/>
+              <w:left w:w="18" w:type="dxa"/>
             </w:tcMar>
           </w:tcPr>
           <w:p>
@@ -201,7 +201,7 @@
             </w:tcBorders>
             <w:shd w:fill="auto" w:val="clear"/>
             <w:tcMar>
-              <w:left w:w="21" w:type="dxa"/>
+              <w:left w:w="18" w:type="dxa"/>
             </w:tcMar>
           </w:tcPr>
           <w:p>
@@ -956,6 +956,70 @@
         <w:rPr/>
       </w:r>
     </w:p>
+    <w:p>
+      <w:pPr>
+        <w:pStyle w:val="PreformattedText"/>
+        <w:rPr/>
+      </w:pPr>
+      <w:r>
+        <w:rPr/>
+      </w:r>
+    </w:p>
+    <w:p>
+      <w:pPr>
+        <w:pStyle w:val="PreformattedText"/>
+        <w:rPr/>
+      </w:pPr>
+      <w:r>
+        <w:rPr/>
+      </w:r>
+    </w:p>
+    <w:p>
+      <w:pPr>
+        <w:pStyle w:val="PreformattedText"/>
+        <w:numPr>
+          <w:ilvl w:val="0"/>
+          <w:numId w:val="17"/>
+        </w:numPr>
+        <w:rPr/>
+      </w:pPr>
+      <w:r>
+        <w:rPr/>
+        <w:t>[2016-7-8]</w:t>
+      </w:r>
+    </w:p>
+    <w:p>
+      <w:pPr>
+        <w:pStyle w:val="PreformattedText"/>
+        <w:rPr/>
+      </w:pPr>
+      <w:r>
+        <w:rPr/>
+      </w:r>
+    </w:p>
+    <w:p>
+      <w:pPr>
+        <w:pStyle w:val="PreformattedText"/>
+        <w:numPr>
+          <w:ilvl w:val="0"/>
+          <w:numId w:val="18"/>
+        </w:numPr>
+        <w:rPr/>
+      </w:pPr>
+      <w:r>
+        <w:rPr/>
+        <w:t>Finished MariaDB Prepare and Query.</w:t>
+      </w:r>
+    </w:p>
+    <w:p>
+      <w:pPr>
+        <w:pStyle w:val="PreformattedText"/>
+        <w:rPr/>
+      </w:pPr>
+      <w:r>
+        <w:rPr/>
+      </w:r>
+    </w:p>
     <w:sectPr>
       <w:type w:val="nextPage"/>
       <w:pgSz w:w="11906" w:h="16838"/>
@@ -2153,6 +2217,7 @@
       </w:pPr>
       <w:rPr>
         <w:rFonts w:ascii="Symbol" w:hAnsi="Symbol" w:cs="Symbol" w:hint="default"/>
+        <w:rFonts w:cs="Symbol"/>
       </w:rPr>
     </w:lvl>
     <w:lvl w:ilvl="1">
@@ -2406,7 +2471,6 @@
         </w:tabs>
         <w:ind w:left="720" w:hanging="360"/>
       </w:pPr>
-      <w:rPr/>
     </w:lvl>
     <w:lvl w:ilvl="1">
       <w:start w:val="1"/>
@@ -2419,7 +2483,6 @@
         </w:tabs>
         <w:ind w:left="1080" w:hanging="360"/>
       </w:pPr>
-      <w:rPr/>
     </w:lvl>
     <w:lvl w:ilvl="2">
       <w:start w:val="1"/>
@@ -2432,7 +2495,6 @@
         </w:tabs>
         <w:ind w:left="1440" w:hanging="360"/>
       </w:pPr>
-      <w:rPr/>
     </w:lvl>
     <w:lvl w:ilvl="3">
       <w:start w:val="1"/>
@@ -2445,7 +2507,6 @@
         </w:tabs>
         <w:ind w:left="1800" w:hanging="360"/>
       </w:pPr>
-      <w:rPr/>
     </w:lvl>
     <w:lvl w:ilvl="4">
       <w:start w:val="1"/>
@@ -2458,7 +2519,6 @@
         </w:tabs>
         <w:ind w:left="2160" w:hanging="360"/>
       </w:pPr>
-      <w:rPr/>
     </w:lvl>
     <w:lvl w:ilvl="5">
       <w:start w:val="1"/>
@@ -2471,7 +2531,6 @@
         </w:tabs>
         <w:ind w:left="2520" w:hanging="360"/>
       </w:pPr>
-      <w:rPr/>
     </w:lvl>
     <w:lvl w:ilvl="6">
       <w:start w:val="1"/>
@@ -2484,7 +2543,6 @@
         </w:tabs>
         <w:ind w:left="2880" w:hanging="360"/>
       </w:pPr>
-      <w:rPr/>
     </w:lvl>
     <w:lvl w:ilvl="7">
       <w:start w:val="1"/>
@@ -2497,7 +2555,6 @@
         </w:tabs>
         <w:ind w:left="3240" w:hanging="360"/>
       </w:pPr>
-      <w:rPr/>
     </w:lvl>
     <w:lvl w:ilvl="8">
       <w:start w:val="1"/>
@@ -2510,7 +2567,6 @@
         </w:tabs>
         <w:ind w:left="3600" w:hanging="360"/>
       </w:pPr>
-      <w:rPr/>
     </w:lvl>
   </w:abstractNum>
   <w:abstractNum w:abstractNumId="12">
@@ -2525,7 +2581,6 @@
         </w:tabs>
         <w:ind w:left="720" w:hanging="360"/>
       </w:pPr>
-      <w:rPr/>
     </w:lvl>
     <w:lvl w:ilvl="1">
       <w:start w:val="1"/>
@@ -2538,7 +2593,6 @@
         </w:tabs>
         <w:ind w:left="1080" w:hanging="360"/>
       </w:pPr>
-      <w:rPr/>
     </w:lvl>
     <w:lvl w:ilvl="2">
       <w:start w:val="1"/>
@@ -2551,7 +2605,6 @@
         </w:tabs>
         <w:ind w:left="1440" w:hanging="360"/>
       </w:pPr>
-      <w:rPr/>
     </w:lvl>
     <w:lvl w:ilvl="3">
       <w:start w:val="1"/>
@@ -2564,7 +2617,6 @@
         </w:tabs>
         <w:ind w:left="1800" w:hanging="360"/>
       </w:pPr>
-      <w:rPr/>
     </w:lvl>
     <w:lvl w:ilvl="4">
       <w:start w:val="1"/>
@@ -2577,7 +2629,6 @@
         </w:tabs>
         <w:ind w:left="2160" w:hanging="360"/>
       </w:pPr>
-      <w:rPr/>
     </w:lvl>
     <w:lvl w:ilvl="5">
       <w:start w:val="1"/>
@@ -2590,7 +2641,6 @@
         </w:tabs>
         <w:ind w:left="2520" w:hanging="360"/>
       </w:pPr>
-      <w:rPr/>
     </w:lvl>
     <w:lvl w:ilvl="6">
       <w:start w:val="1"/>
@@ -2603,7 +2653,6 @@
         </w:tabs>
         <w:ind w:left="2880" w:hanging="360"/>
       </w:pPr>
-      <w:rPr/>
     </w:lvl>
     <w:lvl w:ilvl="7">
       <w:start w:val="1"/>
@@ -2616,7 +2665,6 @@
         </w:tabs>
         <w:ind w:left="3240" w:hanging="360"/>
       </w:pPr>
-      <w:rPr/>
     </w:lvl>
     <w:lvl w:ilvl="8">
       <w:start w:val="1"/>
@@ -2629,7 +2677,6 @@
         </w:tabs>
         <w:ind w:left="3600" w:hanging="360"/>
       </w:pPr>
-      <w:rPr/>
     </w:lvl>
   </w:abstractNum>
   <w:abstractNum w:abstractNumId="13">
@@ -2644,7 +2691,6 @@
         </w:tabs>
         <w:ind w:left="720" w:hanging="360"/>
       </w:pPr>
-      <w:rPr/>
     </w:lvl>
     <w:lvl w:ilvl="1">
       <w:start w:val="1"/>
@@ -2657,7 +2703,6 @@
         </w:tabs>
         <w:ind w:left="1080" w:hanging="360"/>
       </w:pPr>
-      <w:rPr/>
     </w:lvl>
     <w:lvl w:ilvl="2">
       <w:start w:val="1"/>
@@ -2670,7 +2715,6 @@
         </w:tabs>
         <w:ind w:left="1440" w:hanging="360"/>
       </w:pPr>
-      <w:rPr/>
     </w:lvl>
     <w:lvl w:ilvl="3">
       <w:start w:val="1"/>
@@ -2683,7 +2727,6 @@
         </w:tabs>
         <w:ind w:left="1800" w:hanging="360"/>
       </w:pPr>
-      <w:rPr/>
     </w:lvl>
     <w:lvl w:ilvl="4">
       <w:start w:val="1"/>
@@ -2696,7 +2739,6 @@
         </w:tabs>
         <w:ind w:left="2160" w:hanging="360"/>
       </w:pPr>
-      <w:rPr/>
     </w:lvl>
     <w:lvl w:ilvl="5">
       <w:start w:val="1"/>
@@ -2709,7 +2751,6 @@
         </w:tabs>
         <w:ind w:left="2520" w:hanging="360"/>
       </w:pPr>
-      <w:rPr/>
     </w:lvl>
     <w:lvl w:ilvl="6">
       <w:start w:val="1"/>
@@ -2722,7 +2763,6 @@
         </w:tabs>
         <w:ind w:left="2880" w:hanging="360"/>
       </w:pPr>
-      <w:rPr/>
     </w:lvl>
     <w:lvl w:ilvl="7">
       <w:start w:val="1"/>
@@ -2735,7 +2775,6 @@
         </w:tabs>
         <w:ind w:left="3240" w:hanging="360"/>
       </w:pPr>
-      <w:rPr/>
     </w:lvl>
     <w:lvl w:ilvl="8">
       <w:start w:val="1"/>
@@ -2748,7 +2787,6 @@
         </w:tabs>
         <w:ind w:left="3600" w:hanging="360"/>
       </w:pPr>
-      <w:rPr/>
     </w:lvl>
   </w:abstractNum>
   <w:abstractNum w:abstractNumId="14">
@@ -2763,7 +2801,6 @@
         </w:tabs>
         <w:ind w:left="720" w:hanging="360"/>
       </w:pPr>
-      <w:rPr/>
     </w:lvl>
     <w:lvl w:ilvl="1">
       <w:start w:val="1"/>
@@ -2776,7 +2813,6 @@
         </w:tabs>
         <w:ind w:left="1080" w:hanging="360"/>
       </w:pPr>
-      <w:rPr/>
     </w:lvl>
     <w:lvl w:ilvl="2">
       <w:start w:val="1"/>
@@ -2789,7 +2825,6 @@
         </w:tabs>
         <w:ind w:left="1440" w:hanging="360"/>
       </w:pPr>
-      <w:rPr/>
     </w:lvl>
     <w:lvl w:ilvl="3">
       <w:start w:val="1"/>
@@ -2802,7 +2837,6 @@
         </w:tabs>
         <w:ind w:left="1800" w:hanging="360"/>
       </w:pPr>
-      <w:rPr/>
     </w:lvl>
     <w:lvl w:ilvl="4">
       <w:start w:val="1"/>
@@ -2815,7 +2849,6 @@
         </w:tabs>
         <w:ind w:left="2160" w:hanging="360"/>
       </w:pPr>
-      <w:rPr/>
     </w:lvl>
     <w:lvl w:ilvl="5">
       <w:start w:val="1"/>
@@ -2828,7 +2861,6 @@
         </w:tabs>
         <w:ind w:left="2520" w:hanging="360"/>
       </w:pPr>
-      <w:rPr/>
     </w:lvl>
     <w:lvl w:ilvl="6">
       <w:start w:val="1"/>
@@ -2841,7 +2873,6 @@
         </w:tabs>
         <w:ind w:left="2880" w:hanging="360"/>
       </w:pPr>
-      <w:rPr/>
     </w:lvl>
     <w:lvl w:ilvl="7">
       <w:start w:val="1"/>
@@ -2854,7 +2885,6 @@
         </w:tabs>
         <w:ind w:left="3240" w:hanging="360"/>
       </w:pPr>
-      <w:rPr/>
     </w:lvl>
     <w:lvl w:ilvl="8">
       <w:start w:val="1"/>
@@ -2867,7 +2897,6 @@
         </w:tabs>
         <w:ind w:left="3600" w:hanging="360"/>
       </w:pPr>
-      <w:rPr/>
     </w:lvl>
   </w:abstractNum>
   <w:abstractNum w:abstractNumId="15">
@@ -2882,7 +2911,6 @@
         </w:tabs>
         <w:ind w:left="720" w:hanging="360"/>
       </w:pPr>
-      <w:rPr/>
     </w:lvl>
     <w:lvl w:ilvl="1">
       <w:start w:val="1"/>
@@ -2895,7 +2923,6 @@
         </w:tabs>
         <w:ind w:left="1080" w:hanging="360"/>
       </w:pPr>
-      <w:rPr/>
     </w:lvl>
     <w:lvl w:ilvl="2">
       <w:start w:val="1"/>
@@ -2908,7 +2935,6 @@
         </w:tabs>
         <w:ind w:left="1440" w:hanging="360"/>
       </w:pPr>
-      <w:rPr/>
     </w:lvl>
     <w:lvl w:ilvl="3">
       <w:start w:val="1"/>
@@ -2921,7 +2947,6 @@
         </w:tabs>
         <w:ind w:left="1800" w:hanging="360"/>
       </w:pPr>
-      <w:rPr/>
     </w:lvl>
     <w:lvl w:ilvl="4">
       <w:start w:val="1"/>
@@ -2934,7 +2959,6 @@
         </w:tabs>
         <w:ind w:left="2160" w:hanging="360"/>
       </w:pPr>
-      <w:rPr/>
     </w:lvl>
     <w:lvl w:ilvl="5">
       <w:start w:val="1"/>
@@ -2947,7 +2971,6 @@
         </w:tabs>
         <w:ind w:left="2520" w:hanging="360"/>
       </w:pPr>
-      <w:rPr/>
     </w:lvl>
     <w:lvl w:ilvl="6">
       <w:start w:val="1"/>
@@ -2960,7 +2983,6 @@
         </w:tabs>
         <w:ind w:left="2880" w:hanging="360"/>
       </w:pPr>
-      <w:rPr/>
     </w:lvl>
     <w:lvl w:ilvl="7">
       <w:start w:val="1"/>
@@ -2973,7 +2995,6 @@
         </w:tabs>
         <w:ind w:left="3240" w:hanging="360"/>
       </w:pPr>
-      <w:rPr/>
     </w:lvl>
     <w:lvl w:ilvl="8">
       <w:start w:val="1"/>
@@ -2986,7 +3007,6 @@
         </w:tabs>
         <w:ind w:left="3600" w:hanging="360"/>
       </w:pPr>
-      <w:rPr/>
     </w:lvl>
   </w:abstractNum>
   <w:abstractNum w:abstractNumId="16">
@@ -3001,7 +3021,6 @@
         </w:tabs>
         <w:ind w:left="720" w:hanging="360"/>
       </w:pPr>
-      <w:rPr/>
     </w:lvl>
     <w:lvl w:ilvl="1">
       <w:start w:val="1"/>
@@ -3014,7 +3033,6 @@
         </w:tabs>
         <w:ind w:left="1080" w:hanging="360"/>
       </w:pPr>
-      <w:rPr/>
     </w:lvl>
     <w:lvl w:ilvl="2">
       <w:start w:val="1"/>
@@ -3027,7 +3045,6 @@
         </w:tabs>
         <w:ind w:left="1440" w:hanging="360"/>
       </w:pPr>
-      <w:rPr/>
     </w:lvl>
     <w:lvl w:ilvl="3">
       <w:start w:val="1"/>
@@ -3040,7 +3057,6 @@
         </w:tabs>
         <w:ind w:left="1800" w:hanging="360"/>
       </w:pPr>
-      <w:rPr/>
     </w:lvl>
     <w:lvl w:ilvl="4">
       <w:start w:val="1"/>
@@ -3053,7 +3069,6 @@
         </w:tabs>
         <w:ind w:left="2160" w:hanging="360"/>
       </w:pPr>
-      <w:rPr/>
     </w:lvl>
     <w:lvl w:ilvl="5">
       <w:start w:val="1"/>
@@ -3066,7 +3081,6 @@
         </w:tabs>
         <w:ind w:left="2520" w:hanging="360"/>
       </w:pPr>
-      <w:rPr/>
     </w:lvl>
     <w:lvl w:ilvl="6">
       <w:start w:val="1"/>
@@ -3079,7 +3093,6 @@
         </w:tabs>
         <w:ind w:left="2880" w:hanging="360"/>
       </w:pPr>
-      <w:rPr/>
     </w:lvl>
     <w:lvl w:ilvl="7">
       <w:start w:val="1"/>
@@ -3092,7 +3105,6 @@
         </w:tabs>
         <w:ind w:left="3240" w:hanging="360"/>
       </w:pPr>
-      <w:rPr/>
     </w:lvl>
     <w:lvl w:ilvl="8">
       <w:start w:val="1"/>
@@ -3105,10 +3117,274 @@
         </w:tabs>
         <w:ind w:left="3600" w:hanging="360"/>
       </w:pPr>
-      <w:rPr/>
     </w:lvl>
   </w:abstractNum>
   <w:abstractNum w:abstractNumId="17">
+    <w:lvl w:ilvl="0">
+      <w:start w:val="1"/>
+      <w:numFmt w:val="bullet"/>
+      <w:lvlText w:val=""/>
+      <w:lvlJc w:val="left"/>
+      <w:pPr>
+        <w:tabs>
+          <w:tab w:val="num" w:pos="720"/>
+        </w:tabs>
+        <w:ind w:left="720" w:hanging="360"/>
+      </w:pPr>
+      <w:rPr>
+        <w:rFonts w:ascii="Symbol" w:hAnsi="Symbol" w:cs="Symbol" w:hint="default"/>
+        <w:rFonts w:cs="OpenSymbol"/>
+      </w:rPr>
+    </w:lvl>
+    <w:lvl w:ilvl="1">
+      <w:start w:val="1"/>
+      <w:numFmt w:val="bullet"/>
+      <w:lvlText w:val="◦"/>
+      <w:lvlJc w:val="left"/>
+      <w:pPr>
+        <w:tabs>
+          <w:tab w:val="num" w:pos="1080"/>
+        </w:tabs>
+        <w:ind w:left="1080" w:hanging="360"/>
+      </w:pPr>
+      <w:rPr>
+        <w:rFonts w:ascii="OpenSymbol" w:hAnsi="OpenSymbol" w:cs="OpenSymbol" w:hint="default"/>
+        <w:rFonts w:cs="OpenSymbol"/>
+      </w:rPr>
+    </w:lvl>
+    <w:lvl w:ilvl="2">
+      <w:start w:val="1"/>
+      <w:numFmt w:val="bullet"/>
+      <w:lvlText w:val="▪"/>
+      <w:lvlJc w:val="left"/>
+      <w:pPr>
+        <w:tabs>
+          <w:tab w:val="num" w:pos="1440"/>
+        </w:tabs>
+        <w:ind w:left="1440" w:hanging="360"/>
+      </w:pPr>
+      <w:rPr>
+        <w:rFonts w:ascii="OpenSymbol" w:hAnsi="OpenSymbol" w:cs="OpenSymbol" w:hint="default"/>
+        <w:rFonts w:cs="OpenSymbol"/>
+      </w:rPr>
+    </w:lvl>
+    <w:lvl w:ilvl="3">
+      <w:start w:val="1"/>
+      <w:numFmt w:val="bullet"/>
+      <w:lvlText w:val=""/>
+      <w:lvlJc w:val="left"/>
+      <w:pPr>
+        <w:tabs>
+          <w:tab w:val="num" w:pos="1800"/>
+        </w:tabs>
+        <w:ind w:left="1800" w:hanging="360"/>
+      </w:pPr>
+      <w:rPr>
+        <w:rFonts w:ascii="Symbol" w:hAnsi="Symbol" w:cs="Symbol" w:hint="default"/>
+        <w:rFonts w:cs="OpenSymbol"/>
+      </w:rPr>
+    </w:lvl>
+    <w:lvl w:ilvl="4">
+      <w:start w:val="1"/>
+      <w:numFmt w:val="bullet"/>
+      <w:lvlText w:val="◦"/>
+      <w:lvlJc w:val="left"/>
+      <w:pPr>
+        <w:tabs>
+          <w:tab w:val="num" w:pos="2160"/>
+        </w:tabs>
+        <w:ind w:left="2160" w:hanging="360"/>
+      </w:pPr>
+      <w:rPr>
+        <w:rFonts w:ascii="OpenSymbol" w:hAnsi="OpenSymbol" w:cs="OpenSymbol" w:hint="default"/>
+        <w:rFonts w:cs="OpenSymbol"/>
+      </w:rPr>
+    </w:lvl>
+    <w:lvl w:ilvl="5">
+      <w:start w:val="1"/>
+      <w:numFmt w:val="bullet"/>
+      <w:lvlText w:val="▪"/>
+      <w:lvlJc w:val="left"/>
+      <w:pPr>
+        <w:tabs>
+          <w:tab w:val="num" w:pos="2520"/>
+        </w:tabs>
+        <w:ind w:left="2520" w:hanging="360"/>
+      </w:pPr>
+      <w:rPr>
+        <w:rFonts w:ascii="OpenSymbol" w:hAnsi="OpenSymbol" w:cs="OpenSymbol" w:hint="default"/>
+        <w:rFonts w:cs="OpenSymbol"/>
+      </w:rPr>
+    </w:lvl>
+    <w:lvl w:ilvl="6">
+      <w:start w:val="1"/>
+      <w:numFmt w:val="bullet"/>
+      <w:lvlText w:val=""/>
+      <w:lvlJc w:val="left"/>
+      <w:pPr>
+        <w:tabs>
+          <w:tab w:val="num" w:pos="2880"/>
+        </w:tabs>
+        <w:ind w:left="2880" w:hanging="360"/>
+      </w:pPr>
+      <w:rPr>
+        <w:rFonts w:ascii="Symbol" w:hAnsi="Symbol" w:cs="Symbol" w:hint="default"/>
+        <w:rFonts w:cs="OpenSymbol"/>
+      </w:rPr>
+    </w:lvl>
+    <w:lvl w:ilvl="7">
+      <w:start w:val="1"/>
+      <w:numFmt w:val="bullet"/>
+      <w:lvlText w:val="◦"/>
+      <w:lvlJc w:val="left"/>
+      <w:pPr>
+        <w:tabs>
+          <w:tab w:val="num" w:pos="3240"/>
+        </w:tabs>
+        <w:ind w:left="3240" w:hanging="360"/>
+      </w:pPr>
+      <w:rPr>
+        <w:rFonts w:ascii="OpenSymbol" w:hAnsi="OpenSymbol" w:cs="OpenSymbol" w:hint="default"/>
+        <w:rFonts w:cs="OpenSymbol"/>
+      </w:rPr>
+    </w:lvl>
+    <w:lvl w:ilvl="8">
+      <w:start w:val="1"/>
+      <w:numFmt w:val="bullet"/>
+      <w:lvlText w:val="▪"/>
+      <w:lvlJc w:val="left"/>
+      <w:pPr>
+        <w:tabs>
+          <w:tab w:val="num" w:pos="3600"/>
+        </w:tabs>
+        <w:ind w:left="3600" w:hanging="360"/>
+      </w:pPr>
+      <w:rPr>
+        <w:rFonts w:ascii="OpenSymbol" w:hAnsi="OpenSymbol" w:cs="OpenSymbol" w:hint="default"/>
+        <w:rFonts w:cs="OpenSymbol"/>
+      </w:rPr>
+    </w:lvl>
+  </w:abstractNum>
+  <w:abstractNum w:abstractNumId="18">
+    <w:lvl w:ilvl="0">
+      <w:start w:val="1"/>
+      <w:numFmt w:val="decimal"/>
+      <w:lvlText w:val="%1."/>
+      <w:lvlJc w:val="left"/>
+      <w:pPr>
+        <w:tabs>
+          <w:tab w:val="num" w:pos="720"/>
+        </w:tabs>
+        <w:ind w:left="720" w:hanging="360"/>
+      </w:pPr>
+      <w:rPr/>
+    </w:lvl>
+    <w:lvl w:ilvl="1">
+      <w:start w:val="1"/>
+      <w:numFmt w:val="decimal"/>
+      <w:lvlText w:val="%2."/>
+      <w:lvlJc w:val="left"/>
+      <w:pPr>
+        <w:tabs>
+          <w:tab w:val="num" w:pos="1080"/>
+        </w:tabs>
+        <w:ind w:left="1080" w:hanging="360"/>
+      </w:pPr>
+      <w:rPr/>
+    </w:lvl>
+    <w:lvl w:ilvl="2">
+      <w:start w:val="1"/>
+      <w:numFmt w:val="decimal"/>
+      <w:lvlText w:val="%3."/>
+      <w:lvlJc w:val="left"/>
+      <w:pPr>
+        <w:tabs>
+          <w:tab w:val="num" w:pos="1440"/>
+        </w:tabs>
+        <w:ind w:left="1440" w:hanging="360"/>
+      </w:pPr>
+      <w:rPr/>
+    </w:lvl>
+    <w:lvl w:ilvl="3">
+      <w:start w:val="1"/>
+      <w:numFmt w:val="decimal"/>
+      <w:lvlText w:val="%4."/>
+      <w:lvlJc w:val="left"/>
+      <w:pPr>
+        <w:tabs>
+          <w:tab w:val="num" w:pos="1800"/>
+        </w:tabs>
+        <w:ind w:left="1800" w:hanging="360"/>
+      </w:pPr>
+      <w:rPr/>
+    </w:lvl>
+    <w:lvl w:ilvl="4">
+      <w:start w:val="1"/>
+      <w:numFmt w:val="decimal"/>
+      <w:lvlText w:val="%5."/>
+      <w:lvlJc w:val="left"/>
+      <w:pPr>
+        <w:tabs>
+          <w:tab w:val="num" w:pos="2160"/>
+        </w:tabs>
+        <w:ind w:left="2160" w:hanging="360"/>
+      </w:pPr>
+      <w:rPr/>
+    </w:lvl>
+    <w:lvl w:ilvl="5">
+      <w:start w:val="1"/>
+      <w:numFmt w:val="decimal"/>
+      <w:lvlText w:val="%6."/>
+      <w:lvlJc w:val="left"/>
+      <w:pPr>
+        <w:tabs>
+          <w:tab w:val="num" w:pos="2520"/>
+        </w:tabs>
+        <w:ind w:left="2520" w:hanging="360"/>
+      </w:pPr>
+      <w:rPr/>
+    </w:lvl>
+    <w:lvl w:ilvl="6">
+      <w:start w:val="1"/>
+      <w:numFmt w:val="decimal"/>
+      <w:lvlText w:val="%7."/>
+      <w:lvlJc w:val="left"/>
+      <w:pPr>
+        <w:tabs>
+          <w:tab w:val="num" w:pos="2880"/>
+        </w:tabs>
+        <w:ind w:left="2880" w:hanging="360"/>
+      </w:pPr>
+      <w:rPr/>
+    </w:lvl>
+    <w:lvl w:ilvl="7">
+      <w:start w:val="1"/>
+      <w:numFmt w:val="decimal"/>
+      <w:lvlText w:val="%8."/>
+      <w:lvlJc w:val="left"/>
+      <w:pPr>
+        <w:tabs>
+          <w:tab w:val="num" w:pos="3240"/>
+        </w:tabs>
+        <w:ind w:left="3240" w:hanging="360"/>
+      </w:pPr>
+      <w:rPr/>
+    </w:lvl>
+    <w:lvl w:ilvl="8">
+      <w:start w:val="1"/>
+      <w:numFmt w:val="decimal"/>
+      <w:lvlText w:val="%9."/>
+      <w:lvlJc w:val="left"/>
+      <w:pPr>
+        <w:tabs>
+          <w:tab w:val="num" w:pos="3600"/>
+        </w:tabs>
+        <w:ind w:left="3600" w:hanging="360"/>
+      </w:pPr>
+      <w:rPr/>
+    </w:lvl>
+  </w:abstractNum>
+  <w:abstractNum w:abstractNumId="19">
     <w:lvl w:ilvl="0">
       <w:start w:val="1"/>
       <w:numFmt w:val="none"/>
@@ -3278,6 +3554,12 @@
   <w:num w:numId="17">
     <w:abstractNumId w:val="17"/>
   </w:num>
+  <w:num w:numId="18">
+    <w:abstractNumId w:val="18"/>
+  </w:num>
+  <w:num w:numId="19">
+    <w:abstractNumId w:val="19"/>
+  </w:num>
 </w:numbering>
 </file>
 
@@ -5915,6 +6197,573 @@
       <w:lang w:val="zxx" w:eastAsia="zxx" w:bidi="zxx"/>
     </w:rPr>
   </w:style>
+  <w:style w:type="character" w:styleId="ListLabel370">
+    <w:name w:val="ListLabel 370"/>
+    <w:qFormat/>
+    <w:rPr>
+      <w:rFonts w:cs="OpenSymbol"/>
+    </w:rPr>
+  </w:style>
+  <w:style w:type="character" w:styleId="ListLabel371">
+    <w:name w:val="ListLabel 371"/>
+    <w:qFormat/>
+    <w:rPr>
+      <w:rFonts w:cs="OpenSymbol"/>
+    </w:rPr>
+  </w:style>
+  <w:style w:type="character" w:styleId="ListLabel372">
+    <w:name w:val="ListLabel 372"/>
+    <w:qFormat/>
+    <w:rPr>
+      <w:rFonts w:cs="OpenSymbol"/>
+    </w:rPr>
+  </w:style>
+  <w:style w:type="character" w:styleId="ListLabel373">
+    <w:name w:val="ListLabel 373"/>
+    <w:qFormat/>
+    <w:rPr>
+      <w:rFonts w:cs="OpenSymbol"/>
+    </w:rPr>
+  </w:style>
+  <w:style w:type="character" w:styleId="ListLabel374">
+    <w:name w:val="ListLabel 374"/>
+    <w:qFormat/>
+    <w:rPr>
+      <w:rFonts w:cs="OpenSymbol"/>
+    </w:rPr>
+  </w:style>
+  <w:style w:type="character" w:styleId="ListLabel375">
+    <w:name w:val="ListLabel 375"/>
+    <w:qFormat/>
+    <w:rPr>
+      <w:rFonts w:cs="OpenSymbol"/>
+    </w:rPr>
+  </w:style>
+  <w:style w:type="character" w:styleId="ListLabel376">
+    <w:name w:val="ListLabel 376"/>
+    <w:qFormat/>
+    <w:rPr>
+      <w:rFonts w:cs="OpenSymbol"/>
+    </w:rPr>
+  </w:style>
+  <w:style w:type="character" w:styleId="ListLabel377">
+    <w:name w:val="ListLabel 377"/>
+    <w:qFormat/>
+    <w:rPr>
+      <w:rFonts w:cs="OpenSymbol"/>
+    </w:rPr>
+  </w:style>
+  <w:style w:type="character" w:styleId="ListLabel378">
+    <w:name w:val="ListLabel 378"/>
+    <w:qFormat/>
+    <w:rPr>
+      <w:rFonts w:cs="OpenSymbol"/>
+    </w:rPr>
+  </w:style>
+  <w:style w:type="character" w:styleId="ListLabel379">
+    <w:name w:val="ListLabel 379"/>
+    <w:qFormat/>
+    <w:rPr>
+      <w:rFonts w:cs="OpenSymbol"/>
+    </w:rPr>
+  </w:style>
+  <w:style w:type="character" w:styleId="ListLabel380">
+    <w:name w:val="ListLabel 380"/>
+    <w:qFormat/>
+    <w:rPr>
+      <w:rFonts w:cs="OpenSymbol"/>
+    </w:rPr>
+  </w:style>
+  <w:style w:type="character" w:styleId="ListLabel381">
+    <w:name w:val="ListLabel 381"/>
+    <w:qFormat/>
+    <w:rPr>
+      <w:rFonts w:cs="OpenSymbol"/>
+    </w:rPr>
+  </w:style>
+  <w:style w:type="character" w:styleId="ListLabel382">
+    <w:name w:val="ListLabel 382"/>
+    <w:qFormat/>
+    <w:rPr>
+      <w:rFonts w:cs="OpenSymbol"/>
+    </w:rPr>
+  </w:style>
+  <w:style w:type="character" w:styleId="ListLabel383">
+    <w:name w:val="ListLabel 383"/>
+    <w:qFormat/>
+    <w:rPr>
+      <w:rFonts w:cs="OpenSymbol"/>
+    </w:rPr>
+  </w:style>
+  <w:style w:type="character" w:styleId="ListLabel384">
+    <w:name w:val="ListLabel 384"/>
+    <w:qFormat/>
+    <w:rPr>
+      <w:rFonts w:cs="OpenSymbol"/>
+    </w:rPr>
+  </w:style>
+  <w:style w:type="character" w:styleId="ListLabel385">
+    <w:name w:val="ListLabel 385"/>
+    <w:qFormat/>
+    <w:rPr>
+      <w:rFonts w:cs="OpenSymbol"/>
+    </w:rPr>
+  </w:style>
+  <w:style w:type="character" w:styleId="ListLabel386">
+    <w:name w:val="ListLabel 386"/>
+    <w:qFormat/>
+    <w:rPr>
+      <w:rFonts w:cs="OpenSymbol"/>
+    </w:rPr>
+  </w:style>
+  <w:style w:type="character" w:styleId="ListLabel387">
+    <w:name w:val="ListLabel 387"/>
+    <w:qFormat/>
+    <w:rPr>
+      <w:rFonts w:cs="OpenSymbol"/>
+    </w:rPr>
+  </w:style>
+  <w:style w:type="character" w:styleId="ListLabel388">
+    <w:name w:val="ListLabel 388"/>
+    <w:qFormat/>
+    <w:rPr>
+      <w:rFonts w:cs="OpenSymbol"/>
+    </w:rPr>
+  </w:style>
+  <w:style w:type="character" w:styleId="ListLabel389">
+    <w:name w:val="ListLabel 389"/>
+    <w:qFormat/>
+    <w:rPr>
+      <w:rFonts w:cs="OpenSymbol"/>
+    </w:rPr>
+  </w:style>
+  <w:style w:type="character" w:styleId="ListLabel390">
+    <w:name w:val="ListLabel 390"/>
+    <w:qFormat/>
+    <w:rPr>
+      <w:rFonts w:cs="OpenSymbol"/>
+    </w:rPr>
+  </w:style>
+  <w:style w:type="character" w:styleId="ListLabel391">
+    <w:name w:val="ListLabel 391"/>
+    <w:qFormat/>
+    <w:rPr>
+      <w:rFonts w:cs="OpenSymbol"/>
+    </w:rPr>
+  </w:style>
+  <w:style w:type="character" w:styleId="ListLabel392">
+    <w:name w:val="ListLabel 392"/>
+    <w:qFormat/>
+    <w:rPr>
+      <w:rFonts w:cs="OpenSymbol"/>
+    </w:rPr>
+  </w:style>
+  <w:style w:type="character" w:styleId="ListLabel393">
+    <w:name w:val="ListLabel 393"/>
+    <w:qFormat/>
+    <w:rPr>
+      <w:rFonts w:cs="OpenSymbol"/>
+    </w:rPr>
+  </w:style>
+  <w:style w:type="character" w:styleId="ListLabel394">
+    <w:name w:val="ListLabel 394"/>
+    <w:qFormat/>
+    <w:rPr>
+      <w:rFonts w:cs="OpenSymbol"/>
+    </w:rPr>
+  </w:style>
+  <w:style w:type="character" w:styleId="ListLabel395">
+    <w:name w:val="ListLabel 395"/>
+    <w:qFormat/>
+    <w:rPr>
+      <w:rFonts w:cs="OpenSymbol"/>
+    </w:rPr>
+  </w:style>
+  <w:style w:type="character" w:styleId="ListLabel396">
+    <w:name w:val="ListLabel 396"/>
+    <w:qFormat/>
+    <w:rPr>
+      <w:rFonts w:cs="OpenSymbol"/>
+    </w:rPr>
+  </w:style>
+  <w:style w:type="character" w:styleId="ListLabel397">
+    <w:name w:val="ListLabel 397"/>
+    <w:qFormat/>
+    <w:rPr>
+      <w:rFonts w:cs="OpenSymbol"/>
+    </w:rPr>
+  </w:style>
+  <w:style w:type="character" w:styleId="ListLabel398">
+    <w:name w:val="ListLabel 398"/>
+    <w:qFormat/>
+    <w:rPr>
+      <w:rFonts w:cs="OpenSymbol"/>
+    </w:rPr>
+  </w:style>
+  <w:style w:type="character" w:styleId="ListLabel399">
+    <w:name w:val="ListLabel 399"/>
+    <w:qFormat/>
+    <w:rPr>
+      <w:rFonts w:cs="OpenSymbol"/>
+    </w:rPr>
+  </w:style>
+  <w:style w:type="character" w:styleId="ListLabel400">
+    <w:name w:val="ListLabel 400"/>
+    <w:qFormat/>
+    <w:rPr>
+      <w:rFonts w:cs="OpenSymbol"/>
+    </w:rPr>
+  </w:style>
+  <w:style w:type="character" w:styleId="ListLabel401">
+    <w:name w:val="ListLabel 401"/>
+    <w:qFormat/>
+    <w:rPr>
+      <w:rFonts w:cs="OpenSymbol"/>
+    </w:rPr>
+  </w:style>
+  <w:style w:type="character" w:styleId="ListLabel402">
+    <w:name w:val="ListLabel 402"/>
+    <w:qFormat/>
+    <w:rPr>
+      <w:rFonts w:cs="OpenSymbol"/>
+    </w:rPr>
+  </w:style>
+  <w:style w:type="character" w:styleId="ListLabel403">
+    <w:name w:val="ListLabel 403"/>
+    <w:qFormat/>
+    <w:rPr>
+      <w:rFonts w:cs="OpenSymbol"/>
+    </w:rPr>
+  </w:style>
+  <w:style w:type="character" w:styleId="ListLabel404">
+    <w:name w:val="ListLabel 404"/>
+    <w:qFormat/>
+    <w:rPr>
+      <w:rFonts w:cs="OpenSymbol"/>
+    </w:rPr>
+  </w:style>
+  <w:style w:type="character" w:styleId="ListLabel405">
+    <w:name w:val="ListLabel 405"/>
+    <w:qFormat/>
+    <w:rPr>
+      <w:rFonts w:cs="OpenSymbol"/>
+    </w:rPr>
+  </w:style>
+  <w:style w:type="character" w:styleId="ListLabel406">
+    <w:name w:val="ListLabel 406"/>
+    <w:qFormat/>
+    <w:rPr>
+      <w:rFonts w:cs="OpenSymbol"/>
+    </w:rPr>
+  </w:style>
+  <w:style w:type="character" w:styleId="ListLabel407">
+    <w:name w:val="ListLabel 407"/>
+    <w:qFormat/>
+    <w:rPr>
+      <w:rFonts w:cs="OpenSymbol"/>
+    </w:rPr>
+  </w:style>
+  <w:style w:type="character" w:styleId="ListLabel408">
+    <w:name w:val="ListLabel 408"/>
+    <w:qFormat/>
+    <w:rPr>
+      <w:rFonts w:cs="OpenSymbol"/>
+    </w:rPr>
+  </w:style>
+  <w:style w:type="character" w:styleId="ListLabel409">
+    <w:name w:val="ListLabel 409"/>
+    <w:qFormat/>
+    <w:rPr>
+      <w:rFonts w:cs="OpenSymbol"/>
+    </w:rPr>
+  </w:style>
+  <w:style w:type="character" w:styleId="ListLabel410">
+    <w:name w:val="ListLabel 410"/>
+    <w:qFormat/>
+    <w:rPr>
+      <w:rFonts w:cs="OpenSymbol"/>
+    </w:rPr>
+  </w:style>
+  <w:style w:type="character" w:styleId="ListLabel411">
+    <w:name w:val="ListLabel 411"/>
+    <w:qFormat/>
+    <w:rPr>
+      <w:rFonts w:cs="OpenSymbol"/>
+    </w:rPr>
+  </w:style>
+  <w:style w:type="character" w:styleId="ListLabel412">
+    <w:name w:val="ListLabel 412"/>
+    <w:qFormat/>
+    <w:rPr>
+      <w:rFonts w:cs="OpenSymbol"/>
+    </w:rPr>
+  </w:style>
+  <w:style w:type="character" w:styleId="ListLabel413">
+    <w:name w:val="ListLabel 413"/>
+    <w:qFormat/>
+    <w:rPr>
+      <w:rFonts w:cs="OpenSymbol"/>
+    </w:rPr>
+  </w:style>
+  <w:style w:type="character" w:styleId="ListLabel414">
+    <w:name w:val="ListLabel 414"/>
+    <w:qFormat/>
+    <w:rPr>
+      <w:rFonts w:cs="OpenSymbol"/>
+    </w:rPr>
+  </w:style>
+  <w:style w:type="character" w:styleId="ListLabel415">
+    <w:name w:val="ListLabel 415"/>
+    <w:qFormat/>
+    <w:rPr>
+      <w:rFonts w:cs="OpenSymbol"/>
+    </w:rPr>
+  </w:style>
+  <w:style w:type="character" w:styleId="ListLabel416">
+    <w:name w:val="ListLabel 416"/>
+    <w:qFormat/>
+    <w:rPr>
+      <w:rFonts w:cs="OpenSymbol"/>
+    </w:rPr>
+  </w:style>
+  <w:style w:type="character" w:styleId="ListLabel417">
+    <w:name w:val="ListLabel 417"/>
+    <w:qFormat/>
+    <w:rPr>
+      <w:rFonts w:cs="OpenSymbol"/>
+    </w:rPr>
+  </w:style>
+  <w:style w:type="character" w:styleId="ListLabel418">
+    <w:name w:val="ListLabel 418"/>
+    <w:qFormat/>
+    <w:rPr>
+      <w:rFonts w:cs="OpenSymbol"/>
+    </w:rPr>
+  </w:style>
+  <w:style w:type="character" w:styleId="ListLabel419">
+    <w:name w:val="ListLabel 419"/>
+    <w:qFormat/>
+    <w:rPr>
+      <w:rFonts w:cs="OpenSymbol"/>
+    </w:rPr>
+  </w:style>
+  <w:style w:type="character" w:styleId="ListLabel420">
+    <w:name w:val="ListLabel 420"/>
+    <w:qFormat/>
+    <w:rPr>
+      <w:rFonts w:cs="OpenSymbol"/>
+    </w:rPr>
+  </w:style>
+  <w:style w:type="character" w:styleId="ListLabel421">
+    <w:name w:val="ListLabel 421"/>
+    <w:qFormat/>
+    <w:rPr>
+      <w:rFonts w:cs="OpenSymbol"/>
+    </w:rPr>
+  </w:style>
+  <w:style w:type="character" w:styleId="ListLabel422">
+    <w:name w:val="ListLabel 422"/>
+    <w:qFormat/>
+    <w:rPr>
+      <w:rFonts w:cs="OpenSymbol"/>
+    </w:rPr>
+  </w:style>
+  <w:style w:type="character" w:styleId="ListLabel423">
+    <w:name w:val="ListLabel 423"/>
+    <w:qFormat/>
+    <w:rPr>
+      <w:rFonts w:cs="OpenSymbol"/>
+    </w:rPr>
+  </w:style>
+  <w:style w:type="character" w:styleId="ListLabel424">
+    <w:name w:val="ListLabel 424"/>
+    <w:qFormat/>
+    <w:rPr>
+      <w:rFonts w:cs="OpenSymbol"/>
+    </w:rPr>
+  </w:style>
+  <w:style w:type="character" w:styleId="ListLabel425">
+    <w:name w:val="ListLabel 425"/>
+    <w:qFormat/>
+    <w:rPr>
+      <w:rFonts w:cs="OpenSymbol"/>
+    </w:rPr>
+  </w:style>
+  <w:style w:type="character" w:styleId="ListLabel426">
+    <w:name w:val="ListLabel 426"/>
+    <w:qFormat/>
+    <w:rPr>
+      <w:rFonts w:cs="OpenSymbol"/>
+    </w:rPr>
+  </w:style>
+  <w:style w:type="character" w:styleId="ListLabel427">
+    <w:name w:val="ListLabel 427"/>
+    <w:qFormat/>
+    <w:rPr>
+      <w:rFonts w:cs="OpenSymbol"/>
+    </w:rPr>
+  </w:style>
+  <w:style w:type="character" w:styleId="ListLabel428">
+    <w:name w:val="ListLabel 428"/>
+    <w:qFormat/>
+    <w:rPr>
+      <w:rFonts w:cs="OpenSymbol"/>
+    </w:rPr>
+  </w:style>
+  <w:style w:type="character" w:styleId="ListLabel429">
+    <w:name w:val="ListLabel 429"/>
+    <w:qFormat/>
+    <w:rPr>
+      <w:rFonts w:cs="OpenSymbol"/>
+    </w:rPr>
+  </w:style>
+  <w:style w:type="character" w:styleId="ListLabel430">
+    <w:name w:val="ListLabel 430"/>
+    <w:qFormat/>
+    <w:rPr>
+      <w:rFonts w:cs="OpenSymbol"/>
+    </w:rPr>
+  </w:style>
+  <w:style w:type="character" w:styleId="ListLabel431">
+    <w:name w:val="ListLabel 431"/>
+    <w:qFormat/>
+    <w:rPr>
+      <w:rFonts w:cs="OpenSymbol"/>
+    </w:rPr>
+  </w:style>
+  <w:style w:type="character" w:styleId="ListLabel432">
+    <w:name w:val="ListLabel 432"/>
+    <w:qFormat/>
+    <w:rPr>
+      <w:rFonts w:cs="OpenSymbol"/>
+    </w:rPr>
+  </w:style>
+  <w:style w:type="character" w:styleId="ListLabel433">
+    <w:name w:val="ListLabel 433"/>
+    <w:qFormat/>
+    <w:rPr>
+      <w:rFonts w:cs="OpenSymbol"/>
+    </w:rPr>
+  </w:style>
+  <w:style w:type="character" w:styleId="ListLabel434">
+    <w:name w:val="ListLabel 434"/>
+    <w:qFormat/>
+    <w:rPr>
+      <w:rFonts w:cs="OpenSymbol"/>
+    </w:rPr>
+  </w:style>
+  <w:style w:type="character" w:styleId="ListLabel435">
+    <w:name w:val="ListLabel 435"/>
+    <w:qFormat/>
+    <w:rPr>
+      <w:rFonts w:cs="OpenSymbol"/>
+    </w:rPr>
+  </w:style>
+  <w:style w:type="character" w:styleId="ListLabel436">
+    <w:name w:val="ListLabel 436"/>
+    <w:qFormat/>
+    <w:rPr>
+      <w:rFonts w:cs="OpenSymbol"/>
+    </w:rPr>
+  </w:style>
+  <w:style w:type="character" w:styleId="ListLabel437">
+    <w:name w:val="ListLabel 437"/>
+    <w:qFormat/>
+    <w:rPr>
+      <w:rFonts w:cs="OpenSymbol"/>
+    </w:rPr>
+  </w:style>
+  <w:style w:type="character" w:styleId="ListLabel438">
+    <w:name w:val="ListLabel 438"/>
+    <w:qFormat/>
+    <w:rPr>
+      <w:rFonts w:cs="OpenSymbol"/>
+    </w:rPr>
+  </w:style>
+  <w:style w:type="character" w:styleId="ListLabel439">
+    <w:name w:val="ListLabel 439"/>
+    <w:qFormat/>
+    <w:rPr>
+      <w:rFonts w:cs="OpenSymbol"/>
+    </w:rPr>
+  </w:style>
+  <w:style w:type="character" w:styleId="ListLabel440">
+    <w:name w:val="ListLabel 440"/>
+    <w:qFormat/>
+    <w:rPr>
+      <w:rFonts w:cs="OpenSymbol"/>
+    </w:rPr>
+  </w:style>
+  <w:style w:type="character" w:styleId="ListLabel441">
+    <w:name w:val="ListLabel 441"/>
+    <w:qFormat/>
+    <w:rPr>
+      <w:rFonts w:cs="OpenSymbol"/>
+    </w:rPr>
+  </w:style>
+  <w:style w:type="character" w:styleId="ListLabel442">
+    <w:name w:val="ListLabel 442"/>
+    <w:qFormat/>
+    <w:rPr>
+      <w:rFonts w:cs="Symbol"/>
+    </w:rPr>
+  </w:style>
+  <w:style w:type="character" w:styleId="ListLabel443">
+    <w:name w:val="ListLabel 443"/>
+    <w:qFormat/>
+    <w:rPr>
+      <w:rFonts w:cs="OpenSymbol"/>
+    </w:rPr>
+  </w:style>
+  <w:style w:type="character" w:styleId="ListLabel444">
+    <w:name w:val="ListLabel 444"/>
+    <w:qFormat/>
+    <w:rPr>
+      <w:rFonts w:cs="OpenSymbol"/>
+    </w:rPr>
+  </w:style>
+  <w:style w:type="character" w:styleId="ListLabel445">
+    <w:name w:val="ListLabel 445"/>
+    <w:qFormat/>
+    <w:rPr>
+      <w:rFonts w:cs="OpenSymbol"/>
+    </w:rPr>
+  </w:style>
+  <w:style w:type="character" w:styleId="ListLabel446">
+    <w:name w:val="ListLabel 446"/>
+    <w:qFormat/>
+    <w:rPr>
+      <w:rFonts w:cs="OpenSymbol"/>
+    </w:rPr>
+  </w:style>
+  <w:style w:type="character" w:styleId="ListLabel447">
+    <w:name w:val="ListLabel 447"/>
+    <w:qFormat/>
+    <w:rPr>
+      <w:rFonts w:cs="OpenSymbol"/>
+    </w:rPr>
+  </w:style>
+  <w:style w:type="character" w:styleId="ListLabel448">
+    <w:name w:val="ListLabel 448"/>
+    <w:qFormat/>
+    <w:rPr>
+      <w:rFonts w:cs="OpenSymbol"/>
+    </w:rPr>
+  </w:style>
+  <w:style w:type="character" w:styleId="ListLabel449">
+    <w:name w:val="ListLabel 449"/>
+    <w:qFormat/>
+    <w:rPr>
+      <w:rFonts w:cs="OpenSymbol"/>
+    </w:rPr>
+  </w:style>
+  <w:style w:type="character" w:styleId="ListLabel450">
+    <w:name w:val="ListLabel 450"/>
+    <w:qFormat/>
+    <w:rPr>
+      <w:rFonts w:cs="OpenSymbol"/>
+    </w:rPr>
+  </w:style>
   <w:style w:type="paragraph" w:styleId="Heading">
     <w:name w:val="Heading"/>
     <w:basedOn w:val="Normal"/>

</xml_diff>

<commit_message>
add register authcode/username query service, there is a handler bug about 404.
</commit_message>
<xml_diff>
--- a/doc/Diary.docx
+++ b/doc/Diary.docx
@@ -38,14 +38,14 @@
       <w:tblPr>
         <w:tblW w:w="9638" w:type="dxa"/>
         <w:jc w:val="left"/>
-        <w:tblInd w:w="28" w:type="dxa"/>
+        <w:tblInd w:w="25" w:type="dxa"/>
         <w:tblBorders>
           <w:top w:val="single" w:sz="2" w:space="0" w:color="000001"/>
           <w:left w:val="single" w:sz="2" w:space="0" w:color="000001"/>
         </w:tblBorders>
         <w:tblCellMar>
           <w:top w:w="55" w:type="dxa"/>
-          <w:left w:w="18" w:type="dxa"/>
+          <w:left w:w="15" w:type="dxa"/>
           <w:bottom w:w="55" w:type="dxa"/>
           <w:right w:w="55" w:type="dxa"/>
         </w:tblCellMar>
@@ -65,7 +65,7 @@
             </w:tcBorders>
             <w:shd w:fill="auto" w:val="clear"/>
             <w:tcMar>
-              <w:left w:w="18" w:type="dxa"/>
+              <w:left w:w="15" w:type="dxa"/>
             </w:tcMar>
           </w:tcPr>
           <w:p>
@@ -98,7 +98,7 @@
             </w:tcBorders>
             <w:shd w:fill="auto" w:val="clear"/>
             <w:tcMar>
-              <w:left w:w="18" w:type="dxa"/>
+              <w:left w:w="15" w:type="dxa"/>
             </w:tcMar>
           </w:tcPr>
           <w:p>
@@ -134,7 +134,7 @@
             </w:tcBorders>
             <w:shd w:fill="auto" w:val="clear"/>
             <w:tcMar>
-              <w:left w:w="18" w:type="dxa"/>
+              <w:left w:w="15" w:type="dxa"/>
             </w:tcMar>
           </w:tcPr>
           <w:p>
@@ -201,7 +201,7 @@
             </w:tcBorders>
             <w:shd w:fill="auto" w:val="clear"/>
             <w:tcMar>
-              <w:left w:w="18" w:type="dxa"/>
+              <w:left w:w="15" w:type="dxa"/>
             </w:tcMar>
           </w:tcPr>
           <w:p>
@@ -1020,6 +1020,116 @@
         <w:rPr/>
       </w:r>
     </w:p>
+    <w:p>
+      <w:pPr>
+        <w:pStyle w:val="PreformattedText"/>
+        <w:rPr/>
+      </w:pPr>
+      <w:r>
+        <w:rPr/>
+      </w:r>
+    </w:p>
+    <w:p>
+      <w:pPr>
+        <w:pStyle w:val="PreformattedText"/>
+        <w:rPr/>
+      </w:pPr>
+      <w:r>
+        <w:rPr/>
+      </w:r>
+    </w:p>
+    <w:p>
+      <w:pPr>
+        <w:pStyle w:val="PreformattedText"/>
+        <w:numPr>
+          <w:ilvl w:val="0"/>
+          <w:numId w:val="19"/>
+        </w:numPr>
+        <w:rPr/>
+      </w:pPr>
+      <w:r>
+        <w:rPr/>
+        <w:t>[2016-7-11]</w:t>
+      </w:r>
+    </w:p>
+    <w:p>
+      <w:pPr>
+        <w:pStyle w:val="PreformattedText"/>
+        <w:rPr/>
+      </w:pPr>
+      <w:r>
+        <w:rPr/>
+      </w:r>
+    </w:p>
+    <w:p>
+      <w:pPr>
+        <w:pStyle w:val="PreformattedText"/>
+        <w:numPr>
+          <w:ilvl w:val="0"/>
+          <w:numId w:val="20"/>
+        </w:numPr>
+        <w:rPr/>
+      </w:pPr>
+      <w:r>
+        <w:rPr/>
+        <w:t>Finished login database serice(including username query, password query), handler and web.</w:t>
+      </w:r>
+    </w:p>
+    <w:p>
+      <w:pPr>
+        <w:pStyle w:val="PreformattedText"/>
+        <w:numPr>
+          <w:ilvl w:val="0"/>
+          <w:numId w:val="20"/>
+        </w:numPr>
+        <w:rPr/>
+      </w:pPr>
+      <w:r>
+        <w:rPr/>
+        <w:t>Added register database serice(including authority code query, username query).</w:t>
+      </w:r>
+    </w:p>
+    <w:p>
+      <w:pPr>
+        <w:pStyle w:val="PreformattedText"/>
+        <w:numPr>
+          <w:ilvl w:val="0"/>
+          <w:numId w:val="20"/>
+        </w:numPr>
+        <w:rPr/>
+      </w:pPr>
+      <w:r>
+        <w:rPr/>
+        <w:t>Still, there is a lot to do about the database.</w:t>
+      </w:r>
+    </w:p>
+    <w:p>
+      <w:pPr>
+        <w:pStyle w:val="PreformattedText"/>
+        <w:numPr>
+          <w:ilvl w:val="0"/>
+          <w:numId w:val="20"/>
+        </w:numPr>
+        <w:rPr>
+          <w:highlight w:val="yellow"/>
+        </w:rPr>
+      </w:pPr>
+      <w:r>
+        <w:rPr>
+          <w:highlight w:val="yellow"/>
+        </w:rPr>
+        <w:t>Found a 404 bug, log represent the 404.html transmited, but the web does not show up.</w:t>
+      </w:r>
+    </w:p>
+    <w:p>
+      <w:pPr>
+        <w:pStyle w:val="PreformattedText"/>
+        <w:rPr/>
+      </w:pPr>
+      <w:r>
+        <w:rPr/>
+      </w:r>
+    </w:p>
     <w:sectPr>
       <w:type w:val="nextPage"/>
       <w:pgSz w:w="11906" w:h="16838"/>
@@ -3277,7 +3387,6 @@
         </w:tabs>
         <w:ind w:left="720" w:hanging="360"/>
       </w:pPr>
-      <w:rPr/>
     </w:lvl>
     <w:lvl w:ilvl="1">
       <w:start w:val="1"/>
@@ -3290,7 +3399,6 @@
         </w:tabs>
         <w:ind w:left="1080" w:hanging="360"/>
       </w:pPr>
-      <w:rPr/>
     </w:lvl>
     <w:lvl w:ilvl="2">
       <w:start w:val="1"/>
@@ -3303,7 +3411,6 @@
         </w:tabs>
         <w:ind w:left="1440" w:hanging="360"/>
       </w:pPr>
-      <w:rPr/>
     </w:lvl>
     <w:lvl w:ilvl="3">
       <w:start w:val="1"/>
@@ -3316,7 +3423,6 @@
         </w:tabs>
         <w:ind w:left="1800" w:hanging="360"/>
       </w:pPr>
-      <w:rPr/>
     </w:lvl>
     <w:lvl w:ilvl="4">
       <w:start w:val="1"/>
@@ -3329,7 +3435,6 @@
         </w:tabs>
         <w:ind w:left="2160" w:hanging="360"/>
       </w:pPr>
-      <w:rPr/>
     </w:lvl>
     <w:lvl w:ilvl="5">
       <w:start w:val="1"/>
@@ -3342,7 +3447,6 @@
         </w:tabs>
         <w:ind w:left="2520" w:hanging="360"/>
       </w:pPr>
-      <w:rPr/>
     </w:lvl>
     <w:lvl w:ilvl="6">
       <w:start w:val="1"/>
@@ -3355,7 +3459,6 @@
         </w:tabs>
         <w:ind w:left="2880" w:hanging="360"/>
       </w:pPr>
-      <w:rPr/>
     </w:lvl>
     <w:lvl w:ilvl="7">
       <w:start w:val="1"/>
@@ -3368,7 +3471,6 @@
         </w:tabs>
         <w:ind w:left="3240" w:hanging="360"/>
       </w:pPr>
-      <w:rPr/>
     </w:lvl>
     <w:lvl w:ilvl="8">
       <w:start w:val="1"/>
@@ -3381,10 +3483,274 @@
         </w:tabs>
         <w:ind w:left="3600" w:hanging="360"/>
       </w:pPr>
-      <w:rPr/>
     </w:lvl>
   </w:abstractNum>
   <w:abstractNum w:abstractNumId="19">
+    <w:lvl w:ilvl="0">
+      <w:start w:val="1"/>
+      <w:numFmt w:val="bullet"/>
+      <w:lvlText w:val=""/>
+      <w:lvlJc w:val="left"/>
+      <w:pPr>
+        <w:tabs>
+          <w:tab w:val="num" w:pos="720"/>
+        </w:tabs>
+        <w:ind w:left="720" w:hanging="360"/>
+      </w:pPr>
+      <w:rPr>
+        <w:rFonts w:ascii="Symbol" w:hAnsi="Symbol" w:cs="Symbol" w:hint="default"/>
+        <w:rFonts w:cs="OpenSymbol"/>
+      </w:rPr>
+    </w:lvl>
+    <w:lvl w:ilvl="1">
+      <w:start w:val="1"/>
+      <w:numFmt w:val="bullet"/>
+      <w:lvlText w:val="◦"/>
+      <w:lvlJc w:val="left"/>
+      <w:pPr>
+        <w:tabs>
+          <w:tab w:val="num" w:pos="1080"/>
+        </w:tabs>
+        <w:ind w:left="1080" w:hanging="360"/>
+      </w:pPr>
+      <w:rPr>
+        <w:rFonts w:ascii="OpenSymbol" w:hAnsi="OpenSymbol" w:cs="OpenSymbol" w:hint="default"/>
+        <w:rFonts w:cs="OpenSymbol"/>
+      </w:rPr>
+    </w:lvl>
+    <w:lvl w:ilvl="2">
+      <w:start w:val="1"/>
+      <w:numFmt w:val="bullet"/>
+      <w:lvlText w:val="▪"/>
+      <w:lvlJc w:val="left"/>
+      <w:pPr>
+        <w:tabs>
+          <w:tab w:val="num" w:pos="1440"/>
+        </w:tabs>
+        <w:ind w:left="1440" w:hanging="360"/>
+      </w:pPr>
+      <w:rPr>
+        <w:rFonts w:ascii="OpenSymbol" w:hAnsi="OpenSymbol" w:cs="OpenSymbol" w:hint="default"/>
+        <w:rFonts w:cs="OpenSymbol"/>
+      </w:rPr>
+    </w:lvl>
+    <w:lvl w:ilvl="3">
+      <w:start w:val="1"/>
+      <w:numFmt w:val="bullet"/>
+      <w:lvlText w:val=""/>
+      <w:lvlJc w:val="left"/>
+      <w:pPr>
+        <w:tabs>
+          <w:tab w:val="num" w:pos="1800"/>
+        </w:tabs>
+        <w:ind w:left="1800" w:hanging="360"/>
+      </w:pPr>
+      <w:rPr>
+        <w:rFonts w:ascii="Symbol" w:hAnsi="Symbol" w:cs="Symbol" w:hint="default"/>
+        <w:rFonts w:cs="OpenSymbol"/>
+      </w:rPr>
+    </w:lvl>
+    <w:lvl w:ilvl="4">
+      <w:start w:val="1"/>
+      <w:numFmt w:val="bullet"/>
+      <w:lvlText w:val="◦"/>
+      <w:lvlJc w:val="left"/>
+      <w:pPr>
+        <w:tabs>
+          <w:tab w:val="num" w:pos="2160"/>
+        </w:tabs>
+        <w:ind w:left="2160" w:hanging="360"/>
+      </w:pPr>
+      <w:rPr>
+        <w:rFonts w:ascii="OpenSymbol" w:hAnsi="OpenSymbol" w:cs="OpenSymbol" w:hint="default"/>
+        <w:rFonts w:cs="OpenSymbol"/>
+      </w:rPr>
+    </w:lvl>
+    <w:lvl w:ilvl="5">
+      <w:start w:val="1"/>
+      <w:numFmt w:val="bullet"/>
+      <w:lvlText w:val="▪"/>
+      <w:lvlJc w:val="left"/>
+      <w:pPr>
+        <w:tabs>
+          <w:tab w:val="num" w:pos="2520"/>
+        </w:tabs>
+        <w:ind w:left="2520" w:hanging="360"/>
+      </w:pPr>
+      <w:rPr>
+        <w:rFonts w:ascii="OpenSymbol" w:hAnsi="OpenSymbol" w:cs="OpenSymbol" w:hint="default"/>
+        <w:rFonts w:cs="OpenSymbol"/>
+      </w:rPr>
+    </w:lvl>
+    <w:lvl w:ilvl="6">
+      <w:start w:val="1"/>
+      <w:numFmt w:val="bullet"/>
+      <w:lvlText w:val=""/>
+      <w:lvlJc w:val="left"/>
+      <w:pPr>
+        <w:tabs>
+          <w:tab w:val="num" w:pos="2880"/>
+        </w:tabs>
+        <w:ind w:left="2880" w:hanging="360"/>
+      </w:pPr>
+      <w:rPr>
+        <w:rFonts w:ascii="Symbol" w:hAnsi="Symbol" w:cs="Symbol" w:hint="default"/>
+        <w:rFonts w:cs="OpenSymbol"/>
+      </w:rPr>
+    </w:lvl>
+    <w:lvl w:ilvl="7">
+      <w:start w:val="1"/>
+      <w:numFmt w:val="bullet"/>
+      <w:lvlText w:val="◦"/>
+      <w:lvlJc w:val="left"/>
+      <w:pPr>
+        <w:tabs>
+          <w:tab w:val="num" w:pos="3240"/>
+        </w:tabs>
+        <w:ind w:left="3240" w:hanging="360"/>
+      </w:pPr>
+      <w:rPr>
+        <w:rFonts w:ascii="OpenSymbol" w:hAnsi="OpenSymbol" w:cs="OpenSymbol" w:hint="default"/>
+        <w:rFonts w:cs="OpenSymbol"/>
+      </w:rPr>
+    </w:lvl>
+    <w:lvl w:ilvl="8">
+      <w:start w:val="1"/>
+      <w:numFmt w:val="bullet"/>
+      <w:lvlText w:val="▪"/>
+      <w:lvlJc w:val="left"/>
+      <w:pPr>
+        <w:tabs>
+          <w:tab w:val="num" w:pos="3600"/>
+        </w:tabs>
+        <w:ind w:left="3600" w:hanging="360"/>
+      </w:pPr>
+      <w:rPr>
+        <w:rFonts w:ascii="OpenSymbol" w:hAnsi="OpenSymbol" w:cs="OpenSymbol" w:hint="default"/>
+        <w:rFonts w:cs="OpenSymbol"/>
+      </w:rPr>
+    </w:lvl>
+  </w:abstractNum>
+  <w:abstractNum w:abstractNumId="20">
+    <w:lvl w:ilvl="0">
+      <w:start w:val="1"/>
+      <w:numFmt w:val="decimal"/>
+      <w:lvlText w:val="%1."/>
+      <w:lvlJc w:val="left"/>
+      <w:pPr>
+        <w:tabs>
+          <w:tab w:val="num" w:pos="720"/>
+        </w:tabs>
+        <w:ind w:left="720" w:hanging="360"/>
+      </w:pPr>
+      <w:rPr/>
+    </w:lvl>
+    <w:lvl w:ilvl="1">
+      <w:start w:val="1"/>
+      <w:numFmt w:val="decimal"/>
+      <w:lvlText w:val="%2."/>
+      <w:lvlJc w:val="left"/>
+      <w:pPr>
+        <w:tabs>
+          <w:tab w:val="num" w:pos="1080"/>
+        </w:tabs>
+        <w:ind w:left="1080" w:hanging="360"/>
+      </w:pPr>
+      <w:rPr/>
+    </w:lvl>
+    <w:lvl w:ilvl="2">
+      <w:start w:val="1"/>
+      <w:numFmt w:val="decimal"/>
+      <w:lvlText w:val="%3."/>
+      <w:lvlJc w:val="left"/>
+      <w:pPr>
+        <w:tabs>
+          <w:tab w:val="num" w:pos="1440"/>
+        </w:tabs>
+        <w:ind w:left="1440" w:hanging="360"/>
+      </w:pPr>
+      <w:rPr/>
+    </w:lvl>
+    <w:lvl w:ilvl="3">
+      <w:start w:val="1"/>
+      <w:numFmt w:val="decimal"/>
+      <w:lvlText w:val="%4."/>
+      <w:lvlJc w:val="left"/>
+      <w:pPr>
+        <w:tabs>
+          <w:tab w:val="num" w:pos="1800"/>
+        </w:tabs>
+        <w:ind w:left="1800" w:hanging="360"/>
+      </w:pPr>
+      <w:rPr/>
+    </w:lvl>
+    <w:lvl w:ilvl="4">
+      <w:start w:val="1"/>
+      <w:numFmt w:val="decimal"/>
+      <w:lvlText w:val="%5."/>
+      <w:lvlJc w:val="left"/>
+      <w:pPr>
+        <w:tabs>
+          <w:tab w:val="num" w:pos="2160"/>
+        </w:tabs>
+        <w:ind w:left="2160" w:hanging="360"/>
+      </w:pPr>
+      <w:rPr/>
+    </w:lvl>
+    <w:lvl w:ilvl="5">
+      <w:start w:val="1"/>
+      <w:numFmt w:val="decimal"/>
+      <w:lvlText w:val="%6."/>
+      <w:lvlJc w:val="left"/>
+      <w:pPr>
+        <w:tabs>
+          <w:tab w:val="num" w:pos="2520"/>
+        </w:tabs>
+        <w:ind w:left="2520" w:hanging="360"/>
+      </w:pPr>
+      <w:rPr/>
+    </w:lvl>
+    <w:lvl w:ilvl="6">
+      <w:start w:val="1"/>
+      <w:numFmt w:val="decimal"/>
+      <w:lvlText w:val="%7."/>
+      <w:lvlJc w:val="left"/>
+      <w:pPr>
+        <w:tabs>
+          <w:tab w:val="num" w:pos="2880"/>
+        </w:tabs>
+        <w:ind w:left="2880" w:hanging="360"/>
+      </w:pPr>
+      <w:rPr/>
+    </w:lvl>
+    <w:lvl w:ilvl="7">
+      <w:start w:val="1"/>
+      <w:numFmt w:val="decimal"/>
+      <w:lvlText w:val="%8."/>
+      <w:lvlJc w:val="left"/>
+      <w:pPr>
+        <w:tabs>
+          <w:tab w:val="num" w:pos="3240"/>
+        </w:tabs>
+        <w:ind w:left="3240" w:hanging="360"/>
+      </w:pPr>
+      <w:rPr/>
+    </w:lvl>
+    <w:lvl w:ilvl="8">
+      <w:start w:val="1"/>
+      <w:numFmt w:val="decimal"/>
+      <w:lvlText w:val="%9."/>
+      <w:lvlJc w:val="left"/>
+      <w:pPr>
+        <w:tabs>
+          <w:tab w:val="num" w:pos="3600"/>
+        </w:tabs>
+        <w:ind w:left="3600" w:hanging="360"/>
+      </w:pPr>
+      <w:rPr/>
+    </w:lvl>
+  </w:abstractNum>
+  <w:abstractNum w:abstractNumId="21">
     <w:lvl w:ilvl="0">
       <w:start w:val="1"/>
       <w:numFmt w:val="none"/>
@@ -3560,6 +3926,12 @@
   <w:num w:numId="19">
     <w:abstractNumId w:val="19"/>
   </w:num>
+  <w:num w:numId="20">
+    <w:abstractNumId w:val="20"/>
+  </w:num>
+  <w:num w:numId="21">
+    <w:abstractNumId w:val="21"/>
+  </w:num>
 </w:numbering>
 </file>
 
@@ -6764,6 +7136,636 @@
       <w:rFonts w:cs="OpenSymbol"/>
     </w:rPr>
   </w:style>
+  <w:style w:type="character" w:styleId="ListLabel451">
+    <w:name w:val="ListLabel 451"/>
+    <w:qFormat/>
+    <w:rPr>
+      <w:rFonts w:cs="OpenSymbol"/>
+    </w:rPr>
+  </w:style>
+  <w:style w:type="character" w:styleId="ListLabel452">
+    <w:name w:val="ListLabel 452"/>
+    <w:qFormat/>
+    <w:rPr>
+      <w:rFonts w:cs="OpenSymbol"/>
+    </w:rPr>
+  </w:style>
+  <w:style w:type="character" w:styleId="ListLabel453">
+    <w:name w:val="ListLabel 453"/>
+    <w:qFormat/>
+    <w:rPr>
+      <w:rFonts w:cs="OpenSymbol"/>
+    </w:rPr>
+  </w:style>
+  <w:style w:type="character" w:styleId="ListLabel454">
+    <w:name w:val="ListLabel 454"/>
+    <w:qFormat/>
+    <w:rPr>
+      <w:rFonts w:cs="OpenSymbol"/>
+    </w:rPr>
+  </w:style>
+  <w:style w:type="character" w:styleId="ListLabel455">
+    <w:name w:val="ListLabel 455"/>
+    <w:qFormat/>
+    <w:rPr>
+      <w:rFonts w:cs="OpenSymbol"/>
+    </w:rPr>
+  </w:style>
+  <w:style w:type="character" w:styleId="ListLabel456">
+    <w:name w:val="ListLabel 456"/>
+    <w:qFormat/>
+    <w:rPr>
+      <w:rFonts w:cs="OpenSymbol"/>
+    </w:rPr>
+  </w:style>
+  <w:style w:type="character" w:styleId="ListLabel457">
+    <w:name w:val="ListLabel 457"/>
+    <w:qFormat/>
+    <w:rPr>
+      <w:rFonts w:cs="OpenSymbol"/>
+    </w:rPr>
+  </w:style>
+  <w:style w:type="character" w:styleId="ListLabel458">
+    <w:name w:val="ListLabel 458"/>
+    <w:qFormat/>
+    <w:rPr>
+      <w:rFonts w:cs="OpenSymbol"/>
+    </w:rPr>
+  </w:style>
+  <w:style w:type="character" w:styleId="ListLabel459">
+    <w:name w:val="ListLabel 459"/>
+    <w:qFormat/>
+    <w:rPr>
+      <w:rFonts w:cs="OpenSymbol"/>
+    </w:rPr>
+  </w:style>
+  <w:style w:type="character" w:styleId="ListLabel460">
+    <w:name w:val="ListLabel 460"/>
+    <w:qFormat/>
+    <w:rPr>
+      <w:rFonts w:cs="OpenSymbol"/>
+    </w:rPr>
+  </w:style>
+  <w:style w:type="character" w:styleId="ListLabel461">
+    <w:name w:val="ListLabel 461"/>
+    <w:qFormat/>
+    <w:rPr>
+      <w:rFonts w:cs="OpenSymbol"/>
+    </w:rPr>
+  </w:style>
+  <w:style w:type="character" w:styleId="ListLabel462">
+    <w:name w:val="ListLabel 462"/>
+    <w:qFormat/>
+    <w:rPr>
+      <w:rFonts w:cs="OpenSymbol"/>
+    </w:rPr>
+  </w:style>
+  <w:style w:type="character" w:styleId="ListLabel463">
+    <w:name w:val="ListLabel 463"/>
+    <w:qFormat/>
+    <w:rPr>
+      <w:rFonts w:cs="OpenSymbol"/>
+    </w:rPr>
+  </w:style>
+  <w:style w:type="character" w:styleId="ListLabel464">
+    <w:name w:val="ListLabel 464"/>
+    <w:qFormat/>
+    <w:rPr>
+      <w:rFonts w:cs="OpenSymbol"/>
+    </w:rPr>
+  </w:style>
+  <w:style w:type="character" w:styleId="ListLabel465">
+    <w:name w:val="ListLabel 465"/>
+    <w:qFormat/>
+    <w:rPr>
+      <w:rFonts w:cs="OpenSymbol"/>
+    </w:rPr>
+  </w:style>
+  <w:style w:type="character" w:styleId="ListLabel466">
+    <w:name w:val="ListLabel 466"/>
+    <w:qFormat/>
+    <w:rPr>
+      <w:rFonts w:cs="OpenSymbol"/>
+    </w:rPr>
+  </w:style>
+  <w:style w:type="character" w:styleId="ListLabel467">
+    <w:name w:val="ListLabel 467"/>
+    <w:qFormat/>
+    <w:rPr>
+      <w:rFonts w:cs="OpenSymbol"/>
+    </w:rPr>
+  </w:style>
+  <w:style w:type="character" w:styleId="ListLabel468">
+    <w:name w:val="ListLabel 468"/>
+    <w:qFormat/>
+    <w:rPr>
+      <w:rFonts w:cs="OpenSymbol"/>
+    </w:rPr>
+  </w:style>
+  <w:style w:type="character" w:styleId="ListLabel469">
+    <w:name w:val="ListLabel 469"/>
+    <w:qFormat/>
+    <w:rPr>
+      <w:rFonts w:cs="OpenSymbol"/>
+    </w:rPr>
+  </w:style>
+  <w:style w:type="character" w:styleId="ListLabel470">
+    <w:name w:val="ListLabel 470"/>
+    <w:qFormat/>
+    <w:rPr>
+      <w:rFonts w:cs="OpenSymbol"/>
+    </w:rPr>
+  </w:style>
+  <w:style w:type="character" w:styleId="ListLabel471">
+    <w:name w:val="ListLabel 471"/>
+    <w:qFormat/>
+    <w:rPr>
+      <w:rFonts w:cs="OpenSymbol"/>
+    </w:rPr>
+  </w:style>
+  <w:style w:type="character" w:styleId="ListLabel472">
+    <w:name w:val="ListLabel 472"/>
+    <w:qFormat/>
+    <w:rPr>
+      <w:rFonts w:cs="OpenSymbol"/>
+    </w:rPr>
+  </w:style>
+  <w:style w:type="character" w:styleId="ListLabel473">
+    <w:name w:val="ListLabel 473"/>
+    <w:qFormat/>
+    <w:rPr>
+      <w:rFonts w:cs="OpenSymbol"/>
+    </w:rPr>
+  </w:style>
+  <w:style w:type="character" w:styleId="ListLabel474">
+    <w:name w:val="ListLabel 474"/>
+    <w:qFormat/>
+    <w:rPr>
+      <w:rFonts w:cs="OpenSymbol"/>
+    </w:rPr>
+  </w:style>
+  <w:style w:type="character" w:styleId="ListLabel475">
+    <w:name w:val="ListLabel 475"/>
+    <w:qFormat/>
+    <w:rPr>
+      <w:rFonts w:cs="OpenSymbol"/>
+    </w:rPr>
+  </w:style>
+  <w:style w:type="character" w:styleId="ListLabel476">
+    <w:name w:val="ListLabel 476"/>
+    <w:qFormat/>
+    <w:rPr>
+      <w:rFonts w:cs="OpenSymbol"/>
+    </w:rPr>
+  </w:style>
+  <w:style w:type="character" w:styleId="ListLabel477">
+    <w:name w:val="ListLabel 477"/>
+    <w:qFormat/>
+    <w:rPr>
+      <w:rFonts w:cs="OpenSymbol"/>
+    </w:rPr>
+  </w:style>
+  <w:style w:type="character" w:styleId="ListLabel478">
+    <w:name w:val="ListLabel 478"/>
+    <w:qFormat/>
+    <w:rPr>
+      <w:rFonts w:cs="OpenSymbol"/>
+    </w:rPr>
+  </w:style>
+  <w:style w:type="character" w:styleId="ListLabel479">
+    <w:name w:val="ListLabel 479"/>
+    <w:qFormat/>
+    <w:rPr>
+      <w:rFonts w:cs="OpenSymbol"/>
+    </w:rPr>
+  </w:style>
+  <w:style w:type="character" w:styleId="ListLabel480">
+    <w:name w:val="ListLabel 480"/>
+    <w:qFormat/>
+    <w:rPr>
+      <w:rFonts w:cs="OpenSymbol"/>
+    </w:rPr>
+  </w:style>
+  <w:style w:type="character" w:styleId="ListLabel481">
+    <w:name w:val="ListLabel 481"/>
+    <w:qFormat/>
+    <w:rPr>
+      <w:rFonts w:cs="OpenSymbol"/>
+    </w:rPr>
+  </w:style>
+  <w:style w:type="character" w:styleId="ListLabel482">
+    <w:name w:val="ListLabel 482"/>
+    <w:qFormat/>
+    <w:rPr>
+      <w:rFonts w:cs="OpenSymbol"/>
+    </w:rPr>
+  </w:style>
+  <w:style w:type="character" w:styleId="ListLabel483">
+    <w:name w:val="ListLabel 483"/>
+    <w:qFormat/>
+    <w:rPr>
+      <w:rFonts w:cs="OpenSymbol"/>
+    </w:rPr>
+  </w:style>
+  <w:style w:type="character" w:styleId="ListLabel484">
+    <w:name w:val="ListLabel 484"/>
+    <w:qFormat/>
+    <w:rPr>
+      <w:rFonts w:cs="OpenSymbol"/>
+    </w:rPr>
+  </w:style>
+  <w:style w:type="character" w:styleId="ListLabel485">
+    <w:name w:val="ListLabel 485"/>
+    <w:qFormat/>
+    <w:rPr>
+      <w:rFonts w:cs="OpenSymbol"/>
+    </w:rPr>
+  </w:style>
+  <w:style w:type="character" w:styleId="ListLabel486">
+    <w:name w:val="ListLabel 486"/>
+    <w:qFormat/>
+    <w:rPr>
+      <w:rFonts w:cs="OpenSymbol"/>
+    </w:rPr>
+  </w:style>
+  <w:style w:type="character" w:styleId="ListLabel487">
+    <w:name w:val="ListLabel 487"/>
+    <w:qFormat/>
+    <w:rPr>
+      <w:rFonts w:cs="OpenSymbol"/>
+    </w:rPr>
+  </w:style>
+  <w:style w:type="character" w:styleId="ListLabel488">
+    <w:name w:val="ListLabel 488"/>
+    <w:qFormat/>
+    <w:rPr>
+      <w:rFonts w:cs="OpenSymbol"/>
+    </w:rPr>
+  </w:style>
+  <w:style w:type="character" w:styleId="ListLabel489">
+    <w:name w:val="ListLabel 489"/>
+    <w:qFormat/>
+    <w:rPr>
+      <w:rFonts w:cs="OpenSymbol"/>
+    </w:rPr>
+  </w:style>
+  <w:style w:type="character" w:styleId="ListLabel490">
+    <w:name w:val="ListLabel 490"/>
+    <w:qFormat/>
+    <w:rPr>
+      <w:rFonts w:cs="OpenSymbol"/>
+    </w:rPr>
+  </w:style>
+  <w:style w:type="character" w:styleId="ListLabel491">
+    <w:name w:val="ListLabel 491"/>
+    <w:qFormat/>
+    <w:rPr>
+      <w:rFonts w:cs="OpenSymbol"/>
+    </w:rPr>
+  </w:style>
+  <w:style w:type="character" w:styleId="ListLabel492">
+    <w:name w:val="ListLabel 492"/>
+    <w:qFormat/>
+    <w:rPr>
+      <w:rFonts w:cs="OpenSymbol"/>
+    </w:rPr>
+  </w:style>
+  <w:style w:type="character" w:styleId="ListLabel493">
+    <w:name w:val="ListLabel 493"/>
+    <w:qFormat/>
+    <w:rPr>
+      <w:rFonts w:cs="OpenSymbol"/>
+    </w:rPr>
+  </w:style>
+  <w:style w:type="character" w:styleId="ListLabel494">
+    <w:name w:val="ListLabel 494"/>
+    <w:qFormat/>
+    <w:rPr>
+      <w:rFonts w:cs="OpenSymbol"/>
+    </w:rPr>
+  </w:style>
+  <w:style w:type="character" w:styleId="ListLabel495">
+    <w:name w:val="ListLabel 495"/>
+    <w:qFormat/>
+    <w:rPr>
+      <w:rFonts w:cs="OpenSymbol"/>
+    </w:rPr>
+  </w:style>
+  <w:style w:type="character" w:styleId="ListLabel496">
+    <w:name w:val="ListLabel 496"/>
+    <w:qFormat/>
+    <w:rPr>
+      <w:rFonts w:cs="OpenSymbol"/>
+    </w:rPr>
+  </w:style>
+  <w:style w:type="character" w:styleId="ListLabel497">
+    <w:name w:val="ListLabel 497"/>
+    <w:qFormat/>
+    <w:rPr>
+      <w:rFonts w:cs="OpenSymbol"/>
+    </w:rPr>
+  </w:style>
+  <w:style w:type="character" w:styleId="ListLabel498">
+    <w:name w:val="ListLabel 498"/>
+    <w:qFormat/>
+    <w:rPr>
+      <w:rFonts w:cs="OpenSymbol"/>
+    </w:rPr>
+  </w:style>
+  <w:style w:type="character" w:styleId="ListLabel499">
+    <w:name w:val="ListLabel 499"/>
+    <w:qFormat/>
+    <w:rPr>
+      <w:rFonts w:cs="OpenSymbol"/>
+    </w:rPr>
+  </w:style>
+  <w:style w:type="character" w:styleId="ListLabel500">
+    <w:name w:val="ListLabel 500"/>
+    <w:qFormat/>
+    <w:rPr>
+      <w:rFonts w:cs="OpenSymbol"/>
+    </w:rPr>
+  </w:style>
+  <w:style w:type="character" w:styleId="ListLabel501">
+    <w:name w:val="ListLabel 501"/>
+    <w:qFormat/>
+    <w:rPr>
+      <w:rFonts w:cs="OpenSymbol"/>
+    </w:rPr>
+  </w:style>
+  <w:style w:type="character" w:styleId="ListLabel502">
+    <w:name w:val="ListLabel 502"/>
+    <w:qFormat/>
+    <w:rPr>
+      <w:rFonts w:cs="OpenSymbol"/>
+    </w:rPr>
+  </w:style>
+  <w:style w:type="character" w:styleId="ListLabel503">
+    <w:name w:val="ListLabel 503"/>
+    <w:qFormat/>
+    <w:rPr>
+      <w:rFonts w:cs="OpenSymbol"/>
+    </w:rPr>
+  </w:style>
+  <w:style w:type="character" w:styleId="ListLabel504">
+    <w:name w:val="ListLabel 504"/>
+    <w:qFormat/>
+    <w:rPr>
+      <w:rFonts w:cs="OpenSymbol"/>
+    </w:rPr>
+  </w:style>
+  <w:style w:type="character" w:styleId="ListLabel505">
+    <w:name w:val="ListLabel 505"/>
+    <w:qFormat/>
+    <w:rPr>
+      <w:rFonts w:cs="OpenSymbol"/>
+    </w:rPr>
+  </w:style>
+  <w:style w:type="character" w:styleId="ListLabel506">
+    <w:name w:val="ListLabel 506"/>
+    <w:qFormat/>
+    <w:rPr>
+      <w:rFonts w:cs="OpenSymbol"/>
+    </w:rPr>
+  </w:style>
+  <w:style w:type="character" w:styleId="ListLabel507">
+    <w:name w:val="ListLabel 507"/>
+    <w:qFormat/>
+    <w:rPr>
+      <w:rFonts w:cs="OpenSymbol"/>
+    </w:rPr>
+  </w:style>
+  <w:style w:type="character" w:styleId="ListLabel508">
+    <w:name w:val="ListLabel 508"/>
+    <w:qFormat/>
+    <w:rPr>
+      <w:rFonts w:cs="OpenSymbol"/>
+    </w:rPr>
+  </w:style>
+  <w:style w:type="character" w:styleId="ListLabel509">
+    <w:name w:val="ListLabel 509"/>
+    <w:qFormat/>
+    <w:rPr>
+      <w:rFonts w:cs="OpenSymbol"/>
+    </w:rPr>
+  </w:style>
+  <w:style w:type="character" w:styleId="ListLabel510">
+    <w:name w:val="ListLabel 510"/>
+    <w:qFormat/>
+    <w:rPr>
+      <w:rFonts w:cs="OpenSymbol"/>
+    </w:rPr>
+  </w:style>
+  <w:style w:type="character" w:styleId="ListLabel511">
+    <w:name w:val="ListLabel 511"/>
+    <w:qFormat/>
+    <w:rPr>
+      <w:rFonts w:cs="OpenSymbol"/>
+    </w:rPr>
+  </w:style>
+  <w:style w:type="character" w:styleId="ListLabel512">
+    <w:name w:val="ListLabel 512"/>
+    <w:qFormat/>
+    <w:rPr>
+      <w:rFonts w:cs="OpenSymbol"/>
+    </w:rPr>
+  </w:style>
+  <w:style w:type="character" w:styleId="ListLabel513">
+    <w:name w:val="ListLabel 513"/>
+    <w:qFormat/>
+    <w:rPr>
+      <w:rFonts w:cs="OpenSymbol"/>
+    </w:rPr>
+  </w:style>
+  <w:style w:type="character" w:styleId="ListLabel514">
+    <w:name w:val="ListLabel 514"/>
+    <w:qFormat/>
+    <w:rPr>
+      <w:rFonts w:cs="OpenSymbol"/>
+    </w:rPr>
+  </w:style>
+  <w:style w:type="character" w:styleId="ListLabel515">
+    <w:name w:val="ListLabel 515"/>
+    <w:qFormat/>
+    <w:rPr>
+      <w:rFonts w:cs="OpenSymbol"/>
+    </w:rPr>
+  </w:style>
+  <w:style w:type="character" w:styleId="ListLabel516">
+    <w:name w:val="ListLabel 516"/>
+    <w:qFormat/>
+    <w:rPr>
+      <w:rFonts w:cs="OpenSymbol"/>
+    </w:rPr>
+  </w:style>
+  <w:style w:type="character" w:styleId="ListLabel517">
+    <w:name w:val="ListLabel 517"/>
+    <w:qFormat/>
+    <w:rPr>
+      <w:rFonts w:cs="OpenSymbol"/>
+    </w:rPr>
+  </w:style>
+  <w:style w:type="character" w:styleId="ListLabel518">
+    <w:name w:val="ListLabel 518"/>
+    <w:qFormat/>
+    <w:rPr>
+      <w:rFonts w:cs="OpenSymbol"/>
+    </w:rPr>
+  </w:style>
+  <w:style w:type="character" w:styleId="ListLabel519">
+    <w:name w:val="ListLabel 519"/>
+    <w:qFormat/>
+    <w:rPr>
+      <w:rFonts w:cs="OpenSymbol"/>
+    </w:rPr>
+  </w:style>
+  <w:style w:type="character" w:styleId="ListLabel520">
+    <w:name w:val="ListLabel 520"/>
+    <w:qFormat/>
+    <w:rPr>
+      <w:rFonts w:cs="OpenSymbol"/>
+    </w:rPr>
+  </w:style>
+  <w:style w:type="character" w:styleId="ListLabel521">
+    <w:name w:val="ListLabel 521"/>
+    <w:qFormat/>
+    <w:rPr>
+      <w:rFonts w:cs="OpenSymbol"/>
+    </w:rPr>
+  </w:style>
+  <w:style w:type="character" w:styleId="ListLabel522">
+    <w:name w:val="ListLabel 522"/>
+    <w:qFormat/>
+    <w:rPr>
+      <w:rFonts w:cs="OpenSymbol"/>
+    </w:rPr>
+  </w:style>
+  <w:style w:type="character" w:styleId="ListLabel523">
+    <w:name w:val="ListLabel 523"/>
+    <w:qFormat/>
+    <w:rPr>
+      <w:rFonts w:cs="Symbol"/>
+    </w:rPr>
+  </w:style>
+  <w:style w:type="character" w:styleId="ListLabel524">
+    <w:name w:val="ListLabel 524"/>
+    <w:qFormat/>
+    <w:rPr>
+      <w:rFonts w:cs="OpenSymbol"/>
+    </w:rPr>
+  </w:style>
+  <w:style w:type="character" w:styleId="ListLabel525">
+    <w:name w:val="ListLabel 525"/>
+    <w:qFormat/>
+    <w:rPr>
+      <w:rFonts w:cs="OpenSymbol"/>
+    </w:rPr>
+  </w:style>
+  <w:style w:type="character" w:styleId="ListLabel526">
+    <w:name w:val="ListLabel 526"/>
+    <w:qFormat/>
+    <w:rPr>
+      <w:rFonts w:cs="OpenSymbol"/>
+    </w:rPr>
+  </w:style>
+  <w:style w:type="character" w:styleId="ListLabel527">
+    <w:name w:val="ListLabel 527"/>
+    <w:qFormat/>
+    <w:rPr>
+      <w:rFonts w:cs="OpenSymbol"/>
+    </w:rPr>
+  </w:style>
+  <w:style w:type="character" w:styleId="ListLabel528">
+    <w:name w:val="ListLabel 528"/>
+    <w:qFormat/>
+    <w:rPr>
+      <w:rFonts w:cs="OpenSymbol"/>
+    </w:rPr>
+  </w:style>
+  <w:style w:type="character" w:styleId="ListLabel529">
+    <w:name w:val="ListLabel 529"/>
+    <w:qFormat/>
+    <w:rPr>
+      <w:rFonts w:cs="OpenSymbol"/>
+    </w:rPr>
+  </w:style>
+  <w:style w:type="character" w:styleId="ListLabel530">
+    <w:name w:val="ListLabel 530"/>
+    <w:qFormat/>
+    <w:rPr>
+      <w:rFonts w:cs="OpenSymbol"/>
+    </w:rPr>
+  </w:style>
+  <w:style w:type="character" w:styleId="ListLabel531">
+    <w:name w:val="ListLabel 531"/>
+    <w:qFormat/>
+    <w:rPr>
+      <w:rFonts w:cs="OpenSymbol"/>
+    </w:rPr>
+  </w:style>
+  <w:style w:type="character" w:styleId="ListLabel532">
+    <w:name w:val="ListLabel 532"/>
+    <w:qFormat/>
+    <w:rPr>
+      <w:rFonts w:cs="OpenSymbol"/>
+    </w:rPr>
+  </w:style>
+  <w:style w:type="character" w:styleId="ListLabel533">
+    <w:name w:val="ListLabel 533"/>
+    <w:qFormat/>
+    <w:rPr>
+      <w:rFonts w:cs="OpenSymbol"/>
+    </w:rPr>
+  </w:style>
+  <w:style w:type="character" w:styleId="ListLabel534">
+    <w:name w:val="ListLabel 534"/>
+    <w:qFormat/>
+    <w:rPr>
+      <w:rFonts w:cs="OpenSymbol"/>
+    </w:rPr>
+  </w:style>
+  <w:style w:type="character" w:styleId="ListLabel535">
+    <w:name w:val="ListLabel 535"/>
+    <w:qFormat/>
+    <w:rPr>
+      <w:rFonts w:cs="OpenSymbol"/>
+    </w:rPr>
+  </w:style>
+  <w:style w:type="character" w:styleId="ListLabel536">
+    <w:name w:val="ListLabel 536"/>
+    <w:qFormat/>
+    <w:rPr>
+      <w:rFonts w:cs="OpenSymbol"/>
+    </w:rPr>
+  </w:style>
+  <w:style w:type="character" w:styleId="ListLabel537">
+    <w:name w:val="ListLabel 537"/>
+    <w:qFormat/>
+    <w:rPr>
+      <w:rFonts w:cs="OpenSymbol"/>
+    </w:rPr>
+  </w:style>
+  <w:style w:type="character" w:styleId="ListLabel538">
+    <w:name w:val="ListLabel 538"/>
+    <w:qFormat/>
+    <w:rPr>
+      <w:rFonts w:cs="OpenSymbol"/>
+    </w:rPr>
+  </w:style>
+  <w:style w:type="character" w:styleId="ListLabel539">
+    <w:name w:val="ListLabel 539"/>
+    <w:qFormat/>
+    <w:rPr>
+      <w:rFonts w:cs="OpenSymbol"/>
+    </w:rPr>
+  </w:style>
+  <w:style w:type="character" w:styleId="ListLabel540">
+    <w:name w:val="ListLabel 540"/>
+    <w:qFormat/>
+    <w:rPr>
+      <w:rFonts w:cs="OpenSymbol"/>
+    </w:rPr>
+  </w:style>
   <w:style w:type="paragraph" w:styleId="Heading">
     <w:name w:val="Heading"/>
     <w:basedOn w:val="Normal"/>

</xml_diff>

<commit_message>
finished most part of the register services.
</commit_message>
<xml_diff>
--- a/doc/Diary.docx
+++ b/doc/Diary.docx
@@ -38,14 +38,14 @@
       <w:tblPr>
         <w:tblW w:w="9638" w:type="dxa"/>
         <w:jc w:val="left"/>
-        <w:tblInd w:w="25" w:type="dxa"/>
+        <w:tblInd w:w="21" w:type="dxa"/>
         <w:tblBorders>
           <w:top w:val="single" w:sz="2" w:space="0" w:color="000001"/>
           <w:left w:val="single" w:sz="2" w:space="0" w:color="000001"/>
         </w:tblBorders>
         <w:tblCellMar>
           <w:top w:w="55" w:type="dxa"/>
-          <w:left w:w="15" w:type="dxa"/>
+          <w:left w:w="9" w:type="dxa"/>
           <w:bottom w:w="55" w:type="dxa"/>
           <w:right w:w="55" w:type="dxa"/>
         </w:tblCellMar>
@@ -65,7 +65,7 @@
             </w:tcBorders>
             <w:shd w:fill="auto" w:val="clear"/>
             <w:tcMar>
-              <w:left w:w="15" w:type="dxa"/>
+              <w:left w:w="9" w:type="dxa"/>
             </w:tcMar>
           </w:tcPr>
           <w:p>
@@ -98,7 +98,7 @@
             </w:tcBorders>
             <w:shd w:fill="auto" w:val="clear"/>
             <w:tcMar>
-              <w:left w:w="15" w:type="dxa"/>
+              <w:left w:w="9" w:type="dxa"/>
             </w:tcMar>
           </w:tcPr>
           <w:p>
@@ -134,7 +134,7 @@
             </w:tcBorders>
             <w:shd w:fill="auto" w:val="clear"/>
             <w:tcMar>
-              <w:left w:w="15" w:type="dxa"/>
+              <w:left w:w="9" w:type="dxa"/>
             </w:tcMar>
           </w:tcPr>
           <w:p>
@@ -201,7 +201,7 @@
             </w:tcBorders>
             <w:shd w:fill="auto" w:val="clear"/>
             <w:tcMar>
-              <w:left w:w="15" w:type="dxa"/>
+              <w:left w:w="9" w:type="dxa"/>
             </w:tcMar>
           </w:tcPr>
           <w:p>
@@ -1072,7 +1072,7 @@
       </w:pPr>
       <w:r>
         <w:rPr/>
-        <w:t>Finished login database serice(including username query, password query), handler and web.</w:t>
+        <w:t>Finished login database service(including username query, password query), handler and web.</w:t>
       </w:r>
     </w:p>
     <w:p>
@@ -1086,7 +1086,7 @@
       </w:pPr>
       <w:r>
         <w:rPr/>
-        <w:t>Added register database serice(including authority code query, username query).</w:t>
+        <w:t>Added register database service(including authority code query, username query).</w:t>
       </w:r>
     </w:p>
     <w:p>
@@ -1110,9 +1110,7 @@
           <w:ilvl w:val="0"/>
           <w:numId w:val="20"/>
         </w:numPr>
-        <w:rPr>
-          <w:highlight w:val="yellow"/>
-        </w:rPr>
+        <w:rPr/>
       </w:pPr>
       <w:r>
         <w:rPr>
@@ -1124,10 +1122,137 @@
     <w:p>
       <w:pPr>
         <w:pStyle w:val="PreformattedText"/>
-        <w:rPr/>
+        <w:rPr>
+          <w:highlight w:val="yellow"/>
+        </w:rPr>
       </w:pPr>
       <w:r>
-        <w:rPr/>
+        <w:rPr>
+          <w:highlight w:val="yellow"/>
+        </w:rPr>
+      </w:r>
+    </w:p>
+    <w:p>
+      <w:pPr>
+        <w:pStyle w:val="PreformattedText"/>
+        <w:rPr>
+          <w:highlight w:val="yellow"/>
+        </w:rPr>
+      </w:pPr>
+      <w:r>
+        <w:rPr>
+          <w:highlight w:val="yellow"/>
+        </w:rPr>
+      </w:r>
+    </w:p>
+    <w:p>
+      <w:pPr>
+        <w:pStyle w:val="PreformattedText"/>
+        <w:rPr>
+          <w:highlight w:val="yellow"/>
+        </w:rPr>
+      </w:pPr>
+      <w:r>
+        <w:rPr>
+          <w:highlight w:val="yellow"/>
+        </w:rPr>
+      </w:r>
+    </w:p>
+    <w:p>
+      <w:pPr>
+        <w:pStyle w:val="PreformattedText"/>
+        <w:numPr>
+          <w:ilvl w:val="0"/>
+          <w:numId w:val="21"/>
+        </w:numPr>
+        <w:rPr/>
+      </w:pPr>
+      <w:r>
+        <w:rPr/>
+        <w:t>[2016-07-14]</w:t>
+      </w:r>
+    </w:p>
+    <w:p>
+      <w:pPr>
+        <w:pStyle w:val="PreformattedText"/>
+        <w:rPr/>
+      </w:pPr>
+      <w:r>
+        <w:rPr/>
+      </w:r>
+    </w:p>
+    <w:p>
+      <w:pPr>
+        <w:pStyle w:val="PreformattedText"/>
+        <w:numPr>
+          <w:ilvl w:val="0"/>
+          <w:numId w:val="22"/>
+        </w:numPr>
+        <w:rPr/>
+      </w:pPr>
+      <w:r>
+        <w:rPr/>
+        <w:t>Because of the new SMD, I barely have time to code.</w:t>
+      </w:r>
+    </w:p>
+    <w:p>
+      <w:pPr>
+        <w:pStyle w:val="PreformattedText"/>
+        <w:numPr>
+          <w:ilvl w:val="0"/>
+          <w:numId w:val="22"/>
+        </w:numPr>
+        <w:rPr/>
+      </w:pPr>
+      <w:r>
+        <w:rPr/>
+        <w:t>But still finished most part of the database service for registration, like authority code and username query, user information insertion, directory table creation, and global system information updating.</w:t>
+      </w:r>
+    </w:p>
+    <w:p>
+      <w:pPr>
+        <w:pStyle w:val="PreformattedText"/>
+        <w:numPr>
+          <w:ilvl w:val="0"/>
+          <w:numId w:val="22"/>
+        </w:numPr>
+        <w:rPr/>
+      </w:pPr>
+      <w:r>
+        <w:rPr/>
+        <w:t>Though there is a lot to do about the data storage, for now, that’s it. I will take care of it later.</w:t>
+      </w:r>
+    </w:p>
+    <w:p>
+      <w:pPr>
+        <w:pStyle w:val="PreformattedText"/>
+        <w:numPr>
+          <w:ilvl w:val="0"/>
+          <w:numId w:val="22"/>
+        </w:numPr>
+        <w:rPr/>
+      </w:pPr>
+      <w:r>
+        <w:rPr/>
+        <w:t>Still cannot find the cause of the NotFoundHandler auto execuse.</w:t>
+      </w:r>
+    </w:p>
+    <w:p>
+      <w:pPr>
+        <w:pStyle w:val="PreformattedText"/>
+        <w:numPr>
+          <w:ilvl w:val="0"/>
+          <w:numId w:val="22"/>
+        </w:numPr>
+        <w:rPr/>
+      </w:pPr>
+      <w:r>
+        <w:rPr/>
+        <w:t>N</w:t>
+      </w:r>
+      <w:r>
+        <w:rPr/>
+        <w:t>eed time to set up and Openstack keystone &amp; swift.</w:t>
       </w:r>
     </w:p>
     <w:sectPr>
@@ -3643,7 +3768,6 @@
         </w:tabs>
         <w:ind w:left="720" w:hanging="360"/>
       </w:pPr>
-      <w:rPr/>
     </w:lvl>
     <w:lvl w:ilvl="1">
       <w:start w:val="1"/>
@@ -3656,7 +3780,6 @@
         </w:tabs>
         <w:ind w:left="1080" w:hanging="360"/>
       </w:pPr>
-      <w:rPr/>
     </w:lvl>
     <w:lvl w:ilvl="2">
       <w:start w:val="1"/>
@@ -3669,7 +3792,6 @@
         </w:tabs>
         <w:ind w:left="1440" w:hanging="360"/>
       </w:pPr>
-      <w:rPr/>
     </w:lvl>
     <w:lvl w:ilvl="3">
       <w:start w:val="1"/>
@@ -3682,7 +3804,6 @@
         </w:tabs>
         <w:ind w:left="1800" w:hanging="360"/>
       </w:pPr>
-      <w:rPr/>
     </w:lvl>
     <w:lvl w:ilvl="4">
       <w:start w:val="1"/>
@@ -3695,7 +3816,6 @@
         </w:tabs>
         <w:ind w:left="2160" w:hanging="360"/>
       </w:pPr>
-      <w:rPr/>
     </w:lvl>
     <w:lvl w:ilvl="5">
       <w:start w:val="1"/>
@@ -3708,7 +3828,6 @@
         </w:tabs>
         <w:ind w:left="2520" w:hanging="360"/>
       </w:pPr>
-      <w:rPr/>
     </w:lvl>
     <w:lvl w:ilvl="6">
       <w:start w:val="1"/>
@@ -3721,7 +3840,6 @@
         </w:tabs>
         <w:ind w:left="2880" w:hanging="360"/>
       </w:pPr>
-      <w:rPr/>
     </w:lvl>
     <w:lvl w:ilvl="7">
       <w:start w:val="1"/>
@@ -3734,7 +3852,6 @@
         </w:tabs>
         <w:ind w:left="3240" w:hanging="360"/>
       </w:pPr>
-      <w:rPr/>
     </w:lvl>
     <w:lvl w:ilvl="8">
       <w:start w:val="1"/>
@@ -3747,10 +3864,265 @@
         </w:tabs>
         <w:ind w:left="3600" w:hanging="360"/>
       </w:pPr>
-      <w:rPr/>
     </w:lvl>
   </w:abstractNum>
   <w:abstractNum w:abstractNumId="21">
+    <w:lvl w:ilvl="0">
+      <w:start w:val="1"/>
+      <w:numFmt w:val="bullet"/>
+      <w:lvlText w:val=""/>
+      <w:lvlJc w:val="left"/>
+      <w:pPr>
+        <w:tabs>
+          <w:tab w:val="num" w:pos="720"/>
+        </w:tabs>
+        <w:ind w:left="720" w:hanging="360"/>
+      </w:pPr>
+      <w:rPr>
+        <w:rFonts w:ascii="Symbol" w:hAnsi="Symbol" w:cs="Symbol" w:hint="default"/>
+        <w:rFonts w:cs="OpenSymbol"/>
+      </w:rPr>
+    </w:lvl>
+    <w:lvl w:ilvl="1">
+      <w:start w:val="1"/>
+      <w:numFmt w:val="bullet"/>
+      <w:lvlText w:val="◦"/>
+      <w:lvlJc w:val="left"/>
+      <w:pPr>
+        <w:tabs>
+          <w:tab w:val="num" w:pos="1080"/>
+        </w:tabs>
+        <w:ind w:left="1080" w:hanging="360"/>
+      </w:pPr>
+      <w:rPr>
+        <w:rFonts w:ascii="OpenSymbol" w:hAnsi="OpenSymbol" w:cs="OpenSymbol" w:hint="default"/>
+        <w:rFonts w:cs="OpenSymbol"/>
+      </w:rPr>
+    </w:lvl>
+    <w:lvl w:ilvl="2">
+      <w:start w:val="1"/>
+      <w:numFmt w:val="bullet"/>
+      <w:lvlText w:val="▪"/>
+      <w:lvlJc w:val="left"/>
+      <w:pPr>
+        <w:tabs>
+          <w:tab w:val="num" w:pos="1440"/>
+        </w:tabs>
+        <w:ind w:left="1440" w:hanging="360"/>
+      </w:pPr>
+      <w:rPr>
+        <w:rFonts w:ascii="OpenSymbol" w:hAnsi="OpenSymbol" w:cs="OpenSymbol" w:hint="default"/>
+        <w:rFonts w:cs="OpenSymbol"/>
+      </w:rPr>
+    </w:lvl>
+    <w:lvl w:ilvl="3">
+      <w:start w:val="1"/>
+      <w:numFmt w:val="bullet"/>
+      <w:lvlText w:val=""/>
+      <w:lvlJc w:val="left"/>
+      <w:pPr>
+        <w:tabs>
+          <w:tab w:val="num" w:pos="1800"/>
+        </w:tabs>
+        <w:ind w:left="1800" w:hanging="360"/>
+      </w:pPr>
+      <w:rPr>
+        <w:rFonts w:ascii="Symbol" w:hAnsi="Symbol" w:cs="Symbol" w:hint="default"/>
+        <w:rFonts w:cs="OpenSymbol"/>
+      </w:rPr>
+    </w:lvl>
+    <w:lvl w:ilvl="4">
+      <w:start w:val="1"/>
+      <w:numFmt w:val="bullet"/>
+      <w:lvlText w:val="◦"/>
+      <w:lvlJc w:val="left"/>
+      <w:pPr>
+        <w:tabs>
+          <w:tab w:val="num" w:pos="2160"/>
+        </w:tabs>
+        <w:ind w:left="2160" w:hanging="360"/>
+      </w:pPr>
+      <w:rPr>
+        <w:rFonts w:ascii="OpenSymbol" w:hAnsi="OpenSymbol" w:cs="OpenSymbol" w:hint="default"/>
+        <w:rFonts w:cs="OpenSymbol"/>
+      </w:rPr>
+    </w:lvl>
+    <w:lvl w:ilvl="5">
+      <w:start w:val="1"/>
+      <w:numFmt w:val="bullet"/>
+      <w:lvlText w:val="▪"/>
+      <w:lvlJc w:val="left"/>
+      <w:pPr>
+        <w:tabs>
+          <w:tab w:val="num" w:pos="2520"/>
+        </w:tabs>
+        <w:ind w:left="2520" w:hanging="360"/>
+      </w:pPr>
+      <w:rPr>
+        <w:rFonts w:ascii="OpenSymbol" w:hAnsi="OpenSymbol" w:cs="OpenSymbol" w:hint="default"/>
+        <w:rFonts w:cs="OpenSymbol"/>
+      </w:rPr>
+    </w:lvl>
+    <w:lvl w:ilvl="6">
+      <w:start w:val="1"/>
+      <w:numFmt w:val="bullet"/>
+      <w:lvlText w:val=""/>
+      <w:lvlJc w:val="left"/>
+      <w:pPr>
+        <w:tabs>
+          <w:tab w:val="num" w:pos="2880"/>
+        </w:tabs>
+        <w:ind w:left="2880" w:hanging="360"/>
+      </w:pPr>
+      <w:rPr>
+        <w:rFonts w:ascii="Symbol" w:hAnsi="Symbol" w:cs="Symbol" w:hint="default"/>
+        <w:rFonts w:cs="OpenSymbol"/>
+      </w:rPr>
+    </w:lvl>
+    <w:lvl w:ilvl="7">
+      <w:start w:val="1"/>
+      <w:numFmt w:val="bullet"/>
+      <w:lvlText w:val="◦"/>
+      <w:lvlJc w:val="left"/>
+      <w:pPr>
+        <w:tabs>
+          <w:tab w:val="num" w:pos="3240"/>
+        </w:tabs>
+        <w:ind w:left="3240" w:hanging="360"/>
+      </w:pPr>
+      <w:rPr>
+        <w:rFonts w:ascii="OpenSymbol" w:hAnsi="OpenSymbol" w:cs="OpenSymbol" w:hint="default"/>
+        <w:rFonts w:cs="OpenSymbol"/>
+      </w:rPr>
+    </w:lvl>
+    <w:lvl w:ilvl="8">
+      <w:start w:val="1"/>
+      <w:numFmt w:val="bullet"/>
+      <w:lvlText w:val="▪"/>
+      <w:lvlJc w:val="left"/>
+      <w:pPr>
+        <w:tabs>
+          <w:tab w:val="num" w:pos="3600"/>
+        </w:tabs>
+        <w:ind w:left="3600" w:hanging="360"/>
+      </w:pPr>
+      <w:rPr>
+        <w:rFonts w:ascii="OpenSymbol" w:hAnsi="OpenSymbol" w:cs="OpenSymbol" w:hint="default"/>
+        <w:rFonts w:cs="OpenSymbol"/>
+      </w:rPr>
+    </w:lvl>
+  </w:abstractNum>
+  <w:abstractNum w:abstractNumId="22">
+    <w:lvl w:ilvl="0">
+      <w:start w:val="1"/>
+      <w:numFmt w:val="decimal"/>
+      <w:lvlText w:val="%1."/>
+      <w:lvlJc w:val="left"/>
+      <w:pPr>
+        <w:tabs>
+          <w:tab w:val="num" w:pos="720"/>
+        </w:tabs>
+        <w:ind w:left="720" w:hanging="360"/>
+      </w:pPr>
+    </w:lvl>
+    <w:lvl w:ilvl="1">
+      <w:start w:val="1"/>
+      <w:numFmt w:val="decimal"/>
+      <w:lvlText w:val="%2."/>
+      <w:lvlJc w:val="left"/>
+      <w:pPr>
+        <w:tabs>
+          <w:tab w:val="num" w:pos="1080"/>
+        </w:tabs>
+        <w:ind w:left="1080" w:hanging="360"/>
+      </w:pPr>
+    </w:lvl>
+    <w:lvl w:ilvl="2">
+      <w:start w:val="1"/>
+      <w:numFmt w:val="decimal"/>
+      <w:lvlText w:val="%3."/>
+      <w:lvlJc w:val="left"/>
+      <w:pPr>
+        <w:tabs>
+          <w:tab w:val="num" w:pos="1440"/>
+        </w:tabs>
+        <w:ind w:left="1440" w:hanging="360"/>
+      </w:pPr>
+    </w:lvl>
+    <w:lvl w:ilvl="3">
+      <w:start w:val="1"/>
+      <w:numFmt w:val="decimal"/>
+      <w:lvlText w:val="%4."/>
+      <w:lvlJc w:val="left"/>
+      <w:pPr>
+        <w:tabs>
+          <w:tab w:val="num" w:pos="1800"/>
+        </w:tabs>
+        <w:ind w:left="1800" w:hanging="360"/>
+      </w:pPr>
+    </w:lvl>
+    <w:lvl w:ilvl="4">
+      <w:start w:val="1"/>
+      <w:numFmt w:val="decimal"/>
+      <w:lvlText w:val="%5."/>
+      <w:lvlJc w:val="left"/>
+      <w:pPr>
+        <w:tabs>
+          <w:tab w:val="num" w:pos="2160"/>
+        </w:tabs>
+        <w:ind w:left="2160" w:hanging="360"/>
+      </w:pPr>
+    </w:lvl>
+    <w:lvl w:ilvl="5">
+      <w:start w:val="1"/>
+      <w:numFmt w:val="decimal"/>
+      <w:lvlText w:val="%6."/>
+      <w:lvlJc w:val="left"/>
+      <w:pPr>
+        <w:tabs>
+          <w:tab w:val="num" w:pos="2520"/>
+        </w:tabs>
+        <w:ind w:left="2520" w:hanging="360"/>
+      </w:pPr>
+    </w:lvl>
+    <w:lvl w:ilvl="6">
+      <w:start w:val="1"/>
+      <w:numFmt w:val="decimal"/>
+      <w:lvlText w:val="%7."/>
+      <w:lvlJc w:val="left"/>
+      <w:pPr>
+        <w:tabs>
+          <w:tab w:val="num" w:pos="2880"/>
+        </w:tabs>
+        <w:ind w:left="2880" w:hanging="360"/>
+      </w:pPr>
+    </w:lvl>
+    <w:lvl w:ilvl="7">
+      <w:start w:val="1"/>
+      <w:numFmt w:val="decimal"/>
+      <w:lvlText w:val="%8."/>
+      <w:lvlJc w:val="left"/>
+      <w:pPr>
+        <w:tabs>
+          <w:tab w:val="num" w:pos="3240"/>
+        </w:tabs>
+        <w:ind w:left="3240" w:hanging="360"/>
+      </w:pPr>
+    </w:lvl>
+    <w:lvl w:ilvl="8">
+      <w:start w:val="1"/>
+      <w:numFmt w:val="decimal"/>
+      <w:lvlText w:val="%9."/>
+      <w:lvlJc w:val="left"/>
+      <w:pPr>
+        <w:tabs>
+          <w:tab w:val="num" w:pos="3600"/>
+        </w:tabs>
+        <w:ind w:left="3600" w:hanging="360"/>
+      </w:pPr>
+    </w:lvl>
+  </w:abstractNum>
+  <w:abstractNum w:abstractNumId="23">
     <w:lvl w:ilvl="0">
       <w:start w:val="1"/>
       <w:numFmt w:val="none"/>
@@ -3932,6 +4304,12 @@
   <w:num w:numId="21">
     <w:abstractNumId w:val="21"/>
   </w:num>
+  <w:num w:numId="22">
+    <w:abstractNumId w:val="22"/>
+  </w:num>
+  <w:num w:numId="23">
+    <w:abstractNumId w:val="23"/>
+  </w:num>
 </w:numbering>
 </file>
 
@@ -7766,6 +8144,1455 @@
       <w:rFonts w:cs="OpenSymbol"/>
     </w:rPr>
   </w:style>
+  <w:style w:type="character" w:styleId="ListLabel541">
+    <w:name w:val="ListLabel 541"/>
+    <w:qFormat/>
+    <w:rPr>
+      <w:rFonts w:cs="OpenSymbol"/>
+    </w:rPr>
+  </w:style>
+  <w:style w:type="character" w:styleId="ListLabel542">
+    <w:name w:val="ListLabel 542"/>
+    <w:qFormat/>
+    <w:rPr>
+      <w:rFonts w:cs="OpenSymbol"/>
+    </w:rPr>
+  </w:style>
+  <w:style w:type="character" w:styleId="ListLabel543">
+    <w:name w:val="ListLabel 543"/>
+    <w:qFormat/>
+    <w:rPr>
+      <w:rFonts w:cs="OpenSymbol"/>
+    </w:rPr>
+  </w:style>
+  <w:style w:type="character" w:styleId="ListLabel544">
+    <w:name w:val="ListLabel 544"/>
+    <w:qFormat/>
+    <w:rPr>
+      <w:rFonts w:cs="OpenSymbol"/>
+    </w:rPr>
+  </w:style>
+  <w:style w:type="character" w:styleId="ListLabel545">
+    <w:name w:val="ListLabel 545"/>
+    <w:qFormat/>
+    <w:rPr>
+      <w:rFonts w:cs="OpenSymbol"/>
+    </w:rPr>
+  </w:style>
+  <w:style w:type="character" w:styleId="ListLabel546">
+    <w:name w:val="ListLabel 546"/>
+    <w:qFormat/>
+    <w:rPr>
+      <w:rFonts w:cs="OpenSymbol"/>
+    </w:rPr>
+  </w:style>
+  <w:style w:type="character" w:styleId="ListLabel547">
+    <w:name w:val="ListLabel 547"/>
+    <w:qFormat/>
+    <w:rPr>
+      <w:rFonts w:cs="OpenSymbol"/>
+    </w:rPr>
+  </w:style>
+  <w:style w:type="character" w:styleId="ListLabel548">
+    <w:name w:val="ListLabel 548"/>
+    <w:qFormat/>
+    <w:rPr>
+      <w:rFonts w:cs="OpenSymbol"/>
+    </w:rPr>
+  </w:style>
+  <w:style w:type="character" w:styleId="ListLabel549">
+    <w:name w:val="ListLabel 549"/>
+    <w:qFormat/>
+    <w:rPr>
+      <w:rFonts w:cs="OpenSymbol"/>
+    </w:rPr>
+  </w:style>
+  <w:style w:type="character" w:styleId="ListLabel550">
+    <w:name w:val="ListLabel 550"/>
+    <w:qFormat/>
+    <w:rPr>
+      <w:rFonts w:cs="OpenSymbol"/>
+    </w:rPr>
+  </w:style>
+  <w:style w:type="character" w:styleId="ListLabel551">
+    <w:name w:val="ListLabel 551"/>
+    <w:qFormat/>
+    <w:rPr>
+      <w:rFonts w:cs="OpenSymbol"/>
+    </w:rPr>
+  </w:style>
+  <w:style w:type="character" w:styleId="ListLabel552">
+    <w:name w:val="ListLabel 552"/>
+    <w:qFormat/>
+    <w:rPr>
+      <w:rFonts w:cs="OpenSymbol"/>
+    </w:rPr>
+  </w:style>
+  <w:style w:type="character" w:styleId="ListLabel553">
+    <w:name w:val="ListLabel 553"/>
+    <w:qFormat/>
+    <w:rPr>
+      <w:rFonts w:cs="OpenSymbol"/>
+    </w:rPr>
+  </w:style>
+  <w:style w:type="character" w:styleId="ListLabel554">
+    <w:name w:val="ListLabel 554"/>
+    <w:qFormat/>
+    <w:rPr>
+      <w:rFonts w:cs="OpenSymbol"/>
+    </w:rPr>
+  </w:style>
+  <w:style w:type="character" w:styleId="ListLabel555">
+    <w:name w:val="ListLabel 555"/>
+    <w:qFormat/>
+    <w:rPr>
+      <w:rFonts w:cs="OpenSymbol"/>
+    </w:rPr>
+  </w:style>
+  <w:style w:type="character" w:styleId="ListLabel556">
+    <w:name w:val="ListLabel 556"/>
+    <w:qFormat/>
+    <w:rPr>
+      <w:rFonts w:cs="OpenSymbol"/>
+    </w:rPr>
+  </w:style>
+  <w:style w:type="character" w:styleId="ListLabel557">
+    <w:name w:val="ListLabel 557"/>
+    <w:qFormat/>
+    <w:rPr>
+      <w:rFonts w:cs="OpenSymbol"/>
+    </w:rPr>
+  </w:style>
+  <w:style w:type="character" w:styleId="ListLabel558">
+    <w:name w:val="ListLabel 558"/>
+    <w:qFormat/>
+    <w:rPr>
+      <w:rFonts w:cs="OpenSymbol"/>
+    </w:rPr>
+  </w:style>
+  <w:style w:type="character" w:styleId="ListLabel559">
+    <w:name w:val="ListLabel 559"/>
+    <w:qFormat/>
+    <w:rPr>
+      <w:rFonts w:cs="OpenSymbol"/>
+    </w:rPr>
+  </w:style>
+  <w:style w:type="character" w:styleId="ListLabel560">
+    <w:name w:val="ListLabel 560"/>
+    <w:qFormat/>
+    <w:rPr>
+      <w:rFonts w:cs="OpenSymbol"/>
+    </w:rPr>
+  </w:style>
+  <w:style w:type="character" w:styleId="ListLabel561">
+    <w:name w:val="ListLabel 561"/>
+    <w:qFormat/>
+    <w:rPr>
+      <w:rFonts w:cs="OpenSymbol"/>
+    </w:rPr>
+  </w:style>
+  <w:style w:type="character" w:styleId="ListLabel562">
+    <w:name w:val="ListLabel 562"/>
+    <w:qFormat/>
+    <w:rPr>
+      <w:rFonts w:cs="OpenSymbol"/>
+    </w:rPr>
+  </w:style>
+  <w:style w:type="character" w:styleId="ListLabel563">
+    <w:name w:val="ListLabel 563"/>
+    <w:qFormat/>
+    <w:rPr>
+      <w:rFonts w:cs="OpenSymbol"/>
+    </w:rPr>
+  </w:style>
+  <w:style w:type="character" w:styleId="ListLabel564">
+    <w:name w:val="ListLabel 564"/>
+    <w:qFormat/>
+    <w:rPr>
+      <w:rFonts w:cs="OpenSymbol"/>
+    </w:rPr>
+  </w:style>
+  <w:style w:type="character" w:styleId="ListLabel565">
+    <w:name w:val="ListLabel 565"/>
+    <w:qFormat/>
+    <w:rPr>
+      <w:rFonts w:cs="OpenSymbol"/>
+    </w:rPr>
+  </w:style>
+  <w:style w:type="character" w:styleId="ListLabel566">
+    <w:name w:val="ListLabel 566"/>
+    <w:qFormat/>
+    <w:rPr>
+      <w:rFonts w:cs="OpenSymbol"/>
+    </w:rPr>
+  </w:style>
+  <w:style w:type="character" w:styleId="ListLabel567">
+    <w:name w:val="ListLabel 567"/>
+    <w:qFormat/>
+    <w:rPr>
+      <w:rFonts w:cs="OpenSymbol"/>
+    </w:rPr>
+  </w:style>
+  <w:style w:type="character" w:styleId="ListLabel568">
+    <w:name w:val="ListLabel 568"/>
+    <w:qFormat/>
+    <w:rPr>
+      <w:rFonts w:cs="OpenSymbol"/>
+    </w:rPr>
+  </w:style>
+  <w:style w:type="character" w:styleId="ListLabel569">
+    <w:name w:val="ListLabel 569"/>
+    <w:qFormat/>
+    <w:rPr>
+      <w:rFonts w:cs="OpenSymbol"/>
+    </w:rPr>
+  </w:style>
+  <w:style w:type="character" w:styleId="ListLabel570">
+    <w:name w:val="ListLabel 570"/>
+    <w:qFormat/>
+    <w:rPr>
+      <w:rFonts w:cs="OpenSymbol"/>
+    </w:rPr>
+  </w:style>
+  <w:style w:type="character" w:styleId="ListLabel571">
+    <w:name w:val="ListLabel 571"/>
+    <w:qFormat/>
+    <w:rPr>
+      <w:rFonts w:cs="OpenSymbol"/>
+    </w:rPr>
+  </w:style>
+  <w:style w:type="character" w:styleId="ListLabel572">
+    <w:name w:val="ListLabel 572"/>
+    <w:qFormat/>
+    <w:rPr>
+      <w:rFonts w:cs="OpenSymbol"/>
+    </w:rPr>
+  </w:style>
+  <w:style w:type="character" w:styleId="ListLabel573">
+    <w:name w:val="ListLabel 573"/>
+    <w:qFormat/>
+    <w:rPr>
+      <w:rFonts w:cs="OpenSymbol"/>
+    </w:rPr>
+  </w:style>
+  <w:style w:type="character" w:styleId="ListLabel574">
+    <w:name w:val="ListLabel 574"/>
+    <w:qFormat/>
+    <w:rPr>
+      <w:rFonts w:cs="OpenSymbol"/>
+    </w:rPr>
+  </w:style>
+  <w:style w:type="character" w:styleId="ListLabel575">
+    <w:name w:val="ListLabel 575"/>
+    <w:qFormat/>
+    <w:rPr>
+      <w:rFonts w:cs="OpenSymbol"/>
+    </w:rPr>
+  </w:style>
+  <w:style w:type="character" w:styleId="ListLabel576">
+    <w:name w:val="ListLabel 576"/>
+    <w:qFormat/>
+    <w:rPr>
+      <w:rFonts w:cs="OpenSymbol"/>
+    </w:rPr>
+  </w:style>
+  <w:style w:type="character" w:styleId="ListLabel577">
+    <w:name w:val="ListLabel 577"/>
+    <w:qFormat/>
+    <w:rPr>
+      <w:rFonts w:cs="OpenSymbol"/>
+    </w:rPr>
+  </w:style>
+  <w:style w:type="character" w:styleId="ListLabel578">
+    <w:name w:val="ListLabel 578"/>
+    <w:qFormat/>
+    <w:rPr>
+      <w:rFonts w:cs="OpenSymbol"/>
+    </w:rPr>
+  </w:style>
+  <w:style w:type="character" w:styleId="ListLabel579">
+    <w:name w:val="ListLabel 579"/>
+    <w:qFormat/>
+    <w:rPr>
+      <w:rFonts w:cs="OpenSymbol"/>
+    </w:rPr>
+  </w:style>
+  <w:style w:type="character" w:styleId="ListLabel580">
+    <w:name w:val="ListLabel 580"/>
+    <w:qFormat/>
+    <w:rPr>
+      <w:rFonts w:cs="OpenSymbol"/>
+    </w:rPr>
+  </w:style>
+  <w:style w:type="character" w:styleId="ListLabel581">
+    <w:name w:val="ListLabel 581"/>
+    <w:qFormat/>
+    <w:rPr>
+      <w:rFonts w:cs="OpenSymbol"/>
+    </w:rPr>
+  </w:style>
+  <w:style w:type="character" w:styleId="ListLabel582">
+    <w:name w:val="ListLabel 582"/>
+    <w:qFormat/>
+    <w:rPr>
+      <w:rFonts w:cs="OpenSymbol"/>
+    </w:rPr>
+  </w:style>
+  <w:style w:type="character" w:styleId="ListLabel583">
+    <w:name w:val="ListLabel 583"/>
+    <w:qFormat/>
+    <w:rPr>
+      <w:rFonts w:cs="OpenSymbol"/>
+    </w:rPr>
+  </w:style>
+  <w:style w:type="character" w:styleId="ListLabel584">
+    <w:name w:val="ListLabel 584"/>
+    <w:qFormat/>
+    <w:rPr>
+      <w:rFonts w:cs="OpenSymbol"/>
+    </w:rPr>
+  </w:style>
+  <w:style w:type="character" w:styleId="ListLabel585">
+    <w:name w:val="ListLabel 585"/>
+    <w:qFormat/>
+    <w:rPr>
+      <w:rFonts w:cs="OpenSymbol"/>
+    </w:rPr>
+  </w:style>
+  <w:style w:type="character" w:styleId="ListLabel586">
+    <w:name w:val="ListLabel 586"/>
+    <w:qFormat/>
+    <w:rPr>
+      <w:rFonts w:cs="OpenSymbol"/>
+    </w:rPr>
+  </w:style>
+  <w:style w:type="character" w:styleId="ListLabel587">
+    <w:name w:val="ListLabel 587"/>
+    <w:qFormat/>
+    <w:rPr>
+      <w:rFonts w:cs="OpenSymbol"/>
+    </w:rPr>
+  </w:style>
+  <w:style w:type="character" w:styleId="ListLabel588">
+    <w:name w:val="ListLabel 588"/>
+    <w:qFormat/>
+    <w:rPr>
+      <w:rFonts w:cs="OpenSymbol"/>
+    </w:rPr>
+  </w:style>
+  <w:style w:type="character" w:styleId="ListLabel589">
+    <w:name w:val="ListLabel 589"/>
+    <w:qFormat/>
+    <w:rPr>
+      <w:rFonts w:cs="OpenSymbol"/>
+    </w:rPr>
+  </w:style>
+  <w:style w:type="character" w:styleId="ListLabel590">
+    <w:name w:val="ListLabel 590"/>
+    <w:qFormat/>
+    <w:rPr>
+      <w:rFonts w:cs="OpenSymbol"/>
+    </w:rPr>
+  </w:style>
+  <w:style w:type="character" w:styleId="ListLabel591">
+    <w:name w:val="ListLabel 591"/>
+    <w:qFormat/>
+    <w:rPr>
+      <w:rFonts w:cs="OpenSymbol"/>
+    </w:rPr>
+  </w:style>
+  <w:style w:type="character" w:styleId="ListLabel592">
+    <w:name w:val="ListLabel 592"/>
+    <w:qFormat/>
+    <w:rPr>
+      <w:rFonts w:cs="OpenSymbol"/>
+    </w:rPr>
+  </w:style>
+  <w:style w:type="character" w:styleId="ListLabel593">
+    <w:name w:val="ListLabel 593"/>
+    <w:qFormat/>
+    <w:rPr>
+      <w:rFonts w:cs="OpenSymbol"/>
+    </w:rPr>
+  </w:style>
+  <w:style w:type="character" w:styleId="ListLabel594">
+    <w:name w:val="ListLabel 594"/>
+    <w:qFormat/>
+    <w:rPr>
+      <w:rFonts w:cs="OpenSymbol"/>
+    </w:rPr>
+  </w:style>
+  <w:style w:type="character" w:styleId="ListLabel595">
+    <w:name w:val="ListLabel 595"/>
+    <w:qFormat/>
+    <w:rPr>
+      <w:rFonts w:cs="OpenSymbol"/>
+    </w:rPr>
+  </w:style>
+  <w:style w:type="character" w:styleId="ListLabel596">
+    <w:name w:val="ListLabel 596"/>
+    <w:qFormat/>
+    <w:rPr>
+      <w:rFonts w:cs="OpenSymbol"/>
+    </w:rPr>
+  </w:style>
+  <w:style w:type="character" w:styleId="ListLabel597">
+    <w:name w:val="ListLabel 597"/>
+    <w:qFormat/>
+    <w:rPr>
+      <w:rFonts w:cs="OpenSymbol"/>
+    </w:rPr>
+  </w:style>
+  <w:style w:type="character" w:styleId="ListLabel598">
+    <w:name w:val="ListLabel 598"/>
+    <w:qFormat/>
+    <w:rPr>
+      <w:rFonts w:cs="OpenSymbol"/>
+    </w:rPr>
+  </w:style>
+  <w:style w:type="character" w:styleId="ListLabel599">
+    <w:name w:val="ListLabel 599"/>
+    <w:qFormat/>
+    <w:rPr>
+      <w:rFonts w:cs="OpenSymbol"/>
+    </w:rPr>
+  </w:style>
+  <w:style w:type="character" w:styleId="ListLabel600">
+    <w:name w:val="ListLabel 600"/>
+    <w:qFormat/>
+    <w:rPr>
+      <w:rFonts w:cs="OpenSymbol"/>
+    </w:rPr>
+  </w:style>
+  <w:style w:type="character" w:styleId="ListLabel601">
+    <w:name w:val="ListLabel 601"/>
+    <w:qFormat/>
+    <w:rPr>
+      <w:rFonts w:cs="OpenSymbol"/>
+    </w:rPr>
+  </w:style>
+  <w:style w:type="character" w:styleId="ListLabel602">
+    <w:name w:val="ListLabel 602"/>
+    <w:qFormat/>
+    <w:rPr>
+      <w:rFonts w:cs="OpenSymbol"/>
+    </w:rPr>
+  </w:style>
+  <w:style w:type="character" w:styleId="ListLabel603">
+    <w:name w:val="ListLabel 603"/>
+    <w:qFormat/>
+    <w:rPr>
+      <w:rFonts w:cs="OpenSymbol"/>
+    </w:rPr>
+  </w:style>
+  <w:style w:type="character" w:styleId="ListLabel604">
+    <w:name w:val="ListLabel 604"/>
+    <w:qFormat/>
+    <w:rPr>
+      <w:rFonts w:cs="OpenSymbol"/>
+    </w:rPr>
+  </w:style>
+  <w:style w:type="character" w:styleId="ListLabel605">
+    <w:name w:val="ListLabel 605"/>
+    <w:qFormat/>
+    <w:rPr>
+      <w:rFonts w:cs="OpenSymbol"/>
+    </w:rPr>
+  </w:style>
+  <w:style w:type="character" w:styleId="ListLabel606">
+    <w:name w:val="ListLabel 606"/>
+    <w:qFormat/>
+    <w:rPr>
+      <w:rFonts w:cs="OpenSymbol"/>
+    </w:rPr>
+  </w:style>
+  <w:style w:type="character" w:styleId="ListLabel607">
+    <w:name w:val="ListLabel 607"/>
+    <w:qFormat/>
+    <w:rPr>
+      <w:rFonts w:cs="OpenSymbol"/>
+    </w:rPr>
+  </w:style>
+  <w:style w:type="character" w:styleId="ListLabel608">
+    <w:name w:val="ListLabel 608"/>
+    <w:qFormat/>
+    <w:rPr>
+      <w:rFonts w:cs="OpenSymbol"/>
+    </w:rPr>
+  </w:style>
+  <w:style w:type="character" w:styleId="ListLabel609">
+    <w:name w:val="ListLabel 609"/>
+    <w:qFormat/>
+    <w:rPr>
+      <w:rFonts w:cs="OpenSymbol"/>
+    </w:rPr>
+  </w:style>
+  <w:style w:type="character" w:styleId="ListLabel610">
+    <w:name w:val="ListLabel 610"/>
+    <w:qFormat/>
+    <w:rPr>
+      <w:rFonts w:cs="OpenSymbol"/>
+    </w:rPr>
+  </w:style>
+  <w:style w:type="character" w:styleId="ListLabel611">
+    <w:name w:val="ListLabel 611"/>
+    <w:qFormat/>
+    <w:rPr>
+      <w:rFonts w:cs="OpenSymbol"/>
+    </w:rPr>
+  </w:style>
+  <w:style w:type="character" w:styleId="ListLabel612">
+    <w:name w:val="ListLabel 612"/>
+    <w:qFormat/>
+    <w:rPr>
+      <w:rFonts w:cs="OpenSymbol"/>
+    </w:rPr>
+  </w:style>
+  <w:style w:type="character" w:styleId="ListLabel613">
+    <w:name w:val="ListLabel 613"/>
+    <w:qFormat/>
+    <w:rPr>
+      <w:rFonts w:cs="Symbol"/>
+    </w:rPr>
+  </w:style>
+  <w:style w:type="character" w:styleId="ListLabel614">
+    <w:name w:val="ListLabel 614"/>
+    <w:qFormat/>
+    <w:rPr>
+      <w:rFonts w:cs="OpenSymbol"/>
+    </w:rPr>
+  </w:style>
+  <w:style w:type="character" w:styleId="ListLabel615">
+    <w:name w:val="ListLabel 615"/>
+    <w:qFormat/>
+    <w:rPr>
+      <w:rFonts w:cs="OpenSymbol"/>
+    </w:rPr>
+  </w:style>
+  <w:style w:type="character" w:styleId="ListLabel616">
+    <w:name w:val="ListLabel 616"/>
+    <w:qFormat/>
+    <w:rPr>
+      <w:rFonts w:cs="OpenSymbol"/>
+    </w:rPr>
+  </w:style>
+  <w:style w:type="character" w:styleId="ListLabel617">
+    <w:name w:val="ListLabel 617"/>
+    <w:qFormat/>
+    <w:rPr>
+      <w:rFonts w:cs="OpenSymbol"/>
+    </w:rPr>
+  </w:style>
+  <w:style w:type="character" w:styleId="ListLabel618">
+    <w:name w:val="ListLabel 618"/>
+    <w:qFormat/>
+    <w:rPr>
+      <w:rFonts w:cs="OpenSymbol"/>
+    </w:rPr>
+  </w:style>
+  <w:style w:type="character" w:styleId="ListLabel619">
+    <w:name w:val="ListLabel 619"/>
+    <w:qFormat/>
+    <w:rPr>
+      <w:rFonts w:cs="OpenSymbol"/>
+    </w:rPr>
+  </w:style>
+  <w:style w:type="character" w:styleId="ListLabel620">
+    <w:name w:val="ListLabel 620"/>
+    <w:qFormat/>
+    <w:rPr>
+      <w:rFonts w:cs="OpenSymbol"/>
+    </w:rPr>
+  </w:style>
+  <w:style w:type="character" w:styleId="ListLabel621">
+    <w:name w:val="ListLabel 621"/>
+    <w:qFormat/>
+    <w:rPr>
+      <w:rFonts w:cs="OpenSymbol"/>
+    </w:rPr>
+  </w:style>
+  <w:style w:type="character" w:styleId="ListLabel622">
+    <w:name w:val="ListLabel 622"/>
+    <w:qFormat/>
+    <w:rPr>
+      <w:rFonts w:cs="OpenSymbol"/>
+    </w:rPr>
+  </w:style>
+  <w:style w:type="character" w:styleId="ListLabel623">
+    <w:name w:val="ListLabel 623"/>
+    <w:qFormat/>
+    <w:rPr>
+      <w:rFonts w:cs="OpenSymbol"/>
+    </w:rPr>
+  </w:style>
+  <w:style w:type="character" w:styleId="ListLabel624">
+    <w:name w:val="ListLabel 624"/>
+    <w:qFormat/>
+    <w:rPr>
+      <w:rFonts w:cs="OpenSymbol"/>
+    </w:rPr>
+  </w:style>
+  <w:style w:type="character" w:styleId="ListLabel625">
+    <w:name w:val="ListLabel 625"/>
+    <w:qFormat/>
+    <w:rPr>
+      <w:rFonts w:cs="OpenSymbol"/>
+    </w:rPr>
+  </w:style>
+  <w:style w:type="character" w:styleId="ListLabel626">
+    <w:name w:val="ListLabel 626"/>
+    <w:qFormat/>
+    <w:rPr>
+      <w:rFonts w:cs="OpenSymbol"/>
+    </w:rPr>
+  </w:style>
+  <w:style w:type="character" w:styleId="ListLabel627">
+    <w:name w:val="ListLabel 627"/>
+    <w:qFormat/>
+    <w:rPr>
+      <w:rFonts w:cs="OpenSymbol"/>
+    </w:rPr>
+  </w:style>
+  <w:style w:type="character" w:styleId="ListLabel628">
+    <w:name w:val="ListLabel 628"/>
+    <w:qFormat/>
+    <w:rPr>
+      <w:rFonts w:cs="OpenSymbol"/>
+    </w:rPr>
+  </w:style>
+  <w:style w:type="character" w:styleId="ListLabel629">
+    <w:name w:val="ListLabel 629"/>
+    <w:qFormat/>
+    <w:rPr>
+      <w:rFonts w:cs="OpenSymbol"/>
+    </w:rPr>
+  </w:style>
+  <w:style w:type="character" w:styleId="ListLabel630">
+    <w:name w:val="ListLabel 630"/>
+    <w:qFormat/>
+    <w:rPr>
+      <w:rFonts w:cs="OpenSymbol"/>
+    </w:rPr>
+  </w:style>
+  <w:style w:type="character" w:styleId="ListLabel631">
+    <w:name w:val="ListLabel 631"/>
+    <w:qFormat/>
+    <w:rPr>
+      <w:rFonts w:cs="OpenSymbol"/>
+    </w:rPr>
+  </w:style>
+  <w:style w:type="character" w:styleId="ListLabel632">
+    <w:name w:val="ListLabel 632"/>
+    <w:qFormat/>
+    <w:rPr>
+      <w:rFonts w:cs="OpenSymbol"/>
+    </w:rPr>
+  </w:style>
+  <w:style w:type="character" w:styleId="ListLabel633">
+    <w:name w:val="ListLabel 633"/>
+    <w:qFormat/>
+    <w:rPr>
+      <w:rFonts w:cs="OpenSymbol"/>
+    </w:rPr>
+  </w:style>
+  <w:style w:type="character" w:styleId="ListLabel634">
+    <w:name w:val="ListLabel 634"/>
+    <w:qFormat/>
+    <w:rPr>
+      <w:rFonts w:cs="OpenSymbol"/>
+    </w:rPr>
+  </w:style>
+  <w:style w:type="character" w:styleId="ListLabel635">
+    <w:name w:val="ListLabel 635"/>
+    <w:qFormat/>
+    <w:rPr>
+      <w:rFonts w:cs="OpenSymbol"/>
+    </w:rPr>
+  </w:style>
+  <w:style w:type="character" w:styleId="ListLabel636">
+    <w:name w:val="ListLabel 636"/>
+    <w:qFormat/>
+    <w:rPr>
+      <w:rFonts w:cs="OpenSymbol"/>
+    </w:rPr>
+  </w:style>
+  <w:style w:type="character" w:styleId="ListLabel637">
+    <w:name w:val="ListLabel 637"/>
+    <w:qFormat/>
+    <w:rPr>
+      <w:rFonts w:cs="OpenSymbol"/>
+    </w:rPr>
+  </w:style>
+  <w:style w:type="character" w:styleId="ListLabel638">
+    <w:name w:val="ListLabel 638"/>
+    <w:qFormat/>
+    <w:rPr>
+      <w:rFonts w:cs="OpenSymbol"/>
+    </w:rPr>
+  </w:style>
+  <w:style w:type="character" w:styleId="ListLabel639">
+    <w:name w:val="ListLabel 639"/>
+    <w:qFormat/>
+    <w:rPr>
+      <w:rFonts w:cs="OpenSymbol"/>
+    </w:rPr>
+  </w:style>
+  <w:style w:type="character" w:styleId="ListLabel640">
+    <w:name w:val="ListLabel 640"/>
+    <w:qFormat/>
+    <w:rPr>
+      <w:rFonts w:cs="OpenSymbol"/>
+    </w:rPr>
+  </w:style>
+  <w:style w:type="character" w:styleId="ListLabel641">
+    <w:name w:val="ListLabel 641"/>
+    <w:qFormat/>
+    <w:rPr>
+      <w:rFonts w:cs="OpenSymbol"/>
+    </w:rPr>
+  </w:style>
+  <w:style w:type="character" w:styleId="ListLabel642">
+    <w:name w:val="ListLabel 642"/>
+    <w:qFormat/>
+    <w:rPr>
+      <w:rFonts w:cs="OpenSymbol"/>
+    </w:rPr>
+  </w:style>
+  <w:style w:type="character" w:styleId="ListLabel643">
+    <w:name w:val="ListLabel 643"/>
+    <w:qFormat/>
+    <w:rPr>
+      <w:rFonts w:cs="OpenSymbol"/>
+    </w:rPr>
+  </w:style>
+  <w:style w:type="character" w:styleId="ListLabel644">
+    <w:name w:val="ListLabel 644"/>
+    <w:qFormat/>
+    <w:rPr>
+      <w:rFonts w:cs="OpenSymbol"/>
+    </w:rPr>
+  </w:style>
+  <w:style w:type="character" w:styleId="ListLabel645">
+    <w:name w:val="ListLabel 645"/>
+    <w:qFormat/>
+    <w:rPr>
+      <w:rFonts w:cs="OpenSymbol"/>
+    </w:rPr>
+  </w:style>
+  <w:style w:type="character" w:styleId="ListLabel646">
+    <w:name w:val="ListLabel 646"/>
+    <w:qFormat/>
+    <w:rPr>
+      <w:rFonts w:cs="OpenSymbol"/>
+    </w:rPr>
+  </w:style>
+  <w:style w:type="character" w:styleId="ListLabel647">
+    <w:name w:val="ListLabel 647"/>
+    <w:qFormat/>
+    <w:rPr>
+      <w:rFonts w:cs="OpenSymbol"/>
+    </w:rPr>
+  </w:style>
+  <w:style w:type="character" w:styleId="ListLabel648">
+    <w:name w:val="ListLabel 648"/>
+    <w:qFormat/>
+    <w:rPr>
+      <w:rFonts w:cs="OpenSymbol"/>
+    </w:rPr>
+  </w:style>
+  <w:style w:type="character" w:styleId="ListLabel649">
+    <w:name w:val="ListLabel 649"/>
+    <w:qFormat/>
+    <w:rPr>
+      <w:rFonts w:cs="OpenSymbol"/>
+    </w:rPr>
+  </w:style>
+  <w:style w:type="character" w:styleId="ListLabel650">
+    <w:name w:val="ListLabel 650"/>
+    <w:qFormat/>
+    <w:rPr>
+      <w:rFonts w:cs="OpenSymbol"/>
+    </w:rPr>
+  </w:style>
+  <w:style w:type="character" w:styleId="ListLabel651">
+    <w:name w:val="ListLabel 651"/>
+    <w:qFormat/>
+    <w:rPr>
+      <w:rFonts w:cs="OpenSymbol"/>
+    </w:rPr>
+  </w:style>
+  <w:style w:type="character" w:styleId="ListLabel652">
+    <w:name w:val="ListLabel 652"/>
+    <w:qFormat/>
+    <w:rPr>
+      <w:rFonts w:cs="OpenSymbol"/>
+    </w:rPr>
+  </w:style>
+  <w:style w:type="character" w:styleId="ListLabel653">
+    <w:name w:val="ListLabel 653"/>
+    <w:qFormat/>
+    <w:rPr>
+      <w:rFonts w:cs="OpenSymbol"/>
+    </w:rPr>
+  </w:style>
+  <w:style w:type="character" w:styleId="ListLabel654">
+    <w:name w:val="ListLabel 654"/>
+    <w:qFormat/>
+    <w:rPr>
+      <w:rFonts w:cs="OpenSymbol"/>
+    </w:rPr>
+  </w:style>
+  <w:style w:type="character" w:styleId="ListLabel655">
+    <w:name w:val="ListLabel 655"/>
+    <w:qFormat/>
+    <w:rPr>
+      <w:rFonts w:cs="OpenSymbol"/>
+    </w:rPr>
+  </w:style>
+  <w:style w:type="character" w:styleId="ListLabel656">
+    <w:name w:val="ListLabel 656"/>
+    <w:qFormat/>
+    <w:rPr>
+      <w:rFonts w:cs="OpenSymbol"/>
+    </w:rPr>
+  </w:style>
+  <w:style w:type="character" w:styleId="ListLabel657">
+    <w:name w:val="ListLabel 657"/>
+    <w:qFormat/>
+    <w:rPr>
+      <w:rFonts w:cs="OpenSymbol"/>
+    </w:rPr>
+  </w:style>
+  <w:style w:type="character" w:styleId="ListLabel658">
+    <w:name w:val="ListLabel 658"/>
+    <w:qFormat/>
+    <w:rPr>
+      <w:rFonts w:cs="OpenSymbol"/>
+    </w:rPr>
+  </w:style>
+  <w:style w:type="character" w:styleId="ListLabel659">
+    <w:name w:val="ListLabel 659"/>
+    <w:qFormat/>
+    <w:rPr>
+      <w:rFonts w:cs="OpenSymbol"/>
+    </w:rPr>
+  </w:style>
+  <w:style w:type="character" w:styleId="ListLabel660">
+    <w:name w:val="ListLabel 660"/>
+    <w:qFormat/>
+    <w:rPr>
+      <w:rFonts w:cs="OpenSymbol"/>
+    </w:rPr>
+  </w:style>
+  <w:style w:type="character" w:styleId="ListLabel661">
+    <w:name w:val="ListLabel 661"/>
+    <w:qFormat/>
+    <w:rPr>
+      <w:rFonts w:cs="OpenSymbol"/>
+    </w:rPr>
+  </w:style>
+  <w:style w:type="character" w:styleId="ListLabel662">
+    <w:name w:val="ListLabel 662"/>
+    <w:qFormat/>
+    <w:rPr>
+      <w:rFonts w:cs="OpenSymbol"/>
+    </w:rPr>
+  </w:style>
+  <w:style w:type="character" w:styleId="ListLabel663">
+    <w:name w:val="ListLabel 663"/>
+    <w:qFormat/>
+    <w:rPr>
+      <w:rFonts w:cs="OpenSymbol"/>
+    </w:rPr>
+  </w:style>
+  <w:style w:type="character" w:styleId="ListLabel664">
+    <w:name w:val="ListLabel 664"/>
+    <w:qFormat/>
+    <w:rPr>
+      <w:rFonts w:cs="OpenSymbol"/>
+    </w:rPr>
+  </w:style>
+  <w:style w:type="character" w:styleId="ListLabel665">
+    <w:name w:val="ListLabel 665"/>
+    <w:qFormat/>
+    <w:rPr>
+      <w:rFonts w:cs="OpenSymbol"/>
+    </w:rPr>
+  </w:style>
+  <w:style w:type="character" w:styleId="ListLabel666">
+    <w:name w:val="ListLabel 666"/>
+    <w:qFormat/>
+    <w:rPr>
+      <w:rFonts w:cs="OpenSymbol"/>
+    </w:rPr>
+  </w:style>
+  <w:style w:type="character" w:styleId="ListLabel667">
+    <w:name w:val="ListLabel 667"/>
+    <w:qFormat/>
+    <w:rPr>
+      <w:rFonts w:cs="OpenSymbol"/>
+    </w:rPr>
+  </w:style>
+  <w:style w:type="character" w:styleId="ListLabel668">
+    <w:name w:val="ListLabel 668"/>
+    <w:qFormat/>
+    <w:rPr>
+      <w:rFonts w:cs="OpenSymbol"/>
+    </w:rPr>
+  </w:style>
+  <w:style w:type="character" w:styleId="ListLabel669">
+    <w:name w:val="ListLabel 669"/>
+    <w:qFormat/>
+    <w:rPr>
+      <w:rFonts w:cs="OpenSymbol"/>
+    </w:rPr>
+  </w:style>
+  <w:style w:type="character" w:styleId="ListLabel670">
+    <w:name w:val="ListLabel 670"/>
+    <w:qFormat/>
+    <w:rPr>
+      <w:rFonts w:cs="OpenSymbol"/>
+    </w:rPr>
+  </w:style>
+  <w:style w:type="character" w:styleId="ListLabel671">
+    <w:name w:val="ListLabel 671"/>
+    <w:qFormat/>
+    <w:rPr>
+      <w:rFonts w:cs="OpenSymbol"/>
+    </w:rPr>
+  </w:style>
+  <w:style w:type="character" w:styleId="ListLabel672">
+    <w:name w:val="ListLabel 672"/>
+    <w:qFormat/>
+    <w:rPr>
+      <w:rFonts w:cs="OpenSymbol"/>
+    </w:rPr>
+  </w:style>
+  <w:style w:type="character" w:styleId="ListLabel673">
+    <w:name w:val="ListLabel 673"/>
+    <w:qFormat/>
+    <w:rPr>
+      <w:rFonts w:cs="OpenSymbol"/>
+    </w:rPr>
+  </w:style>
+  <w:style w:type="character" w:styleId="ListLabel674">
+    <w:name w:val="ListLabel 674"/>
+    <w:qFormat/>
+    <w:rPr>
+      <w:rFonts w:cs="OpenSymbol"/>
+    </w:rPr>
+  </w:style>
+  <w:style w:type="character" w:styleId="ListLabel675">
+    <w:name w:val="ListLabel 675"/>
+    <w:qFormat/>
+    <w:rPr>
+      <w:rFonts w:cs="OpenSymbol"/>
+    </w:rPr>
+  </w:style>
+  <w:style w:type="character" w:styleId="ListLabel676">
+    <w:name w:val="ListLabel 676"/>
+    <w:qFormat/>
+    <w:rPr>
+      <w:rFonts w:cs="OpenSymbol"/>
+    </w:rPr>
+  </w:style>
+  <w:style w:type="character" w:styleId="ListLabel677">
+    <w:name w:val="ListLabel 677"/>
+    <w:qFormat/>
+    <w:rPr>
+      <w:rFonts w:cs="OpenSymbol"/>
+    </w:rPr>
+  </w:style>
+  <w:style w:type="character" w:styleId="ListLabel678">
+    <w:name w:val="ListLabel 678"/>
+    <w:qFormat/>
+    <w:rPr>
+      <w:rFonts w:cs="OpenSymbol"/>
+    </w:rPr>
+  </w:style>
+  <w:style w:type="character" w:styleId="ListLabel679">
+    <w:name w:val="ListLabel 679"/>
+    <w:qFormat/>
+    <w:rPr>
+      <w:rFonts w:cs="OpenSymbol"/>
+    </w:rPr>
+  </w:style>
+  <w:style w:type="character" w:styleId="ListLabel680">
+    <w:name w:val="ListLabel 680"/>
+    <w:qFormat/>
+    <w:rPr>
+      <w:rFonts w:cs="OpenSymbol"/>
+    </w:rPr>
+  </w:style>
+  <w:style w:type="character" w:styleId="ListLabel681">
+    <w:name w:val="ListLabel 681"/>
+    <w:qFormat/>
+    <w:rPr>
+      <w:rFonts w:cs="OpenSymbol"/>
+    </w:rPr>
+  </w:style>
+  <w:style w:type="character" w:styleId="ListLabel682">
+    <w:name w:val="ListLabel 682"/>
+    <w:qFormat/>
+    <w:rPr>
+      <w:rFonts w:cs="OpenSymbol"/>
+    </w:rPr>
+  </w:style>
+  <w:style w:type="character" w:styleId="ListLabel683">
+    <w:name w:val="ListLabel 683"/>
+    <w:qFormat/>
+    <w:rPr>
+      <w:rFonts w:cs="OpenSymbol"/>
+    </w:rPr>
+  </w:style>
+  <w:style w:type="character" w:styleId="ListLabel684">
+    <w:name w:val="ListLabel 684"/>
+    <w:qFormat/>
+    <w:rPr>
+      <w:rFonts w:cs="OpenSymbol"/>
+    </w:rPr>
+  </w:style>
+  <w:style w:type="character" w:styleId="ListLabel685">
+    <w:name w:val="ListLabel 685"/>
+    <w:qFormat/>
+    <w:rPr>
+      <w:rFonts w:cs="OpenSymbol"/>
+    </w:rPr>
+  </w:style>
+  <w:style w:type="character" w:styleId="ListLabel686">
+    <w:name w:val="ListLabel 686"/>
+    <w:qFormat/>
+    <w:rPr>
+      <w:rFonts w:cs="OpenSymbol"/>
+    </w:rPr>
+  </w:style>
+  <w:style w:type="character" w:styleId="ListLabel687">
+    <w:name w:val="ListLabel 687"/>
+    <w:qFormat/>
+    <w:rPr>
+      <w:rFonts w:cs="OpenSymbol"/>
+    </w:rPr>
+  </w:style>
+  <w:style w:type="character" w:styleId="ListLabel688">
+    <w:name w:val="ListLabel 688"/>
+    <w:qFormat/>
+    <w:rPr>
+      <w:rFonts w:cs="OpenSymbol"/>
+    </w:rPr>
+  </w:style>
+  <w:style w:type="character" w:styleId="ListLabel689">
+    <w:name w:val="ListLabel 689"/>
+    <w:qFormat/>
+    <w:rPr>
+      <w:rFonts w:cs="OpenSymbol"/>
+    </w:rPr>
+  </w:style>
+  <w:style w:type="character" w:styleId="ListLabel690">
+    <w:name w:val="ListLabel 690"/>
+    <w:qFormat/>
+    <w:rPr>
+      <w:rFonts w:cs="OpenSymbol"/>
+    </w:rPr>
+  </w:style>
+  <w:style w:type="character" w:styleId="ListLabel691">
+    <w:name w:val="ListLabel 691"/>
+    <w:qFormat/>
+    <w:rPr>
+      <w:rFonts w:cs="OpenSymbol"/>
+    </w:rPr>
+  </w:style>
+  <w:style w:type="character" w:styleId="ListLabel692">
+    <w:name w:val="ListLabel 692"/>
+    <w:qFormat/>
+    <w:rPr>
+      <w:rFonts w:cs="OpenSymbol"/>
+    </w:rPr>
+  </w:style>
+  <w:style w:type="character" w:styleId="ListLabel693">
+    <w:name w:val="ListLabel 693"/>
+    <w:qFormat/>
+    <w:rPr>
+      <w:rFonts w:cs="OpenSymbol"/>
+    </w:rPr>
+  </w:style>
+  <w:style w:type="character" w:styleId="ListLabel694">
+    <w:name w:val="ListLabel 694"/>
+    <w:qFormat/>
+    <w:rPr>
+      <w:rFonts w:cs="OpenSymbol"/>
+    </w:rPr>
+  </w:style>
+  <w:style w:type="character" w:styleId="ListLabel695">
+    <w:name w:val="ListLabel 695"/>
+    <w:qFormat/>
+    <w:rPr>
+      <w:rFonts w:cs="OpenSymbol"/>
+    </w:rPr>
+  </w:style>
+  <w:style w:type="character" w:styleId="ListLabel696">
+    <w:name w:val="ListLabel 696"/>
+    <w:qFormat/>
+    <w:rPr>
+      <w:rFonts w:cs="OpenSymbol"/>
+    </w:rPr>
+  </w:style>
+  <w:style w:type="character" w:styleId="ListLabel697">
+    <w:name w:val="ListLabel 697"/>
+    <w:qFormat/>
+    <w:rPr>
+      <w:rFonts w:cs="OpenSymbol"/>
+    </w:rPr>
+  </w:style>
+  <w:style w:type="character" w:styleId="ListLabel698">
+    <w:name w:val="ListLabel 698"/>
+    <w:qFormat/>
+    <w:rPr>
+      <w:rFonts w:cs="OpenSymbol"/>
+    </w:rPr>
+  </w:style>
+  <w:style w:type="character" w:styleId="ListLabel699">
+    <w:name w:val="ListLabel 699"/>
+    <w:qFormat/>
+    <w:rPr>
+      <w:rFonts w:cs="OpenSymbol"/>
+    </w:rPr>
+  </w:style>
+  <w:style w:type="character" w:styleId="ListLabel700">
+    <w:name w:val="ListLabel 700"/>
+    <w:qFormat/>
+    <w:rPr>
+      <w:rFonts w:cs="OpenSymbol"/>
+    </w:rPr>
+  </w:style>
+  <w:style w:type="character" w:styleId="ListLabel701">
+    <w:name w:val="ListLabel 701"/>
+    <w:qFormat/>
+    <w:rPr>
+      <w:rFonts w:cs="OpenSymbol"/>
+    </w:rPr>
+  </w:style>
+  <w:style w:type="character" w:styleId="ListLabel702">
+    <w:name w:val="ListLabel 702"/>
+    <w:qFormat/>
+    <w:rPr>
+      <w:rFonts w:cs="OpenSymbol"/>
+    </w:rPr>
+  </w:style>
+  <w:style w:type="character" w:styleId="ListLabel703">
+    <w:name w:val="ListLabel 703"/>
+    <w:qFormat/>
+    <w:rPr>
+      <w:rFonts w:cs="OpenSymbol"/>
+    </w:rPr>
+  </w:style>
+  <w:style w:type="character" w:styleId="ListLabel704">
+    <w:name w:val="ListLabel 704"/>
+    <w:qFormat/>
+    <w:rPr>
+      <w:rFonts w:cs="OpenSymbol"/>
+    </w:rPr>
+  </w:style>
+  <w:style w:type="character" w:styleId="ListLabel705">
+    <w:name w:val="ListLabel 705"/>
+    <w:qFormat/>
+    <w:rPr>
+      <w:rFonts w:cs="OpenSymbol"/>
+    </w:rPr>
+  </w:style>
+  <w:style w:type="character" w:styleId="ListLabel706">
+    <w:name w:val="ListLabel 706"/>
+    <w:qFormat/>
+    <w:rPr>
+      <w:rFonts w:cs="OpenSymbol"/>
+    </w:rPr>
+  </w:style>
+  <w:style w:type="character" w:styleId="ListLabel707">
+    <w:name w:val="ListLabel 707"/>
+    <w:qFormat/>
+    <w:rPr>
+      <w:rFonts w:cs="OpenSymbol"/>
+    </w:rPr>
+  </w:style>
+  <w:style w:type="character" w:styleId="ListLabel708">
+    <w:name w:val="ListLabel 708"/>
+    <w:qFormat/>
+    <w:rPr>
+      <w:rFonts w:cs="OpenSymbol"/>
+    </w:rPr>
+  </w:style>
+  <w:style w:type="character" w:styleId="ListLabel709">
+    <w:name w:val="ListLabel 709"/>
+    <w:qFormat/>
+    <w:rPr>
+      <w:rFonts w:cs="OpenSymbol"/>
+    </w:rPr>
+  </w:style>
+  <w:style w:type="character" w:styleId="ListLabel710">
+    <w:name w:val="ListLabel 710"/>
+    <w:qFormat/>
+    <w:rPr>
+      <w:rFonts w:cs="OpenSymbol"/>
+    </w:rPr>
+  </w:style>
+  <w:style w:type="character" w:styleId="ListLabel711">
+    <w:name w:val="ListLabel 711"/>
+    <w:qFormat/>
+    <w:rPr>
+      <w:rFonts w:cs="OpenSymbol"/>
+    </w:rPr>
+  </w:style>
+  <w:style w:type="character" w:styleId="ListLabel712">
+    <w:name w:val="ListLabel 712"/>
+    <w:qFormat/>
+    <w:rPr>
+      <w:rFonts w:cs="Symbol"/>
+    </w:rPr>
+  </w:style>
+  <w:style w:type="character" w:styleId="ListLabel713">
+    <w:name w:val="ListLabel 713"/>
+    <w:qFormat/>
+    <w:rPr>
+      <w:rFonts w:cs="OpenSymbol"/>
+    </w:rPr>
+  </w:style>
+  <w:style w:type="character" w:styleId="ListLabel714">
+    <w:name w:val="ListLabel 714"/>
+    <w:qFormat/>
+    <w:rPr>
+      <w:rFonts w:cs="OpenSymbol"/>
+    </w:rPr>
+  </w:style>
+  <w:style w:type="character" w:styleId="ListLabel715">
+    <w:name w:val="ListLabel 715"/>
+    <w:qFormat/>
+    <w:rPr>
+      <w:rFonts w:cs="OpenSymbol"/>
+    </w:rPr>
+  </w:style>
+  <w:style w:type="character" w:styleId="ListLabel716">
+    <w:name w:val="ListLabel 716"/>
+    <w:qFormat/>
+    <w:rPr>
+      <w:rFonts w:cs="OpenSymbol"/>
+    </w:rPr>
+  </w:style>
+  <w:style w:type="character" w:styleId="ListLabel717">
+    <w:name w:val="ListLabel 717"/>
+    <w:qFormat/>
+    <w:rPr>
+      <w:rFonts w:cs="OpenSymbol"/>
+    </w:rPr>
+  </w:style>
+  <w:style w:type="character" w:styleId="ListLabel718">
+    <w:name w:val="ListLabel 718"/>
+    <w:qFormat/>
+    <w:rPr>
+      <w:rFonts w:cs="OpenSymbol"/>
+    </w:rPr>
+  </w:style>
+  <w:style w:type="character" w:styleId="ListLabel719">
+    <w:name w:val="ListLabel 719"/>
+    <w:qFormat/>
+    <w:rPr>
+      <w:rFonts w:cs="OpenSymbol"/>
+    </w:rPr>
+  </w:style>
+  <w:style w:type="character" w:styleId="ListLabel720">
+    <w:name w:val="ListLabel 720"/>
+    <w:qFormat/>
+    <w:rPr>
+      <w:rFonts w:cs="OpenSymbol"/>
+    </w:rPr>
+  </w:style>
+  <w:style w:type="character" w:styleId="ListLabel721">
+    <w:name w:val="ListLabel 721"/>
+    <w:qFormat/>
+    <w:rPr>
+      <w:rFonts w:cs="OpenSymbol"/>
+    </w:rPr>
+  </w:style>
+  <w:style w:type="character" w:styleId="ListLabel722">
+    <w:name w:val="ListLabel 722"/>
+    <w:qFormat/>
+    <w:rPr>
+      <w:rFonts w:cs="OpenSymbol"/>
+    </w:rPr>
+  </w:style>
+  <w:style w:type="character" w:styleId="ListLabel723">
+    <w:name w:val="ListLabel 723"/>
+    <w:qFormat/>
+    <w:rPr>
+      <w:rFonts w:cs="OpenSymbol"/>
+    </w:rPr>
+  </w:style>
+  <w:style w:type="character" w:styleId="ListLabel724">
+    <w:name w:val="ListLabel 724"/>
+    <w:qFormat/>
+    <w:rPr>
+      <w:rFonts w:cs="OpenSymbol"/>
+    </w:rPr>
+  </w:style>
+  <w:style w:type="character" w:styleId="ListLabel725">
+    <w:name w:val="ListLabel 725"/>
+    <w:qFormat/>
+    <w:rPr>
+      <w:rFonts w:cs="OpenSymbol"/>
+    </w:rPr>
+  </w:style>
+  <w:style w:type="character" w:styleId="ListLabel726">
+    <w:name w:val="ListLabel 726"/>
+    <w:qFormat/>
+    <w:rPr>
+      <w:rFonts w:cs="OpenSymbol"/>
+    </w:rPr>
+  </w:style>
+  <w:style w:type="character" w:styleId="ListLabel727">
+    <w:name w:val="ListLabel 727"/>
+    <w:qFormat/>
+    <w:rPr>
+      <w:rFonts w:cs="OpenSymbol"/>
+    </w:rPr>
+  </w:style>
+  <w:style w:type="character" w:styleId="ListLabel728">
+    <w:name w:val="ListLabel 728"/>
+    <w:qFormat/>
+    <w:rPr>
+      <w:rFonts w:cs="OpenSymbol"/>
+    </w:rPr>
+  </w:style>
+  <w:style w:type="character" w:styleId="ListLabel729">
+    <w:name w:val="ListLabel 729"/>
+    <w:qFormat/>
+    <w:rPr>
+      <w:rFonts w:cs="OpenSymbol"/>
+    </w:rPr>
+  </w:style>
+  <w:style w:type="character" w:styleId="ListLabel730">
+    <w:name w:val="ListLabel 730"/>
+    <w:qFormat/>
+    <w:rPr>
+      <w:rFonts w:cs="OpenSymbol"/>
+    </w:rPr>
+  </w:style>
+  <w:style w:type="character" w:styleId="ListLabel731">
+    <w:name w:val="ListLabel 731"/>
+    <w:qFormat/>
+    <w:rPr>
+      <w:rFonts w:cs="OpenSymbol"/>
+    </w:rPr>
+  </w:style>
+  <w:style w:type="character" w:styleId="ListLabel732">
+    <w:name w:val="ListLabel 732"/>
+    <w:qFormat/>
+    <w:rPr>
+      <w:rFonts w:cs="OpenSymbol"/>
+    </w:rPr>
+  </w:style>
+  <w:style w:type="character" w:styleId="ListLabel733">
+    <w:name w:val="ListLabel 733"/>
+    <w:qFormat/>
+    <w:rPr>
+      <w:rFonts w:cs="OpenSymbol"/>
+    </w:rPr>
+  </w:style>
+  <w:style w:type="character" w:styleId="ListLabel734">
+    <w:name w:val="ListLabel 734"/>
+    <w:qFormat/>
+    <w:rPr>
+      <w:rFonts w:cs="OpenSymbol"/>
+    </w:rPr>
+  </w:style>
+  <w:style w:type="character" w:styleId="ListLabel735">
+    <w:name w:val="ListLabel 735"/>
+    <w:qFormat/>
+    <w:rPr>
+      <w:rFonts w:cs="OpenSymbol"/>
+    </w:rPr>
+  </w:style>
+  <w:style w:type="character" w:styleId="ListLabel736">
+    <w:name w:val="ListLabel 736"/>
+    <w:qFormat/>
+    <w:rPr>
+      <w:rFonts w:cs="OpenSymbol"/>
+    </w:rPr>
+  </w:style>
+  <w:style w:type="character" w:styleId="ListLabel737">
+    <w:name w:val="ListLabel 737"/>
+    <w:qFormat/>
+    <w:rPr>
+      <w:rFonts w:cs="OpenSymbol"/>
+    </w:rPr>
+  </w:style>
+  <w:style w:type="character" w:styleId="ListLabel738">
+    <w:name w:val="ListLabel 738"/>
+    <w:qFormat/>
+    <w:rPr>
+      <w:rFonts w:cs="OpenSymbol"/>
+    </w:rPr>
+  </w:style>
+  <w:style w:type="character" w:styleId="ListLabel739">
+    <w:name w:val="ListLabel 739"/>
+    <w:qFormat/>
+    <w:rPr>
+      <w:rFonts w:cs="OpenSymbol"/>
+    </w:rPr>
+  </w:style>
+  <w:style w:type="character" w:styleId="ListLabel740">
+    <w:name w:val="ListLabel 740"/>
+    <w:qFormat/>
+    <w:rPr>
+      <w:rFonts w:cs="OpenSymbol"/>
+    </w:rPr>
+  </w:style>
+  <w:style w:type="character" w:styleId="ListLabel741">
+    <w:name w:val="ListLabel 741"/>
+    <w:qFormat/>
+    <w:rPr>
+      <w:rFonts w:cs="OpenSymbol"/>
+    </w:rPr>
+  </w:style>
+  <w:style w:type="character" w:styleId="ListLabel742">
+    <w:name w:val="ListLabel 742"/>
+    <w:qFormat/>
+    <w:rPr>
+      <w:rFonts w:cs="OpenSymbol"/>
+    </w:rPr>
+  </w:style>
+  <w:style w:type="character" w:styleId="ListLabel743">
+    <w:name w:val="ListLabel 743"/>
+    <w:qFormat/>
+    <w:rPr>
+      <w:rFonts w:cs="OpenSymbol"/>
+    </w:rPr>
+  </w:style>
+  <w:style w:type="character" w:styleId="ListLabel744">
+    <w:name w:val="ListLabel 744"/>
+    <w:qFormat/>
+    <w:rPr>
+      <w:rFonts w:cs="OpenSymbol"/>
+    </w:rPr>
+  </w:style>
+  <w:style w:type="character" w:styleId="ListLabel745">
+    <w:name w:val="ListLabel 745"/>
+    <w:qFormat/>
+    <w:rPr>
+      <w:rFonts w:cs="OpenSymbol"/>
+    </w:rPr>
+  </w:style>
+  <w:style w:type="character" w:styleId="ListLabel746">
+    <w:name w:val="ListLabel 746"/>
+    <w:qFormat/>
+    <w:rPr>
+      <w:rFonts w:cs="OpenSymbol"/>
+    </w:rPr>
+  </w:style>
+  <w:style w:type="character" w:styleId="ListLabel747">
+    <w:name w:val="ListLabel 747"/>
+    <w:qFormat/>
+    <w:rPr>
+      <w:rFonts w:cs="OpenSymbol"/>
+    </w:rPr>
+  </w:style>
   <w:style w:type="paragraph" w:styleId="Heading">
     <w:name w:val="Heading"/>
     <w:basedOn w:val="Normal"/>

</xml_diff>

<commit_message>
add setting.html and task.html and associating controller
</commit_message>
<xml_diff>
--- a/doc/Diary.docx
+++ b/doc/Diary.docx
@@ -38,14 +38,14 @@
       <w:tblPr>
         <w:tblW w:w="9638" w:type="dxa"/>
         <w:jc w:val="left"/>
-        <w:tblInd w:w="15" w:type="dxa"/>
+        <w:tblInd w:w="12" w:type="dxa"/>
         <w:tblBorders>
           <w:top w:val="single" w:sz="2" w:space="0" w:color="000001"/>
           <w:left w:val="single" w:sz="2" w:space="0" w:color="000001"/>
         </w:tblBorders>
         <w:tblCellMar>
           <w:top w:w="55" w:type="dxa"/>
-          <w:left w:w="0" w:type="dxa"/>
+          <w:left w:w="-2" w:type="dxa"/>
           <w:bottom w:w="55" w:type="dxa"/>
           <w:right w:w="55" w:type="dxa"/>
         </w:tblCellMar>
@@ -65,7 +65,7 @@
             </w:tcBorders>
             <w:shd w:fill="auto" w:val="clear"/>
             <w:tcMar>
-              <w:left w:w="0" w:type="dxa"/>
+              <w:left w:w="-2" w:type="dxa"/>
             </w:tcMar>
           </w:tcPr>
           <w:p>
@@ -98,7 +98,7 @@
             </w:tcBorders>
             <w:shd w:fill="auto" w:val="clear"/>
             <w:tcMar>
-              <w:left w:w="0" w:type="dxa"/>
+              <w:left w:w="-2" w:type="dxa"/>
             </w:tcMar>
           </w:tcPr>
           <w:p>
@@ -134,7 +134,7 @@
             </w:tcBorders>
             <w:shd w:fill="auto" w:val="clear"/>
             <w:tcMar>
-              <w:left w:w="0" w:type="dxa"/>
+              <w:left w:w="-2" w:type="dxa"/>
             </w:tcMar>
           </w:tcPr>
           <w:p>
@@ -201,7 +201,7 @@
             </w:tcBorders>
             <w:shd w:fill="auto" w:val="clear"/>
             <w:tcMar>
-              <w:left w:w="0" w:type="dxa"/>
+              <w:left w:w="-2" w:type="dxa"/>
             </w:tcMar>
           </w:tcPr>
           <w:p>
@@ -1353,7 +1353,9 @@
         </w:rPr>
       </w:pPr>
       <w:r>
-        <w:rPr/>
+        <w:rPr>
+          <w:highlight w:val="yellow"/>
+        </w:rPr>
       </w:r>
     </w:p>
     <w:p>
@@ -1364,7 +1366,9 @@
         </w:rPr>
       </w:pPr>
       <w:r>
-        <w:rPr/>
+        <w:rPr>
+          <w:highlight w:val="yellow"/>
+        </w:rPr>
       </w:r>
     </w:p>
     <w:p>
@@ -1376,12 +1380,7 @@
       </w:pPr>
       <w:r>
         <w:rPr>
-          <w:rFonts w:eastAsia="Nimbus Mono L" w:cs="Liberation Mono"/>
-          <w:color w:val="00000A"/>
-          <w:sz w:val="20"/>
-          <w:szCs w:val="20"/>
-          <w:highlight w:val="white"/>
-          <w:lang w:val="en-US" w:eastAsia="zh-CN" w:bidi="hi-IN"/>
+          <w:highlight w:val="yellow"/>
         </w:rPr>
       </w:r>
     </w:p>
@@ -1410,29 +1409,7 @@
           <w:highlight w:val="white"/>
           <w:lang w:val="en-US" w:eastAsia="zh-CN" w:bidi="hi-IN"/>
         </w:rPr>
-        <w:t>[2016-07-</w:t>
-      </w:r>
-      <w:r>
-        <w:rPr>
-          <w:rFonts w:eastAsia="Nimbus Mono L" w:cs="Liberation Mono"/>
-          <w:color w:val="00000A"/>
-          <w:sz w:val="20"/>
-          <w:szCs w:val="20"/>
-          <w:highlight w:val="white"/>
-          <w:lang w:val="en-US" w:eastAsia="zh-CN" w:bidi="hi-IN"/>
-        </w:rPr>
-        <w:t>20</w:t>
-      </w:r>
-      <w:r>
-        <w:rPr>
-          <w:rFonts w:eastAsia="Nimbus Mono L" w:cs="Liberation Mono"/>
-          <w:color w:val="00000A"/>
-          <w:sz w:val="20"/>
-          <w:szCs w:val="20"/>
-          <w:highlight w:val="white"/>
-          <w:lang w:val="en-US" w:eastAsia="zh-CN" w:bidi="hi-IN"/>
-        </w:rPr>
-        <w:t>]</w:t>
+        <w:t>[2016-07-20]</w:t>
       </w:r>
     </w:p>
     <w:p>
@@ -1483,18 +1460,7 @@
           <w:highlight w:val="white"/>
           <w:lang w:val="en-US" w:eastAsia="zh-CN" w:bidi="hi-IN"/>
         </w:rPr>
-        <w:t xml:space="preserve">Rainstorm </w:t>
-      </w:r>
-      <w:r>
-        <w:rPr>
-          <w:rFonts w:eastAsia="Nimbus Mono L" w:cs="Liberation Mono"/>
-          <w:color w:val="00000A"/>
-          <w:sz w:val="20"/>
-          <w:szCs w:val="20"/>
-          <w:highlight w:val="white"/>
-          <w:lang w:val="en-US" w:eastAsia="zh-CN" w:bidi="hi-IN"/>
-        </w:rPr>
-        <w:t>and interview, damn it;</w:t>
+        <w:t>Rainstorm and interview, damn it;</w:t>
       </w:r>
     </w:p>
     <w:p>
@@ -1624,14 +1590,7 @@
           <w:ilvl w:val="0"/>
           <w:numId w:val="27"/>
         </w:numPr>
-        <w:rPr>
-          <w:rFonts w:ascii="Liberation Mono" w:hAnsi="Liberation Mono" w:eastAsia="Nimbus Mono L" w:cs="Liberation Mono"/>
-          <w:color w:val="00000A"/>
-          <w:sz w:val="20"/>
-          <w:szCs w:val="20"/>
-          <w:highlight w:val="white"/>
-          <w:lang w:val="en-US" w:eastAsia="zh-CN" w:bidi="hi-IN"/>
-        </w:rPr>
+        <w:rPr/>
       </w:pPr>
       <w:r>
         <w:rPr>
@@ -1643,6 +1602,133 @@
           <w:lang w:val="en-US" w:eastAsia="zh-CN" w:bidi="hi-IN"/>
         </w:rPr>
         <w:t>Finished check all checkbox and relevant scripts.</w:t>
+      </w:r>
+    </w:p>
+    <w:p>
+      <w:pPr>
+        <w:pStyle w:val="PreformattedText"/>
+        <w:rPr>
+          <w:rFonts w:eastAsia="Nimbus Mono L" w:cs="Liberation Mono"/>
+          <w:color w:val="00000A"/>
+          <w:sz w:val="20"/>
+          <w:szCs w:val="20"/>
+          <w:highlight w:val="white"/>
+          <w:lang w:val="en-US" w:eastAsia="zh-CN" w:bidi="hi-IN"/>
+        </w:rPr>
+      </w:pPr>
+      <w:r>
+        <w:rPr/>
+      </w:r>
+    </w:p>
+    <w:p>
+      <w:pPr>
+        <w:pStyle w:val="PreformattedText"/>
+        <w:rPr>
+          <w:rFonts w:eastAsia="Nimbus Mono L" w:cs="Liberation Mono"/>
+          <w:color w:val="00000A"/>
+          <w:sz w:val="20"/>
+          <w:szCs w:val="20"/>
+          <w:highlight w:val="white"/>
+          <w:lang w:val="en-US" w:eastAsia="zh-CN" w:bidi="hi-IN"/>
+        </w:rPr>
+      </w:pPr>
+      <w:r>
+        <w:rPr/>
+      </w:r>
+    </w:p>
+    <w:p>
+      <w:pPr>
+        <w:pStyle w:val="PreformattedText"/>
+        <w:rPr>
+          <w:rFonts w:eastAsia="Nimbus Mono L" w:cs="Liberation Mono"/>
+          <w:color w:val="00000A"/>
+          <w:sz w:val="20"/>
+          <w:szCs w:val="20"/>
+          <w:highlight w:val="white"/>
+          <w:lang w:val="en-US" w:eastAsia="zh-CN" w:bidi="hi-IN"/>
+        </w:rPr>
+      </w:pPr>
+      <w:r>
+        <w:rPr/>
+      </w:r>
+    </w:p>
+    <w:p>
+      <w:pPr>
+        <w:pStyle w:val="PreformattedText"/>
+        <w:numPr>
+          <w:ilvl w:val="0"/>
+          <w:numId w:val="28"/>
+        </w:numPr>
+        <w:rPr/>
+      </w:pPr>
+      <w:r>
+        <w:rPr>
+          <w:rFonts w:eastAsia="Nimbus Mono L" w:cs="Liberation Mono"/>
+          <w:color w:val="00000A"/>
+          <w:sz w:val="20"/>
+          <w:szCs w:val="20"/>
+          <w:highlight w:val="white"/>
+          <w:lang w:val="en-US" w:eastAsia="zh-CN" w:bidi="hi-IN"/>
+        </w:rPr>
+        <w:t>[2016-07-22]</w:t>
+      </w:r>
+    </w:p>
+    <w:p>
+      <w:pPr>
+        <w:pStyle w:val="PreformattedText"/>
+        <w:rPr>
+          <w:rFonts w:eastAsia="Nimbus Mono L" w:cs="Liberation Mono"/>
+          <w:color w:val="00000A"/>
+          <w:sz w:val="20"/>
+          <w:szCs w:val="20"/>
+          <w:highlight w:val="white"/>
+          <w:lang w:val="en-US" w:eastAsia="zh-CN" w:bidi="hi-IN"/>
+        </w:rPr>
+      </w:pPr>
+      <w:r>
+        <w:rPr/>
+      </w:r>
+    </w:p>
+    <w:p>
+      <w:pPr>
+        <w:pStyle w:val="PreformattedText"/>
+        <w:numPr>
+          <w:ilvl w:val="0"/>
+          <w:numId w:val="29"/>
+        </w:numPr>
+        <w:rPr/>
+      </w:pPr>
+      <w:r>
+        <w:rPr>
+          <w:rFonts w:eastAsia="Nimbus Mono L" w:cs="Liberation Mono"/>
+          <w:color w:val="00000A"/>
+          <w:sz w:val="20"/>
+          <w:szCs w:val="20"/>
+          <w:highlight w:val="white"/>
+          <w:lang w:val="en-US" w:eastAsia="zh-CN" w:bidi="hi-IN"/>
+        </w:rPr>
+        <w:t>Add task and setting page and associating controller.</w:t>
+      </w:r>
+    </w:p>
+    <w:p>
+      <w:pPr>
+        <w:pStyle w:val="PreformattedText"/>
+        <w:numPr>
+          <w:ilvl w:val="0"/>
+          <w:numId w:val="29"/>
+        </w:numPr>
+        <w:rPr/>
+      </w:pPr>
+      <w:r>
+        <w:rPr>
+          <w:rFonts w:eastAsia="Nimbus Mono L" w:cs="Liberation Mono"/>
+          <w:color w:val="00000A"/>
+          <w:sz w:val="20"/>
+          <w:szCs w:val="20"/>
+          <w:highlight w:val="white"/>
+          <w:lang w:val="en-US" w:eastAsia="zh-CN" w:bidi="hi-IN"/>
+        </w:rPr>
+        <w:t>Next week, will finish the template and ajax request &amp; response.</w:t>
       </w:r>
     </w:p>
     <w:sectPr>
@@ -4270,6 +4356,7 @@
       </w:pPr>
       <w:rPr>
         <w:rFonts w:ascii="Symbol" w:hAnsi="Symbol" w:cs="Symbol" w:hint="default"/>
+        <w:sz w:val="20"/>
         <w:rFonts w:cs="OpenSymbol"/>
       </w:rPr>
     </w:lvl>
@@ -4780,7 +4867,6 @@
         </w:tabs>
         <w:ind w:left="720" w:hanging="360"/>
       </w:pPr>
-      <w:rPr/>
     </w:lvl>
     <w:lvl w:ilvl="1">
       <w:start w:val="1"/>
@@ -4793,7 +4879,6 @@
         </w:tabs>
         <w:ind w:left="1080" w:hanging="360"/>
       </w:pPr>
-      <w:rPr/>
     </w:lvl>
     <w:lvl w:ilvl="2">
       <w:start w:val="1"/>
@@ -4806,7 +4891,6 @@
         </w:tabs>
         <w:ind w:left="1440" w:hanging="360"/>
       </w:pPr>
-      <w:rPr/>
     </w:lvl>
     <w:lvl w:ilvl="3">
       <w:start w:val="1"/>
@@ -4819,7 +4903,6 @@
         </w:tabs>
         <w:ind w:left="1800" w:hanging="360"/>
       </w:pPr>
-      <w:rPr/>
     </w:lvl>
     <w:lvl w:ilvl="4">
       <w:start w:val="1"/>
@@ -4832,7 +4915,6 @@
         </w:tabs>
         <w:ind w:left="2160" w:hanging="360"/>
       </w:pPr>
-      <w:rPr/>
     </w:lvl>
     <w:lvl w:ilvl="5">
       <w:start w:val="1"/>
@@ -4845,7 +4927,6 @@
         </w:tabs>
         <w:ind w:left="2520" w:hanging="360"/>
       </w:pPr>
-      <w:rPr/>
     </w:lvl>
     <w:lvl w:ilvl="6">
       <w:start w:val="1"/>
@@ -4858,7 +4939,6 @@
         </w:tabs>
         <w:ind w:left="2880" w:hanging="360"/>
       </w:pPr>
-      <w:rPr/>
     </w:lvl>
     <w:lvl w:ilvl="7">
       <w:start w:val="1"/>
@@ -4871,7 +4951,6 @@
         </w:tabs>
         <w:ind w:left="3240" w:hanging="360"/>
       </w:pPr>
-      <w:rPr/>
     </w:lvl>
     <w:lvl w:ilvl="8">
       <w:start w:val="1"/>
@@ -4884,7 +4963,6 @@
         </w:tabs>
         <w:ind w:left="3600" w:hanging="360"/>
       </w:pPr>
-      <w:rPr/>
     </w:lvl>
   </w:abstractNum>
   <w:abstractNum w:abstractNumId="26">
@@ -4898,142 +4976,399 @@
           <w:tab w:val="num" w:pos="720"/>
         </w:tabs>
         <w:ind w:left="720" w:hanging="360"/>
+      </w:pPr>
+      <w:rPr>
+        <w:rFonts w:ascii="Symbol" w:hAnsi="Symbol" w:cs="Symbol" w:hint="default"/>
+        <w:sz w:val="20"/>
+        <w:rFonts w:cs="OpenSymbol"/>
+      </w:rPr>
+    </w:lvl>
+    <w:lvl w:ilvl="1">
+      <w:start w:val="1"/>
+      <w:numFmt w:val="bullet"/>
+      <w:lvlText w:val="◦"/>
+      <w:lvlJc w:val="left"/>
+      <w:pPr>
+        <w:tabs>
+          <w:tab w:val="num" w:pos="1080"/>
+        </w:tabs>
+        <w:ind w:left="1080" w:hanging="360"/>
+      </w:pPr>
+      <w:rPr>
+        <w:rFonts w:ascii="OpenSymbol" w:hAnsi="OpenSymbol" w:cs="OpenSymbol" w:hint="default"/>
+        <w:rFonts w:cs="OpenSymbol"/>
+      </w:rPr>
+    </w:lvl>
+    <w:lvl w:ilvl="2">
+      <w:start w:val="1"/>
+      <w:numFmt w:val="bullet"/>
+      <w:lvlText w:val="▪"/>
+      <w:lvlJc w:val="left"/>
+      <w:pPr>
+        <w:tabs>
+          <w:tab w:val="num" w:pos="1440"/>
+        </w:tabs>
+        <w:ind w:left="1440" w:hanging="360"/>
+      </w:pPr>
+      <w:rPr>
+        <w:rFonts w:ascii="OpenSymbol" w:hAnsi="OpenSymbol" w:cs="OpenSymbol" w:hint="default"/>
+        <w:rFonts w:cs="OpenSymbol"/>
+      </w:rPr>
+    </w:lvl>
+    <w:lvl w:ilvl="3">
+      <w:start w:val="1"/>
+      <w:numFmt w:val="bullet"/>
+      <w:lvlText w:val=""/>
+      <w:lvlJc w:val="left"/>
+      <w:pPr>
+        <w:tabs>
+          <w:tab w:val="num" w:pos="1800"/>
+        </w:tabs>
+        <w:ind w:left="1800" w:hanging="360"/>
       </w:pPr>
       <w:rPr>
         <w:rFonts w:ascii="Symbol" w:hAnsi="Symbol" w:cs="Symbol" w:hint="default"/>
         <w:rFonts w:cs="OpenSymbol"/>
       </w:rPr>
     </w:lvl>
-    <w:lvl w:ilvl="1">
+    <w:lvl w:ilvl="4">
       <w:start w:val="1"/>
       <w:numFmt w:val="bullet"/>
       <w:lvlText w:val="◦"/>
       <w:lvlJc w:val="left"/>
       <w:pPr>
         <w:tabs>
-          <w:tab w:val="num" w:pos="1080"/>
-        </w:tabs>
-        <w:ind w:left="1080" w:hanging="360"/>
+          <w:tab w:val="num" w:pos="2160"/>
+        </w:tabs>
+        <w:ind w:left="2160" w:hanging="360"/>
       </w:pPr>
       <w:rPr>
         <w:rFonts w:ascii="OpenSymbol" w:hAnsi="OpenSymbol" w:cs="OpenSymbol" w:hint="default"/>
         <w:rFonts w:cs="OpenSymbol"/>
       </w:rPr>
     </w:lvl>
-    <w:lvl w:ilvl="2">
+    <w:lvl w:ilvl="5">
       <w:start w:val="1"/>
       <w:numFmt w:val="bullet"/>
       <w:lvlText w:val="▪"/>
       <w:lvlJc w:val="left"/>
       <w:pPr>
         <w:tabs>
-          <w:tab w:val="num" w:pos="1440"/>
-        </w:tabs>
-        <w:ind w:left="1440" w:hanging="360"/>
+          <w:tab w:val="num" w:pos="2520"/>
+        </w:tabs>
+        <w:ind w:left="2520" w:hanging="360"/>
       </w:pPr>
       <w:rPr>
         <w:rFonts w:ascii="OpenSymbol" w:hAnsi="OpenSymbol" w:cs="OpenSymbol" w:hint="default"/>
         <w:rFonts w:cs="OpenSymbol"/>
       </w:rPr>
     </w:lvl>
-    <w:lvl w:ilvl="3">
+    <w:lvl w:ilvl="6">
       <w:start w:val="1"/>
       <w:numFmt w:val="bullet"/>
       <w:lvlText w:val=""/>
       <w:lvlJc w:val="left"/>
       <w:pPr>
         <w:tabs>
-          <w:tab w:val="num" w:pos="1800"/>
-        </w:tabs>
-        <w:ind w:left="1800" w:hanging="360"/>
+          <w:tab w:val="num" w:pos="2880"/>
+        </w:tabs>
+        <w:ind w:left="2880" w:hanging="360"/>
       </w:pPr>
       <w:rPr>
         <w:rFonts w:ascii="Symbol" w:hAnsi="Symbol" w:cs="Symbol" w:hint="default"/>
         <w:rFonts w:cs="OpenSymbol"/>
       </w:rPr>
     </w:lvl>
-    <w:lvl w:ilvl="4">
+    <w:lvl w:ilvl="7">
       <w:start w:val="1"/>
       <w:numFmt w:val="bullet"/>
       <w:lvlText w:val="◦"/>
       <w:lvlJc w:val="left"/>
       <w:pPr>
         <w:tabs>
-          <w:tab w:val="num" w:pos="2160"/>
-        </w:tabs>
-        <w:ind w:left="2160" w:hanging="360"/>
+          <w:tab w:val="num" w:pos="3240"/>
+        </w:tabs>
+        <w:ind w:left="3240" w:hanging="360"/>
       </w:pPr>
       <w:rPr>
         <w:rFonts w:ascii="OpenSymbol" w:hAnsi="OpenSymbol" w:cs="OpenSymbol" w:hint="default"/>
         <w:rFonts w:cs="OpenSymbol"/>
       </w:rPr>
     </w:lvl>
-    <w:lvl w:ilvl="5">
+    <w:lvl w:ilvl="8">
       <w:start w:val="1"/>
       <w:numFmt w:val="bullet"/>
       <w:lvlText w:val="▪"/>
       <w:lvlJc w:val="left"/>
       <w:pPr>
         <w:tabs>
-          <w:tab w:val="num" w:pos="2520"/>
-        </w:tabs>
-        <w:ind w:left="2520" w:hanging="360"/>
+          <w:tab w:val="num" w:pos="3600"/>
+        </w:tabs>
+        <w:ind w:left="3600" w:hanging="360"/>
       </w:pPr>
       <w:rPr>
         <w:rFonts w:ascii="OpenSymbol" w:hAnsi="OpenSymbol" w:cs="OpenSymbol" w:hint="default"/>
         <w:rFonts w:cs="OpenSymbol"/>
       </w:rPr>
     </w:lvl>
+  </w:abstractNum>
+  <w:abstractNum w:abstractNumId="27">
+    <w:lvl w:ilvl="0">
+      <w:start w:val="1"/>
+      <w:numFmt w:val="decimal"/>
+      <w:lvlText w:val="%1."/>
+      <w:lvlJc w:val="left"/>
+      <w:pPr>
+        <w:tabs>
+          <w:tab w:val="num" w:pos="720"/>
+        </w:tabs>
+        <w:ind w:left="720" w:hanging="360"/>
+      </w:pPr>
+    </w:lvl>
+    <w:lvl w:ilvl="1">
+      <w:start w:val="1"/>
+      <w:numFmt w:val="decimal"/>
+      <w:lvlText w:val="%2."/>
+      <w:lvlJc w:val="left"/>
+      <w:pPr>
+        <w:tabs>
+          <w:tab w:val="num" w:pos="1080"/>
+        </w:tabs>
+        <w:ind w:left="1080" w:hanging="360"/>
+      </w:pPr>
+    </w:lvl>
+    <w:lvl w:ilvl="2">
+      <w:start w:val="1"/>
+      <w:numFmt w:val="decimal"/>
+      <w:lvlText w:val="%3."/>
+      <w:lvlJc w:val="left"/>
+      <w:pPr>
+        <w:tabs>
+          <w:tab w:val="num" w:pos="1440"/>
+        </w:tabs>
+        <w:ind w:left="1440" w:hanging="360"/>
+      </w:pPr>
+    </w:lvl>
+    <w:lvl w:ilvl="3">
+      <w:start w:val="1"/>
+      <w:numFmt w:val="decimal"/>
+      <w:lvlText w:val="%4."/>
+      <w:lvlJc w:val="left"/>
+      <w:pPr>
+        <w:tabs>
+          <w:tab w:val="num" w:pos="1800"/>
+        </w:tabs>
+        <w:ind w:left="1800" w:hanging="360"/>
+      </w:pPr>
+    </w:lvl>
+    <w:lvl w:ilvl="4">
+      <w:start w:val="1"/>
+      <w:numFmt w:val="decimal"/>
+      <w:lvlText w:val="%5."/>
+      <w:lvlJc w:val="left"/>
+      <w:pPr>
+        <w:tabs>
+          <w:tab w:val="num" w:pos="2160"/>
+        </w:tabs>
+        <w:ind w:left="2160" w:hanging="360"/>
+      </w:pPr>
+    </w:lvl>
+    <w:lvl w:ilvl="5">
+      <w:start w:val="1"/>
+      <w:numFmt w:val="decimal"/>
+      <w:lvlText w:val="%6."/>
+      <w:lvlJc w:val="left"/>
+      <w:pPr>
+        <w:tabs>
+          <w:tab w:val="num" w:pos="2520"/>
+        </w:tabs>
+        <w:ind w:left="2520" w:hanging="360"/>
+      </w:pPr>
+    </w:lvl>
     <w:lvl w:ilvl="6">
+      <w:start w:val="1"/>
+      <w:numFmt w:val="decimal"/>
+      <w:lvlText w:val="%7."/>
+      <w:lvlJc w:val="left"/>
+      <w:pPr>
+        <w:tabs>
+          <w:tab w:val="num" w:pos="2880"/>
+        </w:tabs>
+        <w:ind w:left="2880" w:hanging="360"/>
+      </w:pPr>
+    </w:lvl>
+    <w:lvl w:ilvl="7">
+      <w:start w:val="1"/>
+      <w:numFmt w:val="decimal"/>
+      <w:lvlText w:val="%8."/>
+      <w:lvlJc w:val="left"/>
+      <w:pPr>
+        <w:tabs>
+          <w:tab w:val="num" w:pos="3240"/>
+        </w:tabs>
+        <w:ind w:left="3240" w:hanging="360"/>
+      </w:pPr>
+    </w:lvl>
+    <w:lvl w:ilvl="8">
+      <w:start w:val="1"/>
+      <w:numFmt w:val="decimal"/>
+      <w:lvlText w:val="%9."/>
+      <w:lvlJc w:val="left"/>
+      <w:pPr>
+        <w:tabs>
+          <w:tab w:val="num" w:pos="3600"/>
+        </w:tabs>
+        <w:ind w:left="3600" w:hanging="360"/>
+      </w:pPr>
+    </w:lvl>
+  </w:abstractNum>
+  <w:abstractNum w:abstractNumId="28">
+    <w:lvl w:ilvl="0">
       <w:start w:val="1"/>
       <w:numFmt w:val="bullet"/>
       <w:lvlText w:val=""/>
       <w:lvlJc w:val="left"/>
       <w:pPr>
         <w:tabs>
-          <w:tab w:val="num" w:pos="2880"/>
-        </w:tabs>
-        <w:ind w:left="2880" w:hanging="360"/>
+          <w:tab w:val="num" w:pos="720"/>
+        </w:tabs>
+        <w:ind w:left="720" w:hanging="360"/>
       </w:pPr>
       <w:rPr>
         <w:rFonts w:ascii="Symbol" w:hAnsi="Symbol" w:cs="Symbol" w:hint="default"/>
         <w:rFonts w:cs="OpenSymbol"/>
       </w:rPr>
     </w:lvl>
-    <w:lvl w:ilvl="7">
+    <w:lvl w:ilvl="1">
       <w:start w:val="1"/>
       <w:numFmt w:val="bullet"/>
       <w:lvlText w:val="◦"/>
       <w:lvlJc w:val="left"/>
       <w:pPr>
         <w:tabs>
-          <w:tab w:val="num" w:pos="3240"/>
-        </w:tabs>
-        <w:ind w:left="3240" w:hanging="360"/>
+          <w:tab w:val="num" w:pos="1080"/>
+        </w:tabs>
+        <w:ind w:left="1080" w:hanging="360"/>
       </w:pPr>
       <w:rPr>
         <w:rFonts w:ascii="OpenSymbol" w:hAnsi="OpenSymbol" w:cs="OpenSymbol" w:hint="default"/>
         <w:rFonts w:cs="OpenSymbol"/>
       </w:rPr>
     </w:lvl>
-    <w:lvl w:ilvl="8">
+    <w:lvl w:ilvl="2">
       <w:start w:val="1"/>
       <w:numFmt w:val="bullet"/>
       <w:lvlText w:val="▪"/>
       <w:lvlJc w:val="left"/>
       <w:pPr>
         <w:tabs>
-          <w:tab w:val="num" w:pos="3600"/>
-        </w:tabs>
-        <w:ind w:left="3600" w:hanging="360"/>
+          <w:tab w:val="num" w:pos="1440"/>
+        </w:tabs>
+        <w:ind w:left="1440" w:hanging="360"/>
       </w:pPr>
       <w:rPr>
         <w:rFonts w:ascii="OpenSymbol" w:hAnsi="OpenSymbol" w:cs="OpenSymbol" w:hint="default"/>
         <w:rFonts w:cs="OpenSymbol"/>
       </w:rPr>
     </w:lvl>
+    <w:lvl w:ilvl="3">
+      <w:start w:val="1"/>
+      <w:numFmt w:val="bullet"/>
+      <w:lvlText w:val=""/>
+      <w:lvlJc w:val="left"/>
+      <w:pPr>
+        <w:tabs>
+          <w:tab w:val="num" w:pos="1800"/>
+        </w:tabs>
+        <w:ind w:left="1800" w:hanging="360"/>
+      </w:pPr>
+      <w:rPr>
+        <w:rFonts w:ascii="Symbol" w:hAnsi="Symbol" w:cs="Symbol" w:hint="default"/>
+        <w:rFonts w:cs="OpenSymbol"/>
+      </w:rPr>
+    </w:lvl>
+    <w:lvl w:ilvl="4">
+      <w:start w:val="1"/>
+      <w:numFmt w:val="bullet"/>
+      <w:lvlText w:val="◦"/>
+      <w:lvlJc w:val="left"/>
+      <w:pPr>
+        <w:tabs>
+          <w:tab w:val="num" w:pos="2160"/>
+        </w:tabs>
+        <w:ind w:left="2160" w:hanging="360"/>
+      </w:pPr>
+      <w:rPr>
+        <w:rFonts w:ascii="OpenSymbol" w:hAnsi="OpenSymbol" w:cs="OpenSymbol" w:hint="default"/>
+        <w:rFonts w:cs="OpenSymbol"/>
+      </w:rPr>
+    </w:lvl>
+    <w:lvl w:ilvl="5">
+      <w:start w:val="1"/>
+      <w:numFmt w:val="bullet"/>
+      <w:lvlText w:val="▪"/>
+      <w:lvlJc w:val="left"/>
+      <w:pPr>
+        <w:tabs>
+          <w:tab w:val="num" w:pos="2520"/>
+        </w:tabs>
+        <w:ind w:left="2520" w:hanging="360"/>
+      </w:pPr>
+      <w:rPr>
+        <w:rFonts w:ascii="OpenSymbol" w:hAnsi="OpenSymbol" w:cs="OpenSymbol" w:hint="default"/>
+        <w:rFonts w:cs="OpenSymbol"/>
+      </w:rPr>
+    </w:lvl>
+    <w:lvl w:ilvl="6">
+      <w:start w:val="1"/>
+      <w:numFmt w:val="bullet"/>
+      <w:lvlText w:val=""/>
+      <w:lvlJc w:val="left"/>
+      <w:pPr>
+        <w:tabs>
+          <w:tab w:val="num" w:pos="2880"/>
+        </w:tabs>
+        <w:ind w:left="2880" w:hanging="360"/>
+      </w:pPr>
+      <w:rPr>
+        <w:rFonts w:ascii="Symbol" w:hAnsi="Symbol" w:cs="Symbol" w:hint="default"/>
+        <w:rFonts w:cs="OpenSymbol"/>
+      </w:rPr>
+    </w:lvl>
+    <w:lvl w:ilvl="7">
+      <w:start w:val="1"/>
+      <w:numFmt w:val="bullet"/>
+      <w:lvlText w:val="◦"/>
+      <w:lvlJc w:val="left"/>
+      <w:pPr>
+        <w:tabs>
+          <w:tab w:val="num" w:pos="3240"/>
+        </w:tabs>
+        <w:ind w:left="3240" w:hanging="360"/>
+      </w:pPr>
+      <w:rPr>
+        <w:rFonts w:ascii="OpenSymbol" w:hAnsi="OpenSymbol" w:cs="OpenSymbol" w:hint="default"/>
+        <w:rFonts w:cs="OpenSymbol"/>
+      </w:rPr>
+    </w:lvl>
+    <w:lvl w:ilvl="8">
+      <w:start w:val="1"/>
+      <w:numFmt w:val="bullet"/>
+      <w:lvlText w:val="▪"/>
+      <w:lvlJc w:val="left"/>
+      <w:pPr>
+        <w:tabs>
+          <w:tab w:val="num" w:pos="3600"/>
+        </w:tabs>
+        <w:ind w:left="3600" w:hanging="360"/>
+      </w:pPr>
+      <w:rPr>
+        <w:rFonts w:ascii="OpenSymbol" w:hAnsi="OpenSymbol" w:cs="OpenSymbol" w:hint="default"/>
+        <w:rFonts w:cs="OpenSymbol"/>
+      </w:rPr>
+    </w:lvl>
   </w:abstractNum>
-  <w:abstractNum w:abstractNumId="27">
+  <w:abstractNum w:abstractNumId="29">
     <w:lvl w:ilvl="0">
       <w:start w:val="1"/>
       <w:numFmt w:val="decimal"/>
@@ -5152,7 +5487,7 @@
       <w:rPr/>
     </w:lvl>
   </w:abstractNum>
-  <w:abstractNum w:abstractNumId="28">
+  <w:abstractNum w:abstractNumId="30">
     <w:lvl w:ilvl="0">
       <w:start w:val="1"/>
       <w:numFmt w:val="none"/>
@@ -5355,6 +5690,12 @@
   <w:num w:numId="28">
     <w:abstractNumId w:val="28"/>
   </w:num>
+  <w:num w:numId="29">
+    <w:abstractNumId w:val="29"/>
+  </w:num>
+  <w:num w:numId="30">
+    <w:abstractNumId w:val="30"/>
+  </w:num>
 </w:numbering>
 </file>
 
@@ -13032,6 +13373,890 @@
       <w:rFonts w:cs="OpenSymbol"/>
     </w:rPr>
   </w:style>
+  <w:style w:type="character" w:styleId="ListLabel1090">
+    <w:name w:val="ListLabel 1090"/>
+    <w:qFormat/>
+    <w:rPr>
+      <w:rFonts w:cs="OpenSymbol"/>
+    </w:rPr>
+  </w:style>
+  <w:style w:type="character" w:styleId="ListLabel1091">
+    <w:name w:val="ListLabel 1091"/>
+    <w:qFormat/>
+    <w:rPr>
+      <w:rFonts w:cs="OpenSymbol"/>
+    </w:rPr>
+  </w:style>
+  <w:style w:type="character" w:styleId="ListLabel1092">
+    <w:name w:val="ListLabel 1092"/>
+    <w:qFormat/>
+    <w:rPr>
+      <w:rFonts w:cs="OpenSymbol"/>
+    </w:rPr>
+  </w:style>
+  <w:style w:type="character" w:styleId="ListLabel1093">
+    <w:name w:val="ListLabel 1093"/>
+    <w:qFormat/>
+    <w:rPr>
+      <w:rFonts w:cs="OpenSymbol"/>
+    </w:rPr>
+  </w:style>
+  <w:style w:type="character" w:styleId="ListLabel1094">
+    <w:name w:val="ListLabel 1094"/>
+    <w:qFormat/>
+    <w:rPr>
+      <w:rFonts w:cs="OpenSymbol"/>
+    </w:rPr>
+  </w:style>
+  <w:style w:type="character" w:styleId="ListLabel1095">
+    <w:name w:val="ListLabel 1095"/>
+    <w:qFormat/>
+    <w:rPr>
+      <w:rFonts w:cs="OpenSymbol"/>
+    </w:rPr>
+  </w:style>
+  <w:style w:type="character" w:styleId="ListLabel1096">
+    <w:name w:val="ListLabel 1096"/>
+    <w:qFormat/>
+    <w:rPr>
+      <w:rFonts w:cs="OpenSymbol"/>
+    </w:rPr>
+  </w:style>
+  <w:style w:type="character" w:styleId="ListLabel1097">
+    <w:name w:val="ListLabel 1097"/>
+    <w:qFormat/>
+    <w:rPr>
+      <w:rFonts w:cs="OpenSymbol"/>
+    </w:rPr>
+  </w:style>
+  <w:style w:type="character" w:styleId="ListLabel1098">
+    <w:name w:val="ListLabel 1098"/>
+    <w:qFormat/>
+    <w:rPr>
+      <w:rFonts w:cs="OpenSymbol"/>
+    </w:rPr>
+  </w:style>
+  <w:style w:type="character" w:styleId="ListLabel1099">
+    <w:name w:val="ListLabel 1099"/>
+    <w:qFormat/>
+    <w:rPr>
+      <w:rFonts w:cs="OpenSymbol"/>
+    </w:rPr>
+  </w:style>
+  <w:style w:type="character" w:styleId="ListLabel1100">
+    <w:name w:val="ListLabel 1100"/>
+    <w:qFormat/>
+    <w:rPr>
+      <w:rFonts w:cs="OpenSymbol"/>
+    </w:rPr>
+  </w:style>
+  <w:style w:type="character" w:styleId="ListLabel1101">
+    <w:name w:val="ListLabel 1101"/>
+    <w:qFormat/>
+    <w:rPr>
+      <w:rFonts w:cs="OpenSymbol"/>
+    </w:rPr>
+  </w:style>
+  <w:style w:type="character" w:styleId="ListLabel1102">
+    <w:name w:val="ListLabel 1102"/>
+    <w:qFormat/>
+    <w:rPr>
+      <w:rFonts w:cs="OpenSymbol"/>
+    </w:rPr>
+  </w:style>
+  <w:style w:type="character" w:styleId="ListLabel1103">
+    <w:name w:val="ListLabel 1103"/>
+    <w:qFormat/>
+    <w:rPr>
+      <w:rFonts w:cs="OpenSymbol"/>
+    </w:rPr>
+  </w:style>
+  <w:style w:type="character" w:styleId="ListLabel1104">
+    <w:name w:val="ListLabel 1104"/>
+    <w:qFormat/>
+    <w:rPr>
+      <w:rFonts w:cs="OpenSymbol"/>
+    </w:rPr>
+  </w:style>
+  <w:style w:type="character" w:styleId="ListLabel1105">
+    <w:name w:val="ListLabel 1105"/>
+    <w:qFormat/>
+    <w:rPr>
+      <w:rFonts w:cs="OpenSymbol"/>
+    </w:rPr>
+  </w:style>
+  <w:style w:type="character" w:styleId="ListLabel1106">
+    <w:name w:val="ListLabel 1106"/>
+    <w:qFormat/>
+    <w:rPr>
+      <w:rFonts w:cs="OpenSymbol"/>
+    </w:rPr>
+  </w:style>
+  <w:style w:type="character" w:styleId="ListLabel1107">
+    <w:name w:val="ListLabel 1107"/>
+    <w:qFormat/>
+    <w:rPr>
+      <w:rFonts w:cs="OpenSymbol"/>
+    </w:rPr>
+  </w:style>
+  <w:style w:type="character" w:styleId="ListLabel1108">
+    <w:name w:val="ListLabel 1108"/>
+    <w:qFormat/>
+    <w:rPr>
+      <w:rFonts w:cs="OpenSymbol"/>
+    </w:rPr>
+  </w:style>
+  <w:style w:type="character" w:styleId="ListLabel1109">
+    <w:name w:val="ListLabel 1109"/>
+    <w:qFormat/>
+    <w:rPr>
+      <w:rFonts w:cs="OpenSymbol"/>
+    </w:rPr>
+  </w:style>
+  <w:style w:type="character" w:styleId="ListLabel1110">
+    <w:name w:val="ListLabel 1110"/>
+    <w:qFormat/>
+    <w:rPr>
+      <w:rFonts w:cs="OpenSymbol"/>
+    </w:rPr>
+  </w:style>
+  <w:style w:type="character" w:styleId="ListLabel1111">
+    <w:name w:val="ListLabel 1111"/>
+    <w:qFormat/>
+    <w:rPr>
+      <w:rFonts w:cs="OpenSymbol"/>
+    </w:rPr>
+  </w:style>
+  <w:style w:type="character" w:styleId="ListLabel1112">
+    <w:name w:val="ListLabel 1112"/>
+    <w:qFormat/>
+    <w:rPr>
+      <w:rFonts w:cs="OpenSymbol"/>
+    </w:rPr>
+  </w:style>
+  <w:style w:type="character" w:styleId="ListLabel1113">
+    <w:name w:val="ListLabel 1113"/>
+    <w:qFormat/>
+    <w:rPr>
+      <w:rFonts w:cs="OpenSymbol"/>
+    </w:rPr>
+  </w:style>
+  <w:style w:type="character" w:styleId="ListLabel1114">
+    <w:name w:val="ListLabel 1114"/>
+    <w:qFormat/>
+    <w:rPr>
+      <w:rFonts w:cs="OpenSymbol"/>
+    </w:rPr>
+  </w:style>
+  <w:style w:type="character" w:styleId="ListLabel1115">
+    <w:name w:val="ListLabel 1115"/>
+    <w:qFormat/>
+    <w:rPr>
+      <w:rFonts w:cs="OpenSymbol"/>
+    </w:rPr>
+  </w:style>
+  <w:style w:type="character" w:styleId="ListLabel1116">
+    <w:name w:val="ListLabel 1116"/>
+    <w:qFormat/>
+    <w:rPr>
+      <w:rFonts w:cs="OpenSymbol"/>
+    </w:rPr>
+  </w:style>
+  <w:style w:type="character" w:styleId="ListLabel1117">
+    <w:name w:val="ListLabel 1117"/>
+    <w:qFormat/>
+    <w:rPr>
+      <w:rFonts w:cs="OpenSymbol"/>
+    </w:rPr>
+  </w:style>
+  <w:style w:type="character" w:styleId="ListLabel1118">
+    <w:name w:val="ListLabel 1118"/>
+    <w:qFormat/>
+    <w:rPr>
+      <w:rFonts w:cs="OpenSymbol"/>
+    </w:rPr>
+  </w:style>
+  <w:style w:type="character" w:styleId="ListLabel1119">
+    <w:name w:val="ListLabel 1119"/>
+    <w:qFormat/>
+    <w:rPr>
+      <w:rFonts w:cs="OpenSymbol"/>
+    </w:rPr>
+  </w:style>
+  <w:style w:type="character" w:styleId="ListLabel1120">
+    <w:name w:val="ListLabel 1120"/>
+    <w:qFormat/>
+    <w:rPr>
+      <w:rFonts w:cs="OpenSymbol"/>
+    </w:rPr>
+  </w:style>
+  <w:style w:type="character" w:styleId="ListLabel1121">
+    <w:name w:val="ListLabel 1121"/>
+    <w:qFormat/>
+    <w:rPr>
+      <w:rFonts w:cs="OpenSymbol"/>
+    </w:rPr>
+  </w:style>
+  <w:style w:type="character" w:styleId="ListLabel1122">
+    <w:name w:val="ListLabel 1122"/>
+    <w:qFormat/>
+    <w:rPr>
+      <w:rFonts w:cs="OpenSymbol"/>
+    </w:rPr>
+  </w:style>
+  <w:style w:type="character" w:styleId="ListLabel1123">
+    <w:name w:val="ListLabel 1123"/>
+    <w:qFormat/>
+    <w:rPr>
+      <w:rFonts w:cs="OpenSymbol"/>
+    </w:rPr>
+  </w:style>
+  <w:style w:type="character" w:styleId="ListLabel1124">
+    <w:name w:val="ListLabel 1124"/>
+    <w:qFormat/>
+    <w:rPr>
+      <w:rFonts w:cs="OpenSymbol"/>
+    </w:rPr>
+  </w:style>
+  <w:style w:type="character" w:styleId="ListLabel1125">
+    <w:name w:val="ListLabel 1125"/>
+    <w:qFormat/>
+    <w:rPr>
+      <w:rFonts w:cs="OpenSymbol"/>
+    </w:rPr>
+  </w:style>
+  <w:style w:type="character" w:styleId="ListLabel1126">
+    <w:name w:val="ListLabel 1126"/>
+    <w:qFormat/>
+    <w:rPr>
+      <w:rFonts w:cs="OpenSymbol"/>
+    </w:rPr>
+  </w:style>
+  <w:style w:type="character" w:styleId="ListLabel1127">
+    <w:name w:val="ListLabel 1127"/>
+    <w:qFormat/>
+    <w:rPr>
+      <w:rFonts w:cs="OpenSymbol"/>
+    </w:rPr>
+  </w:style>
+  <w:style w:type="character" w:styleId="ListLabel1128">
+    <w:name w:val="ListLabel 1128"/>
+    <w:qFormat/>
+    <w:rPr>
+      <w:rFonts w:cs="OpenSymbol"/>
+    </w:rPr>
+  </w:style>
+  <w:style w:type="character" w:styleId="ListLabel1129">
+    <w:name w:val="ListLabel 1129"/>
+    <w:qFormat/>
+    <w:rPr>
+      <w:rFonts w:cs="OpenSymbol"/>
+    </w:rPr>
+  </w:style>
+  <w:style w:type="character" w:styleId="ListLabel1130">
+    <w:name w:val="ListLabel 1130"/>
+    <w:qFormat/>
+    <w:rPr>
+      <w:rFonts w:cs="OpenSymbol"/>
+    </w:rPr>
+  </w:style>
+  <w:style w:type="character" w:styleId="ListLabel1131">
+    <w:name w:val="ListLabel 1131"/>
+    <w:qFormat/>
+    <w:rPr>
+      <w:rFonts w:cs="OpenSymbol"/>
+    </w:rPr>
+  </w:style>
+  <w:style w:type="character" w:styleId="ListLabel1132">
+    <w:name w:val="ListLabel 1132"/>
+    <w:qFormat/>
+    <w:rPr>
+      <w:rFonts w:cs="OpenSymbol"/>
+    </w:rPr>
+  </w:style>
+  <w:style w:type="character" w:styleId="ListLabel1133">
+    <w:name w:val="ListLabel 1133"/>
+    <w:qFormat/>
+    <w:rPr>
+      <w:rFonts w:cs="OpenSymbol"/>
+    </w:rPr>
+  </w:style>
+  <w:style w:type="character" w:styleId="ListLabel1134">
+    <w:name w:val="ListLabel 1134"/>
+    <w:qFormat/>
+    <w:rPr>
+      <w:rFonts w:cs="OpenSymbol"/>
+    </w:rPr>
+  </w:style>
+  <w:style w:type="character" w:styleId="ListLabel1135">
+    <w:name w:val="ListLabel 1135"/>
+    <w:qFormat/>
+    <w:rPr>
+      <w:rFonts w:cs="OpenSymbol"/>
+    </w:rPr>
+  </w:style>
+  <w:style w:type="character" w:styleId="ListLabel1136">
+    <w:name w:val="ListLabel 1136"/>
+    <w:qFormat/>
+    <w:rPr>
+      <w:rFonts w:cs="OpenSymbol"/>
+    </w:rPr>
+  </w:style>
+  <w:style w:type="character" w:styleId="ListLabel1137">
+    <w:name w:val="ListLabel 1137"/>
+    <w:qFormat/>
+    <w:rPr>
+      <w:rFonts w:cs="OpenSymbol"/>
+    </w:rPr>
+  </w:style>
+  <w:style w:type="character" w:styleId="ListLabel1138">
+    <w:name w:val="ListLabel 1138"/>
+    <w:qFormat/>
+    <w:rPr>
+      <w:rFonts w:cs="OpenSymbol"/>
+    </w:rPr>
+  </w:style>
+  <w:style w:type="character" w:styleId="ListLabel1139">
+    <w:name w:val="ListLabel 1139"/>
+    <w:qFormat/>
+    <w:rPr>
+      <w:rFonts w:cs="OpenSymbol"/>
+    </w:rPr>
+  </w:style>
+  <w:style w:type="character" w:styleId="ListLabel1140">
+    <w:name w:val="ListLabel 1140"/>
+    <w:qFormat/>
+    <w:rPr>
+      <w:rFonts w:cs="OpenSymbol"/>
+    </w:rPr>
+  </w:style>
+  <w:style w:type="character" w:styleId="ListLabel1141">
+    <w:name w:val="ListLabel 1141"/>
+    <w:qFormat/>
+    <w:rPr>
+      <w:rFonts w:cs="OpenSymbol"/>
+    </w:rPr>
+  </w:style>
+  <w:style w:type="character" w:styleId="ListLabel1142">
+    <w:name w:val="ListLabel 1142"/>
+    <w:qFormat/>
+    <w:rPr>
+      <w:rFonts w:cs="OpenSymbol"/>
+    </w:rPr>
+  </w:style>
+  <w:style w:type="character" w:styleId="ListLabel1143">
+    <w:name w:val="ListLabel 1143"/>
+    <w:qFormat/>
+    <w:rPr>
+      <w:rFonts w:cs="OpenSymbol"/>
+    </w:rPr>
+  </w:style>
+  <w:style w:type="character" w:styleId="ListLabel1144">
+    <w:name w:val="ListLabel 1144"/>
+    <w:qFormat/>
+    <w:rPr>
+      <w:rFonts w:cs="OpenSymbol"/>
+    </w:rPr>
+  </w:style>
+  <w:style w:type="character" w:styleId="ListLabel1145">
+    <w:name w:val="ListLabel 1145"/>
+    <w:qFormat/>
+    <w:rPr>
+      <w:rFonts w:cs="OpenSymbol"/>
+    </w:rPr>
+  </w:style>
+  <w:style w:type="character" w:styleId="ListLabel1146">
+    <w:name w:val="ListLabel 1146"/>
+    <w:qFormat/>
+    <w:rPr>
+      <w:rFonts w:cs="OpenSymbol"/>
+    </w:rPr>
+  </w:style>
+  <w:style w:type="character" w:styleId="ListLabel1147">
+    <w:name w:val="ListLabel 1147"/>
+    <w:qFormat/>
+    <w:rPr>
+      <w:rFonts w:cs="OpenSymbol"/>
+    </w:rPr>
+  </w:style>
+  <w:style w:type="character" w:styleId="ListLabel1148">
+    <w:name w:val="ListLabel 1148"/>
+    <w:qFormat/>
+    <w:rPr>
+      <w:rFonts w:cs="OpenSymbol"/>
+    </w:rPr>
+  </w:style>
+  <w:style w:type="character" w:styleId="ListLabel1149">
+    <w:name w:val="ListLabel 1149"/>
+    <w:qFormat/>
+    <w:rPr>
+      <w:rFonts w:cs="OpenSymbol"/>
+    </w:rPr>
+  </w:style>
+  <w:style w:type="character" w:styleId="ListLabel1150">
+    <w:name w:val="ListLabel 1150"/>
+    <w:qFormat/>
+    <w:rPr>
+      <w:rFonts w:cs="OpenSymbol"/>
+    </w:rPr>
+  </w:style>
+  <w:style w:type="character" w:styleId="ListLabel1151">
+    <w:name w:val="ListLabel 1151"/>
+    <w:qFormat/>
+    <w:rPr>
+      <w:rFonts w:cs="OpenSymbol"/>
+    </w:rPr>
+  </w:style>
+  <w:style w:type="character" w:styleId="ListLabel1152">
+    <w:name w:val="ListLabel 1152"/>
+    <w:qFormat/>
+    <w:rPr>
+      <w:rFonts w:cs="OpenSymbol"/>
+    </w:rPr>
+  </w:style>
+  <w:style w:type="character" w:styleId="ListLabel1153">
+    <w:name w:val="ListLabel 1153"/>
+    <w:qFormat/>
+    <w:rPr>
+      <w:rFonts w:cs="OpenSymbol"/>
+    </w:rPr>
+  </w:style>
+  <w:style w:type="character" w:styleId="ListLabel1154">
+    <w:name w:val="ListLabel 1154"/>
+    <w:qFormat/>
+    <w:rPr>
+      <w:rFonts w:cs="OpenSymbol"/>
+    </w:rPr>
+  </w:style>
+  <w:style w:type="character" w:styleId="ListLabel1155">
+    <w:name w:val="ListLabel 1155"/>
+    <w:qFormat/>
+    <w:rPr>
+      <w:rFonts w:cs="OpenSymbol"/>
+    </w:rPr>
+  </w:style>
+  <w:style w:type="character" w:styleId="ListLabel1156">
+    <w:name w:val="ListLabel 1156"/>
+    <w:qFormat/>
+    <w:rPr>
+      <w:rFonts w:cs="OpenSymbol"/>
+    </w:rPr>
+  </w:style>
+  <w:style w:type="character" w:styleId="ListLabel1157">
+    <w:name w:val="ListLabel 1157"/>
+    <w:qFormat/>
+    <w:rPr>
+      <w:rFonts w:cs="OpenSymbol"/>
+    </w:rPr>
+  </w:style>
+  <w:style w:type="character" w:styleId="ListLabel1158">
+    <w:name w:val="ListLabel 1158"/>
+    <w:qFormat/>
+    <w:rPr>
+      <w:rFonts w:cs="OpenSymbol"/>
+    </w:rPr>
+  </w:style>
+  <w:style w:type="character" w:styleId="ListLabel1159">
+    <w:name w:val="ListLabel 1159"/>
+    <w:qFormat/>
+    <w:rPr>
+      <w:rFonts w:cs="OpenSymbol"/>
+    </w:rPr>
+  </w:style>
+  <w:style w:type="character" w:styleId="ListLabel1160">
+    <w:name w:val="ListLabel 1160"/>
+    <w:qFormat/>
+    <w:rPr>
+      <w:rFonts w:cs="OpenSymbol"/>
+    </w:rPr>
+  </w:style>
+  <w:style w:type="character" w:styleId="ListLabel1161">
+    <w:name w:val="ListLabel 1161"/>
+    <w:qFormat/>
+    <w:rPr>
+      <w:rFonts w:cs="OpenSymbol"/>
+    </w:rPr>
+  </w:style>
+  <w:style w:type="character" w:styleId="ListLabel1162">
+    <w:name w:val="ListLabel 1162"/>
+    <w:qFormat/>
+    <w:rPr>
+      <w:rFonts w:cs="Symbol"/>
+    </w:rPr>
+  </w:style>
+  <w:style w:type="character" w:styleId="ListLabel1163">
+    <w:name w:val="ListLabel 1163"/>
+    <w:qFormat/>
+    <w:rPr>
+      <w:rFonts w:cs="OpenSymbol"/>
+    </w:rPr>
+  </w:style>
+  <w:style w:type="character" w:styleId="ListLabel1164">
+    <w:name w:val="ListLabel 1164"/>
+    <w:qFormat/>
+    <w:rPr>
+      <w:rFonts w:cs="OpenSymbol"/>
+    </w:rPr>
+  </w:style>
+  <w:style w:type="character" w:styleId="ListLabel1165">
+    <w:name w:val="ListLabel 1165"/>
+    <w:qFormat/>
+    <w:rPr>
+      <w:rFonts w:cs="OpenSymbol"/>
+    </w:rPr>
+  </w:style>
+  <w:style w:type="character" w:styleId="ListLabel1166">
+    <w:name w:val="ListLabel 1166"/>
+    <w:qFormat/>
+    <w:rPr>
+      <w:rFonts w:cs="OpenSymbol"/>
+    </w:rPr>
+  </w:style>
+  <w:style w:type="character" w:styleId="ListLabel1167">
+    <w:name w:val="ListLabel 1167"/>
+    <w:qFormat/>
+    <w:rPr>
+      <w:rFonts w:cs="OpenSymbol"/>
+    </w:rPr>
+  </w:style>
+  <w:style w:type="character" w:styleId="ListLabel1168">
+    <w:name w:val="ListLabel 1168"/>
+    <w:qFormat/>
+    <w:rPr>
+      <w:rFonts w:cs="OpenSymbol"/>
+    </w:rPr>
+  </w:style>
+  <w:style w:type="character" w:styleId="ListLabel1169">
+    <w:name w:val="ListLabel 1169"/>
+    <w:qFormat/>
+    <w:rPr>
+      <w:rFonts w:cs="OpenSymbol"/>
+    </w:rPr>
+  </w:style>
+  <w:style w:type="character" w:styleId="ListLabel1170">
+    <w:name w:val="ListLabel 1170"/>
+    <w:qFormat/>
+    <w:rPr>
+      <w:rFonts w:cs="OpenSymbol"/>
+    </w:rPr>
+  </w:style>
+  <w:style w:type="character" w:styleId="ListLabel1171">
+    <w:name w:val="ListLabel 1171"/>
+    <w:qFormat/>
+    <w:rPr>
+      <w:rFonts w:cs="OpenSymbol"/>
+    </w:rPr>
+  </w:style>
+  <w:style w:type="character" w:styleId="ListLabel1172">
+    <w:name w:val="ListLabel 1172"/>
+    <w:qFormat/>
+    <w:rPr>
+      <w:rFonts w:cs="OpenSymbol"/>
+    </w:rPr>
+  </w:style>
+  <w:style w:type="character" w:styleId="ListLabel1173">
+    <w:name w:val="ListLabel 1173"/>
+    <w:qFormat/>
+    <w:rPr>
+      <w:rFonts w:cs="OpenSymbol"/>
+    </w:rPr>
+  </w:style>
+  <w:style w:type="character" w:styleId="ListLabel1174">
+    <w:name w:val="ListLabel 1174"/>
+    <w:qFormat/>
+    <w:rPr>
+      <w:rFonts w:cs="OpenSymbol"/>
+    </w:rPr>
+  </w:style>
+  <w:style w:type="character" w:styleId="ListLabel1175">
+    <w:name w:val="ListLabel 1175"/>
+    <w:qFormat/>
+    <w:rPr>
+      <w:rFonts w:cs="OpenSymbol"/>
+    </w:rPr>
+  </w:style>
+  <w:style w:type="character" w:styleId="ListLabel1176">
+    <w:name w:val="ListLabel 1176"/>
+    <w:qFormat/>
+    <w:rPr>
+      <w:rFonts w:cs="OpenSymbol"/>
+    </w:rPr>
+  </w:style>
+  <w:style w:type="character" w:styleId="ListLabel1177">
+    <w:name w:val="ListLabel 1177"/>
+    <w:qFormat/>
+    <w:rPr>
+      <w:rFonts w:cs="OpenSymbol"/>
+    </w:rPr>
+  </w:style>
+  <w:style w:type="character" w:styleId="ListLabel1178">
+    <w:name w:val="ListLabel 1178"/>
+    <w:qFormat/>
+    <w:rPr>
+      <w:rFonts w:cs="OpenSymbol"/>
+    </w:rPr>
+  </w:style>
+  <w:style w:type="character" w:styleId="ListLabel1179">
+    <w:name w:val="ListLabel 1179"/>
+    <w:qFormat/>
+    <w:rPr>
+      <w:rFonts w:cs="OpenSymbol"/>
+    </w:rPr>
+  </w:style>
+  <w:style w:type="character" w:styleId="ListLabel1180">
+    <w:name w:val="ListLabel 1180"/>
+    <w:qFormat/>
+    <w:rPr>
+      <w:rFonts w:cs="OpenSymbol"/>
+    </w:rPr>
+  </w:style>
+  <w:style w:type="character" w:styleId="ListLabel1181">
+    <w:name w:val="ListLabel 1181"/>
+    <w:qFormat/>
+    <w:rPr>
+      <w:rFonts w:cs="OpenSymbol"/>
+    </w:rPr>
+  </w:style>
+  <w:style w:type="character" w:styleId="ListLabel1182">
+    <w:name w:val="ListLabel 1182"/>
+    <w:qFormat/>
+    <w:rPr>
+      <w:rFonts w:cs="OpenSymbol"/>
+    </w:rPr>
+  </w:style>
+  <w:style w:type="character" w:styleId="ListLabel1183">
+    <w:name w:val="ListLabel 1183"/>
+    <w:qFormat/>
+    <w:rPr>
+      <w:rFonts w:cs="OpenSymbol"/>
+    </w:rPr>
+  </w:style>
+  <w:style w:type="character" w:styleId="ListLabel1184">
+    <w:name w:val="ListLabel 1184"/>
+    <w:qFormat/>
+    <w:rPr>
+      <w:rFonts w:cs="OpenSymbol"/>
+    </w:rPr>
+  </w:style>
+  <w:style w:type="character" w:styleId="ListLabel1185">
+    <w:name w:val="ListLabel 1185"/>
+    <w:qFormat/>
+    <w:rPr>
+      <w:rFonts w:cs="OpenSymbol"/>
+    </w:rPr>
+  </w:style>
+  <w:style w:type="character" w:styleId="ListLabel1186">
+    <w:name w:val="ListLabel 1186"/>
+    <w:qFormat/>
+    <w:rPr>
+      <w:rFonts w:cs="OpenSymbol"/>
+    </w:rPr>
+  </w:style>
+  <w:style w:type="character" w:styleId="ListLabel1187">
+    <w:name w:val="ListLabel 1187"/>
+    <w:qFormat/>
+    <w:rPr>
+      <w:rFonts w:cs="OpenSymbol"/>
+    </w:rPr>
+  </w:style>
+  <w:style w:type="character" w:styleId="ListLabel1188">
+    <w:name w:val="ListLabel 1188"/>
+    <w:qFormat/>
+    <w:rPr>
+      <w:rFonts w:cs="OpenSymbol"/>
+    </w:rPr>
+  </w:style>
+  <w:style w:type="character" w:styleId="ListLabel1189">
+    <w:name w:val="ListLabel 1189"/>
+    <w:qFormat/>
+    <w:rPr>
+      <w:rFonts w:ascii="Liberation Mono" w:hAnsi="Liberation Mono" w:cs="OpenSymbol"/>
+      <w:sz w:val="20"/>
+    </w:rPr>
+  </w:style>
+  <w:style w:type="character" w:styleId="ListLabel1190">
+    <w:name w:val="ListLabel 1190"/>
+    <w:qFormat/>
+    <w:rPr>
+      <w:rFonts w:cs="OpenSymbol"/>
+    </w:rPr>
+  </w:style>
+  <w:style w:type="character" w:styleId="ListLabel1191">
+    <w:name w:val="ListLabel 1191"/>
+    <w:qFormat/>
+    <w:rPr>
+      <w:rFonts w:cs="OpenSymbol"/>
+    </w:rPr>
+  </w:style>
+  <w:style w:type="character" w:styleId="ListLabel1192">
+    <w:name w:val="ListLabel 1192"/>
+    <w:qFormat/>
+    <w:rPr>
+      <w:rFonts w:cs="OpenSymbol"/>
+    </w:rPr>
+  </w:style>
+  <w:style w:type="character" w:styleId="ListLabel1193">
+    <w:name w:val="ListLabel 1193"/>
+    <w:qFormat/>
+    <w:rPr>
+      <w:rFonts w:cs="OpenSymbol"/>
+    </w:rPr>
+  </w:style>
+  <w:style w:type="character" w:styleId="ListLabel1194">
+    <w:name w:val="ListLabel 1194"/>
+    <w:qFormat/>
+    <w:rPr>
+      <w:rFonts w:cs="OpenSymbol"/>
+    </w:rPr>
+  </w:style>
+  <w:style w:type="character" w:styleId="ListLabel1195">
+    <w:name w:val="ListLabel 1195"/>
+    <w:qFormat/>
+    <w:rPr>
+      <w:rFonts w:cs="OpenSymbol"/>
+    </w:rPr>
+  </w:style>
+  <w:style w:type="character" w:styleId="ListLabel1196">
+    <w:name w:val="ListLabel 1196"/>
+    <w:qFormat/>
+    <w:rPr>
+      <w:rFonts w:cs="OpenSymbol"/>
+    </w:rPr>
+  </w:style>
+  <w:style w:type="character" w:styleId="ListLabel1197">
+    <w:name w:val="ListLabel 1197"/>
+    <w:qFormat/>
+    <w:rPr>
+      <w:rFonts w:cs="OpenSymbol"/>
+    </w:rPr>
+  </w:style>
+  <w:style w:type="character" w:styleId="ListLabel1198">
+    <w:name w:val="ListLabel 1198"/>
+    <w:qFormat/>
+    <w:rPr>
+      <w:rFonts w:cs="OpenSymbol"/>
+    </w:rPr>
+  </w:style>
+  <w:style w:type="character" w:styleId="ListLabel1199">
+    <w:name w:val="ListLabel 1199"/>
+    <w:qFormat/>
+    <w:rPr>
+      <w:rFonts w:cs="OpenSymbol"/>
+    </w:rPr>
+  </w:style>
+  <w:style w:type="character" w:styleId="ListLabel1200">
+    <w:name w:val="ListLabel 1200"/>
+    <w:qFormat/>
+    <w:rPr>
+      <w:rFonts w:cs="OpenSymbol"/>
+    </w:rPr>
+  </w:style>
+  <w:style w:type="character" w:styleId="ListLabel1201">
+    <w:name w:val="ListLabel 1201"/>
+    <w:qFormat/>
+    <w:rPr>
+      <w:rFonts w:cs="OpenSymbol"/>
+    </w:rPr>
+  </w:style>
+  <w:style w:type="character" w:styleId="ListLabel1202">
+    <w:name w:val="ListLabel 1202"/>
+    <w:qFormat/>
+    <w:rPr>
+      <w:rFonts w:cs="OpenSymbol"/>
+    </w:rPr>
+  </w:style>
+  <w:style w:type="character" w:styleId="ListLabel1203">
+    <w:name w:val="ListLabel 1203"/>
+    <w:qFormat/>
+    <w:rPr>
+      <w:rFonts w:cs="OpenSymbol"/>
+    </w:rPr>
+  </w:style>
+  <w:style w:type="character" w:styleId="ListLabel1204">
+    <w:name w:val="ListLabel 1204"/>
+    <w:qFormat/>
+    <w:rPr>
+      <w:rFonts w:cs="OpenSymbol"/>
+    </w:rPr>
+  </w:style>
+  <w:style w:type="character" w:styleId="ListLabel1205">
+    <w:name w:val="ListLabel 1205"/>
+    <w:qFormat/>
+    <w:rPr>
+      <w:rFonts w:cs="OpenSymbol"/>
+    </w:rPr>
+  </w:style>
+  <w:style w:type="character" w:styleId="ListLabel1206">
+    <w:name w:val="ListLabel 1206"/>
+    <w:qFormat/>
+    <w:rPr>
+      <w:rFonts w:cs="OpenSymbol"/>
+    </w:rPr>
+  </w:style>
+  <w:style w:type="character" w:styleId="ListLabel1207">
+    <w:name w:val="ListLabel 1207"/>
+    <w:qFormat/>
+    <w:rPr>
+      <w:rFonts w:ascii="Liberation Mono" w:hAnsi="Liberation Mono" w:cs="OpenSymbol"/>
+      <w:sz w:val="20"/>
+    </w:rPr>
+  </w:style>
+  <w:style w:type="character" w:styleId="ListLabel1208">
+    <w:name w:val="ListLabel 1208"/>
+    <w:qFormat/>
+    <w:rPr>
+      <w:rFonts w:cs="OpenSymbol"/>
+    </w:rPr>
+  </w:style>
+  <w:style w:type="character" w:styleId="ListLabel1209">
+    <w:name w:val="ListLabel 1209"/>
+    <w:qFormat/>
+    <w:rPr>
+      <w:rFonts w:cs="OpenSymbol"/>
+    </w:rPr>
+  </w:style>
+  <w:style w:type="character" w:styleId="ListLabel1210">
+    <w:name w:val="ListLabel 1210"/>
+    <w:qFormat/>
+    <w:rPr>
+      <w:rFonts w:cs="OpenSymbol"/>
+    </w:rPr>
+  </w:style>
+  <w:style w:type="character" w:styleId="ListLabel1211">
+    <w:name w:val="ListLabel 1211"/>
+    <w:qFormat/>
+    <w:rPr>
+      <w:rFonts w:cs="OpenSymbol"/>
+    </w:rPr>
+  </w:style>
+  <w:style w:type="character" w:styleId="ListLabel1212">
+    <w:name w:val="ListLabel 1212"/>
+    <w:qFormat/>
+    <w:rPr>
+      <w:rFonts w:cs="OpenSymbol"/>
+    </w:rPr>
+  </w:style>
+  <w:style w:type="character" w:styleId="ListLabel1213">
+    <w:name w:val="ListLabel 1213"/>
+    <w:qFormat/>
+    <w:rPr>
+      <w:rFonts w:cs="OpenSymbol"/>
+    </w:rPr>
+  </w:style>
+  <w:style w:type="character" w:styleId="ListLabel1214">
+    <w:name w:val="ListLabel 1214"/>
+    <w:qFormat/>
+    <w:rPr>
+      <w:rFonts w:cs="OpenSymbol"/>
+    </w:rPr>
+  </w:style>
+  <w:style w:type="character" w:styleId="ListLabel1215">
+    <w:name w:val="ListLabel 1215"/>
+    <w:qFormat/>
+    <w:rPr>
+      <w:rFonts w:cs="OpenSymbol"/>
+    </w:rPr>
+  </w:style>
   <w:style w:type="paragraph" w:styleId="Heading">
     <w:name w:val="Heading"/>
     <w:basedOn w:val="Normal"/>

</xml_diff>

<commit_message>
finished cookie transmission from login to index.
</commit_message>
<xml_diff>
--- a/doc/Diary.docx
+++ b/doc/Diary.docx
@@ -38,7 +38,7 @@
       <w:tblPr>
         <w:tblW w:w="9638" w:type="dxa"/>
         <w:jc w:val="left"/>
-        <w:tblInd w:w="12" w:type="dxa"/>
+        <w:tblInd w:w="8" w:type="dxa"/>
         <w:tblBorders>
           <w:top w:val="single" w:sz="2" w:space="0" w:color="000001"/>
           <w:left w:val="single" w:sz="2" w:space="0" w:color="000001"/>
@@ -1617,7 +1617,14 @@
         </w:rPr>
       </w:pPr>
       <w:r>
-        <w:rPr/>
+        <w:rPr>
+          <w:rFonts w:eastAsia="Nimbus Mono L" w:cs="Liberation Mono"/>
+          <w:color w:val="00000A"/>
+          <w:sz w:val="20"/>
+          <w:szCs w:val="20"/>
+          <w:highlight w:val="white"/>
+          <w:lang w:val="en-US" w:eastAsia="zh-CN" w:bidi="hi-IN"/>
+        </w:rPr>
       </w:r>
     </w:p>
     <w:p>
@@ -1633,7 +1640,14 @@
         </w:rPr>
       </w:pPr>
       <w:r>
-        <w:rPr/>
+        <w:rPr>
+          <w:rFonts w:eastAsia="Nimbus Mono L" w:cs="Liberation Mono"/>
+          <w:color w:val="00000A"/>
+          <w:sz w:val="20"/>
+          <w:szCs w:val="20"/>
+          <w:highlight w:val="white"/>
+          <w:lang w:val="en-US" w:eastAsia="zh-CN" w:bidi="hi-IN"/>
+        </w:rPr>
       </w:r>
     </w:p>
     <w:p>
@@ -1649,7 +1663,14 @@
         </w:rPr>
       </w:pPr>
       <w:r>
-        <w:rPr/>
+        <w:rPr>
+          <w:rFonts w:eastAsia="Nimbus Mono L" w:cs="Liberation Mono"/>
+          <w:color w:val="00000A"/>
+          <w:sz w:val="20"/>
+          <w:szCs w:val="20"/>
+          <w:highlight w:val="white"/>
+          <w:lang w:val="en-US" w:eastAsia="zh-CN" w:bidi="hi-IN"/>
+        </w:rPr>
       </w:r>
     </w:p>
     <w:p>
@@ -1686,7 +1707,14 @@
         </w:rPr>
       </w:pPr>
       <w:r>
-        <w:rPr/>
+        <w:rPr>
+          <w:rFonts w:eastAsia="Nimbus Mono L" w:cs="Liberation Mono"/>
+          <w:color w:val="00000A"/>
+          <w:sz w:val="20"/>
+          <w:szCs w:val="20"/>
+          <w:highlight w:val="white"/>
+          <w:lang w:val="en-US" w:eastAsia="zh-CN" w:bidi="hi-IN"/>
+        </w:rPr>
       </w:r>
     </w:p>
     <w:p>
@@ -1729,6 +1757,179 @@
           <w:lang w:val="en-US" w:eastAsia="zh-CN" w:bidi="hi-IN"/>
         </w:rPr>
         <w:t>Next week, will finish the template and ajax request &amp; response.</w:t>
+      </w:r>
+    </w:p>
+    <w:p>
+      <w:pPr>
+        <w:pStyle w:val="PreformattedText"/>
+        <w:rPr>
+          <w:rFonts w:eastAsia="Nimbus Mono L" w:cs="Liberation Mono"/>
+          <w:color w:val="00000A"/>
+          <w:sz w:val="20"/>
+          <w:szCs w:val="20"/>
+          <w:highlight w:val="white"/>
+          <w:lang w:val="en-US" w:eastAsia="zh-CN" w:bidi="hi-IN"/>
+        </w:rPr>
+      </w:pPr>
+      <w:r>
+        <w:rPr>
+          <w:rFonts w:eastAsia="Nimbus Mono L" w:cs="Liberation Mono"/>
+          <w:color w:val="00000A"/>
+          <w:sz w:val="20"/>
+          <w:szCs w:val="20"/>
+          <w:highlight w:val="white"/>
+          <w:lang w:val="en-US" w:eastAsia="zh-CN" w:bidi="hi-IN"/>
+        </w:rPr>
+      </w:r>
+    </w:p>
+    <w:p>
+      <w:pPr>
+        <w:pStyle w:val="PreformattedText"/>
+        <w:rPr>
+          <w:rFonts w:eastAsia="Nimbus Mono L" w:cs="Liberation Mono"/>
+          <w:color w:val="00000A"/>
+          <w:sz w:val="20"/>
+          <w:szCs w:val="20"/>
+          <w:highlight w:val="white"/>
+          <w:lang w:val="en-US" w:eastAsia="zh-CN" w:bidi="hi-IN"/>
+        </w:rPr>
+      </w:pPr>
+      <w:r>
+        <w:rPr>
+          <w:rFonts w:eastAsia="Nimbus Mono L" w:cs="Liberation Mono"/>
+          <w:color w:val="00000A"/>
+          <w:sz w:val="20"/>
+          <w:szCs w:val="20"/>
+          <w:highlight w:val="white"/>
+          <w:lang w:val="en-US" w:eastAsia="zh-CN" w:bidi="hi-IN"/>
+        </w:rPr>
+      </w:r>
+    </w:p>
+    <w:p>
+      <w:pPr>
+        <w:pStyle w:val="PreformattedText"/>
+        <w:rPr>
+          <w:rFonts w:eastAsia="Nimbus Mono L" w:cs="Liberation Mono"/>
+          <w:color w:val="00000A"/>
+          <w:sz w:val="20"/>
+          <w:szCs w:val="20"/>
+          <w:highlight w:val="white"/>
+          <w:lang w:val="en-US" w:eastAsia="zh-CN" w:bidi="hi-IN"/>
+        </w:rPr>
+      </w:pPr>
+      <w:r>
+        <w:rPr>
+          <w:rFonts w:eastAsia="Nimbus Mono L" w:cs="Liberation Mono"/>
+          <w:color w:val="00000A"/>
+          <w:sz w:val="20"/>
+          <w:szCs w:val="20"/>
+          <w:highlight w:val="white"/>
+          <w:lang w:val="en-US" w:eastAsia="zh-CN" w:bidi="hi-IN"/>
+        </w:rPr>
+      </w:r>
+    </w:p>
+    <w:p>
+      <w:pPr>
+        <w:pStyle w:val="PreformattedText"/>
+        <w:numPr>
+          <w:ilvl w:val="0"/>
+          <w:numId w:val="30"/>
+        </w:numPr>
+        <w:rPr/>
+      </w:pPr>
+      <w:r>
+        <w:rPr>
+          <w:rFonts w:eastAsia="Nimbus Mono L" w:cs="Liberation Mono"/>
+          <w:color w:val="00000A"/>
+          <w:sz w:val="20"/>
+          <w:szCs w:val="20"/>
+          <w:highlight w:val="white"/>
+          <w:lang w:val="en-US" w:eastAsia="zh-CN" w:bidi="hi-IN"/>
+        </w:rPr>
+        <w:t>[2016-07-25]</w:t>
+      </w:r>
+    </w:p>
+    <w:p>
+      <w:pPr>
+        <w:pStyle w:val="PreformattedText"/>
+        <w:rPr>
+          <w:rFonts w:eastAsia="Nimbus Mono L" w:cs="Liberation Mono"/>
+          <w:color w:val="00000A"/>
+          <w:sz w:val="20"/>
+          <w:szCs w:val="20"/>
+          <w:highlight w:val="white"/>
+          <w:lang w:val="en-US" w:eastAsia="zh-CN" w:bidi="hi-IN"/>
+        </w:rPr>
+      </w:pPr>
+      <w:r>
+        <w:rPr>
+          <w:rFonts w:eastAsia="Nimbus Mono L" w:cs="Liberation Mono"/>
+          <w:color w:val="00000A"/>
+          <w:sz w:val="20"/>
+          <w:szCs w:val="20"/>
+          <w:highlight w:val="white"/>
+          <w:lang w:val="en-US" w:eastAsia="zh-CN" w:bidi="hi-IN"/>
+        </w:rPr>
+      </w:r>
+    </w:p>
+    <w:p>
+      <w:pPr>
+        <w:pStyle w:val="PreformattedText"/>
+        <w:numPr>
+          <w:ilvl w:val="0"/>
+          <w:numId w:val="31"/>
+        </w:numPr>
+        <w:rPr>
+          <w:highlight w:val="yellow"/>
+        </w:rPr>
+      </w:pPr>
+      <w:r>
+        <w:rPr>
+          <w:rFonts w:eastAsia="Nimbus Mono L" w:cs="Liberation Mono"/>
+          <w:color w:val="00000A"/>
+          <w:sz w:val="20"/>
+          <w:szCs w:val="20"/>
+          <w:highlight w:val="yellow"/>
+          <w:lang w:val="en-US" w:eastAsia="zh-CN" w:bidi="hi-IN"/>
+        </w:rPr>
+        <w:t>Never use the development edition when deploying. T_T…</w:t>
+      </w:r>
+    </w:p>
+    <w:p>
+      <w:pPr>
+        <w:pStyle w:val="PreformattedText"/>
+        <w:numPr>
+          <w:ilvl w:val="0"/>
+          <w:numId w:val="31"/>
+        </w:numPr>
+        <w:rPr>
+          <w:rFonts w:eastAsia="Nimbus Mono L" w:cs="Liberation Mono"/>
+          <w:color w:val="00000A"/>
+          <w:sz w:val="20"/>
+          <w:szCs w:val="20"/>
+          <w:highlight w:val="white"/>
+          <w:lang w:val="en-US" w:eastAsia="zh-CN" w:bidi="hi-IN"/>
+        </w:rPr>
+      </w:pPr>
+      <w:r>
+        <w:rPr>
+          <w:rFonts w:eastAsia="Nimbus Mono L" w:cs="Liberation Mono"/>
+          <w:color w:val="00000A"/>
+          <w:sz w:val="20"/>
+          <w:szCs w:val="20"/>
+          <w:highlight w:val="white"/>
+          <w:lang w:val="en-US" w:eastAsia="zh-CN" w:bidi="hi-IN"/>
+        </w:rPr>
+        <w:t>Finished cookie transmission between login and index.</w:t>
+      </w:r>
+    </w:p>
+    <w:p>
+      <w:pPr>
+        <w:pStyle w:val="PreformattedText"/>
+        <w:rPr/>
+      </w:pPr>
+      <w:r>
+        <w:rPr/>
       </w:r>
     </w:p>
     <w:sectPr>
@@ -5380,7 +5581,6 @@
         </w:tabs>
         <w:ind w:left="720" w:hanging="360"/>
       </w:pPr>
-      <w:rPr/>
     </w:lvl>
     <w:lvl w:ilvl="1">
       <w:start w:val="1"/>
@@ -5393,7 +5593,6 @@
         </w:tabs>
         <w:ind w:left="1080" w:hanging="360"/>
       </w:pPr>
-      <w:rPr/>
     </w:lvl>
     <w:lvl w:ilvl="2">
       <w:start w:val="1"/>
@@ -5406,7 +5605,6 @@
         </w:tabs>
         <w:ind w:left="1440" w:hanging="360"/>
       </w:pPr>
-      <w:rPr/>
     </w:lvl>
     <w:lvl w:ilvl="3">
       <w:start w:val="1"/>
@@ -5419,7 +5617,6 @@
         </w:tabs>
         <w:ind w:left="1800" w:hanging="360"/>
       </w:pPr>
-      <w:rPr/>
     </w:lvl>
     <w:lvl w:ilvl="4">
       <w:start w:val="1"/>
@@ -5432,7 +5629,6 @@
         </w:tabs>
         <w:ind w:left="2160" w:hanging="360"/>
       </w:pPr>
-      <w:rPr/>
     </w:lvl>
     <w:lvl w:ilvl="5">
       <w:start w:val="1"/>
@@ -5445,7 +5641,6 @@
         </w:tabs>
         <w:ind w:left="2520" w:hanging="360"/>
       </w:pPr>
-      <w:rPr/>
     </w:lvl>
     <w:lvl w:ilvl="6">
       <w:start w:val="1"/>
@@ -5458,7 +5653,6 @@
         </w:tabs>
         <w:ind w:left="2880" w:hanging="360"/>
       </w:pPr>
-      <w:rPr/>
     </w:lvl>
     <w:lvl w:ilvl="7">
       <w:start w:val="1"/>
@@ -5471,7 +5665,6 @@
         </w:tabs>
         <w:ind w:left="3240" w:hanging="360"/>
       </w:pPr>
-      <w:rPr/>
     </w:lvl>
     <w:lvl w:ilvl="8">
       <w:start w:val="1"/>
@@ -5484,10 +5677,265 @@
         </w:tabs>
         <w:ind w:left="3600" w:hanging="360"/>
       </w:pPr>
-      <w:rPr/>
     </w:lvl>
   </w:abstractNum>
   <w:abstractNum w:abstractNumId="30">
+    <w:lvl w:ilvl="0">
+      <w:start w:val="1"/>
+      <w:numFmt w:val="bullet"/>
+      <w:lvlText w:val=""/>
+      <w:lvlJc w:val="left"/>
+      <w:pPr>
+        <w:tabs>
+          <w:tab w:val="num" w:pos="720"/>
+        </w:tabs>
+        <w:ind w:left="720" w:hanging="360"/>
+      </w:pPr>
+      <w:rPr>
+        <w:rFonts w:ascii="Symbol" w:hAnsi="Symbol" w:cs="Symbol" w:hint="default"/>
+        <w:rFonts w:cs="Symbol"/>
+      </w:rPr>
+    </w:lvl>
+    <w:lvl w:ilvl="1">
+      <w:start w:val="1"/>
+      <w:numFmt w:val="bullet"/>
+      <w:lvlText w:val=""/>
+      <w:lvlJc w:val="left"/>
+      <w:pPr>
+        <w:tabs>
+          <w:tab w:val="num" w:pos="1080"/>
+        </w:tabs>
+        <w:ind w:left="1080" w:hanging="360"/>
+      </w:pPr>
+      <w:rPr>
+        <w:rFonts w:ascii="Symbol" w:hAnsi="Symbol" w:cs="Symbol" w:hint="default"/>
+        <w:rFonts w:cs="Symbol"/>
+      </w:rPr>
+    </w:lvl>
+    <w:lvl w:ilvl="2">
+      <w:start w:val="1"/>
+      <w:numFmt w:val="bullet"/>
+      <w:lvlText w:val=""/>
+      <w:lvlJc w:val="left"/>
+      <w:pPr>
+        <w:tabs>
+          <w:tab w:val="num" w:pos="1440"/>
+        </w:tabs>
+        <w:ind w:left="1440" w:hanging="360"/>
+      </w:pPr>
+      <w:rPr>
+        <w:rFonts w:ascii="Symbol" w:hAnsi="Symbol" w:cs="Symbol" w:hint="default"/>
+        <w:rFonts w:cs="Symbol"/>
+      </w:rPr>
+    </w:lvl>
+    <w:lvl w:ilvl="3">
+      <w:start w:val="1"/>
+      <w:numFmt w:val="bullet"/>
+      <w:lvlText w:val=""/>
+      <w:lvlJc w:val="left"/>
+      <w:pPr>
+        <w:tabs>
+          <w:tab w:val="num" w:pos="1800"/>
+        </w:tabs>
+        <w:ind w:left="1800" w:hanging="360"/>
+      </w:pPr>
+      <w:rPr>
+        <w:rFonts w:ascii="Symbol" w:hAnsi="Symbol" w:cs="Symbol" w:hint="default"/>
+        <w:rFonts w:cs="Symbol"/>
+      </w:rPr>
+    </w:lvl>
+    <w:lvl w:ilvl="4">
+      <w:start w:val="1"/>
+      <w:numFmt w:val="bullet"/>
+      <w:lvlText w:val=""/>
+      <w:lvlJc w:val="left"/>
+      <w:pPr>
+        <w:tabs>
+          <w:tab w:val="num" w:pos="2160"/>
+        </w:tabs>
+        <w:ind w:left="2160" w:hanging="360"/>
+      </w:pPr>
+      <w:rPr>
+        <w:rFonts w:ascii="Symbol" w:hAnsi="Symbol" w:cs="Symbol" w:hint="default"/>
+        <w:rFonts w:cs="Symbol"/>
+      </w:rPr>
+    </w:lvl>
+    <w:lvl w:ilvl="5">
+      <w:start w:val="1"/>
+      <w:numFmt w:val="bullet"/>
+      <w:lvlText w:val=""/>
+      <w:lvlJc w:val="left"/>
+      <w:pPr>
+        <w:tabs>
+          <w:tab w:val="num" w:pos="2520"/>
+        </w:tabs>
+        <w:ind w:left="2520" w:hanging="360"/>
+      </w:pPr>
+      <w:rPr>
+        <w:rFonts w:ascii="Symbol" w:hAnsi="Symbol" w:cs="Symbol" w:hint="default"/>
+        <w:rFonts w:cs="Symbol"/>
+      </w:rPr>
+    </w:lvl>
+    <w:lvl w:ilvl="6">
+      <w:start w:val="1"/>
+      <w:numFmt w:val="bullet"/>
+      <w:lvlText w:val=""/>
+      <w:lvlJc w:val="left"/>
+      <w:pPr>
+        <w:tabs>
+          <w:tab w:val="num" w:pos="2880"/>
+        </w:tabs>
+        <w:ind w:left="2880" w:hanging="360"/>
+      </w:pPr>
+      <w:rPr>
+        <w:rFonts w:ascii="Symbol" w:hAnsi="Symbol" w:cs="Symbol" w:hint="default"/>
+        <w:rFonts w:cs="Symbol"/>
+      </w:rPr>
+    </w:lvl>
+    <w:lvl w:ilvl="7">
+      <w:start w:val="1"/>
+      <w:numFmt w:val="bullet"/>
+      <w:lvlText w:val=""/>
+      <w:lvlJc w:val="left"/>
+      <w:pPr>
+        <w:tabs>
+          <w:tab w:val="num" w:pos="3240"/>
+        </w:tabs>
+        <w:ind w:left="3240" w:hanging="360"/>
+      </w:pPr>
+      <w:rPr>
+        <w:rFonts w:ascii="Symbol" w:hAnsi="Symbol" w:cs="Symbol" w:hint="default"/>
+        <w:rFonts w:cs="Symbol"/>
+      </w:rPr>
+    </w:lvl>
+    <w:lvl w:ilvl="8">
+      <w:start w:val="1"/>
+      <w:numFmt w:val="bullet"/>
+      <w:lvlText w:val=""/>
+      <w:lvlJc w:val="left"/>
+      <w:pPr>
+        <w:tabs>
+          <w:tab w:val="num" w:pos="3600"/>
+        </w:tabs>
+        <w:ind w:left="3600" w:hanging="360"/>
+      </w:pPr>
+      <w:rPr>
+        <w:rFonts w:ascii="Symbol" w:hAnsi="Symbol" w:cs="Symbol" w:hint="default"/>
+        <w:rFonts w:cs="Symbol"/>
+      </w:rPr>
+    </w:lvl>
+  </w:abstractNum>
+  <w:abstractNum w:abstractNumId="31">
+    <w:lvl w:ilvl="0">
+      <w:start w:val="1"/>
+      <w:numFmt w:val="decimal"/>
+      <w:lvlText w:val="%1."/>
+      <w:lvlJc w:val="left"/>
+      <w:pPr>
+        <w:tabs>
+          <w:tab w:val="num" w:pos="720"/>
+        </w:tabs>
+        <w:ind w:left="720" w:hanging="360"/>
+      </w:pPr>
+    </w:lvl>
+    <w:lvl w:ilvl="1">
+      <w:start w:val="1"/>
+      <w:numFmt w:val="decimal"/>
+      <w:lvlText w:val="%2."/>
+      <w:lvlJc w:val="left"/>
+      <w:pPr>
+        <w:tabs>
+          <w:tab w:val="num" w:pos="1080"/>
+        </w:tabs>
+        <w:ind w:left="1080" w:hanging="360"/>
+      </w:pPr>
+    </w:lvl>
+    <w:lvl w:ilvl="2">
+      <w:start w:val="1"/>
+      <w:numFmt w:val="decimal"/>
+      <w:lvlText w:val="%3."/>
+      <w:lvlJc w:val="left"/>
+      <w:pPr>
+        <w:tabs>
+          <w:tab w:val="num" w:pos="1440"/>
+        </w:tabs>
+        <w:ind w:left="1440" w:hanging="360"/>
+      </w:pPr>
+    </w:lvl>
+    <w:lvl w:ilvl="3">
+      <w:start w:val="1"/>
+      <w:numFmt w:val="decimal"/>
+      <w:lvlText w:val="%4."/>
+      <w:lvlJc w:val="left"/>
+      <w:pPr>
+        <w:tabs>
+          <w:tab w:val="num" w:pos="1800"/>
+        </w:tabs>
+        <w:ind w:left="1800" w:hanging="360"/>
+      </w:pPr>
+    </w:lvl>
+    <w:lvl w:ilvl="4">
+      <w:start w:val="1"/>
+      <w:numFmt w:val="decimal"/>
+      <w:lvlText w:val="%5."/>
+      <w:lvlJc w:val="left"/>
+      <w:pPr>
+        <w:tabs>
+          <w:tab w:val="num" w:pos="2160"/>
+        </w:tabs>
+        <w:ind w:left="2160" w:hanging="360"/>
+      </w:pPr>
+    </w:lvl>
+    <w:lvl w:ilvl="5">
+      <w:start w:val="1"/>
+      <w:numFmt w:val="decimal"/>
+      <w:lvlText w:val="%6."/>
+      <w:lvlJc w:val="left"/>
+      <w:pPr>
+        <w:tabs>
+          <w:tab w:val="num" w:pos="2520"/>
+        </w:tabs>
+        <w:ind w:left="2520" w:hanging="360"/>
+      </w:pPr>
+    </w:lvl>
+    <w:lvl w:ilvl="6">
+      <w:start w:val="1"/>
+      <w:numFmt w:val="decimal"/>
+      <w:lvlText w:val="%7."/>
+      <w:lvlJc w:val="left"/>
+      <w:pPr>
+        <w:tabs>
+          <w:tab w:val="num" w:pos="2880"/>
+        </w:tabs>
+        <w:ind w:left="2880" w:hanging="360"/>
+      </w:pPr>
+    </w:lvl>
+    <w:lvl w:ilvl="7">
+      <w:start w:val="1"/>
+      <w:numFmt w:val="decimal"/>
+      <w:lvlText w:val="%8."/>
+      <w:lvlJc w:val="left"/>
+      <w:pPr>
+        <w:tabs>
+          <w:tab w:val="num" w:pos="3240"/>
+        </w:tabs>
+        <w:ind w:left="3240" w:hanging="360"/>
+      </w:pPr>
+    </w:lvl>
+    <w:lvl w:ilvl="8">
+      <w:start w:val="1"/>
+      <w:numFmt w:val="decimal"/>
+      <w:lvlText w:val="%9."/>
+      <w:lvlJc w:val="left"/>
+      <w:pPr>
+        <w:tabs>
+          <w:tab w:val="num" w:pos="3600"/>
+        </w:tabs>
+        <w:ind w:left="3600" w:hanging="360"/>
+      </w:pPr>
+    </w:lvl>
+  </w:abstractNum>
+  <w:abstractNum w:abstractNumId="32">
     <w:lvl w:ilvl="0">
       <w:start w:val="1"/>
       <w:numFmt w:val="none"/>
@@ -5696,6 +6144,12 @@
   <w:num w:numId="30">
     <w:abstractNumId w:val="30"/>
   </w:num>
+  <w:num w:numId="31">
+    <w:abstractNumId w:val="31"/>
+  </w:num>
+  <w:num w:numId="32">
+    <w:abstractNumId w:val="32"/>
+  </w:num>
 </w:numbering>
 </file>
 
@@ -14257,6 +14711,1963 @@
       <w:rFonts w:cs="OpenSymbol"/>
     </w:rPr>
   </w:style>
+  <w:style w:type="character" w:styleId="ListLabel1216">
+    <w:name w:val="ListLabel 1216"/>
+    <w:qFormat/>
+    <w:rPr>
+      <w:rFonts w:cs="OpenSymbol"/>
+    </w:rPr>
+  </w:style>
+  <w:style w:type="character" w:styleId="ListLabel1217">
+    <w:name w:val="ListLabel 1217"/>
+    <w:qFormat/>
+    <w:rPr>
+      <w:rFonts w:cs="OpenSymbol"/>
+    </w:rPr>
+  </w:style>
+  <w:style w:type="character" w:styleId="ListLabel1218">
+    <w:name w:val="ListLabel 1218"/>
+    <w:qFormat/>
+    <w:rPr>
+      <w:rFonts w:cs="OpenSymbol"/>
+    </w:rPr>
+  </w:style>
+  <w:style w:type="character" w:styleId="ListLabel1219">
+    <w:name w:val="ListLabel 1219"/>
+    <w:qFormat/>
+    <w:rPr>
+      <w:rFonts w:cs="OpenSymbol"/>
+    </w:rPr>
+  </w:style>
+  <w:style w:type="character" w:styleId="ListLabel1220">
+    <w:name w:val="ListLabel 1220"/>
+    <w:qFormat/>
+    <w:rPr>
+      <w:rFonts w:cs="OpenSymbol"/>
+    </w:rPr>
+  </w:style>
+  <w:style w:type="character" w:styleId="ListLabel1221">
+    <w:name w:val="ListLabel 1221"/>
+    <w:qFormat/>
+    <w:rPr>
+      <w:rFonts w:cs="OpenSymbol"/>
+    </w:rPr>
+  </w:style>
+  <w:style w:type="character" w:styleId="ListLabel1222">
+    <w:name w:val="ListLabel 1222"/>
+    <w:qFormat/>
+    <w:rPr>
+      <w:rFonts w:cs="OpenSymbol"/>
+    </w:rPr>
+  </w:style>
+  <w:style w:type="character" w:styleId="ListLabel1223">
+    <w:name w:val="ListLabel 1223"/>
+    <w:qFormat/>
+    <w:rPr>
+      <w:rFonts w:cs="OpenSymbol"/>
+    </w:rPr>
+  </w:style>
+  <w:style w:type="character" w:styleId="ListLabel1224">
+    <w:name w:val="ListLabel 1224"/>
+    <w:qFormat/>
+    <w:rPr>
+      <w:rFonts w:cs="OpenSymbol"/>
+    </w:rPr>
+  </w:style>
+  <w:style w:type="character" w:styleId="ListLabel1225">
+    <w:name w:val="ListLabel 1225"/>
+    <w:qFormat/>
+    <w:rPr>
+      <w:rFonts w:cs="OpenSymbol"/>
+    </w:rPr>
+  </w:style>
+  <w:style w:type="character" w:styleId="ListLabel1226">
+    <w:name w:val="ListLabel 1226"/>
+    <w:qFormat/>
+    <w:rPr>
+      <w:rFonts w:cs="OpenSymbol"/>
+    </w:rPr>
+  </w:style>
+  <w:style w:type="character" w:styleId="ListLabel1227">
+    <w:name w:val="ListLabel 1227"/>
+    <w:qFormat/>
+    <w:rPr>
+      <w:rFonts w:cs="OpenSymbol"/>
+    </w:rPr>
+  </w:style>
+  <w:style w:type="character" w:styleId="ListLabel1228">
+    <w:name w:val="ListLabel 1228"/>
+    <w:qFormat/>
+    <w:rPr>
+      <w:rFonts w:cs="OpenSymbol"/>
+    </w:rPr>
+  </w:style>
+  <w:style w:type="character" w:styleId="ListLabel1229">
+    <w:name w:val="ListLabel 1229"/>
+    <w:qFormat/>
+    <w:rPr>
+      <w:rFonts w:cs="OpenSymbol"/>
+    </w:rPr>
+  </w:style>
+  <w:style w:type="character" w:styleId="ListLabel1230">
+    <w:name w:val="ListLabel 1230"/>
+    <w:qFormat/>
+    <w:rPr>
+      <w:rFonts w:cs="OpenSymbol"/>
+    </w:rPr>
+  </w:style>
+  <w:style w:type="character" w:styleId="ListLabel1231">
+    <w:name w:val="ListLabel 1231"/>
+    <w:qFormat/>
+    <w:rPr>
+      <w:rFonts w:cs="OpenSymbol"/>
+    </w:rPr>
+  </w:style>
+  <w:style w:type="character" w:styleId="ListLabel1232">
+    <w:name w:val="ListLabel 1232"/>
+    <w:qFormat/>
+    <w:rPr>
+      <w:rFonts w:cs="OpenSymbol"/>
+    </w:rPr>
+  </w:style>
+  <w:style w:type="character" w:styleId="ListLabel1233">
+    <w:name w:val="ListLabel 1233"/>
+    <w:qFormat/>
+    <w:rPr>
+      <w:rFonts w:cs="OpenSymbol"/>
+    </w:rPr>
+  </w:style>
+  <w:style w:type="character" w:styleId="ListLabel1234">
+    <w:name w:val="ListLabel 1234"/>
+    <w:qFormat/>
+    <w:rPr>
+      <w:rFonts w:cs="OpenSymbol"/>
+    </w:rPr>
+  </w:style>
+  <w:style w:type="character" w:styleId="ListLabel1235">
+    <w:name w:val="ListLabel 1235"/>
+    <w:qFormat/>
+    <w:rPr>
+      <w:rFonts w:cs="OpenSymbol"/>
+    </w:rPr>
+  </w:style>
+  <w:style w:type="character" w:styleId="ListLabel1236">
+    <w:name w:val="ListLabel 1236"/>
+    <w:qFormat/>
+    <w:rPr>
+      <w:rFonts w:cs="OpenSymbol"/>
+    </w:rPr>
+  </w:style>
+  <w:style w:type="character" w:styleId="ListLabel1237">
+    <w:name w:val="ListLabel 1237"/>
+    <w:qFormat/>
+    <w:rPr>
+      <w:rFonts w:cs="OpenSymbol"/>
+    </w:rPr>
+  </w:style>
+  <w:style w:type="character" w:styleId="ListLabel1238">
+    <w:name w:val="ListLabel 1238"/>
+    <w:qFormat/>
+    <w:rPr>
+      <w:rFonts w:cs="OpenSymbol"/>
+    </w:rPr>
+  </w:style>
+  <w:style w:type="character" w:styleId="ListLabel1239">
+    <w:name w:val="ListLabel 1239"/>
+    <w:qFormat/>
+    <w:rPr>
+      <w:rFonts w:cs="OpenSymbol"/>
+    </w:rPr>
+  </w:style>
+  <w:style w:type="character" w:styleId="ListLabel1240">
+    <w:name w:val="ListLabel 1240"/>
+    <w:qFormat/>
+    <w:rPr>
+      <w:rFonts w:cs="OpenSymbol"/>
+    </w:rPr>
+  </w:style>
+  <w:style w:type="character" w:styleId="ListLabel1241">
+    <w:name w:val="ListLabel 1241"/>
+    <w:qFormat/>
+    <w:rPr>
+      <w:rFonts w:cs="OpenSymbol"/>
+    </w:rPr>
+  </w:style>
+  <w:style w:type="character" w:styleId="ListLabel1242">
+    <w:name w:val="ListLabel 1242"/>
+    <w:qFormat/>
+    <w:rPr>
+      <w:rFonts w:cs="OpenSymbol"/>
+    </w:rPr>
+  </w:style>
+  <w:style w:type="character" w:styleId="ListLabel1243">
+    <w:name w:val="ListLabel 1243"/>
+    <w:qFormat/>
+    <w:rPr>
+      <w:rFonts w:cs="OpenSymbol"/>
+    </w:rPr>
+  </w:style>
+  <w:style w:type="character" w:styleId="ListLabel1244">
+    <w:name w:val="ListLabel 1244"/>
+    <w:qFormat/>
+    <w:rPr>
+      <w:rFonts w:cs="OpenSymbol"/>
+    </w:rPr>
+  </w:style>
+  <w:style w:type="character" w:styleId="ListLabel1245">
+    <w:name w:val="ListLabel 1245"/>
+    <w:qFormat/>
+    <w:rPr>
+      <w:rFonts w:cs="OpenSymbol"/>
+    </w:rPr>
+  </w:style>
+  <w:style w:type="character" w:styleId="ListLabel1246">
+    <w:name w:val="ListLabel 1246"/>
+    <w:qFormat/>
+    <w:rPr>
+      <w:rFonts w:cs="OpenSymbol"/>
+    </w:rPr>
+  </w:style>
+  <w:style w:type="character" w:styleId="ListLabel1247">
+    <w:name w:val="ListLabel 1247"/>
+    <w:qFormat/>
+    <w:rPr>
+      <w:rFonts w:cs="OpenSymbol"/>
+    </w:rPr>
+  </w:style>
+  <w:style w:type="character" w:styleId="ListLabel1248">
+    <w:name w:val="ListLabel 1248"/>
+    <w:qFormat/>
+    <w:rPr>
+      <w:rFonts w:cs="OpenSymbol"/>
+    </w:rPr>
+  </w:style>
+  <w:style w:type="character" w:styleId="ListLabel1249">
+    <w:name w:val="ListLabel 1249"/>
+    <w:qFormat/>
+    <w:rPr>
+      <w:rFonts w:cs="OpenSymbol"/>
+    </w:rPr>
+  </w:style>
+  <w:style w:type="character" w:styleId="ListLabel1250">
+    <w:name w:val="ListLabel 1250"/>
+    <w:qFormat/>
+    <w:rPr>
+      <w:rFonts w:cs="OpenSymbol"/>
+    </w:rPr>
+  </w:style>
+  <w:style w:type="character" w:styleId="ListLabel1251">
+    <w:name w:val="ListLabel 1251"/>
+    <w:qFormat/>
+    <w:rPr>
+      <w:rFonts w:cs="OpenSymbol"/>
+    </w:rPr>
+  </w:style>
+  <w:style w:type="character" w:styleId="ListLabel1252">
+    <w:name w:val="ListLabel 1252"/>
+    <w:qFormat/>
+    <w:rPr>
+      <w:rFonts w:cs="OpenSymbol"/>
+    </w:rPr>
+  </w:style>
+  <w:style w:type="character" w:styleId="ListLabel1253">
+    <w:name w:val="ListLabel 1253"/>
+    <w:qFormat/>
+    <w:rPr>
+      <w:rFonts w:cs="OpenSymbol"/>
+    </w:rPr>
+  </w:style>
+  <w:style w:type="character" w:styleId="ListLabel1254">
+    <w:name w:val="ListLabel 1254"/>
+    <w:qFormat/>
+    <w:rPr>
+      <w:rFonts w:cs="OpenSymbol"/>
+    </w:rPr>
+  </w:style>
+  <w:style w:type="character" w:styleId="ListLabel1255">
+    <w:name w:val="ListLabel 1255"/>
+    <w:qFormat/>
+    <w:rPr>
+      <w:rFonts w:cs="OpenSymbol"/>
+    </w:rPr>
+  </w:style>
+  <w:style w:type="character" w:styleId="ListLabel1256">
+    <w:name w:val="ListLabel 1256"/>
+    <w:qFormat/>
+    <w:rPr>
+      <w:rFonts w:cs="OpenSymbol"/>
+    </w:rPr>
+  </w:style>
+  <w:style w:type="character" w:styleId="ListLabel1257">
+    <w:name w:val="ListLabel 1257"/>
+    <w:qFormat/>
+    <w:rPr>
+      <w:rFonts w:cs="OpenSymbol"/>
+    </w:rPr>
+  </w:style>
+  <w:style w:type="character" w:styleId="ListLabel1258">
+    <w:name w:val="ListLabel 1258"/>
+    <w:qFormat/>
+    <w:rPr>
+      <w:rFonts w:cs="OpenSymbol"/>
+    </w:rPr>
+  </w:style>
+  <w:style w:type="character" w:styleId="ListLabel1259">
+    <w:name w:val="ListLabel 1259"/>
+    <w:qFormat/>
+    <w:rPr>
+      <w:rFonts w:cs="OpenSymbol"/>
+    </w:rPr>
+  </w:style>
+  <w:style w:type="character" w:styleId="ListLabel1260">
+    <w:name w:val="ListLabel 1260"/>
+    <w:qFormat/>
+    <w:rPr>
+      <w:rFonts w:cs="OpenSymbol"/>
+    </w:rPr>
+  </w:style>
+  <w:style w:type="character" w:styleId="ListLabel1261">
+    <w:name w:val="ListLabel 1261"/>
+    <w:qFormat/>
+    <w:rPr>
+      <w:rFonts w:cs="OpenSymbol"/>
+    </w:rPr>
+  </w:style>
+  <w:style w:type="character" w:styleId="ListLabel1262">
+    <w:name w:val="ListLabel 1262"/>
+    <w:qFormat/>
+    <w:rPr>
+      <w:rFonts w:cs="OpenSymbol"/>
+    </w:rPr>
+  </w:style>
+  <w:style w:type="character" w:styleId="ListLabel1263">
+    <w:name w:val="ListLabel 1263"/>
+    <w:qFormat/>
+    <w:rPr>
+      <w:rFonts w:cs="OpenSymbol"/>
+    </w:rPr>
+  </w:style>
+  <w:style w:type="character" w:styleId="ListLabel1264">
+    <w:name w:val="ListLabel 1264"/>
+    <w:qFormat/>
+    <w:rPr>
+      <w:rFonts w:cs="OpenSymbol"/>
+    </w:rPr>
+  </w:style>
+  <w:style w:type="character" w:styleId="ListLabel1265">
+    <w:name w:val="ListLabel 1265"/>
+    <w:qFormat/>
+    <w:rPr>
+      <w:rFonts w:cs="OpenSymbol"/>
+    </w:rPr>
+  </w:style>
+  <w:style w:type="character" w:styleId="ListLabel1266">
+    <w:name w:val="ListLabel 1266"/>
+    <w:qFormat/>
+    <w:rPr>
+      <w:rFonts w:cs="OpenSymbol"/>
+    </w:rPr>
+  </w:style>
+  <w:style w:type="character" w:styleId="ListLabel1267">
+    <w:name w:val="ListLabel 1267"/>
+    <w:qFormat/>
+    <w:rPr>
+      <w:rFonts w:cs="OpenSymbol"/>
+    </w:rPr>
+  </w:style>
+  <w:style w:type="character" w:styleId="ListLabel1268">
+    <w:name w:val="ListLabel 1268"/>
+    <w:qFormat/>
+    <w:rPr>
+      <w:rFonts w:cs="OpenSymbol"/>
+    </w:rPr>
+  </w:style>
+  <w:style w:type="character" w:styleId="ListLabel1269">
+    <w:name w:val="ListLabel 1269"/>
+    <w:qFormat/>
+    <w:rPr>
+      <w:rFonts w:cs="OpenSymbol"/>
+    </w:rPr>
+  </w:style>
+  <w:style w:type="character" w:styleId="ListLabel1270">
+    <w:name w:val="ListLabel 1270"/>
+    <w:qFormat/>
+    <w:rPr>
+      <w:rFonts w:cs="OpenSymbol"/>
+    </w:rPr>
+  </w:style>
+  <w:style w:type="character" w:styleId="ListLabel1271">
+    <w:name w:val="ListLabel 1271"/>
+    <w:qFormat/>
+    <w:rPr>
+      <w:rFonts w:cs="OpenSymbol"/>
+    </w:rPr>
+  </w:style>
+  <w:style w:type="character" w:styleId="ListLabel1272">
+    <w:name w:val="ListLabel 1272"/>
+    <w:qFormat/>
+    <w:rPr>
+      <w:rFonts w:cs="OpenSymbol"/>
+    </w:rPr>
+  </w:style>
+  <w:style w:type="character" w:styleId="ListLabel1273">
+    <w:name w:val="ListLabel 1273"/>
+    <w:qFormat/>
+    <w:rPr>
+      <w:rFonts w:cs="OpenSymbol"/>
+    </w:rPr>
+  </w:style>
+  <w:style w:type="character" w:styleId="ListLabel1274">
+    <w:name w:val="ListLabel 1274"/>
+    <w:qFormat/>
+    <w:rPr>
+      <w:rFonts w:cs="OpenSymbol"/>
+    </w:rPr>
+  </w:style>
+  <w:style w:type="character" w:styleId="ListLabel1275">
+    <w:name w:val="ListLabel 1275"/>
+    <w:qFormat/>
+    <w:rPr>
+      <w:rFonts w:cs="OpenSymbol"/>
+    </w:rPr>
+  </w:style>
+  <w:style w:type="character" w:styleId="ListLabel1276">
+    <w:name w:val="ListLabel 1276"/>
+    <w:qFormat/>
+    <w:rPr>
+      <w:rFonts w:cs="OpenSymbol"/>
+    </w:rPr>
+  </w:style>
+  <w:style w:type="character" w:styleId="ListLabel1277">
+    <w:name w:val="ListLabel 1277"/>
+    <w:qFormat/>
+    <w:rPr>
+      <w:rFonts w:cs="OpenSymbol"/>
+    </w:rPr>
+  </w:style>
+  <w:style w:type="character" w:styleId="ListLabel1278">
+    <w:name w:val="ListLabel 1278"/>
+    <w:qFormat/>
+    <w:rPr>
+      <w:rFonts w:cs="OpenSymbol"/>
+    </w:rPr>
+  </w:style>
+  <w:style w:type="character" w:styleId="ListLabel1279">
+    <w:name w:val="ListLabel 1279"/>
+    <w:qFormat/>
+    <w:rPr>
+      <w:rFonts w:cs="OpenSymbol"/>
+    </w:rPr>
+  </w:style>
+  <w:style w:type="character" w:styleId="ListLabel1280">
+    <w:name w:val="ListLabel 1280"/>
+    <w:qFormat/>
+    <w:rPr>
+      <w:rFonts w:cs="OpenSymbol"/>
+    </w:rPr>
+  </w:style>
+  <w:style w:type="character" w:styleId="ListLabel1281">
+    <w:name w:val="ListLabel 1281"/>
+    <w:qFormat/>
+    <w:rPr>
+      <w:rFonts w:cs="OpenSymbol"/>
+    </w:rPr>
+  </w:style>
+  <w:style w:type="character" w:styleId="ListLabel1282">
+    <w:name w:val="ListLabel 1282"/>
+    <w:qFormat/>
+    <w:rPr>
+      <w:rFonts w:cs="OpenSymbol"/>
+    </w:rPr>
+  </w:style>
+  <w:style w:type="character" w:styleId="ListLabel1283">
+    <w:name w:val="ListLabel 1283"/>
+    <w:qFormat/>
+    <w:rPr>
+      <w:rFonts w:cs="OpenSymbol"/>
+    </w:rPr>
+  </w:style>
+  <w:style w:type="character" w:styleId="ListLabel1284">
+    <w:name w:val="ListLabel 1284"/>
+    <w:qFormat/>
+    <w:rPr>
+      <w:rFonts w:cs="OpenSymbol"/>
+    </w:rPr>
+  </w:style>
+  <w:style w:type="character" w:styleId="ListLabel1285">
+    <w:name w:val="ListLabel 1285"/>
+    <w:qFormat/>
+    <w:rPr>
+      <w:rFonts w:cs="OpenSymbol"/>
+    </w:rPr>
+  </w:style>
+  <w:style w:type="character" w:styleId="ListLabel1286">
+    <w:name w:val="ListLabel 1286"/>
+    <w:qFormat/>
+    <w:rPr>
+      <w:rFonts w:cs="OpenSymbol"/>
+    </w:rPr>
+  </w:style>
+  <w:style w:type="character" w:styleId="ListLabel1287">
+    <w:name w:val="ListLabel 1287"/>
+    <w:qFormat/>
+    <w:rPr>
+      <w:rFonts w:cs="OpenSymbol"/>
+    </w:rPr>
+  </w:style>
+  <w:style w:type="character" w:styleId="ListLabel1288">
+    <w:name w:val="ListLabel 1288"/>
+    <w:qFormat/>
+    <w:rPr>
+      <w:rFonts w:cs="Symbol"/>
+    </w:rPr>
+  </w:style>
+  <w:style w:type="character" w:styleId="ListLabel1289">
+    <w:name w:val="ListLabel 1289"/>
+    <w:qFormat/>
+    <w:rPr>
+      <w:rFonts w:cs="OpenSymbol"/>
+    </w:rPr>
+  </w:style>
+  <w:style w:type="character" w:styleId="ListLabel1290">
+    <w:name w:val="ListLabel 1290"/>
+    <w:qFormat/>
+    <w:rPr>
+      <w:rFonts w:cs="OpenSymbol"/>
+    </w:rPr>
+  </w:style>
+  <w:style w:type="character" w:styleId="ListLabel1291">
+    <w:name w:val="ListLabel 1291"/>
+    <w:qFormat/>
+    <w:rPr>
+      <w:rFonts w:cs="OpenSymbol"/>
+    </w:rPr>
+  </w:style>
+  <w:style w:type="character" w:styleId="ListLabel1292">
+    <w:name w:val="ListLabel 1292"/>
+    <w:qFormat/>
+    <w:rPr>
+      <w:rFonts w:cs="OpenSymbol"/>
+    </w:rPr>
+  </w:style>
+  <w:style w:type="character" w:styleId="ListLabel1293">
+    <w:name w:val="ListLabel 1293"/>
+    <w:qFormat/>
+    <w:rPr>
+      <w:rFonts w:cs="OpenSymbol"/>
+    </w:rPr>
+  </w:style>
+  <w:style w:type="character" w:styleId="ListLabel1294">
+    <w:name w:val="ListLabel 1294"/>
+    <w:qFormat/>
+    <w:rPr>
+      <w:rFonts w:cs="OpenSymbol"/>
+    </w:rPr>
+  </w:style>
+  <w:style w:type="character" w:styleId="ListLabel1295">
+    <w:name w:val="ListLabel 1295"/>
+    <w:qFormat/>
+    <w:rPr>
+      <w:rFonts w:cs="OpenSymbol"/>
+    </w:rPr>
+  </w:style>
+  <w:style w:type="character" w:styleId="ListLabel1296">
+    <w:name w:val="ListLabel 1296"/>
+    <w:qFormat/>
+    <w:rPr>
+      <w:rFonts w:cs="OpenSymbol"/>
+    </w:rPr>
+  </w:style>
+  <w:style w:type="character" w:styleId="ListLabel1297">
+    <w:name w:val="ListLabel 1297"/>
+    <w:qFormat/>
+    <w:rPr>
+      <w:rFonts w:cs="OpenSymbol"/>
+    </w:rPr>
+  </w:style>
+  <w:style w:type="character" w:styleId="ListLabel1298">
+    <w:name w:val="ListLabel 1298"/>
+    <w:qFormat/>
+    <w:rPr>
+      <w:rFonts w:cs="OpenSymbol"/>
+    </w:rPr>
+  </w:style>
+  <w:style w:type="character" w:styleId="ListLabel1299">
+    <w:name w:val="ListLabel 1299"/>
+    <w:qFormat/>
+    <w:rPr>
+      <w:rFonts w:cs="OpenSymbol"/>
+    </w:rPr>
+  </w:style>
+  <w:style w:type="character" w:styleId="ListLabel1300">
+    <w:name w:val="ListLabel 1300"/>
+    <w:qFormat/>
+    <w:rPr>
+      <w:rFonts w:cs="OpenSymbol"/>
+    </w:rPr>
+  </w:style>
+  <w:style w:type="character" w:styleId="ListLabel1301">
+    <w:name w:val="ListLabel 1301"/>
+    <w:qFormat/>
+    <w:rPr>
+      <w:rFonts w:cs="OpenSymbol"/>
+    </w:rPr>
+  </w:style>
+  <w:style w:type="character" w:styleId="ListLabel1302">
+    <w:name w:val="ListLabel 1302"/>
+    <w:qFormat/>
+    <w:rPr>
+      <w:rFonts w:cs="OpenSymbol"/>
+    </w:rPr>
+  </w:style>
+  <w:style w:type="character" w:styleId="ListLabel1303">
+    <w:name w:val="ListLabel 1303"/>
+    <w:qFormat/>
+    <w:rPr>
+      <w:rFonts w:cs="OpenSymbol"/>
+    </w:rPr>
+  </w:style>
+  <w:style w:type="character" w:styleId="ListLabel1304">
+    <w:name w:val="ListLabel 1304"/>
+    <w:qFormat/>
+    <w:rPr>
+      <w:rFonts w:cs="OpenSymbol"/>
+    </w:rPr>
+  </w:style>
+  <w:style w:type="character" w:styleId="ListLabel1305">
+    <w:name w:val="ListLabel 1305"/>
+    <w:qFormat/>
+    <w:rPr>
+      <w:rFonts w:cs="OpenSymbol"/>
+    </w:rPr>
+  </w:style>
+  <w:style w:type="character" w:styleId="ListLabel1306">
+    <w:name w:val="ListLabel 1306"/>
+    <w:qFormat/>
+    <w:rPr>
+      <w:rFonts w:cs="OpenSymbol"/>
+    </w:rPr>
+  </w:style>
+  <w:style w:type="character" w:styleId="ListLabel1307">
+    <w:name w:val="ListLabel 1307"/>
+    <w:qFormat/>
+    <w:rPr>
+      <w:rFonts w:cs="OpenSymbol"/>
+    </w:rPr>
+  </w:style>
+  <w:style w:type="character" w:styleId="ListLabel1308">
+    <w:name w:val="ListLabel 1308"/>
+    <w:qFormat/>
+    <w:rPr>
+      <w:rFonts w:cs="OpenSymbol"/>
+    </w:rPr>
+  </w:style>
+  <w:style w:type="character" w:styleId="ListLabel1309">
+    <w:name w:val="ListLabel 1309"/>
+    <w:qFormat/>
+    <w:rPr>
+      <w:rFonts w:cs="OpenSymbol"/>
+    </w:rPr>
+  </w:style>
+  <w:style w:type="character" w:styleId="ListLabel1310">
+    <w:name w:val="ListLabel 1310"/>
+    <w:qFormat/>
+    <w:rPr>
+      <w:rFonts w:cs="OpenSymbol"/>
+    </w:rPr>
+  </w:style>
+  <w:style w:type="character" w:styleId="ListLabel1311">
+    <w:name w:val="ListLabel 1311"/>
+    <w:qFormat/>
+    <w:rPr>
+      <w:rFonts w:cs="OpenSymbol"/>
+    </w:rPr>
+  </w:style>
+  <w:style w:type="character" w:styleId="ListLabel1312">
+    <w:name w:val="ListLabel 1312"/>
+    <w:qFormat/>
+    <w:rPr>
+      <w:rFonts w:cs="OpenSymbol"/>
+    </w:rPr>
+  </w:style>
+  <w:style w:type="character" w:styleId="ListLabel1313">
+    <w:name w:val="ListLabel 1313"/>
+    <w:qFormat/>
+    <w:rPr>
+      <w:rFonts w:cs="OpenSymbol"/>
+    </w:rPr>
+  </w:style>
+  <w:style w:type="character" w:styleId="ListLabel1314">
+    <w:name w:val="ListLabel 1314"/>
+    <w:qFormat/>
+    <w:rPr>
+      <w:rFonts w:cs="OpenSymbol"/>
+    </w:rPr>
+  </w:style>
+  <w:style w:type="character" w:styleId="ListLabel1315">
+    <w:name w:val="ListLabel 1315"/>
+    <w:qFormat/>
+    <w:rPr>
+      <w:rFonts w:ascii="Liberation Mono" w:hAnsi="Liberation Mono" w:cs="OpenSymbol"/>
+      <w:sz w:val="20"/>
+    </w:rPr>
+  </w:style>
+  <w:style w:type="character" w:styleId="ListLabel1316">
+    <w:name w:val="ListLabel 1316"/>
+    <w:qFormat/>
+    <w:rPr>
+      <w:rFonts w:cs="OpenSymbol"/>
+    </w:rPr>
+  </w:style>
+  <w:style w:type="character" w:styleId="ListLabel1317">
+    <w:name w:val="ListLabel 1317"/>
+    <w:qFormat/>
+    <w:rPr>
+      <w:rFonts w:cs="OpenSymbol"/>
+    </w:rPr>
+  </w:style>
+  <w:style w:type="character" w:styleId="ListLabel1318">
+    <w:name w:val="ListLabel 1318"/>
+    <w:qFormat/>
+    <w:rPr>
+      <w:rFonts w:cs="OpenSymbol"/>
+    </w:rPr>
+  </w:style>
+  <w:style w:type="character" w:styleId="ListLabel1319">
+    <w:name w:val="ListLabel 1319"/>
+    <w:qFormat/>
+    <w:rPr>
+      <w:rFonts w:cs="OpenSymbol"/>
+    </w:rPr>
+  </w:style>
+  <w:style w:type="character" w:styleId="ListLabel1320">
+    <w:name w:val="ListLabel 1320"/>
+    <w:qFormat/>
+    <w:rPr>
+      <w:rFonts w:cs="OpenSymbol"/>
+    </w:rPr>
+  </w:style>
+  <w:style w:type="character" w:styleId="ListLabel1321">
+    <w:name w:val="ListLabel 1321"/>
+    <w:qFormat/>
+    <w:rPr>
+      <w:rFonts w:cs="OpenSymbol"/>
+    </w:rPr>
+  </w:style>
+  <w:style w:type="character" w:styleId="ListLabel1322">
+    <w:name w:val="ListLabel 1322"/>
+    <w:qFormat/>
+    <w:rPr>
+      <w:rFonts w:cs="OpenSymbol"/>
+    </w:rPr>
+  </w:style>
+  <w:style w:type="character" w:styleId="ListLabel1323">
+    <w:name w:val="ListLabel 1323"/>
+    <w:qFormat/>
+    <w:rPr>
+      <w:rFonts w:cs="OpenSymbol"/>
+    </w:rPr>
+  </w:style>
+  <w:style w:type="character" w:styleId="ListLabel1324">
+    <w:name w:val="ListLabel 1324"/>
+    <w:qFormat/>
+    <w:rPr>
+      <w:rFonts w:cs="OpenSymbol"/>
+    </w:rPr>
+  </w:style>
+  <w:style w:type="character" w:styleId="ListLabel1325">
+    <w:name w:val="ListLabel 1325"/>
+    <w:qFormat/>
+    <w:rPr>
+      <w:rFonts w:cs="OpenSymbol"/>
+    </w:rPr>
+  </w:style>
+  <w:style w:type="character" w:styleId="ListLabel1326">
+    <w:name w:val="ListLabel 1326"/>
+    <w:qFormat/>
+    <w:rPr>
+      <w:rFonts w:cs="OpenSymbol"/>
+    </w:rPr>
+  </w:style>
+  <w:style w:type="character" w:styleId="ListLabel1327">
+    <w:name w:val="ListLabel 1327"/>
+    <w:qFormat/>
+    <w:rPr>
+      <w:rFonts w:cs="OpenSymbol"/>
+    </w:rPr>
+  </w:style>
+  <w:style w:type="character" w:styleId="ListLabel1328">
+    <w:name w:val="ListLabel 1328"/>
+    <w:qFormat/>
+    <w:rPr>
+      <w:rFonts w:cs="OpenSymbol"/>
+    </w:rPr>
+  </w:style>
+  <w:style w:type="character" w:styleId="ListLabel1329">
+    <w:name w:val="ListLabel 1329"/>
+    <w:qFormat/>
+    <w:rPr>
+      <w:rFonts w:cs="OpenSymbol"/>
+    </w:rPr>
+  </w:style>
+  <w:style w:type="character" w:styleId="ListLabel1330">
+    <w:name w:val="ListLabel 1330"/>
+    <w:qFormat/>
+    <w:rPr>
+      <w:rFonts w:cs="OpenSymbol"/>
+    </w:rPr>
+  </w:style>
+  <w:style w:type="character" w:styleId="ListLabel1331">
+    <w:name w:val="ListLabel 1331"/>
+    <w:qFormat/>
+    <w:rPr>
+      <w:rFonts w:cs="OpenSymbol"/>
+    </w:rPr>
+  </w:style>
+  <w:style w:type="character" w:styleId="ListLabel1332">
+    <w:name w:val="ListLabel 1332"/>
+    <w:qFormat/>
+    <w:rPr>
+      <w:rFonts w:cs="OpenSymbol"/>
+    </w:rPr>
+  </w:style>
+  <w:style w:type="character" w:styleId="ListLabel1333">
+    <w:name w:val="ListLabel 1333"/>
+    <w:qFormat/>
+    <w:rPr>
+      <w:rFonts w:ascii="Liberation Mono" w:hAnsi="Liberation Mono" w:cs="OpenSymbol"/>
+      <w:sz w:val="20"/>
+    </w:rPr>
+  </w:style>
+  <w:style w:type="character" w:styleId="ListLabel1334">
+    <w:name w:val="ListLabel 1334"/>
+    <w:qFormat/>
+    <w:rPr>
+      <w:rFonts w:cs="OpenSymbol"/>
+    </w:rPr>
+  </w:style>
+  <w:style w:type="character" w:styleId="ListLabel1335">
+    <w:name w:val="ListLabel 1335"/>
+    <w:qFormat/>
+    <w:rPr>
+      <w:rFonts w:cs="OpenSymbol"/>
+    </w:rPr>
+  </w:style>
+  <w:style w:type="character" w:styleId="ListLabel1336">
+    <w:name w:val="ListLabel 1336"/>
+    <w:qFormat/>
+    <w:rPr>
+      <w:rFonts w:cs="OpenSymbol"/>
+    </w:rPr>
+  </w:style>
+  <w:style w:type="character" w:styleId="ListLabel1337">
+    <w:name w:val="ListLabel 1337"/>
+    <w:qFormat/>
+    <w:rPr>
+      <w:rFonts w:cs="OpenSymbol"/>
+    </w:rPr>
+  </w:style>
+  <w:style w:type="character" w:styleId="ListLabel1338">
+    <w:name w:val="ListLabel 1338"/>
+    <w:qFormat/>
+    <w:rPr>
+      <w:rFonts w:cs="OpenSymbol"/>
+    </w:rPr>
+  </w:style>
+  <w:style w:type="character" w:styleId="ListLabel1339">
+    <w:name w:val="ListLabel 1339"/>
+    <w:qFormat/>
+    <w:rPr>
+      <w:rFonts w:cs="OpenSymbol"/>
+    </w:rPr>
+  </w:style>
+  <w:style w:type="character" w:styleId="ListLabel1340">
+    <w:name w:val="ListLabel 1340"/>
+    <w:qFormat/>
+    <w:rPr>
+      <w:rFonts w:cs="OpenSymbol"/>
+    </w:rPr>
+  </w:style>
+  <w:style w:type="character" w:styleId="ListLabel1341">
+    <w:name w:val="ListLabel 1341"/>
+    <w:qFormat/>
+    <w:rPr>
+      <w:rFonts w:cs="OpenSymbol"/>
+    </w:rPr>
+  </w:style>
+  <w:style w:type="character" w:styleId="ListLabel1342">
+    <w:name w:val="ListLabel 1342"/>
+    <w:qFormat/>
+    <w:rPr>
+      <w:rFonts w:cs="OpenSymbol"/>
+    </w:rPr>
+  </w:style>
+  <w:style w:type="character" w:styleId="ListLabel1343">
+    <w:name w:val="ListLabel 1343"/>
+    <w:qFormat/>
+    <w:rPr>
+      <w:rFonts w:cs="OpenSymbol"/>
+    </w:rPr>
+  </w:style>
+  <w:style w:type="character" w:styleId="ListLabel1344">
+    <w:name w:val="ListLabel 1344"/>
+    <w:qFormat/>
+    <w:rPr>
+      <w:rFonts w:cs="OpenSymbol"/>
+    </w:rPr>
+  </w:style>
+  <w:style w:type="character" w:styleId="ListLabel1345">
+    <w:name w:val="ListLabel 1345"/>
+    <w:qFormat/>
+    <w:rPr>
+      <w:rFonts w:cs="OpenSymbol"/>
+    </w:rPr>
+  </w:style>
+  <w:style w:type="character" w:styleId="ListLabel1346">
+    <w:name w:val="ListLabel 1346"/>
+    <w:qFormat/>
+    <w:rPr>
+      <w:rFonts w:cs="OpenSymbol"/>
+    </w:rPr>
+  </w:style>
+  <w:style w:type="character" w:styleId="ListLabel1347">
+    <w:name w:val="ListLabel 1347"/>
+    <w:qFormat/>
+    <w:rPr>
+      <w:rFonts w:cs="OpenSymbol"/>
+    </w:rPr>
+  </w:style>
+  <w:style w:type="character" w:styleId="ListLabel1348">
+    <w:name w:val="ListLabel 1348"/>
+    <w:qFormat/>
+    <w:rPr>
+      <w:rFonts w:cs="OpenSymbol"/>
+    </w:rPr>
+  </w:style>
+  <w:style w:type="character" w:styleId="ListLabel1349">
+    <w:name w:val="ListLabel 1349"/>
+    <w:qFormat/>
+    <w:rPr>
+      <w:rFonts w:cs="OpenSymbol"/>
+    </w:rPr>
+  </w:style>
+  <w:style w:type="character" w:styleId="ListLabel1350">
+    <w:name w:val="ListLabel 1350"/>
+    <w:qFormat/>
+    <w:rPr>
+      <w:rFonts w:cs="OpenSymbol"/>
+    </w:rPr>
+  </w:style>
+  <w:style w:type="character" w:styleId="ListLabel1351">
+    <w:name w:val="ListLabel 1351"/>
+    <w:qFormat/>
+    <w:rPr>
+      <w:rFonts w:cs="OpenSymbol"/>
+    </w:rPr>
+  </w:style>
+  <w:style w:type="character" w:styleId="ListLabel1352">
+    <w:name w:val="ListLabel 1352"/>
+    <w:qFormat/>
+    <w:rPr>
+      <w:rFonts w:cs="OpenSymbol"/>
+    </w:rPr>
+  </w:style>
+  <w:style w:type="character" w:styleId="ListLabel1353">
+    <w:name w:val="ListLabel 1353"/>
+    <w:qFormat/>
+    <w:rPr>
+      <w:rFonts w:cs="OpenSymbol"/>
+    </w:rPr>
+  </w:style>
+  <w:style w:type="character" w:styleId="ListLabel1354">
+    <w:name w:val="ListLabel 1354"/>
+    <w:qFormat/>
+    <w:rPr>
+      <w:rFonts w:cs="OpenSymbol"/>
+    </w:rPr>
+  </w:style>
+  <w:style w:type="character" w:styleId="ListLabel1355">
+    <w:name w:val="ListLabel 1355"/>
+    <w:qFormat/>
+    <w:rPr>
+      <w:rFonts w:cs="OpenSymbol"/>
+    </w:rPr>
+  </w:style>
+  <w:style w:type="character" w:styleId="ListLabel1356">
+    <w:name w:val="ListLabel 1356"/>
+    <w:qFormat/>
+    <w:rPr>
+      <w:rFonts w:cs="OpenSymbol"/>
+    </w:rPr>
+  </w:style>
+  <w:style w:type="character" w:styleId="ListLabel1357">
+    <w:name w:val="ListLabel 1357"/>
+    <w:qFormat/>
+    <w:rPr>
+      <w:rFonts w:cs="OpenSymbol"/>
+    </w:rPr>
+  </w:style>
+  <w:style w:type="character" w:styleId="ListLabel1358">
+    <w:name w:val="ListLabel 1358"/>
+    <w:qFormat/>
+    <w:rPr>
+      <w:rFonts w:cs="OpenSymbol"/>
+    </w:rPr>
+  </w:style>
+  <w:style w:type="character" w:styleId="ListLabel1359">
+    <w:name w:val="ListLabel 1359"/>
+    <w:qFormat/>
+    <w:rPr>
+      <w:rFonts w:cs="OpenSymbol"/>
+    </w:rPr>
+  </w:style>
+  <w:style w:type="character" w:styleId="ListLabel1360">
+    <w:name w:val="ListLabel 1360"/>
+    <w:qFormat/>
+    <w:rPr>
+      <w:rFonts w:cs="OpenSymbol"/>
+    </w:rPr>
+  </w:style>
+  <w:style w:type="character" w:styleId="ListLabel1361">
+    <w:name w:val="ListLabel 1361"/>
+    <w:qFormat/>
+    <w:rPr>
+      <w:rFonts w:cs="OpenSymbol"/>
+    </w:rPr>
+  </w:style>
+  <w:style w:type="character" w:styleId="ListLabel1362">
+    <w:name w:val="ListLabel 1362"/>
+    <w:qFormat/>
+    <w:rPr>
+      <w:rFonts w:cs="OpenSymbol"/>
+    </w:rPr>
+  </w:style>
+  <w:style w:type="character" w:styleId="ListLabel1363">
+    <w:name w:val="ListLabel 1363"/>
+    <w:qFormat/>
+    <w:rPr>
+      <w:rFonts w:cs="OpenSymbol"/>
+    </w:rPr>
+  </w:style>
+  <w:style w:type="character" w:styleId="ListLabel1364">
+    <w:name w:val="ListLabel 1364"/>
+    <w:qFormat/>
+    <w:rPr>
+      <w:rFonts w:cs="OpenSymbol"/>
+    </w:rPr>
+  </w:style>
+  <w:style w:type="character" w:styleId="ListLabel1365">
+    <w:name w:val="ListLabel 1365"/>
+    <w:qFormat/>
+    <w:rPr>
+      <w:rFonts w:cs="OpenSymbol"/>
+    </w:rPr>
+  </w:style>
+  <w:style w:type="character" w:styleId="ListLabel1366">
+    <w:name w:val="ListLabel 1366"/>
+    <w:qFormat/>
+    <w:rPr>
+      <w:rFonts w:cs="OpenSymbol"/>
+    </w:rPr>
+  </w:style>
+  <w:style w:type="character" w:styleId="ListLabel1367">
+    <w:name w:val="ListLabel 1367"/>
+    <w:qFormat/>
+    <w:rPr>
+      <w:rFonts w:cs="OpenSymbol"/>
+    </w:rPr>
+  </w:style>
+  <w:style w:type="character" w:styleId="ListLabel1368">
+    <w:name w:val="ListLabel 1368"/>
+    <w:qFormat/>
+    <w:rPr>
+      <w:rFonts w:cs="OpenSymbol"/>
+    </w:rPr>
+  </w:style>
+  <w:style w:type="character" w:styleId="ListLabel1369">
+    <w:name w:val="ListLabel 1369"/>
+    <w:qFormat/>
+    <w:rPr>
+      <w:rFonts w:cs="OpenSymbol"/>
+    </w:rPr>
+  </w:style>
+  <w:style w:type="character" w:styleId="ListLabel1370">
+    <w:name w:val="ListLabel 1370"/>
+    <w:qFormat/>
+    <w:rPr>
+      <w:rFonts w:cs="OpenSymbol"/>
+    </w:rPr>
+  </w:style>
+  <w:style w:type="character" w:styleId="ListLabel1371">
+    <w:name w:val="ListLabel 1371"/>
+    <w:qFormat/>
+    <w:rPr>
+      <w:rFonts w:cs="OpenSymbol"/>
+    </w:rPr>
+  </w:style>
+  <w:style w:type="character" w:styleId="ListLabel1372">
+    <w:name w:val="ListLabel 1372"/>
+    <w:qFormat/>
+    <w:rPr>
+      <w:rFonts w:cs="OpenSymbol"/>
+    </w:rPr>
+  </w:style>
+  <w:style w:type="character" w:styleId="ListLabel1373">
+    <w:name w:val="ListLabel 1373"/>
+    <w:qFormat/>
+    <w:rPr>
+      <w:rFonts w:cs="OpenSymbol"/>
+    </w:rPr>
+  </w:style>
+  <w:style w:type="character" w:styleId="ListLabel1374">
+    <w:name w:val="ListLabel 1374"/>
+    <w:qFormat/>
+    <w:rPr>
+      <w:rFonts w:cs="OpenSymbol"/>
+    </w:rPr>
+  </w:style>
+  <w:style w:type="character" w:styleId="ListLabel1375">
+    <w:name w:val="ListLabel 1375"/>
+    <w:qFormat/>
+    <w:rPr>
+      <w:rFonts w:cs="OpenSymbol"/>
+    </w:rPr>
+  </w:style>
+  <w:style w:type="character" w:styleId="ListLabel1376">
+    <w:name w:val="ListLabel 1376"/>
+    <w:qFormat/>
+    <w:rPr>
+      <w:rFonts w:cs="OpenSymbol"/>
+    </w:rPr>
+  </w:style>
+  <w:style w:type="character" w:styleId="ListLabel1377">
+    <w:name w:val="ListLabel 1377"/>
+    <w:qFormat/>
+    <w:rPr>
+      <w:rFonts w:cs="OpenSymbol"/>
+    </w:rPr>
+  </w:style>
+  <w:style w:type="character" w:styleId="ListLabel1378">
+    <w:name w:val="ListLabel 1378"/>
+    <w:qFormat/>
+    <w:rPr>
+      <w:rFonts w:cs="OpenSymbol"/>
+    </w:rPr>
+  </w:style>
+  <w:style w:type="character" w:styleId="ListLabel1379">
+    <w:name w:val="ListLabel 1379"/>
+    <w:qFormat/>
+    <w:rPr>
+      <w:rFonts w:cs="OpenSymbol"/>
+    </w:rPr>
+  </w:style>
+  <w:style w:type="character" w:styleId="ListLabel1380">
+    <w:name w:val="ListLabel 1380"/>
+    <w:qFormat/>
+    <w:rPr>
+      <w:rFonts w:cs="OpenSymbol"/>
+    </w:rPr>
+  </w:style>
+  <w:style w:type="character" w:styleId="ListLabel1381">
+    <w:name w:val="ListLabel 1381"/>
+    <w:qFormat/>
+    <w:rPr>
+      <w:rFonts w:cs="OpenSymbol"/>
+    </w:rPr>
+  </w:style>
+  <w:style w:type="character" w:styleId="ListLabel1382">
+    <w:name w:val="ListLabel 1382"/>
+    <w:qFormat/>
+    <w:rPr>
+      <w:rFonts w:cs="OpenSymbol"/>
+    </w:rPr>
+  </w:style>
+  <w:style w:type="character" w:styleId="ListLabel1383">
+    <w:name w:val="ListLabel 1383"/>
+    <w:qFormat/>
+    <w:rPr>
+      <w:rFonts w:cs="OpenSymbol"/>
+    </w:rPr>
+  </w:style>
+  <w:style w:type="character" w:styleId="ListLabel1384">
+    <w:name w:val="ListLabel 1384"/>
+    <w:qFormat/>
+    <w:rPr>
+      <w:rFonts w:cs="OpenSymbol"/>
+    </w:rPr>
+  </w:style>
+  <w:style w:type="character" w:styleId="ListLabel1385">
+    <w:name w:val="ListLabel 1385"/>
+    <w:qFormat/>
+    <w:rPr>
+      <w:rFonts w:cs="OpenSymbol"/>
+    </w:rPr>
+  </w:style>
+  <w:style w:type="character" w:styleId="ListLabel1386">
+    <w:name w:val="ListLabel 1386"/>
+    <w:qFormat/>
+    <w:rPr>
+      <w:rFonts w:cs="OpenSymbol"/>
+    </w:rPr>
+  </w:style>
+  <w:style w:type="character" w:styleId="ListLabel1387">
+    <w:name w:val="ListLabel 1387"/>
+    <w:qFormat/>
+    <w:rPr>
+      <w:rFonts w:cs="OpenSymbol"/>
+    </w:rPr>
+  </w:style>
+  <w:style w:type="character" w:styleId="ListLabel1388">
+    <w:name w:val="ListLabel 1388"/>
+    <w:qFormat/>
+    <w:rPr>
+      <w:rFonts w:cs="OpenSymbol"/>
+    </w:rPr>
+  </w:style>
+  <w:style w:type="character" w:styleId="ListLabel1389">
+    <w:name w:val="ListLabel 1389"/>
+    <w:qFormat/>
+    <w:rPr>
+      <w:rFonts w:cs="OpenSymbol"/>
+    </w:rPr>
+  </w:style>
+  <w:style w:type="character" w:styleId="ListLabel1390">
+    <w:name w:val="ListLabel 1390"/>
+    <w:qFormat/>
+    <w:rPr>
+      <w:rFonts w:cs="OpenSymbol"/>
+    </w:rPr>
+  </w:style>
+  <w:style w:type="character" w:styleId="ListLabel1391">
+    <w:name w:val="ListLabel 1391"/>
+    <w:qFormat/>
+    <w:rPr>
+      <w:rFonts w:cs="OpenSymbol"/>
+    </w:rPr>
+  </w:style>
+  <w:style w:type="character" w:styleId="ListLabel1392">
+    <w:name w:val="ListLabel 1392"/>
+    <w:qFormat/>
+    <w:rPr>
+      <w:rFonts w:cs="OpenSymbol"/>
+    </w:rPr>
+  </w:style>
+  <w:style w:type="character" w:styleId="ListLabel1393">
+    <w:name w:val="ListLabel 1393"/>
+    <w:qFormat/>
+    <w:rPr>
+      <w:rFonts w:cs="OpenSymbol"/>
+    </w:rPr>
+  </w:style>
+  <w:style w:type="character" w:styleId="ListLabel1394">
+    <w:name w:val="ListLabel 1394"/>
+    <w:qFormat/>
+    <w:rPr>
+      <w:rFonts w:cs="OpenSymbol"/>
+    </w:rPr>
+  </w:style>
+  <w:style w:type="character" w:styleId="ListLabel1395">
+    <w:name w:val="ListLabel 1395"/>
+    <w:qFormat/>
+    <w:rPr>
+      <w:rFonts w:cs="OpenSymbol"/>
+    </w:rPr>
+  </w:style>
+  <w:style w:type="character" w:styleId="ListLabel1396">
+    <w:name w:val="ListLabel 1396"/>
+    <w:qFormat/>
+    <w:rPr>
+      <w:rFonts w:cs="OpenSymbol"/>
+    </w:rPr>
+  </w:style>
+  <w:style w:type="character" w:styleId="ListLabel1397">
+    <w:name w:val="ListLabel 1397"/>
+    <w:qFormat/>
+    <w:rPr>
+      <w:rFonts w:cs="OpenSymbol"/>
+    </w:rPr>
+  </w:style>
+  <w:style w:type="character" w:styleId="ListLabel1398">
+    <w:name w:val="ListLabel 1398"/>
+    <w:qFormat/>
+    <w:rPr>
+      <w:rFonts w:cs="OpenSymbol"/>
+    </w:rPr>
+  </w:style>
+  <w:style w:type="character" w:styleId="ListLabel1399">
+    <w:name w:val="ListLabel 1399"/>
+    <w:qFormat/>
+    <w:rPr>
+      <w:rFonts w:cs="OpenSymbol"/>
+    </w:rPr>
+  </w:style>
+  <w:style w:type="character" w:styleId="ListLabel1400">
+    <w:name w:val="ListLabel 1400"/>
+    <w:qFormat/>
+    <w:rPr>
+      <w:rFonts w:cs="OpenSymbol"/>
+    </w:rPr>
+  </w:style>
+  <w:style w:type="character" w:styleId="ListLabel1401">
+    <w:name w:val="ListLabel 1401"/>
+    <w:qFormat/>
+    <w:rPr>
+      <w:rFonts w:cs="OpenSymbol"/>
+    </w:rPr>
+  </w:style>
+  <w:style w:type="character" w:styleId="ListLabel1402">
+    <w:name w:val="ListLabel 1402"/>
+    <w:qFormat/>
+    <w:rPr>
+      <w:rFonts w:cs="OpenSymbol"/>
+    </w:rPr>
+  </w:style>
+  <w:style w:type="character" w:styleId="ListLabel1403">
+    <w:name w:val="ListLabel 1403"/>
+    <w:qFormat/>
+    <w:rPr>
+      <w:rFonts w:cs="OpenSymbol"/>
+    </w:rPr>
+  </w:style>
+  <w:style w:type="character" w:styleId="ListLabel1404">
+    <w:name w:val="ListLabel 1404"/>
+    <w:qFormat/>
+    <w:rPr>
+      <w:rFonts w:cs="OpenSymbol"/>
+    </w:rPr>
+  </w:style>
+  <w:style w:type="character" w:styleId="ListLabel1405">
+    <w:name w:val="ListLabel 1405"/>
+    <w:qFormat/>
+    <w:rPr>
+      <w:rFonts w:cs="OpenSymbol"/>
+    </w:rPr>
+  </w:style>
+  <w:style w:type="character" w:styleId="ListLabel1406">
+    <w:name w:val="ListLabel 1406"/>
+    <w:qFormat/>
+    <w:rPr>
+      <w:rFonts w:cs="OpenSymbol"/>
+    </w:rPr>
+  </w:style>
+  <w:style w:type="character" w:styleId="ListLabel1407">
+    <w:name w:val="ListLabel 1407"/>
+    <w:qFormat/>
+    <w:rPr>
+      <w:rFonts w:cs="OpenSymbol"/>
+    </w:rPr>
+  </w:style>
+  <w:style w:type="character" w:styleId="ListLabel1408">
+    <w:name w:val="ListLabel 1408"/>
+    <w:qFormat/>
+    <w:rPr>
+      <w:rFonts w:cs="OpenSymbol"/>
+    </w:rPr>
+  </w:style>
+  <w:style w:type="character" w:styleId="ListLabel1409">
+    <w:name w:val="ListLabel 1409"/>
+    <w:qFormat/>
+    <w:rPr>
+      <w:rFonts w:cs="OpenSymbol"/>
+    </w:rPr>
+  </w:style>
+  <w:style w:type="character" w:styleId="ListLabel1410">
+    <w:name w:val="ListLabel 1410"/>
+    <w:qFormat/>
+    <w:rPr>
+      <w:rFonts w:cs="OpenSymbol"/>
+    </w:rPr>
+  </w:style>
+  <w:style w:type="character" w:styleId="ListLabel1411">
+    <w:name w:val="ListLabel 1411"/>
+    <w:qFormat/>
+    <w:rPr>
+      <w:rFonts w:cs="OpenSymbol"/>
+    </w:rPr>
+  </w:style>
+  <w:style w:type="character" w:styleId="ListLabel1412">
+    <w:name w:val="ListLabel 1412"/>
+    <w:qFormat/>
+    <w:rPr>
+      <w:rFonts w:cs="OpenSymbol"/>
+    </w:rPr>
+  </w:style>
+  <w:style w:type="character" w:styleId="ListLabel1413">
+    <w:name w:val="ListLabel 1413"/>
+    <w:qFormat/>
+    <w:rPr>
+      <w:rFonts w:cs="OpenSymbol"/>
+    </w:rPr>
+  </w:style>
+  <w:style w:type="character" w:styleId="ListLabel1414">
+    <w:name w:val="ListLabel 1414"/>
+    <w:qFormat/>
+    <w:rPr>
+      <w:rFonts w:cs="OpenSymbol"/>
+    </w:rPr>
+  </w:style>
+  <w:style w:type="character" w:styleId="ListLabel1415">
+    <w:name w:val="ListLabel 1415"/>
+    <w:qFormat/>
+    <w:rPr>
+      <w:rFonts w:cs="OpenSymbol"/>
+    </w:rPr>
+  </w:style>
+  <w:style w:type="character" w:styleId="ListLabel1416">
+    <w:name w:val="ListLabel 1416"/>
+    <w:qFormat/>
+    <w:rPr>
+      <w:rFonts w:cs="OpenSymbol"/>
+    </w:rPr>
+  </w:style>
+  <w:style w:type="character" w:styleId="ListLabel1417">
+    <w:name w:val="ListLabel 1417"/>
+    <w:qFormat/>
+    <w:rPr>
+      <w:rFonts w:cs="OpenSymbol"/>
+    </w:rPr>
+  </w:style>
+  <w:style w:type="character" w:styleId="ListLabel1418">
+    <w:name w:val="ListLabel 1418"/>
+    <w:qFormat/>
+    <w:rPr>
+      <w:rFonts w:cs="OpenSymbol"/>
+    </w:rPr>
+  </w:style>
+  <w:style w:type="character" w:styleId="ListLabel1419">
+    <w:name w:val="ListLabel 1419"/>
+    <w:qFormat/>
+    <w:rPr>
+      <w:rFonts w:cs="OpenSymbol"/>
+    </w:rPr>
+  </w:style>
+  <w:style w:type="character" w:styleId="ListLabel1420">
+    <w:name w:val="ListLabel 1420"/>
+    <w:qFormat/>
+    <w:rPr>
+      <w:rFonts w:cs="OpenSymbol"/>
+    </w:rPr>
+  </w:style>
+  <w:style w:type="character" w:styleId="ListLabel1421">
+    <w:name w:val="ListLabel 1421"/>
+    <w:qFormat/>
+    <w:rPr>
+      <w:rFonts w:cs="OpenSymbol"/>
+    </w:rPr>
+  </w:style>
+  <w:style w:type="character" w:styleId="ListLabel1422">
+    <w:name w:val="ListLabel 1422"/>
+    <w:qFormat/>
+    <w:rPr>
+      <w:rFonts w:cs="OpenSymbol"/>
+    </w:rPr>
+  </w:style>
+  <w:style w:type="character" w:styleId="ListLabel1423">
+    <w:name w:val="ListLabel 1423"/>
+    <w:qFormat/>
+    <w:rPr>
+      <w:rFonts w:cs="Symbol"/>
+    </w:rPr>
+  </w:style>
+  <w:style w:type="character" w:styleId="ListLabel1424">
+    <w:name w:val="ListLabel 1424"/>
+    <w:qFormat/>
+    <w:rPr>
+      <w:rFonts w:cs="OpenSymbol"/>
+    </w:rPr>
+  </w:style>
+  <w:style w:type="character" w:styleId="ListLabel1425">
+    <w:name w:val="ListLabel 1425"/>
+    <w:qFormat/>
+    <w:rPr>
+      <w:rFonts w:cs="OpenSymbol"/>
+    </w:rPr>
+  </w:style>
+  <w:style w:type="character" w:styleId="ListLabel1426">
+    <w:name w:val="ListLabel 1426"/>
+    <w:qFormat/>
+    <w:rPr>
+      <w:rFonts w:cs="OpenSymbol"/>
+    </w:rPr>
+  </w:style>
+  <w:style w:type="character" w:styleId="ListLabel1427">
+    <w:name w:val="ListLabel 1427"/>
+    <w:qFormat/>
+    <w:rPr>
+      <w:rFonts w:cs="OpenSymbol"/>
+    </w:rPr>
+  </w:style>
+  <w:style w:type="character" w:styleId="ListLabel1428">
+    <w:name w:val="ListLabel 1428"/>
+    <w:qFormat/>
+    <w:rPr>
+      <w:rFonts w:cs="OpenSymbol"/>
+    </w:rPr>
+  </w:style>
+  <w:style w:type="character" w:styleId="ListLabel1429">
+    <w:name w:val="ListLabel 1429"/>
+    <w:qFormat/>
+    <w:rPr>
+      <w:rFonts w:cs="OpenSymbol"/>
+    </w:rPr>
+  </w:style>
+  <w:style w:type="character" w:styleId="ListLabel1430">
+    <w:name w:val="ListLabel 1430"/>
+    <w:qFormat/>
+    <w:rPr>
+      <w:rFonts w:cs="OpenSymbol"/>
+    </w:rPr>
+  </w:style>
+  <w:style w:type="character" w:styleId="ListLabel1431">
+    <w:name w:val="ListLabel 1431"/>
+    <w:qFormat/>
+    <w:rPr>
+      <w:rFonts w:cs="OpenSymbol"/>
+    </w:rPr>
+  </w:style>
+  <w:style w:type="character" w:styleId="ListLabel1432">
+    <w:name w:val="ListLabel 1432"/>
+    <w:qFormat/>
+    <w:rPr>
+      <w:rFonts w:cs="OpenSymbol"/>
+    </w:rPr>
+  </w:style>
+  <w:style w:type="character" w:styleId="ListLabel1433">
+    <w:name w:val="ListLabel 1433"/>
+    <w:qFormat/>
+    <w:rPr>
+      <w:rFonts w:cs="OpenSymbol"/>
+    </w:rPr>
+  </w:style>
+  <w:style w:type="character" w:styleId="ListLabel1434">
+    <w:name w:val="ListLabel 1434"/>
+    <w:qFormat/>
+    <w:rPr>
+      <w:rFonts w:cs="OpenSymbol"/>
+    </w:rPr>
+  </w:style>
+  <w:style w:type="character" w:styleId="ListLabel1435">
+    <w:name w:val="ListLabel 1435"/>
+    <w:qFormat/>
+    <w:rPr>
+      <w:rFonts w:cs="OpenSymbol"/>
+    </w:rPr>
+  </w:style>
+  <w:style w:type="character" w:styleId="ListLabel1436">
+    <w:name w:val="ListLabel 1436"/>
+    <w:qFormat/>
+    <w:rPr>
+      <w:rFonts w:cs="OpenSymbol"/>
+    </w:rPr>
+  </w:style>
+  <w:style w:type="character" w:styleId="ListLabel1437">
+    <w:name w:val="ListLabel 1437"/>
+    <w:qFormat/>
+    <w:rPr>
+      <w:rFonts w:cs="OpenSymbol"/>
+    </w:rPr>
+  </w:style>
+  <w:style w:type="character" w:styleId="ListLabel1438">
+    <w:name w:val="ListLabel 1438"/>
+    <w:qFormat/>
+    <w:rPr>
+      <w:rFonts w:cs="OpenSymbol"/>
+    </w:rPr>
+  </w:style>
+  <w:style w:type="character" w:styleId="ListLabel1439">
+    <w:name w:val="ListLabel 1439"/>
+    <w:qFormat/>
+    <w:rPr>
+      <w:rFonts w:cs="OpenSymbol"/>
+    </w:rPr>
+  </w:style>
+  <w:style w:type="character" w:styleId="ListLabel1440">
+    <w:name w:val="ListLabel 1440"/>
+    <w:qFormat/>
+    <w:rPr>
+      <w:rFonts w:cs="OpenSymbol"/>
+    </w:rPr>
+  </w:style>
+  <w:style w:type="character" w:styleId="ListLabel1441">
+    <w:name w:val="ListLabel 1441"/>
+    <w:qFormat/>
+    <w:rPr>
+      <w:rFonts w:cs="OpenSymbol"/>
+    </w:rPr>
+  </w:style>
+  <w:style w:type="character" w:styleId="ListLabel1442">
+    <w:name w:val="ListLabel 1442"/>
+    <w:qFormat/>
+    <w:rPr>
+      <w:rFonts w:cs="OpenSymbol"/>
+    </w:rPr>
+  </w:style>
+  <w:style w:type="character" w:styleId="ListLabel1443">
+    <w:name w:val="ListLabel 1443"/>
+    <w:qFormat/>
+    <w:rPr>
+      <w:rFonts w:cs="OpenSymbol"/>
+    </w:rPr>
+  </w:style>
+  <w:style w:type="character" w:styleId="ListLabel1444">
+    <w:name w:val="ListLabel 1444"/>
+    <w:qFormat/>
+    <w:rPr>
+      <w:rFonts w:cs="OpenSymbol"/>
+    </w:rPr>
+  </w:style>
+  <w:style w:type="character" w:styleId="ListLabel1445">
+    <w:name w:val="ListLabel 1445"/>
+    <w:qFormat/>
+    <w:rPr>
+      <w:rFonts w:cs="OpenSymbol"/>
+    </w:rPr>
+  </w:style>
+  <w:style w:type="character" w:styleId="ListLabel1446">
+    <w:name w:val="ListLabel 1446"/>
+    <w:qFormat/>
+    <w:rPr>
+      <w:rFonts w:cs="OpenSymbol"/>
+    </w:rPr>
+  </w:style>
+  <w:style w:type="character" w:styleId="ListLabel1447">
+    <w:name w:val="ListLabel 1447"/>
+    <w:qFormat/>
+    <w:rPr>
+      <w:rFonts w:cs="OpenSymbol"/>
+    </w:rPr>
+  </w:style>
+  <w:style w:type="character" w:styleId="ListLabel1448">
+    <w:name w:val="ListLabel 1448"/>
+    <w:qFormat/>
+    <w:rPr>
+      <w:rFonts w:cs="OpenSymbol"/>
+    </w:rPr>
+  </w:style>
+  <w:style w:type="character" w:styleId="ListLabel1449">
+    <w:name w:val="ListLabel 1449"/>
+    <w:qFormat/>
+    <w:rPr>
+      <w:rFonts w:cs="OpenSymbol"/>
+    </w:rPr>
+  </w:style>
+  <w:style w:type="character" w:styleId="ListLabel1450">
+    <w:name w:val="ListLabel 1450"/>
+    <w:qFormat/>
+    <w:rPr>
+      <w:rFonts w:ascii="Liberation Mono" w:hAnsi="Liberation Mono" w:cs="OpenSymbol"/>
+      <w:sz w:val="20"/>
+    </w:rPr>
+  </w:style>
+  <w:style w:type="character" w:styleId="ListLabel1451">
+    <w:name w:val="ListLabel 1451"/>
+    <w:qFormat/>
+    <w:rPr>
+      <w:rFonts w:cs="OpenSymbol"/>
+    </w:rPr>
+  </w:style>
+  <w:style w:type="character" w:styleId="ListLabel1452">
+    <w:name w:val="ListLabel 1452"/>
+    <w:qFormat/>
+    <w:rPr>
+      <w:rFonts w:cs="OpenSymbol"/>
+    </w:rPr>
+  </w:style>
+  <w:style w:type="character" w:styleId="ListLabel1453">
+    <w:name w:val="ListLabel 1453"/>
+    <w:qFormat/>
+    <w:rPr>
+      <w:rFonts w:cs="OpenSymbol"/>
+    </w:rPr>
+  </w:style>
+  <w:style w:type="character" w:styleId="ListLabel1454">
+    <w:name w:val="ListLabel 1454"/>
+    <w:qFormat/>
+    <w:rPr>
+      <w:rFonts w:cs="OpenSymbol"/>
+    </w:rPr>
+  </w:style>
+  <w:style w:type="character" w:styleId="ListLabel1455">
+    <w:name w:val="ListLabel 1455"/>
+    <w:qFormat/>
+    <w:rPr>
+      <w:rFonts w:cs="OpenSymbol"/>
+    </w:rPr>
+  </w:style>
+  <w:style w:type="character" w:styleId="ListLabel1456">
+    <w:name w:val="ListLabel 1456"/>
+    <w:qFormat/>
+    <w:rPr>
+      <w:rFonts w:cs="OpenSymbol"/>
+    </w:rPr>
+  </w:style>
+  <w:style w:type="character" w:styleId="ListLabel1457">
+    <w:name w:val="ListLabel 1457"/>
+    <w:qFormat/>
+    <w:rPr>
+      <w:rFonts w:cs="OpenSymbol"/>
+    </w:rPr>
+  </w:style>
+  <w:style w:type="character" w:styleId="ListLabel1458">
+    <w:name w:val="ListLabel 1458"/>
+    <w:qFormat/>
+    <w:rPr>
+      <w:rFonts w:cs="OpenSymbol"/>
+    </w:rPr>
+  </w:style>
+  <w:style w:type="character" w:styleId="ListLabel1459">
+    <w:name w:val="ListLabel 1459"/>
+    <w:qFormat/>
+    <w:rPr>
+      <w:rFonts w:cs="OpenSymbol"/>
+    </w:rPr>
+  </w:style>
+  <w:style w:type="character" w:styleId="ListLabel1460">
+    <w:name w:val="ListLabel 1460"/>
+    <w:qFormat/>
+    <w:rPr>
+      <w:rFonts w:cs="OpenSymbol"/>
+    </w:rPr>
+  </w:style>
+  <w:style w:type="character" w:styleId="ListLabel1461">
+    <w:name w:val="ListLabel 1461"/>
+    <w:qFormat/>
+    <w:rPr>
+      <w:rFonts w:cs="OpenSymbol"/>
+    </w:rPr>
+  </w:style>
+  <w:style w:type="character" w:styleId="ListLabel1462">
+    <w:name w:val="ListLabel 1462"/>
+    <w:qFormat/>
+    <w:rPr>
+      <w:rFonts w:cs="OpenSymbol"/>
+    </w:rPr>
+  </w:style>
+  <w:style w:type="character" w:styleId="ListLabel1463">
+    <w:name w:val="ListLabel 1463"/>
+    <w:qFormat/>
+    <w:rPr>
+      <w:rFonts w:cs="OpenSymbol"/>
+    </w:rPr>
+  </w:style>
+  <w:style w:type="character" w:styleId="ListLabel1464">
+    <w:name w:val="ListLabel 1464"/>
+    <w:qFormat/>
+    <w:rPr>
+      <w:rFonts w:cs="OpenSymbol"/>
+    </w:rPr>
+  </w:style>
+  <w:style w:type="character" w:styleId="ListLabel1465">
+    <w:name w:val="ListLabel 1465"/>
+    <w:qFormat/>
+    <w:rPr>
+      <w:rFonts w:cs="OpenSymbol"/>
+    </w:rPr>
+  </w:style>
+  <w:style w:type="character" w:styleId="ListLabel1466">
+    <w:name w:val="ListLabel 1466"/>
+    <w:qFormat/>
+    <w:rPr>
+      <w:rFonts w:cs="OpenSymbol"/>
+    </w:rPr>
+  </w:style>
+  <w:style w:type="character" w:styleId="ListLabel1467">
+    <w:name w:val="ListLabel 1467"/>
+    <w:qFormat/>
+    <w:rPr>
+      <w:rFonts w:cs="OpenSymbol"/>
+    </w:rPr>
+  </w:style>
+  <w:style w:type="character" w:styleId="ListLabel1468">
+    <w:name w:val="ListLabel 1468"/>
+    <w:qFormat/>
+    <w:rPr>
+      <w:rFonts w:ascii="Liberation Mono" w:hAnsi="Liberation Mono" w:cs="OpenSymbol"/>
+      <w:sz w:val="20"/>
+    </w:rPr>
+  </w:style>
+  <w:style w:type="character" w:styleId="ListLabel1469">
+    <w:name w:val="ListLabel 1469"/>
+    <w:qFormat/>
+    <w:rPr>
+      <w:rFonts w:cs="OpenSymbol"/>
+    </w:rPr>
+  </w:style>
+  <w:style w:type="character" w:styleId="ListLabel1470">
+    <w:name w:val="ListLabel 1470"/>
+    <w:qFormat/>
+    <w:rPr>
+      <w:rFonts w:cs="OpenSymbol"/>
+    </w:rPr>
+  </w:style>
+  <w:style w:type="character" w:styleId="ListLabel1471">
+    <w:name w:val="ListLabel 1471"/>
+    <w:qFormat/>
+    <w:rPr>
+      <w:rFonts w:cs="OpenSymbol"/>
+    </w:rPr>
+  </w:style>
+  <w:style w:type="character" w:styleId="ListLabel1472">
+    <w:name w:val="ListLabel 1472"/>
+    <w:qFormat/>
+    <w:rPr>
+      <w:rFonts w:cs="OpenSymbol"/>
+    </w:rPr>
+  </w:style>
+  <w:style w:type="character" w:styleId="ListLabel1473">
+    <w:name w:val="ListLabel 1473"/>
+    <w:qFormat/>
+    <w:rPr>
+      <w:rFonts w:cs="OpenSymbol"/>
+    </w:rPr>
+  </w:style>
+  <w:style w:type="character" w:styleId="ListLabel1474">
+    <w:name w:val="ListLabel 1474"/>
+    <w:qFormat/>
+    <w:rPr>
+      <w:rFonts w:cs="OpenSymbol"/>
+    </w:rPr>
+  </w:style>
+  <w:style w:type="character" w:styleId="ListLabel1475">
+    <w:name w:val="ListLabel 1475"/>
+    <w:qFormat/>
+    <w:rPr>
+      <w:rFonts w:cs="OpenSymbol"/>
+    </w:rPr>
+  </w:style>
+  <w:style w:type="character" w:styleId="ListLabel1476">
+    <w:name w:val="ListLabel 1476"/>
+    <w:qFormat/>
+    <w:rPr>
+      <w:rFonts w:cs="OpenSymbol"/>
+    </w:rPr>
+  </w:style>
+  <w:style w:type="character" w:styleId="ListLabel1477">
+    <w:name w:val="ListLabel 1477"/>
+    <w:qFormat/>
+    <w:rPr>
+      <w:rFonts w:cs="OpenSymbol"/>
+    </w:rPr>
+  </w:style>
+  <w:style w:type="character" w:styleId="ListLabel1478">
+    <w:name w:val="ListLabel 1478"/>
+    <w:qFormat/>
+    <w:rPr>
+      <w:rFonts w:cs="OpenSymbol"/>
+    </w:rPr>
+  </w:style>
+  <w:style w:type="character" w:styleId="ListLabel1479">
+    <w:name w:val="ListLabel 1479"/>
+    <w:qFormat/>
+    <w:rPr>
+      <w:rFonts w:cs="OpenSymbol"/>
+    </w:rPr>
+  </w:style>
+  <w:style w:type="character" w:styleId="ListLabel1480">
+    <w:name w:val="ListLabel 1480"/>
+    <w:qFormat/>
+    <w:rPr>
+      <w:rFonts w:cs="OpenSymbol"/>
+    </w:rPr>
+  </w:style>
+  <w:style w:type="character" w:styleId="ListLabel1481">
+    <w:name w:val="ListLabel 1481"/>
+    <w:qFormat/>
+    <w:rPr>
+      <w:rFonts w:cs="OpenSymbol"/>
+    </w:rPr>
+  </w:style>
+  <w:style w:type="character" w:styleId="ListLabel1482">
+    <w:name w:val="ListLabel 1482"/>
+    <w:qFormat/>
+    <w:rPr>
+      <w:rFonts w:cs="OpenSymbol"/>
+    </w:rPr>
+  </w:style>
+  <w:style w:type="character" w:styleId="ListLabel1483">
+    <w:name w:val="ListLabel 1483"/>
+    <w:qFormat/>
+    <w:rPr>
+      <w:rFonts w:cs="OpenSymbol"/>
+    </w:rPr>
+  </w:style>
+  <w:style w:type="character" w:styleId="ListLabel1484">
+    <w:name w:val="ListLabel 1484"/>
+    <w:qFormat/>
+    <w:rPr>
+      <w:rFonts w:cs="OpenSymbol"/>
+    </w:rPr>
+  </w:style>
+  <w:style w:type="character" w:styleId="ListLabel1485">
+    <w:name w:val="ListLabel 1485"/>
+    <w:qFormat/>
+    <w:rPr>
+      <w:rFonts w:cs="OpenSymbol"/>
+    </w:rPr>
+  </w:style>
+  <w:style w:type="character" w:styleId="ListLabel1486">
+    <w:name w:val="ListLabel 1486"/>
+    <w:qFormat/>
+    <w:rPr>
+      <w:rFonts w:cs="Symbol"/>
+    </w:rPr>
+  </w:style>
+  <w:style w:type="character" w:styleId="ListLabel1487">
+    <w:name w:val="ListLabel 1487"/>
+    <w:qFormat/>
+    <w:rPr>
+      <w:rFonts w:cs="Symbol"/>
+    </w:rPr>
+  </w:style>
+  <w:style w:type="character" w:styleId="ListLabel1488">
+    <w:name w:val="ListLabel 1488"/>
+    <w:qFormat/>
+    <w:rPr>
+      <w:rFonts w:cs="Symbol"/>
+    </w:rPr>
+  </w:style>
+  <w:style w:type="character" w:styleId="ListLabel1489">
+    <w:name w:val="ListLabel 1489"/>
+    <w:qFormat/>
+    <w:rPr>
+      <w:rFonts w:cs="Symbol"/>
+    </w:rPr>
+  </w:style>
+  <w:style w:type="character" w:styleId="ListLabel1490">
+    <w:name w:val="ListLabel 1490"/>
+    <w:qFormat/>
+    <w:rPr>
+      <w:rFonts w:cs="Symbol"/>
+    </w:rPr>
+  </w:style>
+  <w:style w:type="character" w:styleId="ListLabel1491">
+    <w:name w:val="ListLabel 1491"/>
+    <w:qFormat/>
+    <w:rPr>
+      <w:rFonts w:cs="Symbol"/>
+    </w:rPr>
+  </w:style>
+  <w:style w:type="character" w:styleId="ListLabel1492">
+    <w:name w:val="ListLabel 1492"/>
+    <w:qFormat/>
+    <w:rPr>
+      <w:rFonts w:cs="Symbol"/>
+    </w:rPr>
+  </w:style>
+  <w:style w:type="character" w:styleId="ListLabel1493">
+    <w:name w:val="ListLabel 1493"/>
+    <w:qFormat/>
+    <w:rPr>
+      <w:rFonts w:cs="Symbol"/>
+    </w:rPr>
+  </w:style>
+  <w:style w:type="character" w:styleId="ListLabel1494">
+    <w:name w:val="ListLabel 1494"/>
+    <w:qFormat/>
+    <w:rPr>
+      <w:rFonts w:cs="Symbol"/>
+    </w:rPr>
+  </w:style>
   <w:style w:type="paragraph" w:styleId="Heading">
     <w:name w:val="Heading"/>
     <w:basedOn w:val="Normal"/>

</xml_diff>

<commit_message>
finished index ajax request & backgroud render template & associated database query & action.
</commit_message>
<xml_diff>
--- a/doc/Diary.docx
+++ b/doc/Diary.docx
@@ -38,7 +38,7 @@
       <w:tblPr>
         <w:tblW w:w="9638" w:type="dxa"/>
         <w:jc w:val="left"/>
-        <w:tblInd w:w="8" w:type="dxa"/>
+        <w:tblInd w:w="4" w:type="dxa"/>
         <w:tblBorders>
           <w:top w:val="single" w:sz="2" w:space="0" w:color="000001"/>
           <w:left w:val="single" w:sz="2" w:space="0" w:color="000001"/>
@@ -1932,6 +1932,97 @@
         <w:rPr/>
       </w:r>
     </w:p>
+    <w:p>
+      <w:pPr>
+        <w:pStyle w:val="PreformattedText"/>
+        <w:rPr/>
+      </w:pPr>
+      <w:r>
+        <w:rPr/>
+      </w:r>
+    </w:p>
+    <w:p>
+      <w:pPr>
+        <w:pStyle w:val="PreformattedText"/>
+        <w:rPr/>
+      </w:pPr>
+      <w:r>
+        <w:rPr/>
+      </w:r>
+    </w:p>
+    <w:p>
+      <w:pPr>
+        <w:pStyle w:val="PreformattedText"/>
+        <w:numPr>
+          <w:ilvl w:val="0"/>
+          <w:numId w:val="32"/>
+        </w:numPr>
+        <w:rPr/>
+      </w:pPr>
+      <w:r>
+        <w:rPr/>
+        <w:t>[2016-07-27]</w:t>
+      </w:r>
+    </w:p>
+    <w:p>
+      <w:pPr>
+        <w:pStyle w:val="PreformattedText"/>
+        <w:rPr/>
+      </w:pPr>
+      <w:r>
+        <w:rPr/>
+      </w:r>
+    </w:p>
+    <w:p>
+      <w:pPr>
+        <w:pStyle w:val="PreformattedText"/>
+        <w:numPr>
+          <w:ilvl w:val="0"/>
+          <w:numId w:val="33"/>
+        </w:numPr>
+        <w:rPr/>
+      </w:pPr>
+      <w:r>
+        <w:rPr/>
+        <w:t>Accomplished index.html ajax.get for file information and associated database query and server action. A</w:t>
+      </w:r>
+      <w:r>
+        <w:rPr/>
+        <w:t>ccomplished background render html template.</w:t>
+      </w:r>
+    </w:p>
+    <w:p>
+      <w:pPr>
+        <w:pStyle w:val="PreformattedText"/>
+        <w:numPr>
+          <w:ilvl w:val="0"/>
+          <w:numId w:val="33"/>
+        </w:numPr>
+        <w:rPr>
+          <w:highlight w:val="yellow"/>
+        </w:rPr>
+      </w:pPr>
+      <w:r>
+        <w:rPr>
+          <w:highlight w:val="yellow"/>
+        </w:rPr>
+        <w:t>Find the root course of skin-config.html 404 bug(inspinia.js ajax.get(skin-config.html)). Not the compressed-jQuery’s problem.</w:t>
+      </w:r>
+    </w:p>
+    <w:p>
+      <w:pPr>
+        <w:pStyle w:val="PreformattedText"/>
+        <w:numPr>
+          <w:ilvl w:val="0"/>
+          <w:numId w:val="33"/>
+        </w:numPr>
+        <w:rPr/>
+      </w:pPr>
+      <w:r>
+        <w:rPr/>
+        <w:t>Until now, Firefox &amp; Safari &amp; Edge works very well. There is still something wrong with Chrome which I still cannot figure it out.</w:t>
+      </w:r>
+    </w:p>
     <w:sectPr>
       <w:type w:val="nextPage"/>
       <w:pgSz w:w="11906" w:h="16838"/>
@@ -5936,6 +6027,262 @@
     </w:lvl>
   </w:abstractNum>
   <w:abstractNum w:abstractNumId="32">
+    <w:lvl w:ilvl="0">
+      <w:start w:val="1"/>
+      <w:numFmt w:val="bullet"/>
+      <w:lvlText w:val=""/>
+      <w:lvlJc w:val="left"/>
+      <w:pPr>
+        <w:tabs>
+          <w:tab w:val="num" w:pos="720"/>
+        </w:tabs>
+        <w:ind w:left="720" w:hanging="360"/>
+      </w:pPr>
+      <w:rPr>
+        <w:rFonts w:ascii="Symbol" w:hAnsi="Symbol" w:cs="Symbol" w:hint="default"/>
+        <w:rFonts w:cs="OpenSymbol"/>
+      </w:rPr>
+    </w:lvl>
+    <w:lvl w:ilvl="1">
+      <w:start w:val="1"/>
+      <w:numFmt w:val="bullet"/>
+      <w:lvlText w:val="◦"/>
+      <w:lvlJc w:val="left"/>
+      <w:pPr>
+        <w:tabs>
+          <w:tab w:val="num" w:pos="1080"/>
+        </w:tabs>
+        <w:ind w:left="1080" w:hanging="360"/>
+      </w:pPr>
+      <w:rPr>
+        <w:rFonts w:ascii="OpenSymbol" w:hAnsi="OpenSymbol" w:cs="OpenSymbol" w:hint="default"/>
+        <w:rFonts w:cs="OpenSymbol"/>
+      </w:rPr>
+    </w:lvl>
+    <w:lvl w:ilvl="2">
+      <w:start w:val="1"/>
+      <w:numFmt w:val="bullet"/>
+      <w:lvlText w:val="▪"/>
+      <w:lvlJc w:val="left"/>
+      <w:pPr>
+        <w:tabs>
+          <w:tab w:val="num" w:pos="1440"/>
+        </w:tabs>
+        <w:ind w:left="1440" w:hanging="360"/>
+      </w:pPr>
+      <w:rPr>
+        <w:rFonts w:ascii="OpenSymbol" w:hAnsi="OpenSymbol" w:cs="OpenSymbol" w:hint="default"/>
+        <w:rFonts w:cs="OpenSymbol"/>
+      </w:rPr>
+    </w:lvl>
+    <w:lvl w:ilvl="3">
+      <w:start w:val="1"/>
+      <w:numFmt w:val="bullet"/>
+      <w:lvlText w:val=""/>
+      <w:lvlJc w:val="left"/>
+      <w:pPr>
+        <w:tabs>
+          <w:tab w:val="num" w:pos="1800"/>
+        </w:tabs>
+        <w:ind w:left="1800" w:hanging="360"/>
+      </w:pPr>
+      <w:rPr>
+        <w:rFonts w:ascii="Symbol" w:hAnsi="Symbol" w:cs="Symbol" w:hint="default"/>
+        <w:rFonts w:cs="OpenSymbol"/>
+      </w:rPr>
+    </w:lvl>
+    <w:lvl w:ilvl="4">
+      <w:start w:val="1"/>
+      <w:numFmt w:val="bullet"/>
+      <w:lvlText w:val="◦"/>
+      <w:lvlJc w:val="left"/>
+      <w:pPr>
+        <w:tabs>
+          <w:tab w:val="num" w:pos="2160"/>
+        </w:tabs>
+        <w:ind w:left="2160" w:hanging="360"/>
+      </w:pPr>
+      <w:rPr>
+        <w:rFonts w:ascii="OpenSymbol" w:hAnsi="OpenSymbol" w:cs="OpenSymbol" w:hint="default"/>
+        <w:rFonts w:cs="OpenSymbol"/>
+      </w:rPr>
+    </w:lvl>
+    <w:lvl w:ilvl="5">
+      <w:start w:val="1"/>
+      <w:numFmt w:val="bullet"/>
+      <w:lvlText w:val="▪"/>
+      <w:lvlJc w:val="left"/>
+      <w:pPr>
+        <w:tabs>
+          <w:tab w:val="num" w:pos="2520"/>
+        </w:tabs>
+        <w:ind w:left="2520" w:hanging="360"/>
+      </w:pPr>
+      <w:rPr>
+        <w:rFonts w:ascii="OpenSymbol" w:hAnsi="OpenSymbol" w:cs="OpenSymbol" w:hint="default"/>
+        <w:rFonts w:cs="OpenSymbol"/>
+      </w:rPr>
+    </w:lvl>
+    <w:lvl w:ilvl="6">
+      <w:start w:val="1"/>
+      <w:numFmt w:val="bullet"/>
+      <w:lvlText w:val=""/>
+      <w:lvlJc w:val="left"/>
+      <w:pPr>
+        <w:tabs>
+          <w:tab w:val="num" w:pos="2880"/>
+        </w:tabs>
+        <w:ind w:left="2880" w:hanging="360"/>
+      </w:pPr>
+      <w:rPr>
+        <w:rFonts w:ascii="Symbol" w:hAnsi="Symbol" w:cs="Symbol" w:hint="default"/>
+        <w:rFonts w:cs="OpenSymbol"/>
+      </w:rPr>
+    </w:lvl>
+    <w:lvl w:ilvl="7">
+      <w:start w:val="1"/>
+      <w:numFmt w:val="bullet"/>
+      <w:lvlText w:val="◦"/>
+      <w:lvlJc w:val="left"/>
+      <w:pPr>
+        <w:tabs>
+          <w:tab w:val="num" w:pos="3240"/>
+        </w:tabs>
+        <w:ind w:left="3240" w:hanging="360"/>
+      </w:pPr>
+      <w:rPr>
+        <w:rFonts w:ascii="OpenSymbol" w:hAnsi="OpenSymbol" w:cs="OpenSymbol" w:hint="default"/>
+        <w:rFonts w:cs="OpenSymbol"/>
+      </w:rPr>
+    </w:lvl>
+    <w:lvl w:ilvl="8">
+      <w:start w:val="1"/>
+      <w:numFmt w:val="bullet"/>
+      <w:lvlText w:val="▪"/>
+      <w:lvlJc w:val="left"/>
+      <w:pPr>
+        <w:tabs>
+          <w:tab w:val="num" w:pos="3600"/>
+        </w:tabs>
+        <w:ind w:left="3600" w:hanging="360"/>
+      </w:pPr>
+      <w:rPr>
+        <w:rFonts w:ascii="OpenSymbol" w:hAnsi="OpenSymbol" w:cs="OpenSymbol" w:hint="default"/>
+        <w:rFonts w:cs="OpenSymbol"/>
+      </w:rPr>
+    </w:lvl>
+  </w:abstractNum>
+  <w:abstractNum w:abstractNumId="33">
+    <w:lvl w:ilvl="0">
+      <w:start w:val="1"/>
+      <w:numFmt w:val="decimal"/>
+      <w:lvlText w:val="%1."/>
+      <w:lvlJc w:val="left"/>
+      <w:pPr>
+        <w:tabs>
+          <w:tab w:val="num" w:pos="720"/>
+        </w:tabs>
+        <w:ind w:left="720" w:hanging="360"/>
+      </w:pPr>
+    </w:lvl>
+    <w:lvl w:ilvl="1">
+      <w:start w:val="1"/>
+      <w:numFmt w:val="decimal"/>
+      <w:lvlText w:val="%2."/>
+      <w:lvlJc w:val="left"/>
+      <w:pPr>
+        <w:tabs>
+          <w:tab w:val="num" w:pos="1080"/>
+        </w:tabs>
+        <w:ind w:left="1080" w:hanging="360"/>
+      </w:pPr>
+    </w:lvl>
+    <w:lvl w:ilvl="2">
+      <w:start w:val="1"/>
+      <w:numFmt w:val="decimal"/>
+      <w:lvlText w:val="%3."/>
+      <w:lvlJc w:val="left"/>
+      <w:pPr>
+        <w:tabs>
+          <w:tab w:val="num" w:pos="1440"/>
+        </w:tabs>
+        <w:ind w:left="1440" w:hanging="360"/>
+      </w:pPr>
+    </w:lvl>
+    <w:lvl w:ilvl="3">
+      <w:start w:val="1"/>
+      <w:numFmt w:val="decimal"/>
+      <w:lvlText w:val="%4."/>
+      <w:lvlJc w:val="left"/>
+      <w:pPr>
+        <w:tabs>
+          <w:tab w:val="num" w:pos="1800"/>
+        </w:tabs>
+        <w:ind w:left="1800" w:hanging="360"/>
+      </w:pPr>
+    </w:lvl>
+    <w:lvl w:ilvl="4">
+      <w:start w:val="1"/>
+      <w:numFmt w:val="decimal"/>
+      <w:lvlText w:val="%5."/>
+      <w:lvlJc w:val="left"/>
+      <w:pPr>
+        <w:tabs>
+          <w:tab w:val="num" w:pos="2160"/>
+        </w:tabs>
+        <w:ind w:left="2160" w:hanging="360"/>
+      </w:pPr>
+    </w:lvl>
+    <w:lvl w:ilvl="5">
+      <w:start w:val="1"/>
+      <w:numFmt w:val="decimal"/>
+      <w:lvlText w:val="%6."/>
+      <w:lvlJc w:val="left"/>
+      <w:pPr>
+        <w:tabs>
+          <w:tab w:val="num" w:pos="2520"/>
+        </w:tabs>
+        <w:ind w:left="2520" w:hanging="360"/>
+      </w:pPr>
+    </w:lvl>
+    <w:lvl w:ilvl="6">
+      <w:start w:val="1"/>
+      <w:numFmt w:val="decimal"/>
+      <w:lvlText w:val="%7."/>
+      <w:lvlJc w:val="left"/>
+      <w:pPr>
+        <w:tabs>
+          <w:tab w:val="num" w:pos="2880"/>
+        </w:tabs>
+        <w:ind w:left="2880" w:hanging="360"/>
+      </w:pPr>
+    </w:lvl>
+    <w:lvl w:ilvl="7">
+      <w:start w:val="1"/>
+      <w:numFmt w:val="decimal"/>
+      <w:lvlText w:val="%8."/>
+      <w:lvlJc w:val="left"/>
+      <w:pPr>
+        <w:tabs>
+          <w:tab w:val="num" w:pos="3240"/>
+        </w:tabs>
+        <w:ind w:left="3240" w:hanging="360"/>
+      </w:pPr>
+    </w:lvl>
+    <w:lvl w:ilvl="8">
+      <w:start w:val="1"/>
+      <w:numFmt w:val="decimal"/>
+      <w:lvlText w:val="%9."/>
+      <w:lvlJc w:val="left"/>
+      <w:pPr>
+        <w:tabs>
+          <w:tab w:val="num" w:pos="3600"/>
+        </w:tabs>
+        <w:ind w:left="3600" w:hanging="360"/>
+      </w:pPr>
+    </w:lvl>
+  </w:abstractNum>
+  <w:abstractNum w:abstractNumId="34">
     <w:lvl w:ilvl="0">
       <w:start w:val="1"/>
       <w:numFmt w:val="none"/>
@@ -6150,6 +6497,12 @@
   <w:num w:numId="32">
     <w:abstractNumId w:val="32"/>
   </w:num>
+  <w:num w:numId="33">
+    <w:abstractNumId w:val="33"/>
+  </w:num>
+  <w:num w:numId="34">
+    <w:abstractNumId w:val="34"/>
+  </w:num>
 </w:numbering>
 </file>
 
@@ -16668,6 +17021,2089 @@
       <w:rFonts w:cs="Symbol"/>
     </w:rPr>
   </w:style>
+  <w:style w:type="character" w:styleId="ListLabel1495">
+    <w:name w:val="ListLabel 1495"/>
+    <w:qFormat/>
+    <w:rPr>
+      <w:rFonts w:cs="OpenSymbol"/>
+    </w:rPr>
+  </w:style>
+  <w:style w:type="character" w:styleId="ListLabel1496">
+    <w:name w:val="ListLabel 1496"/>
+    <w:qFormat/>
+    <w:rPr>
+      <w:rFonts w:cs="OpenSymbol"/>
+    </w:rPr>
+  </w:style>
+  <w:style w:type="character" w:styleId="ListLabel1497">
+    <w:name w:val="ListLabel 1497"/>
+    <w:qFormat/>
+    <w:rPr>
+      <w:rFonts w:cs="OpenSymbol"/>
+    </w:rPr>
+  </w:style>
+  <w:style w:type="character" w:styleId="ListLabel1498">
+    <w:name w:val="ListLabel 1498"/>
+    <w:qFormat/>
+    <w:rPr>
+      <w:rFonts w:cs="OpenSymbol"/>
+    </w:rPr>
+  </w:style>
+  <w:style w:type="character" w:styleId="ListLabel1499">
+    <w:name w:val="ListLabel 1499"/>
+    <w:qFormat/>
+    <w:rPr>
+      <w:rFonts w:cs="OpenSymbol"/>
+    </w:rPr>
+  </w:style>
+  <w:style w:type="character" w:styleId="ListLabel1500">
+    <w:name w:val="ListLabel 1500"/>
+    <w:qFormat/>
+    <w:rPr>
+      <w:rFonts w:cs="OpenSymbol"/>
+    </w:rPr>
+  </w:style>
+  <w:style w:type="character" w:styleId="ListLabel1501">
+    <w:name w:val="ListLabel 1501"/>
+    <w:qFormat/>
+    <w:rPr>
+      <w:rFonts w:cs="OpenSymbol"/>
+    </w:rPr>
+  </w:style>
+  <w:style w:type="character" w:styleId="ListLabel1502">
+    <w:name w:val="ListLabel 1502"/>
+    <w:qFormat/>
+    <w:rPr>
+      <w:rFonts w:cs="OpenSymbol"/>
+    </w:rPr>
+  </w:style>
+  <w:style w:type="character" w:styleId="ListLabel1503">
+    <w:name w:val="ListLabel 1503"/>
+    <w:qFormat/>
+    <w:rPr>
+      <w:rFonts w:cs="OpenSymbol"/>
+    </w:rPr>
+  </w:style>
+  <w:style w:type="character" w:styleId="ListLabel1504">
+    <w:name w:val="ListLabel 1504"/>
+    <w:qFormat/>
+    <w:rPr>
+      <w:rFonts w:cs="OpenSymbol"/>
+    </w:rPr>
+  </w:style>
+  <w:style w:type="character" w:styleId="ListLabel1505">
+    <w:name w:val="ListLabel 1505"/>
+    <w:qFormat/>
+    <w:rPr>
+      <w:rFonts w:cs="OpenSymbol"/>
+    </w:rPr>
+  </w:style>
+  <w:style w:type="character" w:styleId="ListLabel1506">
+    <w:name w:val="ListLabel 1506"/>
+    <w:qFormat/>
+    <w:rPr>
+      <w:rFonts w:cs="OpenSymbol"/>
+    </w:rPr>
+  </w:style>
+  <w:style w:type="character" w:styleId="ListLabel1507">
+    <w:name w:val="ListLabel 1507"/>
+    <w:qFormat/>
+    <w:rPr>
+      <w:rFonts w:cs="OpenSymbol"/>
+    </w:rPr>
+  </w:style>
+  <w:style w:type="character" w:styleId="ListLabel1508">
+    <w:name w:val="ListLabel 1508"/>
+    <w:qFormat/>
+    <w:rPr>
+      <w:rFonts w:cs="OpenSymbol"/>
+    </w:rPr>
+  </w:style>
+  <w:style w:type="character" w:styleId="ListLabel1509">
+    <w:name w:val="ListLabel 1509"/>
+    <w:qFormat/>
+    <w:rPr>
+      <w:rFonts w:cs="OpenSymbol"/>
+    </w:rPr>
+  </w:style>
+  <w:style w:type="character" w:styleId="ListLabel1510">
+    <w:name w:val="ListLabel 1510"/>
+    <w:qFormat/>
+    <w:rPr>
+      <w:rFonts w:cs="OpenSymbol"/>
+    </w:rPr>
+  </w:style>
+  <w:style w:type="character" w:styleId="ListLabel1511">
+    <w:name w:val="ListLabel 1511"/>
+    <w:qFormat/>
+    <w:rPr>
+      <w:rFonts w:cs="OpenSymbol"/>
+    </w:rPr>
+  </w:style>
+  <w:style w:type="character" w:styleId="ListLabel1512">
+    <w:name w:val="ListLabel 1512"/>
+    <w:qFormat/>
+    <w:rPr>
+      <w:rFonts w:cs="OpenSymbol"/>
+    </w:rPr>
+  </w:style>
+  <w:style w:type="character" w:styleId="ListLabel1513">
+    <w:name w:val="ListLabel 1513"/>
+    <w:qFormat/>
+    <w:rPr>
+      <w:rFonts w:cs="OpenSymbol"/>
+    </w:rPr>
+  </w:style>
+  <w:style w:type="character" w:styleId="ListLabel1514">
+    <w:name w:val="ListLabel 1514"/>
+    <w:qFormat/>
+    <w:rPr>
+      <w:rFonts w:cs="OpenSymbol"/>
+    </w:rPr>
+  </w:style>
+  <w:style w:type="character" w:styleId="ListLabel1515">
+    <w:name w:val="ListLabel 1515"/>
+    <w:qFormat/>
+    <w:rPr>
+      <w:rFonts w:cs="OpenSymbol"/>
+    </w:rPr>
+  </w:style>
+  <w:style w:type="character" w:styleId="ListLabel1516">
+    <w:name w:val="ListLabel 1516"/>
+    <w:qFormat/>
+    <w:rPr>
+      <w:rFonts w:cs="OpenSymbol"/>
+    </w:rPr>
+  </w:style>
+  <w:style w:type="character" w:styleId="ListLabel1517">
+    <w:name w:val="ListLabel 1517"/>
+    <w:qFormat/>
+    <w:rPr>
+      <w:rFonts w:cs="OpenSymbol"/>
+    </w:rPr>
+  </w:style>
+  <w:style w:type="character" w:styleId="ListLabel1518">
+    <w:name w:val="ListLabel 1518"/>
+    <w:qFormat/>
+    <w:rPr>
+      <w:rFonts w:cs="OpenSymbol"/>
+    </w:rPr>
+  </w:style>
+  <w:style w:type="character" w:styleId="ListLabel1519">
+    <w:name w:val="ListLabel 1519"/>
+    <w:qFormat/>
+    <w:rPr>
+      <w:rFonts w:cs="OpenSymbol"/>
+    </w:rPr>
+  </w:style>
+  <w:style w:type="character" w:styleId="ListLabel1520">
+    <w:name w:val="ListLabel 1520"/>
+    <w:qFormat/>
+    <w:rPr>
+      <w:rFonts w:cs="OpenSymbol"/>
+    </w:rPr>
+  </w:style>
+  <w:style w:type="character" w:styleId="ListLabel1521">
+    <w:name w:val="ListLabel 1521"/>
+    <w:qFormat/>
+    <w:rPr>
+      <w:rFonts w:cs="OpenSymbol"/>
+    </w:rPr>
+  </w:style>
+  <w:style w:type="character" w:styleId="ListLabel1522">
+    <w:name w:val="ListLabel 1522"/>
+    <w:qFormat/>
+    <w:rPr>
+      <w:rFonts w:cs="OpenSymbol"/>
+    </w:rPr>
+  </w:style>
+  <w:style w:type="character" w:styleId="ListLabel1523">
+    <w:name w:val="ListLabel 1523"/>
+    <w:qFormat/>
+    <w:rPr>
+      <w:rFonts w:cs="OpenSymbol"/>
+    </w:rPr>
+  </w:style>
+  <w:style w:type="character" w:styleId="ListLabel1524">
+    <w:name w:val="ListLabel 1524"/>
+    <w:qFormat/>
+    <w:rPr>
+      <w:rFonts w:cs="OpenSymbol"/>
+    </w:rPr>
+  </w:style>
+  <w:style w:type="character" w:styleId="ListLabel1525">
+    <w:name w:val="ListLabel 1525"/>
+    <w:qFormat/>
+    <w:rPr>
+      <w:rFonts w:cs="OpenSymbol"/>
+    </w:rPr>
+  </w:style>
+  <w:style w:type="character" w:styleId="ListLabel1526">
+    <w:name w:val="ListLabel 1526"/>
+    <w:qFormat/>
+    <w:rPr>
+      <w:rFonts w:cs="OpenSymbol"/>
+    </w:rPr>
+  </w:style>
+  <w:style w:type="character" w:styleId="ListLabel1527">
+    <w:name w:val="ListLabel 1527"/>
+    <w:qFormat/>
+    <w:rPr>
+      <w:rFonts w:cs="OpenSymbol"/>
+    </w:rPr>
+  </w:style>
+  <w:style w:type="character" w:styleId="ListLabel1528">
+    <w:name w:val="ListLabel 1528"/>
+    <w:qFormat/>
+    <w:rPr>
+      <w:rFonts w:cs="OpenSymbol"/>
+    </w:rPr>
+  </w:style>
+  <w:style w:type="character" w:styleId="ListLabel1529">
+    <w:name w:val="ListLabel 1529"/>
+    <w:qFormat/>
+    <w:rPr>
+      <w:rFonts w:cs="OpenSymbol"/>
+    </w:rPr>
+  </w:style>
+  <w:style w:type="character" w:styleId="ListLabel1530">
+    <w:name w:val="ListLabel 1530"/>
+    <w:qFormat/>
+    <w:rPr>
+      <w:rFonts w:cs="OpenSymbol"/>
+    </w:rPr>
+  </w:style>
+  <w:style w:type="character" w:styleId="ListLabel1531">
+    <w:name w:val="ListLabel 1531"/>
+    <w:qFormat/>
+    <w:rPr>
+      <w:rFonts w:cs="OpenSymbol"/>
+    </w:rPr>
+  </w:style>
+  <w:style w:type="character" w:styleId="ListLabel1532">
+    <w:name w:val="ListLabel 1532"/>
+    <w:qFormat/>
+    <w:rPr>
+      <w:rFonts w:cs="OpenSymbol"/>
+    </w:rPr>
+  </w:style>
+  <w:style w:type="character" w:styleId="ListLabel1533">
+    <w:name w:val="ListLabel 1533"/>
+    <w:qFormat/>
+    <w:rPr>
+      <w:rFonts w:cs="OpenSymbol"/>
+    </w:rPr>
+  </w:style>
+  <w:style w:type="character" w:styleId="ListLabel1534">
+    <w:name w:val="ListLabel 1534"/>
+    <w:qFormat/>
+    <w:rPr>
+      <w:rFonts w:cs="OpenSymbol"/>
+    </w:rPr>
+  </w:style>
+  <w:style w:type="character" w:styleId="ListLabel1535">
+    <w:name w:val="ListLabel 1535"/>
+    <w:qFormat/>
+    <w:rPr>
+      <w:rFonts w:cs="OpenSymbol"/>
+    </w:rPr>
+  </w:style>
+  <w:style w:type="character" w:styleId="ListLabel1536">
+    <w:name w:val="ListLabel 1536"/>
+    <w:qFormat/>
+    <w:rPr>
+      <w:rFonts w:cs="OpenSymbol"/>
+    </w:rPr>
+  </w:style>
+  <w:style w:type="character" w:styleId="ListLabel1537">
+    <w:name w:val="ListLabel 1537"/>
+    <w:qFormat/>
+    <w:rPr>
+      <w:rFonts w:cs="OpenSymbol"/>
+    </w:rPr>
+  </w:style>
+  <w:style w:type="character" w:styleId="ListLabel1538">
+    <w:name w:val="ListLabel 1538"/>
+    <w:qFormat/>
+    <w:rPr>
+      <w:rFonts w:cs="OpenSymbol"/>
+    </w:rPr>
+  </w:style>
+  <w:style w:type="character" w:styleId="ListLabel1539">
+    <w:name w:val="ListLabel 1539"/>
+    <w:qFormat/>
+    <w:rPr>
+      <w:rFonts w:cs="OpenSymbol"/>
+    </w:rPr>
+  </w:style>
+  <w:style w:type="character" w:styleId="ListLabel1540">
+    <w:name w:val="ListLabel 1540"/>
+    <w:qFormat/>
+    <w:rPr>
+      <w:rFonts w:cs="OpenSymbol"/>
+    </w:rPr>
+  </w:style>
+  <w:style w:type="character" w:styleId="ListLabel1541">
+    <w:name w:val="ListLabel 1541"/>
+    <w:qFormat/>
+    <w:rPr>
+      <w:rFonts w:cs="OpenSymbol"/>
+    </w:rPr>
+  </w:style>
+  <w:style w:type="character" w:styleId="ListLabel1542">
+    <w:name w:val="ListLabel 1542"/>
+    <w:qFormat/>
+    <w:rPr>
+      <w:rFonts w:cs="OpenSymbol"/>
+    </w:rPr>
+  </w:style>
+  <w:style w:type="character" w:styleId="ListLabel1543">
+    <w:name w:val="ListLabel 1543"/>
+    <w:qFormat/>
+    <w:rPr>
+      <w:rFonts w:cs="OpenSymbol"/>
+    </w:rPr>
+  </w:style>
+  <w:style w:type="character" w:styleId="ListLabel1544">
+    <w:name w:val="ListLabel 1544"/>
+    <w:qFormat/>
+    <w:rPr>
+      <w:rFonts w:cs="OpenSymbol"/>
+    </w:rPr>
+  </w:style>
+  <w:style w:type="character" w:styleId="ListLabel1545">
+    <w:name w:val="ListLabel 1545"/>
+    <w:qFormat/>
+    <w:rPr>
+      <w:rFonts w:cs="OpenSymbol"/>
+    </w:rPr>
+  </w:style>
+  <w:style w:type="character" w:styleId="ListLabel1546">
+    <w:name w:val="ListLabel 1546"/>
+    <w:qFormat/>
+    <w:rPr>
+      <w:rFonts w:cs="OpenSymbol"/>
+    </w:rPr>
+  </w:style>
+  <w:style w:type="character" w:styleId="ListLabel1547">
+    <w:name w:val="ListLabel 1547"/>
+    <w:qFormat/>
+    <w:rPr>
+      <w:rFonts w:cs="OpenSymbol"/>
+    </w:rPr>
+  </w:style>
+  <w:style w:type="character" w:styleId="ListLabel1548">
+    <w:name w:val="ListLabel 1548"/>
+    <w:qFormat/>
+    <w:rPr>
+      <w:rFonts w:cs="OpenSymbol"/>
+    </w:rPr>
+  </w:style>
+  <w:style w:type="character" w:styleId="ListLabel1549">
+    <w:name w:val="ListLabel 1549"/>
+    <w:qFormat/>
+    <w:rPr>
+      <w:rFonts w:cs="OpenSymbol"/>
+    </w:rPr>
+  </w:style>
+  <w:style w:type="character" w:styleId="ListLabel1550">
+    <w:name w:val="ListLabel 1550"/>
+    <w:qFormat/>
+    <w:rPr>
+      <w:rFonts w:cs="OpenSymbol"/>
+    </w:rPr>
+  </w:style>
+  <w:style w:type="character" w:styleId="ListLabel1551">
+    <w:name w:val="ListLabel 1551"/>
+    <w:qFormat/>
+    <w:rPr>
+      <w:rFonts w:cs="OpenSymbol"/>
+    </w:rPr>
+  </w:style>
+  <w:style w:type="character" w:styleId="ListLabel1552">
+    <w:name w:val="ListLabel 1552"/>
+    <w:qFormat/>
+    <w:rPr>
+      <w:rFonts w:cs="OpenSymbol"/>
+    </w:rPr>
+  </w:style>
+  <w:style w:type="character" w:styleId="ListLabel1553">
+    <w:name w:val="ListLabel 1553"/>
+    <w:qFormat/>
+    <w:rPr>
+      <w:rFonts w:cs="OpenSymbol"/>
+    </w:rPr>
+  </w:style>
+  <w:style w:type="character" w:styleId="ListLabel1554">
+    <w:name w:val="ListLabel 1554"/>
+    <w:qFormat/>
+    <w:rPr>
+      <w:rFonts w:cs="OpenSymbol"/>
+    </w:rPr>
+  </w:style>
+  <w:style w:type="character" w:styleId="ListLabel1555">
+    <w:name w:val="ListLabel 1555"/>
+    <w:qFormat/>
+    <w:rPr>
+      <w:rFonts w:cs="OpenSymbol"/>
+    </w:rPr>
+  </w:style>
+  <w:style w:type="character" w:styleId="ListLabel1556">
+    <w:name w:val="ListLabel 1556"/>
+    <w:qFormat/>
+    <w:rPr>
+      <w:rFonts w:cs="OpenSymbol"/>
+    </w:rPr>
+  </w:style>
+  <w:style w:type="character" w:styleId="ListLabel1557">
+    <w:name w:val="ListLabel 1557"/>
+    <w:qFormat/>
+    <w:rPr>
+      <w:rFonts w:cs="OpenSymbol"/>
+    </w:rPr>
+  </w:style>
+  <w:style w:type="character" w:styleId="ListLabel1558">
+    <w:name w:val="ListLabel 1558"/>
+    <w:qFormat/>
+    <w:rPr>
+      <w:rFonts w:cs="OpenSymbol"/>
+    </w:rPr>
+  </w:style>
+  <w:style w:type="character" w:styleId="ListLabel1559">
+    <w:name w:val="ListLabel 1559"/>
+    <w:qFormat/>
+    <w:rPr>
+      <w:rFonts w:cs="OpenSymbol"/>
+    </w:rPr>
+  </w:style>
+  <w:style w:type="character" w:styleId="ListLabel1560">
+    <w:name w:val="ListLabel 1560"/>
+    <w:qFormat/>
+    <w:rPr>
+      <w:rFonts w:cs="OpenSymbol"/>
+    </w:rPr>
+  </w:style>
+  <w:style w:type="character" w:styleId="ListLabel1561">
+    <w:name w:val="ListLabel 1561"/>
+    <w:qFormat/>
+    <w:rPr>
+      <w:rFonts w:cs="OpenSymbol"/>
+    </w:rPr>
+  </w:style>
+  <w:style w:type="character" w:styleId="ListLabel1562">
+    <w:name w:val="ListLabel 1562"/>
+    <w:qFormat/>
+    <w:rPr>
+      <w:rFonts w:cs="OpenSymbol"/>
+    </w:rPr>
+  </w:style>
+  <w:style w:type="character" w:styleId="ListLabel1563">
+    <w:name w:val="ListLabel 1563"/>
+    <w:qFormat/>
+    <w:rPr>
+      <w:rFonts w:cs="OpenSymbol"/>
+    </w:rPr>
+  </w:style>
+  <w:style w:type="character" w:styleId="ListLabel1564">
+    <w:name w:val="ListLabel 1564"/>
+    <w:qFormat/>
+    <w:rPr>
+      <w:rFonts w:cs="OpenSymbol"/>
+    </w:rPr>
+  </w:style>
+  <w:style w:type="character" w:styleId="ListLabel1565">
+    <w:name w:val="ListLabel 1565"/>
+    <w:qFormat/>
+    <w:rPr>
+      <w:rFonts w:cs="OpenSymbol"/>
+    </w:rPr>
+  </w:style>
+  <w:style w:type="character" w:styleId="ListLabel1566">
+    <w:name w:val="ListLabel 1566"/>
+    <w:qFormat/>
+    <w:rPr>
+      <w:rFonts w:cs="OpenSymbol"/>
+    </w:rPr>
+  </w:style>
+  <w:style w:type="character" w:styleId="ListLabel1567">
+    <w:name w:val="ListLabel 1567"/>
+    <w:qFormat/>
+    <w:rPr>
+      <w:rFonts w:cs="Symbol"/>
+    </w:rPr>
+  </w:style>
+  <w:style w:type="character" w:styleId="ListLabel1568">
+    <w:name w:val="ListLabel 1568"/>
+    <w:qFormat/>
+    <w:rPr>
+      <w:rFonts w:cs="OpenSymbol"/>
+    </w:rPr>
+  </w:style>
+  <w:style w:type="character" w:styleId="ListLabel1569">
+    <w:name w:val="ListLabel 1569"/>
+    <w:qFormat/>
+    <w:rPr>
+      <w:rFonts w:cs="OpenSymbol"/>
+    </w:rPr>
+  </w:style>
+  <w:style w:type="character" w:styleId="ListLabel1570">
+    <w:name w:val="ListLabel 1570"/>
+    <w:qFormat/>
+    <w:rPr>
+      <w:rFonts w:cs="OpenSymbol"/>
+    </w:rPr>
+  </w:style>
+  <w:style w:type="character" w:styleId="ListLabel1571">
+    <w:name w:val="ListLabel 1571"/>
+    <w:qFormat/>
+    <w:rPr>
+      <w:rFonts w:cs="OpenSymbol"/>
+    </w:rPr>
+  </w:style>
+  <w:style w:type="character" w:styleId="ListLabel1572">
+    <w:name w:val="ListLabel 1572"/>
+    <w:qFormat/>
+    <w:rPr>
+      <w:rFonts w:cs="OpenSymbol"/>
+    </w:rPr>
+  </w:style>
+  <w:style w:type="character" w:styleId="ListLabel1573">
+    <w:name w:val="ListLabel 1573"/>
+    <w:qFormat/>
+    <w:rPr>
+      <w:rFonts w:cs="OpenSymbol"/>
+    </w:rPr>
+  </w:style>
+  <w:style w:type="character" w:styleId="ListLabel1574">
+    <w:name w:val="ListLabel 1574"/>
+    <w:qFormat/>
+    <w:rPr>
+      <w:rFonts w:cs="OpenSymbol"/>
+    </w:rPr>
+  </w:style>
+  <w:style w:type="character" w:styleId="ListLabel1575">
+    <w:name w:val="ListLabel 1575"/>
+    <w:qFormat/>
+    <w:rPr>
+      <w:rFonts w:cs="OpenSymbol"/>
+    </w:rPr>
+  </w:style>
+  <w:style w:type="character" w:styleId="ListLabel1576">
+    <w:name w:val="ListLabel 1576"/>
+    <w:qFormat/>
+    <w:rPr>
+      <w:rFonts w:cs="OpenSymbol"/>
+    </w:rPr>
+  </w:style>
+  <w:style w:type="character" w:styleId="ListLabel1577">
+    <w:name w:val="ListLabel 1577"/>
+    <w:qFormat/>
+    <w:rPr>
+      <w:rFonts w:cs="OpenSymbol"/>
+    </w:rPr>
+  </w:style>
+  <w:style w:type="character" w:styleId="ListLabel1578">
+    <w:name w:val="ListLabel 1578"/>
+    <w:qFormat/>
+    <w:rPr>
+      <w:rFonts w:cs="OpenSymbol"/>
+    </w:rPr>
+  </w:style>
+  <w:style w:type="character" w:styleId="ListLabel1579">
+    <w:name w:val="ListLabel 1579"/>
+    <w:qFormat/>
+    <w:rPr>
+      <w:rFonts w:cs="OpenSymbol"/>
+    </w:rPr>
+  </w:style>
+  <w:style w:type="character" w:styleId="ListLabel1580">
+    <w:name w:val="ListLabel 1580"/>
+    <w:qFormat/>
+    <w:rPr>
+      <w:rFonts w:cs="OpenSymbol"/>
+    </w:rPr>
+  </w:style>
+  <w:style w:type="character" w:styleId="ListLabel1581">
+    <w:name w:val="ListLabel 1581"/>
+    <w:qFormat/>
+    <w:rPr>
+      <w:rFonts w:cs="OpenSymbol"/>
+    </w:rPr>
+  </w:style>
+  <w:style w:type="character" w:styleId="ListLabel1582">
+    <w:name w:val="ListLabel 1582"/>
+    <w:qFormat/>
+    <w:rPr>
+      <w:rFonts w:cs="OpenSymbol"/>
+    </w:rPr>
+  </w:style>
+  <w:style w:type="character" w:styleId="ListLabel1583">
+    <w:name w:val="ListLabel 1583"/>
+    <w:qFormat/>
+    <w:rPr>
+      <w:rFonts w:cs="OpenSymbol"/>
+    </w:rPr>
+  </w:style>
+  <w:style w:type="character" w:styleId="ListLabel1584">
+    <w:name w:val="ListLabel 1584"/>
+    <w:qFormat/>
+    <w:rPr>
+      <w:rFonts w:cs="OpenSymbol"/>
+    </w:rPr>
+  </w:style>
+  <w:style w:type="character" w:styleId="ListLabel1585">
+    <w:name w:val="ListLabel 1585"/>
+    <w:qFormat/>
+    <w:rPr>
+      <w:rFonts w:cs="OpenSymbol"/>
+    </w:rPr>
+  </w:style>
+  <w:style w:type="character" w:styleId="ListLabel1586">
+    <w:name w:val="ListLabel 1586"/>
+    <w:qFormat/>
+    <w:rPr>
+      <w:rFonts w:cs="OpenSymbol"/>
+    </w:rPr>
+  </w:style>
+  <w:style w:type="character" w:styleId="ListLabel1587">
+    <w:name w:val="ListLabel 1587"/>
+    <w:qFormat/>
+    <w:rPr>
+      <w:rFonts w:cs="OpenSymbol"/>
+    </w:rPr>
+  </w:style>
+  <w:style w:type="character" w:styleId="ListLabel1588">
+    <w:name w:val="ListLabel 1588"/>
+    <w:qFormat/>
+    <w:rPr>
+      <w:rFonts w:cs="OpenSymbol"/>
+    </w:rPr>
+  </w:style>
+  <w:style w:type="character" w:styleId="ListLabel1589">
+    <w:name w:val="ListLabel 1589"/>
+    <w:qFormat/>
+    <w:rPr>
+      <w:rFonts w:cs="OpenSymbol"/>
+    </w:rPr>
+  </w:style>
+  <w:style w:type="character" w:styleId="ListLabel1590">
+    <w:name w:val="ListLabel 1590"/>
+    <w:qFormat/>
+    <w:rPr>
+      <w:rFonts w:cs="OpenSymbol"/>
+    </w:rPr>
+  </w:style>
+  <w:style w:type="character" w:styleId="ListLabel1591">
+    <w:name w:val="ListLabel 1591"/>
+    <w:qFormat/>
+    <w:rPr>
+      <w:rFonts w:cs="OpenSymbol"/>
+    </w:rPr>
+  </w:style>
+  <w:style w:type="character" w:styleId="ListLabel1592">
+    <w:name w:val="ListLabel 1592"/>
+    <w:qFormat/>
+    <w:rPr>
+      <w:rFonts w:cs="OpenSymbol"/>
+    </w:rPr>
+  </w:style>
+  <w:style w:type="character" w:styleId="ListLabel1593">
+    <w:name w:val="ListLabel 1593"/>
+    <w:qFormat/>
+    <w:rPr>
+      <w:rFonts w:cs="OpenSymbol"/>
+    </w:rPr>
+  </w:style>
+  <w:style w:type="character" w:styleId="ListLabel1594">
+    <w:name w:val="ListLabel 1594"/>
+    <w:qFormat/>
+    <w:rPr>
+      <w:rFonts w:ascii="Liberation Mono" w:hAnsi="Liberation Mono" w:cs="OpenSymbol"/>
+      <w:sz w:val="20"/>
+    </w:rPr>
+  </w:style>
+  <w:style w:type="character" w:styleId="ListLabel1595">
+    <w:name w:val="ListLabel 1595"/>
+    <w:qFormat/>
+    <w:rPr>
+      <w:rFonts w:cs="OpenSymbol"/>
+    </w:rPr>
+  </w:style>
+  <w:style w:type="character" w:styleId="ListLabel1596">
+    <w:name w:val="ListLabel 1596"/>
+    <w:qFormat/>
+    <w:rPr>
+      <w:rFonts w:cs="OpenSymbol"/>
+    </w:rPr>
+  </w:style>
+  <w:style w:type="character" w:styleId="ListLabel1597">
+    <w:name w:val="ListLabel 1597"/>
+    <w:qFormat/>
+    <w:rPr>
+      <w:rFonts w:cs="OpenSymbol"/>
+    </w:rPr>
+  </w:style>
+  <w:style w:type="character" w:styleId="ListLabel1598">
+    <w:name w:val="ListLabel 1598"/>
+    <w:qFormat/>
+    <w:rPr>
+      <w:rFonts w:cs="OpenSymbol"/>
+    </w:rPr>
+  </w:style>
+  <w:style w:type="character" w:styleId="ListLabel1599">
+    <w:name w:val="ListLabel 1599"/>
+    <w:qFormat/>
+    <w:rPr>
+      <w:rFonts w:cs="OpenSymbol"/>
+    </w:rPr>
+  </w:style>
+  <w:style w:type="character" w:styleId="ListLabel1600">
+    <w:name w:val="ListLabel 1600"/>
+    <w:qFormat/>
+    <w:rPr>
+      <w:rFonts w:cs="OpenSymbol"/>
+    </w:rPr>
+  </w:style>
+  <w:style w:type="character" w:styleId="ListLabel1601">
+    <w:name w:val="ListLabel 1601"/>
+    <w:qFormat/>
+    <w:rPr>
+      <w:rFonts w:cs="OpenSymbol"/>
+    </w:rPr>
+  </w:style>
+  <w:style w:type="character" w:styleId="ListLabel1602">
+    <w:name w:val="ListLabel 1602"/>
+    <w:qFormat/>
+    <w:rPr>
+      <w:rFonts w:cs="OpenSymbol"/>
+    </w:rPr>
+  </w:style>
+  <w:style w:type="character" w:styleId="ListLabel1603">
+    <w:name w:val="ListLabel 1603"/>
+    <w:qFormat/>
+    <w:rPr>
+      <w:rFonts w:cs="OpenSymbol"/>
+    </w:rPr>
+  </w:style>
+  <w:style w:type="character" w:styleId="ListLabel1604">
+    <w:name w:val="ListLabel 1604"/>
+    <w:qFormat/>
+    <w:rPr>
+      <w:rFonts w:cs="OpenSymbol"/>
+    </w:rPr>
+  </w:style>
+  <w:style w:type="character" w:styleId="ListLabel1605">
+    <w:name w:val="ListLabel 1605"/>
+    <w:qFormat/>
+    <w:rPr>
+      <w:rFonts w:cs="OpenSymbol"/>
+    </w:rPr>
+  </w:style>
+  <w:style w:type="character" w:styleId="ListLabel1606">
+    <w:name w:val="ListLabel 1606"/>
+    <w:qFormat/>
+    <w:rPr>
+      <w:rFonts w:cs="OpenSymbol"/>
+    </w:rPr>
+  </w:style>
+  <w:style w:type="character" w:styleId="ListLabel1607">
+    <w:name w:val="ListLabel 1607"/>
+    <w:qFormat/>
+    <w:rPr>
+      <w:rFonts w:cs="OpenSymbol"/>
+    </w:rPr>
+  </w:style>
+  <w:style w:type="character" w:styleId="ListLabel1608">
+    <w:name w:val="ListLabel 1608"/>
+    <w:qFormat/>
+    <w:rPr>
+      <w:rFonts w:cs="OpenSymbol"/>
+    </w:rPr>
+  </w:style>
+  <w:style w:type="character" w:styleId="ListLabel1609">
+    <w:name w:val="ListLabel 1609"/>
+    <w:qFormat/>
+    <w:rPr>
+      <w:rFonts w:cs="OpenSymbol"/>
+    </w:rPr>
+  </w:style>
+  <w:style w:type="character" w:styleId="ListLabel1610">
+    <w:name w:val="ListLabel 1610"/>
+    <w:qFormat/>
+    <w:rPr>
+      <w:rFonts w:cs="OpenSymbol"/>
+    </w:rPr>
+  </w:style>
+  <w:style w:type="character" w:styleId="ListLabel1611">
+    <w:name w:val="ListLabel 1611"/>
+    <w:qFormat/>
+    <w:rPr>
+      <w:rFonts w:cs="OpenSymbol"/>
+    </w:rPr>
+  </w:style>
+  <w:style w:type="character" w:styleId="ListLabel1612">
+    <w:name w:val="ListLabel 1612"/>
+    <w:qFormat/>
+    <w:rPr>
+      <w:rFonts w:ascii="Liberation Mono" w:hAnsi="Liberation Mono" w:cs="OpenSymbol"/>
+      <w:sz w:val="20"/>
+    </w:rPr>
+  </w:style>
+  <w:style w:type="character" w:styleId="ListLabel1613">
+    <w:name w:val="ListLabel 1613"/>
+    <w:qFormat/>
+    <w:rPr>
+      <w:rFonts w:cs="OpenSymbol"/>
+    </w:rPr>
+  </w:style>
+  <w:style w:type="character" w:styleId="ListLabel1614">
+    <w:name w:val="ListLabel 1614"/>
+    <w:qFormat/>
+    <w:rPr>
+      <w:rFonts w:cs="OpenSymbol"/>
+    </w:rPr>
+  </w:style>
+  <w:style w:type="character" w:styleId="ListLabel1615">
+    <w:name w:val="ListLabel 1615"/>
+    <w:qFormat/>
+    <w:rPr>
+      <w:rFonts w:cs="OpenSymbol"/>
+    </w:rPr>
+  </w:style>
+  <w:style w:type="character" w:styleId="ListLabel1616">
+    <w:name w:val="ListLabel 1616"/>
+    <w:qFormat/>
+    <w:rPr>
+      <w:rFonts w:cs="OpenSymbol"/>
+    </w:rPr>
+  </w:style>
+  <w:style w:type="character" w:styleId="ListLabel1617">
+    <w:name w:val="ListLabel 1617"/>
+    <w:qFormat/>
+    <w:rPr>
+      <w:rFonts w:cs="OpenSymbol"/>
+    </w:rPr>
+  </w:style>
+  <w:style w:type="character" w:styleId="ListLabel1618">
+    <w:name w:val="ListLabel 1618"/>
+    <w:qFormat/>
+    <w:rPr>
+      <w:rFonts w:cs="OpenSymbol"/>
+    </w:rPr>
+  </w:style>
+  <w:style w:type="character" w:styleId="ListLabel1619">
+    <w:name w:val="ListLabel 1619"/>
+    <w:qFormat/>
+    <w:rPr>
+      <w:rFonts w:cs="OpenSymbol"/>
+    </w:rPr>
+  </w:style>
+  <w:style w:type="character" w:styleId="ListLabel1620">
+    <w:name w:val="ListLabel 1620"/>
+    <w:qFormat/>
+    <w:rPr>
+      <w:rFonts w:cs="OpenSymbol"/>
+    </w:rPr>
+  </w:style>
+  <w:style w:type="character" w:styleId="ListLabel1621">
+    <w:name w:val="ListLabel 1621"/>
+    <w:qFormat/>
+    <w:rPr>
+      <w:rFonts w:cs="OpenSymbol"/>
+    </w:rPr>
+  </w:style>
+  <w:style w:type="character" w:styleId="ListLabel1622">
+    <w:name w:val="ListLabel 1622"/>
+    <w:qFormat/>
+    <w:rPr>
+      <w:rFonts w:cs="OpenSymbol"/>
+    </w:rPr>
+  </w:style>
+  <w:style w:type="character" w:styleId="ListLabel1623">
+    <w:name w:val="ListLabel 1623"/>
+    <w:qFormat/>
+    <w:rPr>
+      <w:rFonts w:cs="OpenSymbol"/>
+    </w:rPr>
+  </w:style>
+  <w:style w:type="character" w:styleId="ListLabel1624">
+    <w:name w:val="ListLabel 1624"/>
+    <w:qFormat/>
+    <w:rPr>
+      <w:rFonts w:cs="OpenSymbol"/>
+    </w:rPr>
+  </w:style>
+  <w:style w:type="character" w:styleId="ListLabel1625">
+    <w:name w:val="ListLabel 1625"/>
+    <w:qFormat/>
+    <w:rPr>
+      <w:rFonts w:cs="OpenSymbol"/>
+    </w:rPr>
+  </w:style>
+  <w:style w:type="character" w:styleId="ListLabel1626">
+    <w:name w:val="ListLabel 1626"/>
+    <w:qFormat/>
+    <w:rPr>
+      <w:rFonts w:cs="OpenSymbol"/>
+    </w:rPr>
+  </w:style>
+  <w:style w:type="character" w:styleId="ListLabel1627">
+    <w:name w:val="ListLabel 1627"/>
+    <w:qFormat/>
+    <w:rPr>
+      <w:rFonts w:cs="OpenSymbol"/>
+    </w:rPr>
+  </w:style>
+  <w:style w:type="character" w:styleId="ListLabel1628">
+    <w:name w:val="ListLabel 1628"/>
+    <w:qFormat/>
+    <w:rPr>
+      <w:rFonts w:cs="OpenSymbol"/>
+    </w:rPr>
+  </w:style>
+  <w:style w:type="character" w:styleId="ListLabel1629">
+    <w:name w:val="ListLabel 1629"/>
+    <w:qFormat/>
+    <w:rPr>
+      <w:rFonts w:cs="OpenSymbol"/>
+    </w:rPr>
+  </w:style>
+  <w:style w:type="character" w:styleId="ListLabel1630">
+    <w:name w:val="ListLabel 1630"/>
+    <w:qFormat/>
+    <w:rPr>
+      <w:rFonts w:cs="Symbol"/>
+    </w:rPr>
+  </w:style>
+  <w:style w:type="character" w:styleId="ListLabel1631">
+    <w:name w:val="ListLabel 1631"/>
+    <w:qFormat/>
+    <w:rPr>
+      <w:rFonts w:cs="Symbol"/>
+    </w:rPr>
+  </w:style>
+  <w:style w:type="character" w:styleId="ListLabel1632">
+    <w:name w:val="ListLabel 1632"/>
+    <w:qFormat/>
+    <w:rPr>
+      <w:rFonts w:cs="Symbol"/>
+    </w:rPr>
+  </w:style>
+  <w:style w:type="character" w:styleId="ListLabel1633">
+    <w:name w:val="ListLabel 1633"/>
+    <w:qFormat/>
+    <w:rPr>
+      <w:rFonts w:cs="Symbol"/>
+    </w:rPr>
+  </w:style>
+  <w:style w:type="character" w:styleId="ListLabel1634">
+    <w:name w:val="ListLabel 1634"/>
+    <w:qFormat/>
+    <w:rPr>
+      <w:rFonts w:cs="Symbol"/>
+    </w:rPr>
+  </w:style>
+  <w:style w:type="character" w:styleId="ListLabel1635">
+    <w:name w:val="ListLabel 1635"/>
+    <w:qFormat/>
+    <w:rPr>
+      <w:rFonts w:cs="Symbol"/>
+    </w:rPr>
+  </w:style>
+  <w:style w:type="character" w:styleId="ListLabel1636">
+    <w:name w:val="ListLabel 1636"/>
+    <w:qFormat/>
+    <w:rPr>
+      <w:rFonts w:cs="Symbol"/>
+    </w:rPr>
+  </w:style>
+  <w:style w:type="character" w:styleId="ListLabel1637">
+    <w:name w:val="ListLabel 1637"/>
+    <w:qFormat/>
+    <w:rPr>
+      <w:rFonts w:cs="Symbol"/>
+    </w:rPr>
+  </w:style>
+  <w:style w:type="character" w:styleId="ListLabel1638">
+    <w:name w:val="ListLabel 1638"/>
+    <w:qFormat/>
+    <w:rPr>
+      <w:rFonts w:cs="Symbol"/>
+    </w:rPr>
+  </w:style>
+  <w:style w:type="character" w:styleId="ListLabel1639">
+    <w:name w:val="ListLabel 1639"/>
+    <w:qFormat/>
+    <w:rPr>
+      <w:rFonts w:cs="OpenSymbol"/>
+    </w:rPr>
+  </w:style>
+  <w:style w:type="character" w:styleId="ListLabel1640">
+    <w:name w:val="ListLabel 1640"/>
+    <w:qFormat/>
+    <w:rPr>
+      <w:rFonts w:cs="OpenSymbol"/>
+    </w:rPr>
+  </w:style>
+  <w:style w:type="character" w:styleId="ListLabel1641">
+    <w:name w:val="ListLabel 1641"/>
+    <w:qFormat/>
+    <w:rPr>
+      <w:rFonts w:cs="OpenSymbol"/>
+    </w:rPr>
+  </w:style>
+  <w:style w:type="character" w:styleId="ListLabel1642">
+    <w:name w:val="ListLabel 1642"/>
+    <w:qFormat/>
+    <w:rPr>
+      <w:rFonts w:cs="OpenSymbol"/>
+    </w:rPr>
+  </w:style>
+  <w:style w:type="character" w:styleId="ListLabel1643">
+    <w:name w:val="ListLabel 1643"/>
+    <w:qFormat/>
+    <w:rPr>
+      <w:rFonts w:cs="OpenSymbol"/>
+    </w:rPr>
+  </w:style>
+  <w:style w:type="character" w:styleId="ListLabel1644">
+    <w:name w:val="ListLabel 1644"/>
+    <w:qFormat/>
+    <w:rPr>
+      <w:rFonts w:cs="OpenSymbol"/>
+    </w:rPr>
+  </w:style>
+  <w:style w:type="character" w:styleId="ListLabel1645">
+    <w:name w:val="ListLabel 1645"/>
+    <w:qFormat/>
+    <w:rPr>
+      <w:rFonts w:cs="OpenSymbol"/>
+    </w:rPr>
+  </w:style>
+  <w:style w:type="character" w:styleId="ListLabel1646">
+    <w:name w:val="ListLabel 1646"/>
+    <w:qFormat/>
+    <w:rPr>
+      <w:rFonts w:cs="OpenSymbol"/>
+    </w:rPr>
+  </w:style>
+  <w:style w:type="character" w:styleId="ListLabel1647">
+    <w:name w:val="ListLabel 1647"/>
+    <w:qFormat/>
+    <w:rPr>
+      <w:rFonts w:cs="OpenSymbol"/>
+    </w:rPr>
+  </w:style>
+  <w:style w:type="character" w:styleId="ListLabel1648">
+    <w:name w:val="ListLabel 1648"/>
+    <w:qFormat/>
+    <w:rPr>
+      <w:rFonts w:cs="OpenSymbol"/>
+    </w:rPr>
+  </w:style>
+  <w:style w:type="character" w:styleId="ListLabel1649">
+    <w:name w:val="ListLabel 1649"/>
+    <w:qFormat/>
+    <w:rPr>
+      <w:rFonts w:cs="OpenSymbol"/>
+    </w:rPr>
+  </w:style>
+  <w:style w:type="character" w:styleId="ListLabel1650">
+    <w:name w:val="ListLabel 1650"/>
+    <w:qFormat/>
+    <w:rPr>
+      <w:rFonts w:cs="OpenSymbol"/>
+    </w:rPr>
+  </w:style>
+  <w:style w:type="character" w:styleId="ListLabel1651">
+    <w:name w:val="ListLabel 1651"/>
+    <w:qFormat/>
+    <w:rPr>
+      <w:rFonts w:cs="OpenSymbol"/>
+    </w:rPr>
+  </w:style>
+  <w:style w:type="character" w:styleId="ListLabel1652">
+    <w:name w:val="ListLabel 1652"/>
+    <w:qFormat/>
+    <w:rPr>
+      <w:rFonts w:cs="OpenSymbol"/>
+    </w:rPr>
+  </w:style>
+  <w:style w:type="character" w:styleId="ListLabel1653">
+    <w:name w:val="ListLabel 1653"/>
+    <w:qFormat/>
+    <w:rPr>
+      <w:rFonts w:cs="OpenSymbol"/>
+    </w:rPr>
+  </w:style>
+  <w:style w:type="character" w:styleId="ListLabel1654">
+    <w:name w:val="ListLabel 1654"/>
+    <w:qFormat/>
+    <w:rPr>
+      <w:rFonts w:cs="OpenSymbol"/>
+    </w:rPr>
+  </w:style>
+  <w:style w:type="character" w:styleId="ListLabel1655">
+    <w:name w:val="ListLabel 1655"/>
+    <w:qFormat/>
+    <w:rPr>
+      <w:rFonts w:cs="OpenSymbol"/>
+    </w:rPr>
+  </w:style>
+  <w:style w:type="character" w:styleId="ListLabel1656">
+    <w:name w:val="ListLabel 1656"/>
+    <w:qFormat/>
+    <w:rPr>
+      <w:rFonts w:cs="OpenSymbol"/>
+    </w:rPr>
+  </w:style>
+  <w:style w:type="character" w:styleId="ListLabel1657">
+    <w:name w:val="ListLabel 1657"/>
+    <w:qFormat/>
+    <w:rPr>
+      <w:rFonts w:cs="OpenSymbol"/>
+    </w:rPr>
+  </w:style>
+  <w:style w:type="character" w:styleId="ListLabel1658">
+    <w:name w:val="ListLabel 1658"/>
+    <w:qFormat/>
+    <w:rPr>
+      <w:rFonts w:cs="OpenSymbol"/>
+    </w:rPr>
+  </w:style>
+  <w:style w:type="character" w:styleId="ListLabel1659">
+    <w:name w:val="ListLabel 1659"/>
+    <w:qFormat/>
+    <w:rPr>
+      <w:rFonts w:cs="OpenSymbol"/>
+    </w:rPr>
+  </w:style>
+  <w:style w:type="character" w:styleId="ListLabel1660">
+    <w:name w:val="ListLabel 1660"/>
+    <w:qFormat/>
+    <w:rPr>
+      <w:rFonts w:cs="OpenSymbol"/>
+    </w:rPr>
+  </w:style>
+  <w:style w:type="character" w:styleId="ListLabel1661">
+    <w:name w:val="ListLabel 1661"/>
+    <w:qFormat/>
+    <w:rPr>
+      <w:rFonts w:cs="OpenSymbol"/>
+    </w:rPr>
+  </w:style>
+  <w:style w:type="character" w:styleId="ListLabel1662">
+    <w:name w:val="ListLabel 1662"/>
+    <w:qFormat/>
+    <w:rPr>
+      <w:rFonts w:cs="OpenSymbol"/>
+    </w:rPr>
+  </w:style>
+  <w:style w:type="character" w:styleId="ListLabel1663">
+    <w:name w:val="ListLabel 1663"/>
+    <w:qFormat/>
+    <w:rPr>
+      <w:rFonts w:cs="OpenSymbol"/>
+    </w:rPr>
+  </w:style>
+  <w:style w:type="character" w:styleId="ListLabel1664">
+    <w:name w:val="ListLabel 1664"/>
+    <w:qFormat/>
+    <w:rPr>
+      <w:rFonts w:cs="OpenSymbol"/>
+    </w:rPr>
+  </w:style>
+  <w:style w:type="character" w:styleId="ListLabel1665">
+    <w:name w:val="ListLabel 1665"/>
+    <w:qFormat/>
+    <w:rPr>
+      <w:rFonts w:cs="OpenSymbol"/>
+    </w:rPr>
+  </w:style>
+  <w:style w:type="character" w:styleId="ListLabel1666">
+    <w:name w:val="ListLabel 1666"/>
+    <w:qFormat/>
+    <w:rPr>
+      <w:rFonts w:cs="OpenSymbol"/>
+    </w:rPr>
+  </w:style>
+  <w:style w:type="character" w:styleId="ListLabel1667">
+    <w:name w:val="ListLabel 1667"/>
+    <w:qFormat/>
+    <w:rPr>
+      <w:rFonts w:cs="OpenSymbol"/>
+    </w:rPr>
+  </w:style>
+  <w:style w:type="character" w:styleId="ListLabel1668">
+    <w:name w:val="ListLabel 1668"/>
+    <w:qFormat/>
+    <w:rPr>
+      <w:rFonts w:cs="OpenSymbol"/>
+    </w:rPr>
+  </w:style>
+  <w:style w:type="character" w:styleId="ListLabel1669">
+    <w:name w:val="ListLabel 1669"/>
+    <w:qFormat/>
+    <w:rPr>
+      <w:rFonts w:cs="OpenSymbol"/>
+    </w:rPr>
+  </w:style>
+  <w:style w:type="character" w:styleId="ListLabel1670">
+    <w:name w:val="ListLabel 1670"/>
+    <w:qFormat/>
+    <w:rPr>
+      <w:rFonts w:cs="OpenSymbol"/>
+    </w:rPr>
+  </w:style>
+  <w:style w:type="character" w:styleId="ListLabel1671">
+    <w:name w:val="ListLabel 1671"/>
+    <w:qFormat/>
+    <w:rPr>
+      <w:rFonts w:cs="OpenSymbol"/>
+    </w:rPr>
+  </w:style>
+  <w:style w:type="character" w:styleId="ListLabel1672">
+    <w:name w:val="ListLabel 1672"/>
+    <w:qFormat/>
+    <w:rPr>
+      <w:rFonts w:cs="OpenSymbol"/>
+    </w:rPr>
+  </w:style>
+  <w:style w:type="character" w:styleId="ListLabel1673">
+    <w:name w:val="ListLabel 1673"/>
+    <w:qFormat/>
+    <w:rPr>
+      <w:rFonts w:cs="OpenSymbol"/>
+    </w:rPr>
+  </w:style>
+  <w:style w:type="character" w:styleId="ListLabel1674">
+    <w:name w:val="ListLabel 1674"/>
+    <w:qFormat/>
+    <w:rPr>
+      <w:rFonts w:cs="OpenSymbol"/>
+    </w:rPr>
+  </w:style>
+  <w:style w:type="character" w:styleId="ListLabel1675">
+    <w:name w:val="ListLabel 1675"/>
+    <w:qFormat/>
+    <w:rPr>
+      <w:rFonts w:cs="OpenSymbol"/>
+    </w:rPr>
+  </w:style>
+  <w:style w:type="character" w:styleId="ListLabel1676">
+    <w:name w:val="ListLabel 1676"/>
+    <w:qFormat/>
+    <w:rPr>
+      <w:rFonts w:cs="OpenSymbol"/>
+    </w:rPr>
+  </w:style>
+  <w:style w:type="character" w:styleId="ListLabel1677">
+    <w:name w:val="ListLabel 1677"/>
+    <w:qFormat/>
+    <w:rPr>
+      <w:rFonts w:cs="OpenSymbol"/>
+    </w:rPr>
+  </w:style>
+  <w:style w:type="character" w:styleId="ListLabel1678">
+    <w:name w:val="ListLabel 1678"/>
+    <w:qFormat/>
+    <w:rPr>
+      <w:rFonts w:cs="OpenSymbol"/>
+    </w:rPr>
+  </w:style>
+  <w:style w:type="character" w:styleId="ListLabel1679">
+    <w:name w:val="ListLabel 1679"/>
+    <w:qFormat/>
+    <w:rPr>
+      <w:rFonts w:cs="OpenSymbol"/>
+    </w:rPr>
+  </w:style>
+  <w:style w:type="character" w:styleId="ListLabel1680">
+    <w:name w:val="ListLabel 1680"/>
+    <w:qFormat/>
+    <w:rPr>
+      <w:rFonts w:cs="OpenSymbol"/>
+    </w:rPr>
+  </w:style>
+  <w:style w:type="character" w:styleId="ListLabel1681">
+    <w:name w:val="ListLabel 1681"/>
+    <w:qFormat/>
+    <w:rPr>
+      <w:rFonts w:cs="OpenSymbol"/>
+    </w:rPr>
+  </w:style>
+  <w:style w:type="character" w:styleId="ListLabel1682">
+    <w:name w:val="ListLabel 1682"/>
+    <w:qFormat/>
+    <w:rPr>
+      <w:rFonts w:cs="OpenSymbol"/>
+    </w:rPr>
+  </w:style>
+  <w:style w:type="character" w:styleId="ListLabel1683">
+    <w:name w:val="ListLabel 1683"/>
+    <w:qFormat/>
+    <w:rPr>
+      <w:rFonts w:cs="OpenSymbol"/>
+    </w:rPr>
+  </w:style>
+  <w:style w:type="character" w:styleId="ListLabel1684">
+    <w:name w:val="ListLabel 1684"/>
+    <w:qFormat/>
+    <w:rPr>
+      <w:rFonts w:cs="OpenSymbol"/>
+    </w:rPr>
+  </w:style>
+  <w:style w:type="character" w:styleId="ListLabel1685">
+    <w:name w:val="ListLabel 1685"/>
+    <w:qFormat/>
+    <w:rPr>
+      <w:rFonts w:cs="OpenSymbol"/>
+    </w:rPr>
+  </w:style>
+  <w:style w:type="character" w:styleId="ListLabel1686">
+    <w:name w:val="ListLabel 1686"/>
+    <w:qFormat/>
+    <w:rPr>
+      <w:rFonts w:cs="OpenSymbol"/>
+    </w:rPr>
+  </w:style>
+  <w:style w:type="character" w:styleId="ListLabel1687">
+    <w:name w:val="ListLabel 1687"/>
+    <w:qFormat/>
+    <w:rPr>
+      <w:rFonts w:cs="OpenSymbol"/>
+    </w:rPr>
+  </w:style>
+  <w:style w:type="character" w:styleId="ListLabel1688">
+    <w:name w:val="ListLabel 1688"/>
+    <w:qFormat/>
+    <w:rPr>
+      <w:rFonts w:cs="OpenSymbol"/>
+    </w:rPr>
+  </w:style>
+  <w:style w:type="character" w:styleId="ListLabel1689">
+    <w:name w:val="ListLabel 1689"/>
+    <w:qFormat/>
+    <w:rPr>
+      <w:rFonts w:cs="OpenSymbol"/>
+    </w:rPr>
+  </w:style>
+  <w:style w:type="character" w:styleId="ListLabel1690">
+    <w:name w:val="ListLabel 1690"/>
+    <w:qFormat/>
+    <w:rPr>
+      <w:rFonts w:cs="OpenSymbol"/>
+    </w:rPr>
+  </w:style>
+  <w:style w:type="character" w:styleId="ListLabel1691">
+    <w:name w:val="ListLabel 1691"/>
+    <w:qFormat/>
+    <w:rPr>
+      <w:rFonts w:cs="OpenSymbol"/>
+    </w:rPr>
+  </w:style>
+  <w:style w:type="character" w:styleId="ListLabel1692">
+    <w:name w:val="ListLabel 1692"/>
+    <w:qFormat/>
+    <w:rPr>
+      <w:rFonts w:cs="OpenSymbol"/>
+    </w:rPr>
+  </w:style>
+  <w:style w:type="character" w:styleId="ListLabel1693">
+    <w:name w:val="ListLabel 1693"/>
+    <w:qFormat/>
+    <w:rPr>
+      <w:rFonts w:cs="OpenSymbol"/>
+    </w:rPr>
+  </w:style>
+  <w:style w:type="character" w:styleId="ListLabel1694">
+    <w:name w:val="ListLabel 1694"/>
+    <w:qFormat/>
+    <w:rPr>
+      <w:rFonts w:cs="OpenSymbol"/>
+    </w:rPr>
+  </w:style>
+  <w:style w:type="character" w:styleId="ListLabel1695">
+    <w:name w:val="ListLabel 1695"/>
+    <w:qFormat/>
+    <w:rPr>
+      <w:rFonts w:cs="OpenSymbol"/>
+    </w:rPr>
+  </w:style>
+  <w:style w:type="character" w:styleId="ListLabel1696">
+    <w:name w:val="ListLabel 1696"/>
+    <w:qFormat/>
+    <w:rPr>
+      <w:rFonts w:cs="OpenSymbol"/>
+    </w:rPr>
+  </w:style>
+  <w:style w:type="character" w:styleId="ListLabel1697">
+    <w:name w:val="ListLabel 1697"/>
+    <w:qFormat/>
+    <w:rPr>
+      <w:rFonts w:cs="OpenSymbol"/>
+    </w:rPr>
+  </w:style>
+  <w:style w:type="character" w:styleId="ListLabel1698">
+    <w:name w:val="ListLabel 1698"/>
+    <w:qFormat/>
+    <w:rPr>
+      <w:rFonts w:cs="OpenSymbol"/>
+    </w:rPr>
+  </w:style>
+  <w:style w:type="character" w:styleId="ListLabel1699">
+    <w:name w:val="ListLabel 1699"/>
+    <w:qFormat/>
+    <w:rPr>
+      <w:rFonts w:cs="OpenSymbol"/>
+    </w:rPr>
+  </w:style>
+  <w:style w:type="character" w:styleId="ListLabel1700">
+    <w:name w:val="ListLabel 1700"/>
+    <w:qFormat/>
+    <w:rPr>
+      <w:rFonts w:cs="OpenSymbol"/>
+    </w:rPr>
+  </w:style>
+  <w:style w:type="character" w:styleId="ListLabel1701">
+    <w:name w:val="ListLabel 1701"/>
+    <w:qFormat/>
+    <w:rPr>
+      <w:rFonts w:cs="OpenSymbol"/>
+    </w:rPr>
+  </w:style>
+  <w:style w:type="character" w:styleId="ListLabel1702">
+    <w:name w:val="ListLabel 1702"/>
+    <w:qFormat/>
+    <w:rPr>
+      <w:rFonts w:cs="OpenSymbol"/>
+    </w:rPr>
+  </w:style>
+  <w:style w:type="character" w:styleId="ListLabel1703">
+    <w:name w:val="ListLabel 1703"/>
+    <w:qFormat/>
+    <w:rPr>
+      <w:rFonts w:cs="OpenSymbol"/>
+    </w:rPr>
+  </w:style>
+  <w:style w:type="character" w:styleId="ListLabel1704">
+    <w:name w:val="ListLabel 1704"/>
+    <w:qFormat/>
+    <w:rPr>
+      <w:rFonts w:cs="OpenSymbol"/>
+    </w:rPr>
+  </w:style>
+  <w:style w:type="character" w:styleId="ListLabel1705">
+    <w:name w:val="ListLabel 1705"/>
+    <w:qFormat/>
+    <w:rPr>
+      <w:rFonts w:cs="OpenSymbol"/>
+    </w:rPr>
+  </w:style>
+  <w:style w:type="character" w:styleId="ListLabel1706">
+    <w:name w:val="ListLabel 1706"/>
+    <w:qFormat/>
+    <w:rPr>
+      <w:rFonts w:cs="OpenSymbol"/>
+    </w:rPr>
+  </w:style>
+  <w:style w:type="character" w:styleId="ListLabel1707">
+    <w:name w:val="ListLabel 1707"/>
+    <w:qFormat/>
+    <w:rPr>
+      <w:rFonts w:cs="OpenSymbol"/>
+    </w:rPr>
+  </w:style>
+  <w:style w:type="character" w:styleId="ListLabel1708">
+    <w:name w:val="ListLabel 1708"/>
+    <w:qFormat/>
+    <w:rPr>
+      <w:rFonts w:cs="OpenSymbol"/>
+    </w:rPr>
+  </w:style>
+  <w:style w:type="character" w:styleId="ListLabel1709">
+    <w:name w:val="ListLabel 1709"/>
+    <w:qFormat/>
+    <w:rPr>
+      <w:rFonts w:cs="OpenSymbol"/>
+    </w:rPr>
+  </w:style>
+  <w:style w:type="character" w:styleId="ListLabel1710">
+    <w:name w:val="ListLabel 1710"/>
+    <w:qFormat/>
+    <w:rPr>
+      <w:rFonts w:cs="OpenSymbol"/>
+    </w:rPr>
+  </w:style>
+  <w:style w:type="character" w:styleId="ListLabel1711">
+    <w:name w:val="ListLabel 1711"/>
+    <w:qFormat/>
+    <w:rPr>
+      <w:rFonts w:cs="Symbol"/>
+    </w:rPr>
+  </w:style>
+  <w:style w:type="character" w:styleId="ListLabel1712">
+    <w:name w:val="ListLabel 1712"/>
+    <w:qFormat/>
+    <w:rPr>
+      <w:rFonts w:cs="OpenSymbol"/>
+    </w:rPr>
+  </w:style>
+  <w:style w:type="character" w:styleId="ListLabel1713">
+    <w:name w:val="ListLabel 1713"/>
+    <w:qFormat/>
+    <w:rPr>
+      <w:rFonts w:cs="OpenSymbol"/>
+    </w:rPr>
+  </w:style>
+  <w:style w:type="character" w:styleId="ListLabel1714">
+    <w:name w:val="ListLabel 1714"/>
+    <w:qFormat/>
+    <w:rPr>
+      <w:rFonts w:cs="OpenSymbol"/>
+    </w:rPr>
+  </w:style>
+  <w:style w:type="character" w:styleId="ListLabel1715">
+    <w:name w:val="ListLabel 1715"/>
+    <w:qFormat/>
+    <w:rPr>
+      <w:rFonts w:cs="OpenSymbol"/>
+    </w:rPr>
+  </w:style>
+  <w:style w:type="character" w:styleId="ListLabel1716">
+    <w:name w:val="ListLabel 1716"/>
+    <w:qFormat/>
+    <w:rPr>
+      <w:rFonts w:cs="OpenSymbol"/>
+    </w:rPr>
+  </w:style>
+  <w:style w:type="character" w:styleId="ListLabel1717">
+    <w:name w:val="ListLabel 1717"/>
+    <w:qFormat/>
+    <w:rPr>
+      <w:rFonts w:cs="OpenSymbol"/>
+    </w:rPr>
+  </w:style>
+  <w:style w:type="character" w:styleId="ListLabel1718">
+    <w:name w:val="ListLabel 1718"/>
+    <w:qFormat/>
+    <w:rPr>
+      <w:rFonts w:cs="OpenSymbol"/>
+    </w:rPr>
+  </w:style>
+  <w:style w:type="character" w:styleId="ListLabel1719">
+    <w:name w:val="ListLabel 1719"/>
+    <w:qFormat/>
+    <w:rPr>
+      <w:rFonts w:cs="OpenSymbol"/>
+    </w:rPr>
+  </w:style>
+  <w:style w:type="character" w:styleId="ListLabel1720">
+    <w:name w:val="ListLabel 1720"/>
+    <w:qFormat/>
+    <w:rPr>
+      <w:rFonts w:cs="OpenSymbol"/>
+    </w:rPr>
+  </w:style>
+  <w:style w:type="character" w:styleId="ListLabel1721">
+    <w:name w:val="ListLabel 1721"/>
+    <w:qFormat/>
+    <w:rPr>
+      <w:rFonts w:cs="OpenSymbol"/>
+    </w:rPr>
+  </w:style>
+  <w:style w:type="character" w:styleId="ListLabel1722">
+    <w:name w:val="ListLabel 1722"/>
+    <w:qFormat/>
+    <w:rPr>
+      <w:rFonts w:cs="OpenSymbol"/>
+    </w:rPr>
+  </w:style>
+  <w:style w:type="character" w:styleId="ListLabel1723">
+    <w:name w:val="ListLabel 1723"/>
+    <w:qFormat/>
+    <w:rPr>
+      <w:rFonts w:cs="OpenSymbol"/>
+    </w:rPr>
+  </w:style>
+  <w:style w:type="character" w:styleId="ListLabel1724">
+    <w:name w:val="ListLabel 1724"/>
+    <w:qFormat/>
+    <w:rPr>
+      <w:rFonts w:cs="OpenSymbol"/>
+    </w:rPr>
+  </w:style>
+  <w:style w:type="character" w:styleId="ListLabel1725">
+    <w:name w:val="ListLabel 1725"/>
+    <w:qFormat/>
+    <w:rPr>
+      <w:rFonts w:cs="OpenSymbol"/>
+    </w:rPr>
+  </w:style>
+  <w:style w:type="character" w:styleId="ListLabel1726">
+    <w:name w:val="ListLabel 1726"/>
+    <w:qFormat/>
+    <w:rPr>
+      <w:rFonts w:cs="OpenSymbol"/>
+    </w:rPr>
+  </w:style>
+  <w:style w:type="character" w:styleId="ListLabel1727">
+    <w:name w:val="ListLabel 1727"/>
+    <w:qFormat/>
+    <w:rPr>
+      <w:rFonts w:cs="OpenSymbol"/>
+    </w:rPr>
+  </w:style>
+  <w:style w:type="character" w:styleId="ListLabel1728">
+    <w:name w:val="ListLabel 1728"/>
+    <w:qFormat/>
+    <w:rPr>
+      <w:rFonts w:cs="OpenSymbol"/>
+    </w:rPr>
+  </w:style>
+  <w:style w:type="character" w:styleId="ListLabel1729">
+    <w:name w:val="ListLabel 1729"/>
+    <w:qFormat/>
+    <w:rPr>
+      <w:rFonts w:cs="OpenSymbol"/>
+    </w:rPr>
+  </w:style>
+  <w:style w:type="character" w:styleId="ListLabel1730">
+    <w:name w:val="ListLabel 1730"/>
+    <w:qFormat/>
+    <w:rPr>
+      <w:rFonts w:cs="OpenSymbol"/>
+    </w:rPr>
+  </w:style>
+  <w:style w:type="character" w:styleId="ListLabel1731">
+    <w:name w:val="ListLabel 1731"/>
+    <w:qFormat/>
+    <w:rPr>
+      <w:rFonts w:cs="OpenSymbol"/>
+    </w:rPr>
+  </w:style>
+  <w:style w:type="character" w:styleId="ListLabel1732">
+    <w:name w:val="ListLabel 1732"/>
+    <w:qFormat/>
+    <w:rPr>
+      <w:rFonts w:cs="OpenSymbol"/>
+    </w:rPr>
+  </w:style>
+  <w:style w:type="character" w:styleId="ListLabel1733">
+    <w:name w:val="ListLabel 1733"/>
+    <w:qFormat/>
+    <w:rPr>
+      <w:rFonts w:cs="OpenSymbol"/>
+    </w:rPr>
+  </w:style>
+  <w:style w:type="character" w:styleId="ListLabel1734">
+    <w:name w:val="ListLabel 1734"/>
+    <w:qFormat/>
+    <w:rPr>
+      <w:rFonts w:cs="OpenSymbol"/>
+    </w:rPr>
+  </w:style>
+  <w:style w:type="character" w:styleId="ListLabel1735">
+    <w:name w:val="ListLabel 1735"/>
+    <w:qFormat/>
+    <w:rPr>
+      <w:rFonts w:cs="OpenSymbol"/>
+    </w:rPr>
+  </w:style>
+  <w:style w:type="character" w:styleId="ListLabel1736">
+    <w:name w:val="ListLabel 1736"/>
+    <w:qFormat/>
+    <w:rPr>
+      <w:rFonts w:cs="OpenSymbol"/>
+    </w:rPr>
+  </w:style>
+  <w:style w:type="character" w:styleId="ListLabel1737">
+    <w:name w:val="ListLabel 1737"/>
+    <w:qFormat/>
+    <w:rPr>
+      <w:rFonts w:cs="OpenSymbol"/>
+    </w:rPr>
+  </w:style>
+  <w:style w:type="character" w:styleId="ListLabel1738">
+    <w:name w:val="ListLabel 1738"/>
+    <w:qFormat/>
+    <w:rPr>
+      <w:rFonts w:ascii="Liberation Mono" w:hAnsi="Liberation Mono" w:cs="OpenSymbol"/>
+      <w:sz w:val="20"/>
+    </w:rPr>
+  </w:style>
+  <w:style w:type="character" w:styleId="ListLabel1739">
+    <w:name w:val="ListLabel 1739"/>
+    <w:qFormat/>
+    <w:rPr>
+      <w:rFonts w:cs="OpenSymbol"/>
+    </w:rPr>
+  </w:style>
+  <w:style w:type="character" w:styleId="ListLabel1740">
+    <w:name w:val="ListLabel 1740"/>
+    <w:qFormat/>
+    <w:rPr>
+      <w:rFonts w:cs="OpenSymbol"/>
+    </w:rPr>
+  </w:style>
+  <w:style w:type="character" w:styleId="ListLabel1741">
+    <w:name w:val="ListLabel 1741"/>
+    <w:qFormat/>
+    <w:rPr>
+      <w:rFonts w:cs="OpenSymbol"/>
+    </w:rPr>
+  </w:style>
+  <w:style w:type="character" w:styleId="ListLabel1742">
+    <w:name w:val="ListLabel 1742"/>
+    <w:qFormat/>
+    <w:rPr>
+      <w:rFonts w:cs="OpenSymbol"/>
+    </w:rPr>
+  </w:style>
+  <w:style w:type="character" w:styleId="ListLabel1743">
+    <w:name w:val="ListLabel 1743"/>
+    <w:qFormat/>
+    <w:rPr>
+      <w:rFonts w:cs="OpenSymbol"/>
+    </w:rPr>
+  </w:style>
+  <w:style w:type="character" w:styleId="ListLabel1744">
+    <w:name w:val="ListLabel 1744"/>
+    <w:qFormat/>
+    <w:rPr>
+      <w:rFonts w:cs="OpenSymbol"/>
+    </w:rPr>
+  </w:style>
+  <w:style w:type="character" w:styleId="ListLabel1745">
+    <w:name w:val="ListLabel 1745"/>
+    <w:qFormat/>
+    <w:rPr>
+      <w:rFonts w:cs="OpenSymbol"/>
+    </w:rPr>
+  </w:style>
+  <w:style w:type="character" w:styleId="ListLabel1746">
+    <w:name w:val="ListLabel 1746"/>
+    <w:qFormat/>
+    <w:rPr>
+      <w:rFonts w:cs="OpenSymbol"/>
+    </w:rPr>
+  </w:style>
+  <w:style w:type="character" w:styleId="ListLabel1747">
+    <w:name w:val="ListLabel 1747"/>
+    <w:qFormat/>
+    <w:rPr>
+      <w:rFonts w:cs="OpenSymbol"/>
+    </w:rPr>
+  </w:style>
+  <w:style w:type="character" w:styleId="ListLabel1748">
+    <w:name w:val="ListLabel 1748"/>
+    <w:qFormat/>
+    <w:rPr>
+      <w:rFonts w:cs="OpenSymbol"/>
+    </w:rPr>
+  </w:style>
+  <w:style w:type="character" w:styleId="ListLabel1749">
+    <w:name w:val="ListLabel 1749"/>
+    <w:qFormat/>
+    <w:rPr>
+      <w:rFonts w:cs="OpenSymbol"/>
+    </w:rPr>
+  </w:style>
+  <w:style w:type="character" w:styleId="ListLabel1750">
+    <w:name w:val="ListLabel 1750"/>
+    <w:qFormat/>
+    <w:rPr>
+      <w:rFonts w:cs="OpenSymbol"/>
+    </w:rPr>
+  </w:style>
+  <w:style w:type="character" w:styleId="ListLabel1751">
+    <w:name w:val="ListLabel 1751"/>
+    <w:qFormat/>
+    <w:rPr>
+      <w:rFonts w:cs="OpenSymbol"/>
+    </w:rPr>
+  </w:style>
+  <w:style w:type="character" w:styleId="ListLabel1752">
+    <w:name w:val="ListLabel 1752"/>
+    <w:qFormat/>
+    <w:rPr>
+      <w:rFonts w:cs="OpenSymbol"/>
+    </w:rPr>
+  </w:style>
+  <w:style w:type="character" w:styleId="ListLabel1753">
+    <w:name w:val="ListLabel 1753"/>
+    <w:qFormat/>
+    <w:rPr>
+      <w:rFonts w:cs="OpenSymbol"/>
+    </w:rPr>
+  </w:style>
+  <w:style w:type="character" w:styleId="ListLabel1754">
+    <w:name w:val="ListLabel 1754"/>
+    <w:qFormat/>
+    <w:rPr>
+      <w:rFonts w:cs="OpenSymbol"/>
+    </w:rPr>
+  </w:style>
+  <w:style w:type="character" w:styleId="ListLabel1755">
+    <w:name w:val="ListLabel 1755"/>
+    <w:qFormat/>
+    <w:rPr>
+      <w:rFonts w:cs="OpenSymbol"/>
+    </w:rPr>
+  </w:style>
+  <w:style w:type="character" w:styleId="ListLabel1756">
+    <w:name w:val="ListLabel 1756"/>
+    <w:qFormat/>
+    <w:rPr>
+      <w:rFonts w:ascii="Liberation Mono" w:hAnsi="Liberation Mono" w:cs="OpenSymbol"/>
+      <w:sz w:val="20"/>
+    </w:rPr>
+  </w:style>
+  <w:style w:type="character" w:styleId="ListLabel1757">
+    <w:name w:val="ListLabel 1757"/>
+    <w:qFormat/>
+    <w:rPr>
+      <w:rFonts w:cs="OpenSymbol"/>
+    </w:rPr>
+  </w:style>
+  <w:style w:type="character" w:styleId="ListLabel1758">
+    <w:name w:val="ListLabel 1758"/>
+    <w:qFormat/>
+    <w:rPr>
+      <w:rFonts w:cs="OpenSymbol"/>
+    </w:rPr>
+  </w:style>
+  <w:style w:type="character" w:styleId="ListLabel1759">
+    <w:name w:val="ListLabel 1759"/>
+    <w:qFormat/>
+    <w:rPr>
+      <w:rFonts w:cs="OpenSymbol"/>
+    </w:rPr>
+  </w:style>
+  <w:style w:type="character" w:styleId="ListLabel1760">
+    <w:name w:val="ListLabel 1760"/>
+    <w:qFormat/>
+    <w:rPr>
+      <w:rFonts w:cs="OpenSymbol"/>
+    </w:rPr>
+  </w:style>
+  <w:style w:type="character" w:styleId="ListLabel1761">
+    <w:name w:val="ListLabel 1761"/>
+    <w:qFormat/>
+    <w:rPr>
+      <w:rFonts w:cs="OpenSymbol"/>
+    </w:rPr>
+  </w:style>
+  <w:style w:type="character" w:styleId="ListLabel1762">
+    <w:name w:val="ListLabel 1762"/>
+    <w:qFormat/>
+    <w:rPr>
+      <w:rFonts w:cs="OpenSymbol"/>
+    </w:rPr>
+  </w:style>
+  <w:style w:type="character" w:styleId="ListLabel1763">
+    <w:name w:val="ListLabel 1763"/>
+    <w:qFormat/>
+    <w:rPr>
+      <w:rFonts w:cs="OpenSymbol"/>
+    </w:rPr>
+  </w:style>
+  <w:style w:type="character" w:styleId="ListLabel1764">
+    <w:name w:val="ListLabel 1764"/>
+    <w:qFormat/>
+    <w:rPr>
+      <w:rFonts w:cs="OpenSymbol"/>
+    </w:rPr>
+  </w:style>
+  <w:style w:type="character" w:styleId="ListLabel1765">
+    <w:name w:val="ListLabel 1765"/>
+    <w:qFormat/>
+    <w:rPr>
+      <w:rFonts w:cs="OpenSymbol"/>
+    </w:rPr>
+  </w:style>
+  <w:style w:type="character" w:styleId="ListLabel1766">
+    <w:name w:val="ListLabel 1766"/>
+    <w:qFormat/>
+    <w:rPr>
+      <w:rFonts w:cs="OpenSymbol"/>
+    </w:rPr>
+  </w:style>
+  <w:style w:type="character" w:styleId="ListLabel1767">
+    <w:name w:val="ListLabel 1767"/>
+    <w:qFormat/>
+    <w:rPr>
+      <w:rFonts w:cs="OpenSymbol"/>
+    </w:rPr>
+  </w:style>
+  <w:style w:type="character" w:styleId="ListLabel1768">
+    <w:name w:val="ListLabel 1768"/>
+    <w:qFormat/>
+    <w:rPr>
+      <w:rFonts w:cs="OpenSymbol"/>
+    </w:rPr>
+  </w:style>
+  <w:style w:type="character" w:styleId="ListLabel1769">
+    <w:name w:val="ListLabel 1769"/>
+    <w:qFormat/>
+    <w:rPr>
+      <w:rFonts w:cs="OpenSymbol"/>
+    </w:rPr>
+  </w:style>
+  <w:style w:type="character" w:styleId="ListLabel1770">
+    <w:name w:val="ListLabel 1770"/>
+    <w:qFormat/>
+    <w:rPr>
+      <w:rFonts w:cs="OpenSymbol"/>
+    </w:rPr>
+  </w:style>
+  <w:style w:type="character" w:styleId="ListLabel1771">
+    <w:name w:val="ListLabel 1771"/>
+    <w:qFormat/>
+    <w:rPr>
+      <w:rFonts w:cs="OpenSymbol"/>
+    </w:rPr>
+  </w:style>
+  <w:style w:type="character" w:styleId="ListLabel1772">
+    <w:name w:val="ListLabel 1772"/>
+    <w:qFormat/>
+    <w:rPr>
+      <w:rFonts w:cs="OpenSymbol"/>
+    </w:rPr>
+  </w:style>
+  <w:style w:type="character" w:styleId="ListLabel1773">
+    <w:name w:val="ListLabel 1773"/>
+    <w:qFormat/>
+    <w:rPr>
+      <w:rFonts w:cs="OpenSymbol"/>
+    </w:rPr>
+  </w:style>
+  <w:style w:type="character" w:styleId="ListLabel1774">
+    <w:name w:val="ListLabel 1774"/>
+    <w:qFormat/>
+    <w:rPr>
+      <w:rFonts w:cs="Symbol"/>
+    </w:rPr>
+  </w:style>
+  <w:style w:type="character" w:styleId="ListLabel1775">
+    <w:name w:val="ListLabel 1775"/>
+    <w:qFormat/>
+    <w:rPr>
+      <w:rFonts w:cs="Symbol"/>
+    </w:rPr>
+  </w:style>
+  <w:style w:type="character" w:styleId="ListLabel1776">
+    <w:name w:val="ListLabel 1776"/>
+    <w:qFormat/>
+    <w:rPr>
+      <w:rFonts w:cs="Symbol"/>
+    </w:rPr>
+  </w:style>
+  <w:style w:type="character" w:styleId="ListLabel1777">
+    <w:name w:val="ListLabel 1777"/>
+    <w:qFormat/>
+    <w:rPr>
+      <w:rFonts w:cs="Symbol"/>
+    </w:rPr>
+  </w:style>
+  <w:style w:type="character" w:styleId="ListLabel1778">
+    <w:name w:val="ListLabel 1778"/>
+    <w:qFormat/>
+    <w:rPr>
+      <w:rFonts w:cs="Symbol"/>
+    </w:rPr>
+  </w:style>
+  <w:style w:type="character" w:styleId="ListLabel1779">
+    <w:name w:val="ListLabel 1779"/>
+    <w:qFormat/>
+    <w:rPr>
+      <w:rFonts w:cs="Symbol"/>
+    </w:rPr>
+  </w:style>
+  <w:style w:type="character" w:styleId="ListLabel1780">
+    <w:name w:val="ListLabel 1780"/>
+    <w:qFormat/>
+    <w:rPr>
+      <w:rFonts w:cs="Symbol"/>
+    </w:rPr>
+  </w:style>
+  <w:style w:type="character" w:styleId="ListLabel1781">
+    <w:name w:val="ListLabel 1781"/>
+    <w:qFormat/>
+    <w:rPr>
+      <w:rFonts w:cs="Symbol"/>
+    </w:rPr>
+  </w:style>
+  <w:style w:type="character" w:styleId="ListLabel1782">
+    <w:name w:val="ListLabel 1782"/>
+    <w:qFormat/>
+    <w:rPr>
+      <w:rFonts w:cs="Symbol"/>
+    </w:rPr>
+  </w:style>
+  <w:style w:type="character" w:styleId="ListLabel1783">
+    <w:name w:val="ListLabel 1783"/>
+    <w:qFormat/>
+    <w:rPr>
+      <w:rFonts w:cs="OpenSymbol"/>
+    </w:rPr>
+  </w:style>
+  <w:style w:type="character" w:styleId="ListLabel1784">
+    <w:name w:val="ListLabel 1784"/>
+    <w:qFormat/>
+    <w:rPr>
+      <w:rFonts w:cs="OpenSymbol"/>
+    </w:rPr>
+  </w:style>
+  <w:style w:type="character" w:styleId="ListLabel1785">
+    <w:name w:val="ListLabel 1785"/>
+    <w:qFormat/>
+    <w:rPr>
+      <w:rFonts w:cs="OpenSymbol"/>
+    </w:rPr>
+  </w:style>
+  <w:style w:type="character" w:styleId="ListLabel1786">
+    <w:name w:val="ListLabel 1786"/>
+    <w:qFormat/>
+    <w:rPr>
+      <w:rFonts w:cs="OpenSymbol"/>
+    </w:rPr>
+  </w:style>
+  <w:style w:type="character" w:styleId="ListLabel1787">
+    <w:name w:val="ListLabel 1787"/>
+    <w:qFormat/>
+    <w:rPr>
+      <w:rFonts w:cs="OpenSymbol"/>
+    </w:rPr>
+  </w:style>
+  <w:style w:type="character" w:styleId="ListLabel1788">
+    <w:name w:val="ListLabel 1788"/>
+    <w:qFormat/>
+    <w:rPr>
+      <w:rFonts w:cs="OpenSymbol"/>
+    </w:rPr>
+  </w:style>
+  <w:style w:type="character" w:styleId="ListLabel1789">
+    <w:name w:val="ListLabel 1789"/>
+    <w:qFormat/>
+    <w:rPr>
+      <w:rFonts w:cs="OpenSymbol"/>
+    </w:rPr>
+  </w:style>
+  <w:style w:type="character" w:styleId="ListLabel1790">
+    <w:name w:val="ListLabel 1790"/>
+    <w:qFormat/>
+    <w:rPr>
+      <w:rFonts w:cs="OpenSymbol"/>
+    </w:rPr>
+  </w:style>
+  <w:style w:type="character" w:styleId="ListLabel1791">
+    <w:name w:val="ListLabel 1791"/>
+    <w:qFormat/>
+    <w:rPr>
+      <w:rFonts w:cs="OpenSymbol"/>
+    </w:rPr>
+  </w:style>
   <w:style w:type="paragraph" w:styleId="Heading">
     <w:name w:val="Heading"/>
     <w:basedOn w:val="Normal"/>

</xml_diff>

<commit_message>
accomplished PATH associated ajax request, background rendered html template and services.
</commit_message>
<xml_diff>
--- a/doc/Diary.docx
+++ b/doc/Diary.docx
@@ -38,7 +38,7 @@
       <w:tblPr>
         <w:tblW w:w="9638" w:type="dxa"/>
         <w:jc w:val="left"/>
-        <w:tblInd w:w="4" w:type="dxa"/>
+        <w:tblInd w:w="2" w:type="dxa"/>
         <w:tblBorders>
           <w:top w:val="single" w:sz="2" w:space="0" w:color="000001"/>
           <w:left w:val="single" w:sz="2" w:space="0" w:color="000001"/>
@@ -1984,11 +1984,7 @@
       </w:pPr>
       <w:r>
         <w:rPr/>
-        <w:t>Accomplished index.html ajax.get for file information and associated database query and server action. A</w:t>
-      </w:r>
-      <w:r>
-        <w:rPr/>
-        <w:t>ccomplished background render html template.</w:t>
+        <w:t>Accomplished index.html ajax.get for file information and associated database query and server action. Accomplished background render html template.</w:t>
       </w:r>
     </w:p>
     <w:p>
@@ -2021,6 +2017,70 @@
       <w:r>
         <w:rPr/>
         <w:t>Until now, Firefox &amp; Safari &amp; Edge works very well. There is still something wrong with Chrome which I still cannot figure it out.</w:t>
+      </w:r>
+    </w:p>
+    <w:p>
+      <w:pPr>
+        <w:pStyle w:val="PreformattedText"/>
+        <w:rPr/>
+      </w:pPr>
+      <w:r>
+        <w:rPr/>
+      </w:r>
+    </w:p>
+    <w:p>
+      <w:pPr>
+        <w:pStyle w:val="PreformattedText"/>
+        <w:rPr/>
+      </w:pPr>
+      <w:r>
+        <w:rPr/>
+      </w:r>
+    </w:p>
+    <w:p>
+      <w:pPr>
+        <w:pStyle w:val="PreformattedText"/>
+        <w:rPr/>
+      </w:pPr>
+      <w:r>
+        <w:rPr/>
+      </w:r>
+    </w:p>
+    <w:p>
+      <w:pPr>
+        <w:pStyle w:val="PreformattedText"/>
+        <w:numPr>
+          <w:ilvl w:val="0"/>
+          <w:numId w:val="34"/>
+        </w:numPr>
+        <w:rPr/>
+      </w:pPr>
+      <w:r>
+        <w:rPr/>
+        <w:t>[2016-07-28]</w:t>
+      </w:r>
+    </w:p>
+    <w:p>
+      <w:pPr>
+        <w:pStyle w:val="PreformattedText"/>
+        <w:rPr/>
+      </w:pPr>
+      <w:r>
+        <w:rPr/>
+      </w:r>
+    </w:p>
+    <w:p>
+      <w:pPr>
+        <w:pStyle w:val="PreformattedText"/>
+        <w:numPr>
+          <w:ilvl w:val="0"/>
+          <w:numId w:val="35"/>
+        </w:numPr>
+        <w:rPr/>
+      </w:pPr>
+      <w:r>
+        <w:rPr/>
+        <w:t>Accomplished PATH associated ajax request, background rendered html template, and service.</w:t>
       </w:r>
     </w:p>
     <w:sectPr>
@@ -6283,6 +6343,271 @@
     </w:lvl>
   </w:abstractNum>
   <w:abstractNum w:abstractNumId="34">
+    <w:lvl w:ilvl="0">
+      <w:start w:val="1"/>
+      <w:numFmt w:val="bullet"/>
+      <w:lvlText w:val=""/>
+      <w:lvlJc w:val="left"/>
+      <w:pPr>
+        <w:tabs>
+          <w:tab w:val="num" w:pos="720"/>
+        </w:tabs>
+        <w:ind w:left="720" w:hanging="360"/>
+      </w:pPr>
+      <w:rPr>
+        <w:rFonts w:ascii="Symbol" w:hAnsi="Symbol" w:cs="Symbol" w:hint="default"/>
+        <w:rFonts w:cs="OpenSymbol"/>
+      </w:rPr>
+    </w:lvl>
+    <w:lvl w:ilvl="1">
+      <w:start w:val="1"/>
+      <w:numFmt w:val="bullet"/>
+      <w:lvlText w:val="◦"/>
+      <w:lvlJc w:val="left"/>
+      <w:pPr>
+        <w:tabs>
+          <w:tab w:val="num" w:pos="1080"/>
+        </w:tabs>
+        <w:ind w:left="1080" w:hanging="360"/>
+      </w:pPr>
+      <w:rPr>
+        <w:rFonts w:ascii="OpenSymbol" w:hAnsi="OpenSymbol" w:cs="OpenSymbol" w:hint="default"/>
+        <w:rFonts w:cs="OpenSymbol"/>
+      </w:rPr>
+    </w:lvl>
+    <w:lvl w:ilvl="2">
+      <w:start w:val="1"/>
+      <w:numFmt w:val="bullet"/>
+      <w:lvlText w:val="▪"/>
+      <w:lvlJc w:val="left"/>
+      <w:pPr>
+        <w:tabs>
+          <w:tab w:val="num" w:pos="1440"/>
+        </w:tabs>
+        <w:ind w:left="1440" w:hanging="360"/>
+      </w:pPr>
+      <w:rPr>
+        <w:rFonts w:ascii="OpenSymbol" w:hAnsi="OpenSymbol" w:cs="OpenSymbol" w:hint="default"/>
+        <w:rFonts w:cs="OpenSymbol"/>
+      </w:rPr>
+    </w:lvl>
+    <w:lvl w:ilvl="3">
+      <w:start w:val="1"/>
+      <w:numFmt w:val="bullet"/>
+      <w:lvlText w:val=""/>
+      <w:lvlJc w:val="left"/>
+      <w:pPr>
+        <w:tabs>
+          <w:tab w:val="num" w:pos="1800"/>
+        </w:tabs>
+        <w:ind w:left="1800" w:hanging="360"/>
+      </w:pPr>
+      <w:rPr>
+        <w:rFonts w:ascii="Symbol" w:hAnsi="Symbol" w:cs="Symbol" w:hint="default"/>
+        <w:rFonts w:cs="OpenSymbol"/>
+      </w:rPr>
+    </w:lvl>
+    <w:lvl w:ilvl="4">
+      <w:start w:val="1"/>
+      <w:numFmt w:val="bullet"/>
+      <w:lvlText w:val="◦"/>
+      <w:lvlJc w:val="left"/>
+      <w:pPr>
+        <w:tabs>
+          <w:tab w:val="num" w:pos="2160"/>
+        </w:tabs>
+        <w:ind w:left="2160" w:hanging="360"/>
+      </w:pPr>
+      <w:rPr>
+        <w:rFonts w:ascii="OpenSymbol" w:hAnsi="OpenSymbol" w:cs="OpenSymbol" w:hint="default"/>
+        <w:rFonts w:cs="OpenSymbol"/>
+      </w:rPr>
+    </w:lvl>
+    <w:lvl w:ilvl="5">
+      <w:start w:val="1"/>
+      <w:numFmt w:val="bullet"/>
+      <w:lvlText w:val="▪"/>
+      <w:lvlJc w:val="left"/>
+      <w:pPr>
+        <w:tabs>
+          <w:tab w:val="num" w:pos="2520"/>
+        </w:tabs>
+        <w:ind w:left="2520" w:hanging="360"/>
+      </w:pPr>
+      <w:rPr>
+        <w:rFonts w:ascii="OpenSymbol" w:hAnsi="OpenSymbol" w:cs="OpenSymbol" w:hint="default"/>
+        <w:rFonts w:cs="OpenSymbol"/>
+      </w:rPr>
+    </w:lvl>
+    <w:lvl w:ilvl="6">
+      <w:start w:val="1"/>
+      <w:numFmt w:val="bullet"/>
+      <w:lvlText w:val=""/>
+      <w:lvlJc w:val="left"/>
+      <w:pPr>
+        <w:tabs>
+          <w:tab w:val="num" w:pos="2880"/>
+        </w:tabs>
+        <w:ind w:left="2880" w:hanging="360"/>
+      </w:pPr>
+      <w:rPr>
+        <w:rFonts w:ascii="Symbol" w:hAnsi="Symbol" w:cs="Symbol" w:hint="default"/>
+        <w:rFonts w:cs="OpenSymbol"/>
+      </w:rPr>
+    </w:lvl>
+    <w:lvl w:ilvl="7">
+      <w:start w:val="1"/>
+      <w:numFmt w:val="bullet"/>
+      <w:lvlText w:val="◦"/>
+      <w:lvlJc w:val="left"/>
+      <w:pPr>
+        <w:tabs>
+          <w:tab w:val="num" w:pos="3240"/>
+        </w:tabs>
+        <w:ind w:left="3240" w:hanging="360"/>
+      </w:pPr>
+      <w:rPr>
+        <w:rFonts w:ascii="OpenSymbol" w:hAnsi="OpenSymbol" w:cs="OpenSymbol" w:hint="default"/>
+        <w:rFonts w:cs="OpenSymbol"/>
+      </w:rPr>
+    </w:lvl>
+    <w:lvl w:ilvl="8">
+      <w:start w:val="1"/>
+      <w:numFmt w:val="bullet"/>
+      <w:lvlText w:val="▪"/>
+      <w:lvlJc w:val="left"/>
+      <w:pPr>
+        <w:tabs>
+          <w:tab w:val="num" w:pos="3600"/>
+        </w:tabs>
+        <w:ind w:left="3600" w:hanging="360"/>
+      </w:pPr>
+      <w:rPr>
+        <w:rFonts w:ascii="OpenSymbol" w:hAnsi="OpenSymbol" w:cs="OpenSymbol" w:hint="default"/>
+        <w:rFonts w:cs="OpenSymbol"/>
+      </w:rPr>
+    </w:lvl>
+  </w:abstractNum>
+  <w:abstractNum w:abstractNumId="35">
+    <w:lvl w:ilvl="0">
+      <w:start w:val="1"/>
+      <w:numFmt w:val="decimal"/>
+      <w:lvlText w:val="%1."/>
+      <w:lvlJc w:val="left"/>
+      <w:pPr>
+        <w:tabs>
+          <w:tab w:val="num" w:pos="720"/>
+        </w:tabs>
+        <w:ind w:left="720" w:hanging="360"/>
+      </w:pPr>
+      <w:rPr/>
+    </w:lvl>
+    <w:lvl w:ilvl="1">
+      <w:start w:val="1"/>
+      <w:numFmt w:val="decimal"/>
+      <w:lvlText w:val="%2."/>
+      <w:lvlJc w:val="left"/>
+      <w:pPr>
+        <w:tabs>
+          <w:tab w:val="num" w:pos="1080"/>
+        </w:tabs>
+        <w:ind w:left="1080" w:hanging="360"/>
+      </w:pPr>
+      <w:rPr/>
+    </w:lvl>
+    <w:lvl w:ilvl="2">
+      <w:start w:val="1"/>
+      <w:numFmt w:val="decimal"/>
+      <w:lvlText w:val="%3."/>
+      <w:lvlJc w:val="left"/>
+      <w:pPr>
+        <w:tabs>
+          <w:tab w:val="num" w:pos="1440"/>
+        </w:tabs>
+        <w:ind w:left="1440" w:hanging="360"/>
+      </w:pPr>
+      <w:rPr/>
+    </w:lvl>
+    <w:lvl w:ilvl="3">
+      <w:start w:val="1"/>
+      <w:numFmt w:val="decimal"/>
+      <w:lvlText w:val="%4."/>
+      <w:lvlJc w:val="left"/>
+      <w:pPr>
+        <w:tabs>
+          <w:tab w:val="num" w:pos="1800"/>
+        </w:tabs>
+        <w:ind w:left="1800" w:hanging="360"/>
+      </w:pPr>
+      <w:rPr/>
+    </w:lvl>
+    <w:lvl w:ilvl="4">
+      <w:start w:val="1"/>
+      <w:numFmt w:val="decimal"/>
+      <w:lvlText w:val="%5."/>
+      <w:lvlJc w:val="left"/>
+      <w:pPr>
+        <w:tabs>
+          <w:tab w:val="num" w:pos="2160"/>
+        </w:tabs>
+        <w:ind w:left="2160" w:hanging="360"/>
+      </w:pPr>
+      <w:rPr/>
+    </w:lvl>
+    <w:lvl w:ilvl="5">
+      <w:start w:val="1"/>
+      <w:numFmt w:val="decimal"/>
+      <w:lvlText w:val="%6."/>
+      <w:lvlJc w:val="left"/>
+      <w:pPr>
+        <w:tabs>
+          <w:tab w:val="num" w:pos="2520"/>
+        </w:tabs>
+        <w:ind w:left="2520" w:hanging="360"/>
+      </w:pPr>
+      <w:rPr/>
+    </w:lvl>
+    <w:lvl w:ilvl="6">
+      <w:start w:val="1"/>
+      <w:numFmt w:val="decimal"/>
+      <w:lvlText w:val="%7."/>
+      <w:lvlJc w:val="left"/>
+      <w:pPr>
+        <w:tabs>
+          <w:tab w:val="num" w:pos="2880"/>
+        </w:tabs>
+        <w:ind w:left="2880" w:hanging="360"/>
+      </w:pPr>
+      <w:rPr/>
+    </w:lvl>
+    <w:lvl w:ilvl="7">
+      <w:start w:val="1"/>
+      <w:numFmt w:val="decimal"/>
+      <w:lvlText w:val="%8."/>
+      <w:lvlJc w:val="left"/>
+      <w:pPr>
+        <w:tabs>
+          <w:tab w:val="num" w:pos="3240"/>
+        </w:tabs>
+        <w:ind w:left="3240" w:hanging="360"/>
+      </w:pPr>
+      <w:rPr/>
+    </w:lvl>
+    <w:lvl w:ilvl="8">
+      <w:start w:val="1"/>
+      <w:numFmt w:val="decimal"/>
+      <w:lvlText w:val="%9."/>
+      <w:lvlJc w:val="left"/>
+      <w:pPr>
+        <w:tabs>
+          <w:tab w:val="num" w:pos="3600"/>
+        </w:tabs>
+        <w:ind w:left="3600" w:hanging="360"/>
+      </w:pPr>
+      <w:rPr/>
+    </w:lvl>
+  </w:abstractNum>
+  <w:abstractNum w:abstractNumId="36">
     <w:lvl w:ilvl="0">
       <w:start w:val="1"/>
       <w:numFmt w:val="none"/>
@@ -6503,6 +6828,12 @@
   <w:num w:numId="34">
     <w:abstractNumId w:val="34"/>
   </w:num>
+  <w:num w:numId="35">
+    <w:abstractNumId w:val="35"/>
+  </w:num>
+  <w:num w:numId="36">
+    <w:abstractNumId w:val="36"/>
+  </w:num>
 </w:numbering>
 </file>
 
@@ -19104,6 +19435,1079 @@
       <w:rFonts w:cs="OpenSymbol"/>
     </w:rPr>
   </w:style>
+  <w:style w:type="character" w:styleId="ListLabel1792">
+    <w:name w:val="ListLabel 1792"/>
+    <w:qFormat/>
+    <w:rPr>
+      <w:rFonts w:cs="OpenSymbol"/>
+    </w:rPr>
+  </w:style>
+  <w:style w:type="character" w:styleId="ListLabel1793">
+    <w:name w:val="ListLabel 1793"/>
+    <w:qFormat/>
+    <w:rPr>
+      <w:rFonts w:cs="OpenSymbol"/>
+    </w:rPr>
+  </w:style>
+  <w:style w:type="character" w:styleId="ListLabel1794">
+    <w:name w:val="ListLabel 1794"/>
+    <w:qFormat/>
+    <w:rPr>
+      <w:rFonts w:cs="OpenSymbol"/>
+    </w:rPr>
+  </w:style>
+  <w:style w:type="character" w:styleId="ListLabel1795">
+    <w:name w:val="ListLabel 1795"/>
+    <w:qFormat/>
+    <w:rPr>
+      <w:rFonts w:cs="OpenSymbol"/>
+    </w:rPr>
+  </w:style>
+  <w:style w:type="character" w:styleId="ListLabel1796">
+    <w:name w:val="ListLabel 1796"/>
+    <w:qFormat/>
+    <w:rPr>
+      <w:rFonts w:cs="OpenSymbol"/>
+    </w:rPr>
+  </w:style>
+  <w:style w:type="character" w:styleId="ListLabel1797">
+    <w:name w:val="ListLabel 1797"/>
+    <w:qFormat/>
+    <w:rPr>
+      <w:rFonts w:cs="OpenSymbol"/>
+    </w:rPr>
+  </w:style>
+  <w:style w:type="character" w:styleId="ListLabel1798">
+    <w:name w:val="ListLabel 1798"/>
+    <w:qFormat/>
+    <w:rPr>
+      <w:rFonts w:cs="OpenSymbol"/>
+    </w:rPr>
+  </w:style>
+  <w:style w:type="character" w:styleId="ListLabel1799">
+    <w:name w:val="ListLabel 1799"/>
+    <w:qFormat/>
+    <w:rPr>
+      <w:rFonts w:cs="OpenSymbol"/>
+    </w:rPr>
+  </w:style>
+  <w:style w:type="character" w:styleId="ListLabel1800">
+    <w:name w:val="ListLabel 1800"/>
+    <w:qFormat/>
+    <w:rPr>
+      <w:rFonts w:cs="OpenSymbol"/>
+    </w:rPr>
+  </w:style>
+  <w:style w:type="character" w:styleId="ListLabel1801">
+    <w:name w:val="ListLabel 1801"/>
+    <w:qFormat/>
+    <w:rPr>
+      <w:rFonts w:cs="OpenSymbol"/>
+    </w:rPr>
+  </w:style>
+  <w:style w:type="character" w:styleId="ListLabel1802">
+    <w:name w:val="ListLabel 1802"/>
+    <w:qFormat/>
+    <w:rPr>
+      <w:rFonts w:cs="OpenSymbol"/>
+    </w:rPr>
+  </w:style>
+  <w:style w:type="character" w:styleId="ListLabel1803">
+    <w:name w:val="ListLabel 1803"/>
+    <w:qFormat/>
+    <w:rPr>
+      <w:rFonts w:cs="OpenSymbol"/>
+    </w:rPr>
+  </w:style>
+  <w:style w:type="character" w:styleId="ListLabel1804">
+    <w:name w:val="ListLabel 1804"/>
+    <w:qFormat/>
+    <w:rPr>
+      <w:rFonts w:cs="OpenSymbol"/>
+    </w:rPr>
+  </w:style>
+  <w:style w:type="character" w:styleId="ListLabel1805">
+    <w:name w:val="ListLabel 1805"/>
+    <w:qFormat/>
+    <w:rPr>
+      <w:rFonts w:cs="OpenSymbol"/>
+    </w:rPr>
+  </w:style>
+  <w:style w:type="character" w:styleId="ListLabel1806">
+    <w:name w:val="ListLabel 1806"/>
+    <w:qFormat/>
+    <w:rPr>
+      <w:rFonts w:cs="OpenSymbol"/>
+    </w:rPr>
+  </w:style>
+  <w:style w:type="character" w:styleId="ListLabel1807">
+    <w:name w:val="ListLabel 1807"/>
+    <w:qFormat/>
+    <w:rPr>
+      <w:rFonts w:cs="OpenSymbol"/>
+    </w:rPr>
+  </w:style>
+  <w:style w:type="character" w:styleId="ListLabel1808">
+    <w:name w:val="ListLabel 1808"/>
+    <w:qFormat/>
+    <w:rPr>
+      <w:rFonts w:cs="OpenSymbol"/>
+    </w:rPr>
+  </w:style>
+  <w:style w:type="character" w:styleId="ListLabel1809">
+    <w:name w:val="ListLabel 1809"/>
+    <w:qFormat/>
+    <w:rPr>
+      <w:rFonts w:cs="OpenSymbol"/>
+    </w:rPr>
+  </w:style>
+  <w:style w:type="character" w:styleId="ListLabel1810">
+    <w:name w:val="ListLabel 1810"/>
+    <w:qFormat/>
+    <w:rPr>
+      <w:rFonts w:cs="OpenSymbol"/>
+    </w:rPr>
+  </w:style>
+  <w:style w:type="character" w:styleId="ListLabel1811">
+    <w:name w:val="ListLabel 1811"/>
+    <w:qFormat/>
+    <w:rPr>
+      <w:rFonts w:cs="OpenSymbol"/>
+    </w:rPr>
+  </w:style>
+  <w:style w:type="character" w:styleId="ListLabel1812">
+    <w:name w:val="ListLabel 1812"/>
+    <w:qFormat/>
+    <w:rPr>
+      <w:rFonts w:cs="OpenSymbol"/>
+    </w:rPr>
+  </w:style>
+  <w:style w:type="character" w:styleId="ListLabel1813">
+    <w:name w:val="ListLabel 1813"/>
+    <w:qFormat/>
+    <w:rPr>
+      <w:rFonts w:cs="OpenSymbol"/>
+    </w:rPr>
+  </w:style>
+  <w:style w:type="character" w:styleId="ListLabel1814">
+    <w:name w:val="ListLabel 1814"/>
+    <w:qFormat/>
+    <w:rPr>
+      <w:rFonts w:cs="OpenSymbol"/>
+    </w:rPr>
+  </w:style>
+  <w:style w:type="character" w:styleId="ListLabel1815">
+    <w:name w:val="ListLabel 1815"/>
+    <w:qFormat/>
+    <w:rPr>
+      <w:rFonts w:cs="OpenSymbol"/>
+    </w:rPr>
+  </w:style>
+  <w:style w:type="character" w:styleId="ListLabel1816">
+    <w:name w:val="ListLabel 1816"/>
+    <w:qFormat/>
+    <w:rPr>
+      <w:rFonts w:cs="OpenSymbol"/>
+    </w:rPr>
+  </w:style>
+  <w:style w:type="character" w:styleId="ListLabel1817">
+    <w:name w:val="ListLabel 1817"/>
+    <w:qFormat/>
+    <w:rPr>
+      <w:rFonts w:cs="OpenSymbol"/>
+    </w:rPr>
+  </w:style>
+  <w:style w:type="character" w:styleId="ListLabel1818">
+    <w:name w:val="ListLabel 1818"/>
+    <w:qFormat/>
+    <w:rPr>
+      <w:rFonts w:cs="OpenSymbol"/>
+    </w:rPr>
+  </w:style>
+  <w:style w:type="character" w:styleId="ListLabel1819">
+    <w:name w:val="ListLabel 1819"/>
+    <w:qFormat/>
+    <w:rPr>
+      <w:rFonts w:cs="OpenSymbol"/>
+    </w:rPr>
+  </w:style>
+  <w:style w:type="character" w:styleId="ListLabel1820">
+    <w:name w:val="ListLabel 1820"/>
+    <w:qFormat/>
+    <w:rPr>
+      <w:rFonts w:cs="OpenSymbol"/>
+    </w:rPr>
+  </w:style>
+  <w:style w:type="character" w:styleId="ListLabel1821">
+    <w:name w:val="ListLabel 1821"/>
+    <w:qFormat/>
+    <w:rPr>
+      <w:rFonts w:cs="OpenSymbol"/>
+    </w:rPr>
+  </w:style>
+  <w:style w:type="character" w:styleId="ListLabel1822">
+    <w:name w:val="ListLabel 1822"/>
+    <w:qFormat/>
+    <w:rPr>
+      <w:rFonts w:cs="OpenSymbol"/>
+    </w:rPr>
+  </w:style>
+  <w:style w:type="character" w:styleId="ListLabel1823">
+    <w:name w:val="ListLabel 1823"/>
+    <w:qFormat/>
+    <w:rPr>
+      <w:rFonts w:cs="OpenSymbol"/>
+    </w:rPr>
+  </w:style>
+  <w:style w:type="character" w:styleId="ListLabel1824">
+    <w:name w:val="ListLabel 1824"/>
+    <w:qFormat/>
+    <w:rPr>
+      <w:rFonts w:cs="OpenSymbol"/>
+    </w:rPr>
+  </w:style>
+  <w:style w:type="character" w:styleId="ListLabel1825">
+    <w:name w:val="ListLabel 1825"/>
+    <w:qFormat/>
+    <w:rPr>
+      <w:rFonts w:cs="OpenSymbol"/>
+    </w:rPr>
+  </w:style>
+  <w:style w:type="character" w:styleId="ListLabel1826">
+    <w:name w:val="ListLabel 1826"/>
+    <w:qFormat/>
+    <w:rPr>
+      <w:rFonts w:cs="OpenSymbol"/>
+    </w:rPr>
+  </w:style>
+  <w:style w:type="character" w:styleId="ListLabel1827">
+    <w:name w:val="ListLabel 1827"/>
+    <w:qFormat/>
+    <w:rPr>
+      <w:rFonts w:cs="OpenSymbol"/>
+    </w:rPr>
+  </w:style>
+  <w:style w:type="character" w:styleId="ListLabel1828">
+    <w:name w:val="ListLabel 1828"/>
+    <w:qFormat/>
+    <w:rPr>
+      <w:rFonts w:cs="OpenSymbol"/>
+    </w:rPr>
+  </w:style>
+  <w:style w:type="character" w:styleId="ListLabel1829">
+    <w:name w:val="ListLabel 1829"/>
+    <w:qFormat/>
+    <w:rPr>
+      <w:rFonts w:cs="OpenSymbol"/>
+    </w:rPr>
+  </w:style>
+  <w:style w:type="character" w:styleId="ListLabel1830">
+    <w:name w:val="ListLabel 1830"/>
+    <w:qFormat/>
+    <w:rPr>
+      <w:rFonts w:cs="OpenSymbol"/>
+    </w:rPr>
+  </w:style>
+  <w:style w:type="character" w:styleId="ListLabel1831">
+    <w:name w:val="ListLabel 1831"/>
+    <w:qFormat/>
+    <w:rPr>
+      <w:rFonts w:cs="OpenSymbol"/>
+    </w:rPr>
+  </w:style>
+  <w:style w:type="character" w:styleId="ListLabel1832">
+    <w:name w:val="ListLabel 1832"/>
+    <w:qFormat/>
+    <w:rPr>
+      <w:rFonts w:cs="OpenSymbol"/>
+    </w:rPr>
+  </w:style>
+  <w:style w:type="character" w:styleId="ListLabel1833">
+    <w:name w:val="ListLabel 1833"/>
+    <w:qFormat/>
+    <w:rPr>
+      <w:rFonts w:cs="OpenSymbol"/>
+    </w:rPr>
+  </w:style>
+  <w:style w:type="character" w:styleId="ListLabel1834">
+    <w:name w:val="ListLabel 1834"/>
+    <w:qFormat/>
+    <w:rPr>
+      <w:rFonts w:cs="OpenSymbol"/>
+    </w:rPr>
+  </w:style>
+  <w:style w:type="character" w:styleId="ListLabel1835">
+    <w:name w:val="ListLabel 1835"/>
+    <w:qFormat/>
+    <w:rPr>
+      <w:rFonts w:cs="OpenSymbol"/>
+    </w:rPr>
+  </w:style>
+  <w:style w:type="character" w:styleId="ListLabel1836">
+    <w:name w:val="ListLabel 1836"/>
+    <w:qFormat/>
+    <w:rPr>
+      <w:rFonts w:cs="OpenSymbol"/>
+    </w:rPr>
+  </w:style>
+  <w:style w:type="character" w:styleId="ListLabel1837">
+    <w:name w:val="ListLabel 1837"/>
+    <w:qFormat/>
+    <w:rPr>
+      <w:rFonts w:cs="OpenSymbol"/>
+    </w:rPr>
+  </w:style>
+  <w:style w:type="character" w:styleId="ListLabel1838">
+    <w:name w:val="ListLabel 1838"/>
+    <w:qFormat/>
+    <w:rPr>
+      <w:rFonts w:cs="OpenSymbol"/>
+    </w:rPr>
+  </w:style>
+  <w:style w:type="character" w:styleId="ListLabel1839">
+    <w:name w:val="ListLabel 1839"/>
+    <w:qFormat/>
+    <w:rPr>
+      <w:rFonts w:cs="OpenSymbol"/>
+    </w:rPr>
+  </w:style>
+  <w:style w:type="character" w:styleId="ListLabel1840">
+    <w:name w:val="ListLabel 1840"/>
+    <w:qFormat/>
+    <w:rPr>
+      <w:rFonts w:cs="OpenSymbol"/>
+    </w:rPr>
+  </w:style>
+  <w:style w:type="character" w:styleId="ListLabel1841">
+    <w:name w:val="ListLabel 1841"/>
+    <w:qFormat/>
+    <w:rPr>
+      <w:rFonts w:cs="OpenSymbol"/>
+    </w:rPr>
+  </w:style>
+  <w:style w:type="character" w:styleId="ListLabel1842">
+    <w:name w:val="ListLabel 1842"/>
+    <w:qFormat/>
+    <w:rPr>
+      <w:rFonts w:cs="OpenSymbol"/>
+    </w:rPr>
+  </w:style>
+  <w:style w:type="character" w:styleId="ListLabel1843">
+    <w:name w:val="ListLabel 1843"/>
+    <w:qFormat/>
+    <w:rPr>
+      <w:rFonts w:cs="OpenSymbol"/>
+    </w:rPr>
+  </w:style>
+  <w:style w:type="character" w:styleId="ListLabel1844">
+    <w:name w:val="ListLabel 1844"/>
+    <w:qFormat/>
+    <w:rPr>
+      <w:rFonts w:cs="OpenSymbol"/>
+    </w:rPr>
+  </w:style>
+  <w:style w:type="character" w:styleId="ListLabel1845">
+    <w:name w:val="ListLabel 1845"/>
+    <w:qFormat/>
+    <w:rPr>
+      <w:rFonts w:cs="OpenSymbol"/>
+    </w:rPr>
+  </w:style>
+  <w:style w:type="character" w:styleId="ListLabel1846">
+    <w:name w:val="ListLabel 1846"/>
+    <w:qFormat/>
+    <w:rPr>
+      <w:rFonts w:cs="OpenSymbol"/>
+    </w:rPr>
+  </w:style>
+  <w:style w:type="character" w:styleId="ListLabel1847">
+    <w:name w:val="ListLabel 1847"/>
+    <w:qFormat/>
+    <w:rPr>
+      <w:rFonts w:cs="OpenSymbol"/>
+    </w:rPr>
+  </w:style>
+  <w:style w:type="character" w:styleId="ListLabel1848">
+    <w:name w:val="ListLabel 1848"/>
+    <w:qFormat/>
+    <w:rPr>
+      <w:rFonts w:cs="OpenSymbol"/>
+    </w:rPr>
+  </w:style>
+  <w:style w:type="character" w:styleId="ListLabel1849">
+    <w:name w:val="ListLabel 1849"/>
+    <w:qFormat/>
+    <w:rPr>
+      <w:rFonts w:cs="OpenSymbol"/>
+    </w:rPr>
+  </w:style>
+  <w:style w:type="character" w:styleId="ListLabel1850">
+    <w:name w:val="ListLabel 1850"/>
+    <w:qFormat/>
+    <w:rPr>
+      <w:rFonts w:cs="OpenSymbol"/>
+    </w:rPr>
+  </w:style>
+  <w:style w:type="character" w:styleId="ListLabel1851">
+    <w:name w:val="ListLabel 1851"/>
+    <w:qFormat/>
+    <w:rPr>
+      <w:rFonts w:cs="OpenSymbol"/>
+    </w:rPr>
+  </w:style>
+  <w:style w:type="character" w:styleId="ListLabel1852">
+    <w:name w:val="ListLabel 1852"/>
+    <w:qFormat/>
+    <w:rPr>
+      <w:rFonts w:cs="OpenSymbol"/>
+    </w:rPr>
+  </w:style>
+  <w:style w:type="character" w:styleId="ListLabel1853">
+    <w:name w:val="ListLabel 1853"/>
+    <w:qFormat/>
+    <w:rPr>
+      <w:rFonts w:cs="OpenSymbol"/>
+    </w:rPr>
+  </w:style>
+  <w:style w:type="character" w:styleId="ListLabel1854">
+    <w:name w:val="ListLabel 1854"/>
+    <w:qFormat/>
+    <w:rPr>
+      <w:rFonts w:cs="OpenSymbol"/>
+    </w:rPr>
+  </w:style>
+  <w:style w:type="character" w:styleId="ListLabel1855">
+    <w:name w:val="ListLabel 1855"/>
+    <w:qFormat/>
+    <w:rPr>
+      <w:rFonts w:cs="OpenSymbol"/>
+    </w:rPr>
+  </w:style>
+  <w:style w:type="character" w:styleId="ListLabel1856">
+    <w:name w:val="ListLabel 1856"/>
+    <w:qFormat/>
+    <w:rPr>
+      <w:rFonts w:cs="OpenSymbol"/>
+    </w:rPr>
+  </w:style>
+  <w:style w:type="character" w:styleId="ListLabel1857">
+    <w:name w:val="ListLabel 1857"/>
+    <w:qFormat/>
+    <w:rPr>
+      <w:rFonts w:cs="OpenSymbol"/>
+    </w:rPr>
+  </w:style>
+  <w:style w:type="character" w:styleId="ListLabel1858">
+    <w:name w:val="ListLabel 1858"/>
+    <w:qFormat/>
+    <w:rPr>
+      <w:rFonts w:cs="OpenSymbol"/>
+    </w:rPr>
+  </w:style>
+  <w:style w:type="character" w:styleId="ListLabel1859">
+    <w:name w:val="ListLabel 1859"/>
+    <w:qFormat/>
+    <w:rPr>
+      <w:rFonts w:cs="OpenSymbol"/>
+    </w:rPr>
+  </w:style>
+  <w:style w:type="character" w:styleId="ListLabel1860">
+    <w:name w:val="ListLabel 1860"/>
+    <w:qFormat/>
+    <w:rPr>
+      <w:rFonts w:cs="OpenSymbol"/>
+    </w:rPr>
+  </w:style>
+  <w:style w:type="character" w:styleId="ListLabel1861">
+    <w:name w:val="ListLabel 1861"/>
+    <w:qFormat/>
+    <w:rPr>
+      <w:rFonts w:cs="OpenSymbol"/>
+    </w:rPr>
+  </w:style>
+  <w:style w:type="character" w:styleId="ListLabel1862">
+    <w:name w:val="ListLabel 1862"/>
+    <w:qFormat/>
+    <w:rPr>
+      <w:rFonts w:cs="OpenSymbol"/>
+    </w:rPr>
+  </w:style>
+  <w:style w:type="character" w:styleId="ListLabel1863">
+    <w:name w:val="ListLabel 1863"/>
+    <w:qFormat/>
+    <w:rPr>
+      <w:rFonts w:cs="OpenSymbol"/>
+    </w:rPr>
+  </w:style>
+  <w:style w:type="character" w:styleId="ListLabel1864">
+    <w:name w:val="ListLabel 1864"/>
+    <w:qFormat/>
+    <w:rPr>
+      <w:rFonts w:cs="Symbol"/>
+    </w:rPr>
+  </w:style>
+  <w:style w:type="character" w:styleId="ListLabel1865">
+    <w:name w:val="ListLabel 1865"/>
+    <w:qFormat/>
+    <w:rPr>
+      <w:rFonts w:cs="OpenSymbol"/>
+    </w:rPr>
+  </w:style>
+  <w:style w:type="character" w:styleId="ListLabel1866">
+    <w:name w:val="ListLabel 1866"/>
+    <w:qFormat/>
+    <w:rPr>
+      <w:rFonts w:cs="OpenSymbol"/>
+    </w:rPr>
+  </w:style>
+  <w:style w:type="character" w:styleId="ListLabel1867">
+    <w:name w:val="ListLabel 1867"/>
+    <w:qFormat/>
+    <w:rPr>
+      <w:rFonts w:cs="OpenSymbol"/>
+    </w:rPr>
+  </w:style>
+  <w:style w:type="character" w:styleId="ListLabel1868">
+    <w:name w:val="ListLabel 1868"/>
+    <w:qFormat/>
+    <w:rPr>
+      <w:rFonts w:cs="OpenSymbol"/>
+    </w:rPr>
+  </w:style>
+  <w:style w:type="character" w:styleId="ListLabel1869">
+    <w:name w:val="ListLabel 1869"/>
+    <w:qFormat/>
+    <w:rPr>
+      <w:rFonts w:cs="OpenSymbol"/>
+    </w:rPr>
+  </w:style>
+  <w:style w:type="character" w:styleId="ListLabel1870">
+    <w:name w:val="ListLabel 1870"/>
+    <w:qFormat/>
+    <w:rPr>
+      <w:rFonts w:cs="OpenSymbol"/>
+    </w:rPr>
+  </w:style>
+  <w:style w:type="character" w:styleId="ListLabel1871">
+    <w:name w:val="ListLabel 1871"/>
+    <w:qFormat/>
+    <w:rPr>
+      <w:rFonts w:cs="OpenSymbol"/>
+    </w:rPr>
+  </w:style>
+  <w:style w:type="character" w:styleId="ListLabel1872">
+    <w:name w:val="ListLabel 1872"/>
+    <w:qFormat/>
+    <w:rPr>
+      <w:rFonts w:cs="OpenSymbol"/>
+    </w:rPr>
+  </w:style>
+  <w:style w:type="character" w:styleId="ListLabel1873">
+    <w:name w:val="ListLabel 1873"/>
+    <w:qFormat/>
+    <w:rPr>
+      <w:rFonts w:cs="OpenSymbol"/>
+    </w:rPr>
+  </w:style>
+  <w:style w:type="character" w:styleId="ListLabel1874">
+    <w:name w:val="ListLabel 1874"/>
+    <w:qFormat/>
+    <w:rPr>
+      <w:rFonts w:cs="OpenSymbol"/>
+    </w:rPr>
+  </w:style>
+  <w:style w:type="character" w:styleId="ListLabel1875">
+    <w:name w:val="ListLabel 1875"/>
+    <w:qFormat/>
+    <w:rPr>
+      <w:rFonts w:cs="OpenSymbol"/>
+    </w:rPr>
+  </w:style>
+  <w:style w:type="character" w:styleId="ListLabel1876">
+    <w:name w:val="ListLabel 1876"/>
+    <w:qFormat/>
+    <w:rPr>
+      <w:rFonts w:cs="OpenSymbol"/>
+    </w:rPr>
+  </w:style>
+  <w:style w:type="character" w:styleId="ListLabel1877">
+    <w:name w:val="ListLabel 1877"/>
+    <w:qFormat/>
+    <w:rPr>
+      <w:rFonts w:cs="OpenSymbol"/>
+    </w:rPr>
+  </w:style>
+  <w:style w:type="character" w:styleId="ListLabel1878">
+    <w:name w:val="ListLabel 1878"/>
+    <w:qFormat/>
+    <w:rPr>
+      <w:rFonts w:cs="OpenSymbol"/>
+    </w:rPr>
+  </w:style>
+  <w:style w:type="character" w:styleId="ListLabel1879">
+    <w:name w:val="ListLabel 1879"/>
+    <w:qFormat/>
+    <w:rPr>
+      <w:rFonts w:cs="OpenSymbol"/>
+    </w:rPr>
+  </w:style>
+  <w:style w:type="character" w:styleId="ListLabel1880">
+    <w:name w:val="ListLabel 1880"/>
+    <w:qFormat/>
+    <w:rPr>
+      <w:rFonts w:cs="OpenSymbol"/>
+    </w:rPr>
+  </w:style>
+  <w:style w:type="character" w:styleId="ListLabel1881">
+    <w:name w:val="ListLabel 1881"/>
+    <w:qFormat/>
+    <w:rPr>
+      <w:rFonts w:cs="OpenSymbol"/>
+    </w:rPr>
+  </w:style>
+  <w:style w:type="character" w:styleId="ListLabel1882">
+    <w:name w:val="ListLabel 1882"/>
+    <w:qFormat/>
+    <w:rPr>
+      <w:rFonts w:cs="OpenSymbol"/>
+    </w:rPr>
+  </w:style>
+  <w:style w:type="character" w:styleId="ListLabel1883">
+    <w:name w:val="ListLabel 1883"/>
+    <w:qFormat/>
+    <w:rPr>
+      <w:rFonts w:cs="OpenSymbol"/>
+    </w:rPr>
+  </w:style>
+  <w:style w:type="character" w:styleId="ListLabel1884">
+    <w:name w:val="ListLabel 1884"/>
+    <w:qFormat/>
+    <w:rPr>
+      <w:rFonts w:cs="OpenSymbol"/>
+    </w:rPr>
+  </w:style>
+  <w:style w:type="character" w:styleId="ListLabel1885">
+    <w:name w:val="ListLabel 1885"/>
+    <w:qFormat/>
+    <w:rPr>
+      <w:rFonts w:cs="OpenSymbol"/>
+    </w:rPr>
+  </w:style>
+  <w:style w:type="character" w:styleId="ListLabel1886">
+    <w:name w:val="ListLabel 1886"/>
+    <w:qFormat/>
+    <w:rPr>
+      <w:rFonts w:cs="OpenSymbol"/>
+    </w:rPr>
+  </w:style>
+  <w:style w:type="character" w:styleId="ListLabel1887">
+    <w:name w:val="ListLabel 1887"/>
+    <w:qFormat/>
+    <w:rPr>
+      <w:rFonts w:cs="OpenSymbol"/>
+    </w:rPr>
+  </w:style>
+  <w:style w:type="character" w:styleId="ListLabel1888">
+    <w:name w:val="ListLabel 1888"/>
+    <w:qFormat/>
+    <w:rPr>
+      <w:rFonts w:cs="OpenSymbol"/>
+    </w:rPr>
+  </w:style>
+  <w:style w:type="character" w:styleId="ListLabel1889">
+    <w:name w:val="ListLabel 1889"/>
+    <w:qFormat/>
+    <w:rPr>
+      <w:rFonts w:cs="OpenSymbol"/>
+    </w:rPr>
+  </w:style>
+  <w:style w:type="character" w:styleId="ListLabel1890">
+    <w:name w:val="ListLabel 1890"/>
+    <w:qFormat/>
+    <w:rPr>
+      <w:rFonts w:cs="OpenSymbol"/>
+    </w:rPr>
+  </w:style>
+  <w:style w:type="character" w:styleId="ListLabel1891">
+    <w:name w:val="ListLabel 1891"/>
+    <w:qFormat/>
+    <w:rPr>
+      <w:rFonts w:ascii="Liberation Mono" w:hAnsi="Liberation Mono" w:cs="OpenSymbol"/>
+      <w:sz w:val="20"/>
+    </w:rPr>
+  </w:style>
+  <w:style w:type="character" w:styleId="ListLabel1892">
+    <w:name w:val="ListLabel 1892"/>
+    <w:qFormat/>
+    <w:rPr>
+      <w:rFonts w:cs="OpenSymbol"/>
+    </w:rPr>
+  </w:style>
+  <w:style w:type="character" w:styleId="ListLabel1893">
+    <w:name w:val="ListLabel 1893"/>
+    <w:qFormat/>
+    <w:rPr>
+      <w:rFonts w:cs="OpenSymbol"/>
+    </w:rPr>
+  </w:style>
+  <w:style w:type="character" w:styleId="ListLabel1894">
+    <w:name w:val="ListLabel 1894"/>
+    <w:qFormat/>
+    <w:rPr>
+      <w:rFonts w:cs="OpenSymbol"/>
+    </w:rPr>
+  </w:style>
+  <w:style w:type="character" w:styleId="ListLabel1895">
+    <w:name w:val="ListLabel 1895"/>
+    <w:qFormat/>
+    <w:rPr>
+      <w:rFonts w:cs="OpenSymbol"/>
+    </w:rPr>
+  </w:style>
+  <w:style w:type="character" w:styleId="ListLabel1896">
+    <w:name w:val="ListLabel 1896"/>
+    <w:qFormat/>
+    <w:rPr>
+      <w:rFonts w:cs="OpenSymbol"/>
+    </w:rPr>
+  </w:style>
+  <w:style w:type="character" w:styleId="ListLabel1897">
+    <w:name w:val="ListLabel 1897"/>
+    <w:qFormat/>
+    <w:rPr>
+      <w:rFonts w:cs="OpenSymbol"/>
+    </w:rPr>
+  </w:style>
+  <w:style w:type="character" w:styleId="ListLabel1898">
+    <w:name w:val="ListLabel 1898"/>
+    <w:qFormat/>
+    <w:rPr>
+      <w:rFonts w:cs="OpenSymbol"/>
+    </w:rPr>
+  </w:style>
+  <w:style w:type="character" w:styleId="ListLabel1899">
+    <w:name w:val="ListLabel 1899"/>
+    <w:qFormat/>
+    <w:rPr>
+      <w:rFonts w:cs="OpenSymbol"/>
+    </w:rPr>
+  </w:style>
+  <w:style w:type="character" w:styleId="ListLabel1900">
+    <w:name w:val="ListLabel 1900"/>
+    <w:qFormat/>
+    <w:rPr>
+      <w:rFonts w:cs="OpenSymbol"/>
+    </w:rPr>
+  </w:style>
+  <w:style w:type="character" w:styleId="ListLabel1901">
+    <w:name w:val="ListLabel 1901"/>
+    <w:qFormat/>
+    <w:rPr>
+      <w:rFonts w:cs="OpenSymbol"/>
+    </w:rPr>
+  </w:style>
+  <w:style w:type="character" w:styleId="ListLabel1902">
+    <w:name w:val="ListLabel 1902"/>
+    <w:qFormat/>
+    <w:rPr>
+      <w:rFonts w:cs="OpenSymbol"/>
+    </w:rPr>
+  </w:style>
+  <w:style w:type="character" w:styleId="ListLabel1903">
+    <w:name w:val="ListLabel 1903"/>
+    <w:qFormat/>
+    <w:rPr>
+      <w:rFonts w:cs="OpenSymbol"/>
+    </w:rPr>
+  </w:style>
+  <w:style w:type="character" w:styleId="ListLabel1904">
+    <w:name w:val="ListLabel 1904"/>
+    <w:qFormat/>
+    <w:rPr>
+      <w:rFonts w:cs="OpenSymbol"/>
+    </w:rPr>
+  </w:style>
+  <w:style w:type="character" w:styleId="ListLabel1905">
+    <w:name w:val="ListLabel 1905"/>
+    <w:qFormat/>
+    <w:rPr>
+      <w:rFonts w:cs="OpenSymbol"/>
+    </w:rPr>
+  </w:style>
+  <w:style w:type="character" w:styleId="ListLabel1906">
+    <w:name w:val="ListLabel 1906"/>
+    <w:qFormat/>
+    <w:rPr>
+      <w:rFonts w:cs="OpenSymbol"/>
+    </w:rPr>
+  </w:style>
+  <w:style w:type="character" w:styleId="ListLabel1907">
+    <w:name w:val="ListLabel 1907"/>
+    <w:qFormat/>
+    <w:rPr>
+      <w:rFonts w:cs="OpenSymbol"/>
+    </w:rPr>
+  </w:style>
+  <w:style w:type="character" w:styleId="ListLabel1908">
+    <w:name w:val="ListLabel 1908"/>
+    <w:qFormat/>
+    <w:rPr>
+      <w:rFonts w:cs="OpenSymbol"/>
+    </w:rPr>
+  </w:style>
+  <w:style w:type="character" w:styleId="ListLabel1909">
+    <w:name w:val="ListLabel 1909"/>
+    <w:qFormat/>
+    <w:rPr>
+      <w:rFonts w:ascii="Liberation Mono" w:hAnsi="Liberation Mono" w:cs="OpenSymbol"/>
+      <w:sz w:val="20"/>
+    </w:rPr>
+  </w:style>
+  <w:style w:type="character" w:styleId="ListLabel1910">
+    <w:name w:val="ListLabel 1910"/>
+    <w:qFormat/>
+    <w:rPr>
+      <w:rFonts w:cs="OpenSymbol"/>
+    </w:rPr>
+  </w:style>
+  <w:style w:type="character" w:styleId="ListLabel1911">
+    <w:name w:val="ListLabel 1911"/>
+    <w:qFormat/>
+    <w:rPr>
+      <w:rFonts w:cs="OpenSymbol"/>
+    </w:rPr>
+  </w:style>
+  <w:style w:type="character" w:styleId="ListLabel1912">
+    <w:name w:val="ListLabel 1912"/>
+    <w:qFormat/>
+    <w:rPr>
+      <w:rFonts w:cs="OpenSymbol"/>
+    </w:rPr>
+  </w:style>
+  <w:style w:type="character" w:styleId="ListLabel1913">
+    <w:name w:val="ListLabel 1913"/>
+    <w:qFormat/>
+    <w:rPr>
+      <w:rFonts w:cs="OpenSymbol"/>
+    </w:rPr>
+  </w:style>
+  <w:style w:type="character" w:styleId="ListLabel1914">
+    <w:name w:val="ListLabel 1914"/>
+    <w:qFormat/>
+    <w:rPr>
+      <w:rFonts w:cs="OpenSymbol"/>
+    </w:rPr>
+  </w:style>
+  <w:style w:type="character" w:styleId="ListLabel1915">
+    <w:name w:val="ListLabel 1915"/>
+    <w:qFormat/>
+    <w:rPr>
+      <w:rFonts w:cs="OpenSymbol"/>
+    </w:rPr>
+  </w:style>
+  <w:style w:type="character" w:styleId="ListLabel1916">
+    <w:name w:val="ListLabel 1916"/>
+    <w:qFormat/>
+    <w:rPr>
+      <w:rFonts w:cs="OpenSymbol"/>
+    </w:rPr>
+  </w:style>
+  <w:style w:type="character" w:styleId="ListLabel1917">
+    <w:name w:val="ListLabel 1917"/>
+    <w:qFormat/>
+    <w:rPr>
+      <w:rFonts w:cs="OpenSymbol"/>
+    </w:rPr>
+  </w:style>
+  <w:style w:type="character" w:styleId="ListLabel1918">
+    <w:name w:val="ListLabel 1918"/>
+    <w:qFormat/>
+    <w:rPr>
+      <w:rFonts w:cs="OpenSymbol"/>
+    </w:rPr>
+  </w:style>
+  <w:style w:type="character" w:styleId="ListLabel1919">
+    <w:name w:val="ListLabel 1919"/>
+    <w:qFormat/>
+    <w:rPr>
+      <w:rFonts w:cs="OpenSymbol"/>
+    </w:rPr>
+  </w:style>
+  <w:style w:type="character" w:styleId="ListLabel1920">
+    <w:name w:val="ListLabel 1920"/>
+    <w:qFormat/>
+    <w:rPr>
+      <w:rFonts w:cs="OpenSymbol"/>
+    </w:rPr>
+  </w:style>
+  <w:style w:type="character" w:styleId="ListLabel1921">
+    <w:name w:val="ListLabel 1921"/>
+    <w:qFormat/>
+    <w:rPr>
+      <w:rFonts w:cs="OpenSymbol"/>
+    </w:rPr>
+  </w:style>
+  <w:style w:type="character" w:styleId="ListLabel1922">
+    <w:name w:val="ListLabel 1922"/>
+    <w:qFormat/>
+    <w:rPr>
+      <w:rFonts w:cs="OpenSymbol"/>
+    </w:rPr>
+  </w:style>
+  <w:style w:type="character" w:styleId="ListLabel1923">
+    <w:name w:val="ListLabel 1923"/>
+    <w:qFormat/>
+    <w:rPr>
+      <w:rFonts w:cs="OpenSymbol"/>
+    </w:rPr>
+  </w:style>
+  <w:style w:type="character" w:styleId="ListLabel1924">
+    <w:name w:val="ListLabel 1924"/>
+    <w:qFormat/>
+    <w:rPr>
+      <w:rFonts w:cs="OpenSymbol"/>
+    </w:rPr>
+  </w:style>
+  <w:style w:type="character" w:styleId="ListLabel1925">
+    <w:name w:val="ListLabel 1925"/>
+    <w:qFormat/>
+    <w:rPr>
+      <w:rFonts w:cs="OpenSymbol"/>
+    </w:rPr>
+  </w:style>
+  <w:style w:type="character" w:styleId="ListLabel1926">
+    <w:name w:val="ListLabel 1926"/>
+    <w:qFormat/>
+    <w:rPr>
+      <w:rFonts w:cs="OpenSymbol"/>
+    </w:rPr>
+  </w:style>
+  <w:style w:type="character" w:styleId="ListLabel1927">
+    <w:name w:val="ListLabel 1927"/>
+    <w:qFormat/>
+    <w:rPr>
+      <w:rFonts w:cs="Symbol"/>
+    </w:rPr>
+  </w:style>
+  <w:style w:type="character" w:styleId="ListLabel1928">
+    <w:name w:val="ListLabel 1928"/>
+    <w:qFormat/>
+    <w:rPr>
+      <w:rFonts w:cs="Symbol"/>
+    </w:rPr>
+  </w:style>
+  <w:style w:type="character" w:styleId="ListLabel1929">
+    <w:name w:val="ListLabel 1929"/>
+    <w:qFormat/>
+    <w:rPr>
+      <w:rFonts w:cs="Symbol"/>
+    </w:rPr>
+  </w:style>
+  <w:style w:type="character" w:styleId="ListLabel1930">
+    <w:name w:val="ListLabel 1930"/>
+    <w:qFormat/>
+    <w:rPr>
+      <w:rFonts w:cs="Symbol"/>
+    </w:rPr>
+  </w:style>
+  <w:style w:type="character" w:styleId="ListLabel1931">
+    <w:name w:val="ListLabel 1931"/>
+    <w:qFormat/>
+    <w:rPr>
+      <w:rFonts w:cs="Symbol"/>
+    </w:rPr>
+  </w:style>
+  <w:style w:type="character" w:styleId="ListLabel1932">
+    <w:name w:val="ListLabel 1932"/>
+    <w:qFormat/>
+    <w:rPr>
+      <w:rFonts w:cs="Symbol"/>
+    </w:rPr>
+  </w:style>
+  <w:style w:type="character" w:styleId="ListLabel1933">
+    <w:name w:val="ListLabel 1933"/>
+    <w:qFormat/>
+    <w:rPr>
+      <w:rFonts w:cs="Symbol"/>
+    </w:rPr>
+  </w:style>
+  <w:style w:type="character" w:styleId="ListLabel1934">
+    <w:name w:val="ListLabel 1934"/>
+    <w:qFormat/>
+    <w:rPr>
+      <w:rFonts w:cs="Symbol"/>
+    </w:rPr>
+  </w:style>
+  <w:style w:type="character" w:styleId="ListLabel1935">
+    <w:name w:val="ListLabel 1935"/>
+    <w:qFormat/>
+    <w:rPr>
+      <w:rFonts w:cs="Symbol"/>
+    </w:rPr>
+  </w:style>
+  <w:style w:type="character" w:styleId="ListLabel1936">
+    <w:name w:val="ListLabel 1936"/>
+    <w:qFormat/>
+    <w:rPr>
+      <w:rFonts w:cs="OpenSymbol"/>
+    </w:rPr>
+  </w:style>
+  <w:style w:type="character" w:styleId="ListLabel1937">
+    <w:name w:val="ListLabel 1937"/>
+    <w:qFormat/>
+    <w:rPr>
+      <w:rFonts w:cs="OpenSymbol"/>
+    </w:rPr>
+  </w:style>
+  <w:style w:type="character" w:styleId="ListLabel1938">
+    <w:name w:val="ListLabel 1938"/>
+    <w:qFormat/>
+    <w:rPr>
+      <w:rFonts w:cs="OpenSymbol"/>
+    </w:rPr>
+  </w:style>
+  <w:style w:type="character" w:styleId="ListLabel1939">
+    <w:name w:val="ListLabel 1939"/>
+    <w:qFormat/>
+    <w:rPr>
+      <w:rFonts w:cs="OpenSymbol"/>
+    </w:rPr>
+  </w:style>
+  <w:style w:type="character" w:styleId="ListLabel1940">
+    <w:name w:val="ListLabel 1940"/>
+    <w:qFormat/>
+    <w:rPr>
+      <w:rFonts w:cs="OpenSymbol"/>
+    </w:rPr>
+  </w:style>
+  <w:style w:type="character" w:styleId="ListLabel1941">
+    <w:name w:val="ListLabel 1941"/>
+    <w:qFormat/>
+    <w:rPr>
+      <w:rFonts w:cs="OpenSymbol"/>
+    </w:rPr>
+  </w:style>
+  <w:style w:type="character" w:styleId="ListLabel1942">
+    <w:name w:val="ListLabel 1942"/>
+    <w:qFormat/>
+    <w:rPr>
+      <w:rFonts w:cs="OpenSymbol"/>
+    </w:rPr>
+  </w:style>
+  <w:style w:type="character" w:styleId="ListLabel1943">
+    <w:name w:val="ListLabel 1943"/>
+    <w:qFormat/>
+    <w:rPr>
+      <w:rFonts w:cs="OpenSymbol"/>
+    </w:rPr>
+  </w:style>
+  <w:style w:type="character" w:styleId="ListLabel1944">
+    <w:name w:val="ListLabel 1944"/>
+    <w:qFormat/>
+    <w:rPr>
+      <w:rFonts w:cs="OpenSymbol"/>
+    </w:rPr>
+  </w:style>
   <w:style w:type="paragraph" w:styleId="Heading">
     <w:name w:val="Heading"/>
     <w:basedOn w:val="Normal"/>

</xml_diff>

<commit_message>
Move task into side box, add fine uploader.
</commit_message>
<xml_diff>
--- a/doc/Diary.docx
+++ b/doc/Diary.docx
@@ -38,7 +38,7 @@
       <w:tblPr>
         <w:tblW w:w="9638" w:type="dxa"/>
         <w:jc w:val="left"/>
-        <w:tblInd w:w="2" w:type="dxa"/>
+        <w:tblInd w:w="0" w:type="dxa"/>
         <w:tblBorders>
           <w:top w:val="single" w:sz="2" w:space="0" w:color="000001"/>
           <w:left w:val="single" w:sz="2" w:space="0" w:color="000001"/>
@@ -2083,6 +2083,84 @@
         <w:t>Accomplished PATH associated ajax request, background rendered html template, and service.</w:t>
       </w:r>
     </w:p>
+    <w:p>
+      <w:pPr>
+        <w:pStyle w:val="PreformattedText"/>
+        <w:rPr/>
+      </w:pPr>
+      <w:r>
+        <w:rPr/>
+      </w:r>
+    </w:p>
+    <w:p>
+      <w:pPr>
+        <w:pStyle w:val="PreformattedText"/>
+        <w:rPr/>
+      </w:pPr>
+      <w:r>
+        <w:rPr/>
+      </w:r>
+    </w:p>
+    <w:p>
+      <w:pPr>
+        <w:pStyle w:val="PreformattedText"/>
+        <w:rPr/>
+      </w:pPr>
+      <w:r>
+        <w:rPr/>
+      </w:r>
+    </w:p>
+    <w:p>
+      <w:pPr>
+        <w:pStyle w:val="PreformattedText"/>
+        <w:numPr>
+          <w:ilvl w:val="0"/>
+          <w:numId w:val="36"/>
+        </w:numPr>
+        <w:rPr/>
+      </w:pPr>
+      <w:r>
+        <w:rPr/>
+        <w:t>[2016-07-29]</w:t>
+      </w:r>
+    </w:p>
+    <w:p>
+      <w:pPr>
+        <w:pStyle w:val="PreformattedText"/>
+        <w:rPr/>
+      </w:pPr>
+      <w:r>
+        <w:rPr/>
+      </w:r>
+    </w:p>
+    <w:p>
+      <w:pPr>
+        <w:pStyle w:val="PreformattedText"/>
+        <w:numPr>
+          <w:ilvl w:val="0"/>
+          <w:numId w:val="37"/>
+        </w:numPr>
+        <w:rPr/>
+      </w:pPr>
+      <w:r>
+        <w:rPr/>
+        <w:t>Move task into the index side box.</w:t>
+      </w:r>
+    </w:p>
+    <w:p>
+      <w:pPr>
+        <w:pStyle w:val="PreformattedText"/>
+        <w:numPr>
+          <w:ilvl w:val="0"/>
+          <w:numId w:val="37"/>
+        </w:numPr>
+        <w:rPr/>
+      </w:pPr>
+      <w:r>
+        <w:rPr/>
+        <w:t>Add Fine Uploader into the program and intend to implement a uploader with the core mode.</w:t>
+      </w:r>
+    </w:p>
     <w:sectPr>
       <w:type w:val="nextPage"/>
       <w:pgSz w:w="11906" w:h="16838"/>
@@ -6500,7 +6578,6 @@
         </w:tabs>
         <w:ind w:left="720" w:hanging="360"/>
       </w:pPr>
-      <w:rPr/>
     </w:lvl>
     <w:lvl w:ilvl="1">
       <w:start w:val="1"/>
@@ -6513,7 +6590,6 @@
         </w:tabs>
         <w:ind w:left="1080" w:hanging="360"/>
       </w:pPr>
-      <w:rPr/>
     </w:lvl>
     <w:lvl w:ilvl="2">
       <w:start w:val="1"/>
@@ -6526,7 +6602,6 @@
         </w:tabs>
         <w:ind w:left="1440" w:hanging="360"/>
       </w:pPr>
-      <w:rPr/>
     </w:lvl>
     <w:lvl w:ilvl="3">
       <w:start w:val="1"/>
@@ -6539,7 +6614,6 @@
         </w:tabs>
         <w:ind w:left="1800" w:hanging="360"/>
       </w:pPr>
-      <w:rPr/>
     </w:lvl>
     <w:lvl w:ilvl="4">
       <w:start w:val="1"/>
@@ -6552,7 +6626,6 @@
         </w:tabs>
         <w:ind w:left="2160" w:hanging="360"/>
       </w:pPr>
-      <w:rPr/>
     </w:lvl>
     <w:lvl w:ilvl="5">
       <w:start w:val="1"/>
@@ -6565,7 +6638,6 @@
         </w:tabs>
         <w:ind w:left="2520" w:hanging="360"/>
       </w:pPr>
-      <w:rPr/>
     </w:lvl>
     <w:lvl w:ilvl="6">
       <w:start w:val="1"/>
@@ -6578,7 +6650,6 @@
         </w:tabs>
         <w:ind w:left="2880" w:hanging="360"/>
       </w:pPr>
-      <w:rPr/>
     </w:lvl>
     <w:lvl w:ilvl="7">
       <w:start w:val="1"/>
@@ -6591,7 +6662,6 @@
         </w:tabs>
         <w:ind w:left="3240" w:hanging="360"/>
       </w:pPr>
-      <w:rPr/>
     </w:lvl>
     <w:lvl w:ilvl="8">
       <w:start w:val="1"/>
@@ -6604,10 +6674,274 @@
         </w:tabs>
         <w:ind w:left="3600" w:hanging="360"/>
       </w:pPr>
-      <w:rPr/>
     </w:lvl>
   </w:abstractNum>
   <w:abstractNum w:abstractNumId="36">
+    <w:lvl w:ilvl="0">
+      <w:start w:val="1"/>
+      <w:numFmt w:val="bullet"/>
+      <w:lvlText w:val=""/>
+      <w:lvlJc w:val="left"/>
+      <w:pPr>
+        <w:tabs>
+          <w:tab w:val="num" w:pos="720"/>
+        </w:tabs>
+        <w:ind w:left="720" w:hanging="360"/>
+      </w:pPr>
+      <w:rPr>
+        <w:rFonts w:ascii="Symbol" w:hAnsi="Symbol" w:cs="Symbol" w:hint="default"/>
+        <w:rFonts w:cs="OpenSymbol"/>
+      </w:rPr>
+    </w:lvl>
+    <w:lvl w:ilvl="1">
+      <w:start w:val="1"/>
+      <w:numFmt w:val="bullet"/>
+      <w:lvlText w:val="◦"/>
+      <w:lvlJc w:val="left"/>
+      <w:pPr>
+        <w:tabs>
+          <w:tab w:val="num" w:pos="1080"/>
+        </w:tabs>
+        <w:ind w:left="1080" w:hanging="360"/>
+      </w:pPr>
+      <w:rPr>
+        <w:rFonts w:ascii="OpenSymbol" w:hAnsi="OpenSymbol" w:cs="OpenSymbol" w:hint="default"/>
+        <w:rFonts w:cs="OpenSymbol"/>
+      </w:rPr>
+    </w:lvl>
+    <w:lvl w:ilvl="2">
+      <w:start w:val="1"/>
+      <w:numFmt w:val="bullet"/>
+      <w:lvlText w:val="▪"/>
+      <w:lvlJc w:val="left"/>
+      <w:pPr>
+        <w:tabs>
+          <w:tab w:val="num" w:pos="1440"/>
+        </w:tabs>
+        <w:ind w:left="1440" w:hanging="360"/>
+      </w:pPr>
+      <w:rPr>
+        <w:rFonts w:ascii="OpenSymbol" w:hAnsi="OpenSymbol" w:cs="OpenSymbol" w:hint="default"/>
+        <w:rFonts w:cs="OpenSymbol"/>
+      </w:rPr>
+    </w:lvl>
+    <w:lvl w:ilvl="3">
+      <w:start w:val="1"/>
+      <w:numFmt w:val="bullet"/>
+      <w:lvlText w:val=""/>
+      <w:lvlJc w:val="left"/>
+      <w:pPr>
+        <w:tabs>
+          <w:tab w:val="num" w:pos="1800"/>
+        </w:tabs>
+        <w:ind w:left="1800" w:hanging="360"/>
+      </w:pPr>
+      <w:rPr>
+        <w:rFonts w:ascii="Symbol" w:hAnsi="Symbol" w:cs="Symbol" w:hint="default"/>
+        <w:rFonts w:cs="OpenSymbol"/>
+      </w:rPr>
+    </w:lvl>
+    <w:lvl w:ilvl="4">
+      <w:start w:val="1"/>
+      <w:numFmt w:val="bullet"/>
+      <w:lvlText w:val="◦"/>
+      <w:lvlJc w:val="left"/>
+      <w:pPr>
+        <w:tabs>
+          <w:tab w:val="num" w:pos="2160"/>
+        </w:tabs>
+        <w:ind w:left="2160" w:hanging="360"/>
+      </w:pPr>
+      <w:rPr>
+        <w:rFonts w:ascii="OpenSymbol" w:hAnsi="OpenSymbol" w:cs="OpenSymbol" w:hint="default"/>
+        <w:rFonts w:cs="OpenSymbol"/>
+      </w:rPr>
+    </w:lvl>
+    <w:lvl w:ilvl="5">
+      <w:start w:val="1"/>
+      <w:numFmt w:val="bullet"/>
+      <w:lvlText w:val="▪"/>
+      <w:lvlJc w:val="left"/>
+      <w:pPr>
+        <w:tabs>
+          <w:tab w:val="num" w:pos="2520"/>
+        </w:tabs>
+        <w:ind w:left="2520" w:hanging="360"/>
+      </w:pPr>
+      <w:rPr>
+        <w:rFonts w:ascii="OpenSymbol" w:hAnsi="OpenSymbol" w:cs="OpenSymbol" w:hint="default"/>
+        <w:rFonts w:cs="OpenSymbol"/>
+      </w:rPr>
+    </w:lvl>
+    <w:lvl w:ilvl="6">
+      <w:start w:val="1"/>
+      <w:numFmt w:val="bullet"/>
+      <w:lvlText w:val=""/>
+      <w:lvlJc w:val="left"/>
+      <w:pPr>
+        <w:tabs>
+          <w:tab w:val="num" w:pos="2880"/>
+        </w:tabs>
+        <w:ind w:left="2880" w:hanging="360"/>
+      </w:pPr>
+      <w:rPr>
+        <w:rFonts w:ascii="Symbol" w:hAnsi="Symbol" w:cs="Symbol" w:hint="default"/>
+        <w:rFonts w:cs="OpenSymbol"/>
+      </w:rPr>
+    </w:lvl>
+    <w:lvl w:ilvl="7">
+      <w:start w:val="1"/>
+      <w:numFmt w:val="bullet"/>
+      <w:lvlText w:val="◦"/>
+      <w:lvlJc w:val="left"/>
+      <w:pPr>
+        <w:tabs>
+          <w:tab w:val="num" w:pos="3240"/>
+        </w:tabs>
+        <w:ind w:left="3240" w:hanging="360"/>
+      </w:pPr>
+      <w:rPr>
+        <w:rFonts w:ascii="OpenSymbol" w:hAnsi="OpenSymbol" w:cs="OpenSymbol" w:hint="default"/>
+        <w:rFonts w:cs="OpenSymbol"/>
+      </w:rPr>
+    </w:lvl>
+    <w:lvl w:ilvl="8">
+      <w:start w:val="1"/>
+      <w:numFmt w:val="bullet"/>
+      <w:lvlText w:val="▪"/>
+      <w:lvlJc w:val="left"/>
+      <w:pPr>
+        <w:tabs>
+          <w:tab w:val="num" w:pos="3600"/>
+        </w:tabs>
+        <w:ind w:left="3600" w:hanging="360"/>
+      </w:pPr>
+      <w:rPr>
+        <w:rFonts w:ascii="OpenSymbol" w:hAnsi="OpenSymbol" w:cs="OpenSymbol" w:hint="default"/>
+        <w:rFonts w:cs="OpenSymbol"/>
+      </w:rPr>
+    </w:lvl>
+  </w:abstractNum>
+  <w:abstractNum w:abstractNumId="37">
+    <w:lvl w:ilvl="0">
+      <w:start w:val="1"/>
+      <w:numFmt w:val="decimal"/>
+      <w:lvlText w:val="%1."/>
+      <w:lvlJc w:val="left"/>
+      <w:pPr>
+        <w:tabs>
+          <w:tab w:val="num" w:pos="720"/>
+        </w:tabs>
+        <w:ind w:left="720" w:hanging="360"/>
+      </w:pPr>
+      <w:rPr/>
+    </w:lvl>
+    <w:lvl w:ilvl="1">
+      <w:start w:val="1"/>
+      <w:numFmt w:val="decimal"/>
+      <w:lvlText w:val="%2."/>
+      <w:lvlJc w:val="left"/>
+      <w:pPr>
+        <w:tabs>
+          <w:tab w:val="num" w:pos="1080"/>
+        </w:tabs>
+        <w:ind w:left="1080" w:hanging="360"/>
+      </w:pPr>
+      <w:rPr/>
+    </w:lvl>
+    <w:lvl w:ilvl="2">
+      <w:start w:val="1"/>
+      <w:numFmt w:val="decimal"/>
+      <w:lvlText w:val="%3."/>
+      <w:lvlJc w:val="left"/>
+      <w:pPr>
+        <w:tabs>
+          <w:tab w:val="num" w:pos="1440"/>
+        </w:tabs>
+        <w:ind w:left="1440" w:hanging="360"/>
+      </w:pPr>
+      <w:rPr/>
+    </w:lvl>
+    <w:lvl w:ilvl="3">
+      <w:start w:val="1"/>
+      <w:numFmt w:val="decimal"/>
+      <w:lvlText w:val="%4."/>
+      <w:lvlJc w:val="left"/>
+      <w:pPr>
+        <w:tabs>
+          <w:tab w:val="num" w:pos="1800"/>
+        </w:tabs>
+        <w:ind w:left="1800" w:hanging="360"/>
+      </w:pPr>
+      <w:rPr/>
+    </w:lvl>
+    <w:lvl w:ilvl="4">
+      <w:start w:val="1"/>
+      <w:numFmt w:val="decimal"/>
+      <w:lvlText w:val="%5."/>
+      <w:lvlJc w:val="left"/>
+      <w:pPr>
+        <w:tabs>
+          <w:tab w:val="num" w:pos="2160"/>
+        </w:tabs>
+        <w:ind w:left="2160" w:hanging="360"/>
+      </w:pPr>
+      <w:rPr/>
+    </w:lvl>
+    <w:lvl w:ilvl="5">
+      <w:start w:val="1"/>
+      <w:numFmt w:val="decimal"/>
+      <w:lvlText w:val="%6."/>
+      <w:lvlJc w:val="left"/>
+      <w:pPr>
+        <w:tabs>
+          <w:tab w:val="num" w:pos="2520"/>
+        </w:tabs>
+        <w:ind w:left="2520" w:hanging="360"/>
+      </w:pPr>
+      <w:rPr/>
+    </w:lvl>
+    <w:lvl w:ilvl="6">
+      <w:start w:val="1"/>
+      <w:numFmt w:val="decimal"/>
+      <w:lvlText w:val="%7."/>
+      <w:lvlJc w:val="left"/>
+      <w:pPr>
+        <w:tabs>
+          <w:tab w:val="num" w:pos="2880"/>
+        </w:tabs>
+        <w:ind w:left="2880" w:hanging="360"/>
+      </w:pPr>
+      <w:rPr/>
+    </w:lvl>
+    <w:lvl w:ilvl="7">
+      <w:start w:val="1"/>
+      <w:numFmt w:val="decimal"/>
+      <w:lvlText w:val="%8."/>
+      <w:lvlJc w:val="left"/>
+      <w:pPr>
+        <w:tabs>
+          <w:tab w:val="num" w:pos="3240"/>
+        </w:tabs>
+        <w:ind w:left="3240" w:hanging="360"/>
+      </w:pPr>
+      <w:rPr/>
+    </w:lvl>
+    <w:lvl w:ilvl="8">
+      <w:start w:val="1"/>
+      <w:numFmt w:val="decimal"/>
+      <w:lvlText w:val="%9."/>
+      <w:lvlJc w:val="left"/>
+      <w:pPr>
+        <w:tabs>
+          <w:tab w:val="num" w:pos="3600"/>
+        </w:tabs>
+        <w:ind w:left="3600" w:hanging="360"/>
+      </w:pPr>
+      <w:rPr/>
+    </w:lvl>
+  </w:abstractNum>
+  <w:abstractNum w:abstractNumId="38">
     <w:lvl w:ilvl="0">
       <w:start w:val="1"/>
       <w:numFmt w:val="none"/>
@@ -6834,6 +7168,12 @@
   <w:num w:numId="36">
     <w:abstractNumId w:val="36"/>
   </w:num>
+  <w:num w:numId="37">
+    <w:abstractNumId w:val="37"/>
+  </w:num>
+  <w:num w:numId="38">
+    <w:abstractNumId w:val="38"/>
+  </w:num>
 </w:numbering>
 </file>
 
@@ -20508,6 +20848,1142 @@
       <w:rFonts w:cs="OpenSymbol"/>
     </w:rPr>
   </w:style>
+  <w:style w:type="character" w:styleId="ListLabel1945">
+    <w:name w:val="ListLabel 1945"/>
+    <w:qFormat/>
+    <w:rPr>
+      <w:rFonts w:cs="OpenSymbol"/>
+    </w:rPr>
+  </w:style>
+  <w:style w:type="character" w:styleId="ListLabel1946">
+    <w:name w:val="ListLabel 1946"/>
+    <w:qFormat/>
+    <w:rPr>
+      <w:rFonts w:cs="OpenSymbol"/>
+    </w:rPr>
+  </w:style>
+  <w:style w:type="character" w:styleId="ListLabel1947">
+    <w:name w:val="ListLabel 1947"/>
+    <w:qFormat/>
+    <w:rPr>
+      <w:rFonts w:cs="OpenSymbol"/>
+    </w:rPr>
+  </w:style>
+  <w:style w:type="character" w:styleId="ListLabel1948">
+    <w:name w:val="ListLabel 1948"/>
+    <w:qFormat/>
+    <w:rPr>
+      <w:rFonts w:cs="OpenSymbol"/>
+    </w:rPr>
+  </w:style>
+  <w:style w:type="character" w:styleId="ListLabel1949">
+    <w:name w:val="ListLabel 1949"/>
+    <w:qFormat/>
+    <w:rPr>
+      <w:rFonts w:cs="OpenSymbol"/>
+    </w:rPr>
+  </w:style>
+  <w:style w:type="character" w:styleId="ListLabel1950">
+    <w:name w:val="ListLabel 1950"/>
+    <w:qFormat/>
+    <w:rPr>
+      <w:rFonts w:cs="OpenSymbol"/>
+    </w:rPr>
+  </w:style>
+  <w:style w:type="character" w:styleId="ListLabel1951">
+    <w:name w:val="ListLabel 1951"/>
+    <w:qFormat/>
+    <w:rPr>
+      <w:rFonts w:cs="OpenSymbol"/>
+    </w:rPr>
+  </w:style>
+  <w:style w:type="character" w:styleId="ListLabel1952">
+    <w:name w:val="ListLabel 1952"/>
+    <w:qFormat/>
+    <w:rPr>
+      <w:rFonts w:cs="OpenSymbol"/>
+    </w:rPr>
+  </w:style>
+  <w:style w:type="character" w:styleId="ListLabel1953">
+    <w:name w:val="ListLabel 1953"/>
+    <w:qFormat/>
+    <w:rPr>
+      <w:rFonts w:cs="OpenSymbol"/>
+    </w:rPr>
+  </w:style>
+  <w:style w:type="character" w:styleId="ListLabel1954">
+    <w:name w:val="ListLabel 1954"/>
+    <w:qFormat/>
+    <w:rPr>
+      <w:rFonts w:cs="OpenSymbol"/>
+    </w:rPr>
+  </w:style>
+  <w:style w:type="character" w:styleId="ListLabel1955">
+    <w:name w:val="ListLabel 1955"/>
+    <w:qFormat/>
+    <w:rPr>
+      <w:rFonts w:cs="OpenSymbol"/>
+    </w:rPr>
+  </w:style>
+  <w:style w:type="character" w:styleId="ListLabel1956">
+    <w:name w:val="ListLabel 1956"/>
+    <w:qFormat/>
+    <w:rPr>
+      <w:rFonts w:cs="OpenSymbol"/>
+    </w:rPr>
+  </w:style>
+  <w:style w:type="character" w:styleId="ListLabel1957">
+    <w:name w:val="ListLabel 1957"/>
+    <w:qFormat/>
+    <w:rPr>
+      <w:rFonts w:cs="OpenSymbol"/>
+    </w:rPr>
+  </w:style>
+  <w:style w:type="character" w:styleId="ListLabel1958">
+    <w:name w:val="ListLabel 1958"/>
+    <w:qFormat/>
+    <w:rPr>
+      <w:rFonts w:cs="OpenSymbol"/>
+    </w:rPr>
+  </w:style>
+  <w:style w:type="character" w:styleId="ListLabel1959">
+    <w:name w:val="ListLabel 1959"/>
+    <w:qFormat/>
+    <w:rPr>
+      <w:rFonts w:cs="OpenSymbol"/>
+    </w:rPr>
+  </w:style>
+  <w:style w:type="character" w:styleId="ListLabel1960">
+    <w:name w:val="ListLabel 1960"/>
+    <w:qFormat/>
+    <w:rPr>
+      <w:rFonts w:cs="OpenSymbol"/>
+    </w:rPr>
+  </w:style>
+  <w:style w:type="character" w:styleId="ListLabel1961">
+    <w:name w:val="ListLabel 1961"/>
+    <w:qFormat/>
+    <w:rPr>
+      <w:rFonts w:cs="OpenSymbol"/>
+    </w:rPr>
+  </w:style>
+  <w:style w:type="character" w:styleId="ListLabel1962">
+    <w:name w:val="ListLabel 1962"/>
+    <w:qFormat/>
+    <w:rPr>
+      <w:rFonts w:cs="OpenSymbol"/>
+    </w:rPr>
+  </w:style>
+  <w:style w:type="character" w:styleId="ListLabel1963">
+    <w:name w:val="ListLabel 1963"/>
+    <w:qFormat/>
+    <w:rPr>
+      <w:rFonts w:cs="OpenSymbol"/>
+    </w:rPr>
+  </w:style>
+  <w:style w:type="character" w:styleId="ListLabel1964">
+    <w:name w:val="ListLabel 1964"/>
+    <w:qFormat/>
+    <w:rPr>
+      <w:rFonts w:cs="OpenSymbol"/>
+    </w:rPr>
+  </w:style>
+  <w:style w:type="character" w:styleId="ListLabel1965">
+    <w:name w:val="ListLabel 1965"/>
+    <w:qFormat/>
+    <w:rPr>
+      <w:rFonts w:cs="OpenSymbol"/>
+    </w:rPr>
+  </w:style>
+  <w:style w:type="character" w:styleId="ListLabel1966">
+    <w:name w:val="ListLabel 1966"/>
+    <w:qFormat/>
+    <w:rPr>
+      <w:rFonts w:cs="OpenSymbol"/>
+    </w:rPr>
+  </w:style>
+  <w:style w:type="character" w:styleId="ListLabel1967">
+    <w:name w:val="ListLabel 1967"/>
+    <w:qFormat/>
+    <w:rPr>
+      <w:rFonts w:cs="OpenSymbol"/>
+    </w:rPr>
+  </w:style>
+  <w:style w:type="character" w:styleId="ListLabel1968">
+    <w:name w:val="ListLabel 1968"/>
+    <w:qFormat/>
+    <w:rPr>
+      <w:rFonts w:cs="OpenSymbol"/>
+    </w:rPr>
+  </w:style>
+  <w:style w:type="character" w:styleId="ListLabel1969">
+    <w:name w:val="ListLabel 1969"/>
+    <w:qFormat/>
+    <w:rPr>
+      <w:rFonts w:cs="OpenSymbol"/>
+    </w:rPr>
+  </w:style>
+  <w:style w:type="character" w:styleId="ListLabel1970">
+    <w:name w:val="ListLabel 1970"/>
+    <w:qFormat/>
+    <w:rPr>
+      <w:rFonts w:cs="OpenSymbol"/>
+    </w:rPr>
+  </w:style>
+  <w:style w:type="character" w:styleId="ListLabel1971">
+    <w:name w:val="ListLabel 1971"/>
+    <w:qFormat/>
+    <w:rPr>
+      <w:rFonts w:cs="OpenSymbol"/>
+    </w:rPr>
+  </w:style>
+  <w:style w:type="character" w:styleId="ListLabel1972">
+    <w:name w:val="ListLabel 1972"/>
+    <w:qFormat/>
+    <w:rPr>
+      <w:rFonts w:cs="OpenSymbol"/>
+    </w:rPr>
+  </w:style>
+  <w:style w:type="character" w:styleId="ListLabel1973">
+    <w:name w:val="ListLabel 1973"/>
+    <w:qFormat/>
+    <w:rPr>
+      <w:rFonts w:cs="OpenSymbol"/>
+    </w:rPr>
+  </w:style>
+  <w:style w:type="character" w:styleId="ListLabel1974">
+    <w:name w:val="ListLabel 1974"/>
+    <w:qFormat/>
+    <w:rPr>
+      <w:rFonts w:cs="OpenSymbol"/>
+    </w:rPr>
+  </w:style>
+  <w:style w:type="character" w:styleId="ListLabel1975">
+    <w:name w:val="ListLabel 1975"/>
+    <w:qFormat/>
+    <w:rPr>
+      <w:rFonts w:cs="OpenSymbol"/>
+    </w:rPr>
+  </w:style>
+  <w:style w:type="character" w:styleId="ListLabel1976">
+    <w:name w:val="ListLabel 1976"/>
+    <w:qFormat/>
+    <w:rPr>
+      <w:rFonts w:cs="OpenSymbol"/>
+    </w:rPr>
+  </w:style>
+  <w:style w:type="character" w:styleId="ListLabel1977">
+    <w:name w:val="ListLabel 1977"/>
+    <w:qFormat/>
+    <w:rPr>
+      <w:rFonts w:cs="OpenSymbol"/>
+    </w:rPr>
+  </w:style>
+  <w:style w:type="character" w:styleId="ListLabel1978">
+    <w:name w:val="ListLabel 1978"/>
+    <w:qFormat/>
+    <w:rPr>
+      <w:rFonts w:cs="OpenSymbol"/>
+    </w:rPr>
+  </w:style>
+  <w:style w:type="character" w:styleId="ListLabel1979">
+    <w:name w:val="ListLabel 1979"/>
+    <w:qFormat/>
+    <w:rPr>
+      <w:rFonts w:cs="OpenSymbol"/>
+    </w:rPr>
+  </w:style>
+  <w:style w:type="character" w:styleId="ListLabel1980">
+    <w:name w:val="ListLabel 1980"/>
+    <w:qFormat/>
+    <w:rPr>
+      <w:rFonts w:cs="OpenSymbol"/>
+    </w:rPr>
+  </w:style>
+  <w:style w:type="character" w:styleId="ListLabel1981">
+    <w:name w:val="ListLabel 1981"/>
+    <w:qFormat/>
+    <w:rPr>
+      <w:rFonts w:cs="OpenSymbol"/>
+    </w:rPr>
+  </w:style>
+  <w:style w:type="character" w:styleId="ListLabel1982">
+    <w:name w:val="ListLabel 1982"/>
+    <w:qFormat/>
+    <w:rPr>
+      <w:rFonts w:cs="OpenSymbol"/>
+    </w:rPr>
+  </w:style>
+  <w:style w:type="character" w:styleId="ListLabel1983">
+    <w:name w:val="ListLabel 1983"/>
+    <w:qFormat/>
+    <w:rPr>
+      <w:rFonts w:cs="OpenSymbol"/>
+    </w:rPr>
+  </w:style>
+  <w:style w:type="character" w:styleId="ListLabel1984">
+    <w:name w:val="ListLabel 1984"/>
+    <w:qFormat/>
+    <w:rPr>
+      <w:rFonts w:cs="OpenSymbol"/>
+    </w:rPr>
+  </w:style>
+  <w:style w:type="character" w:styleId="ListLabel1985">
+    <w:name w:val="ListLabel 1985"/>
+    <w:qFormat/>
+    <w:rPr>
+      <w:rFonts w:cs="OpenSymbol"/>
+    </w:rPr>
+  </w:style>
+  <w:style w:type="character" w:styleId="ListLabel1986">
+    <w:name w:val="ListLabel 1986"/>
+    <w:qFormat/>
+    <w:rPr>
+      <w:rFonts w:cs="OpenSymbol"/>
+    </w:rPr>
+  </w:style>
+  <w:style w:type="character" w:styleId="ListLabel1987">
+    <w:name w:val="ListLabel 1987"/>
+    <w:qFormat/>
+    <w:rPr>
+      <w:rFonts w:cs="OpenSymbol"/>
+    </w:rPr>
+  </w:style>
+  <w:style w:type="character" w:styleId="ListLabel1988">
+    <w:name w:val="ListLabel 1988"/>
+    <w:qFormat/>
+    <w:rPr>
+      <w:rFonts w:cs="OpenSymbol"/>
+    </w:rPr>
+  </w:style>
+  <w:style w:type="character" w:styleId="ListLabel1989">
+    <w:name w:val="ListLabel 1989"/>
+    <w:qFormat/>
+    <w:rPr>
+      <w:rFonts w:cs="OpenSymbol"/>
+    </w:rPr>
+  </w:style>
+  <w:style w:type="character" w:styleId="ListLabel1990">
+    <w:name w:val="ListLabel 1990"/>
+    <w:qFormat/>
+    <w:rPr>
+      <w:rFonts w:cs="OpenSymbol"/>
+    </w:rPr>
+  </w:style>
+  <w:style w:type="character" w:styleId="ListLabel1991">
+    <w:name w:val="ListLabel 1991"/>
+    <w:qFormat/>
+    <w:rPr>
+      <w:rFonts w:cs="OpenSymbol"/>
+    </w:rPr>
+  </w:style>
+  <w:style w:type="character" w:styleId="ListLabel1992">
+    <w:name w:val="ListLabel 1992"/>
+    <w:qFormat/>
+    <w:rPr>
+      <w:rFonts w:cs="OpenSymbol"/>
+    </w:rPr>
+  </w:style>
+  <w:style w:type="character" w:styleId="ListLabel1993">
+    <w:name w:val="ListLabel 1993"/>
+    <w:qFormat/>
+    <w:rPr>
+      <w:rFonts w:cs="OpenSymbol"/>
+    </w:rPr>
+  </w:style>
+  <w:style w:type="character" w:styleId="ListLabel1994">
+    <w:name w:val="ListLabel 1994"/>
+    <w:qFormat/>
+    <w:rPr>
+      <w:rFonts w:cs="OpenSymbol"/>
+    </w:rPr>
+  </w:style>
+  <w:style w:type="character" w:styleId="ListLabel1995">
+    <w:name w:val="ListLabel 1995"/>
+    <w:qFormat/>
+    <w:rPr>
+      <w:rFonts w:cs="OpenSymbol"/>
+    </w:rPr>
+  </w:style>
+  <w:style w:type="character" w:styleId="ListLabel1996">
+    <w:name w:val="ListLabel 1996"/>
+    <w:qFormat/>
+    <w:rPr>
+      <w:rFonts w:cs="OpenSymbol"/>
+    </w:rPr>
+  </w:style>
+  <w:style w:type="character" w:styleId="ListLabel1997">
+    <w:name w:val="ListLabel 1997"/>
+    <w:qFormat/>
+    <w:rPr>
+      <w:rFonts w:cs="OpenSymbol"/>
+    </w:rPr>
+  </w:style>
+  <w:style w:type="character" w:styleId="ListLabel1998">
+    <w:name w:val="ListLabel 1998"/>
+    <w:qFormat/>
+    <w:rPr>
+      <w:rFonts w:cs="OpenSymbol"/>
+    </w:rPr>
+  </w:style>
+  <w:style w:type="character" w:styleId="ListLabel1999">
+    <w:name w:val="ListLabel 1999"/>
+    <w:qFormat/>
+    <w:rPr>
+      <w:rFonts w:cs="OpenSymbol"/>
+    </w:rPr>
+  </w:style>
+  <w:style w:type="character" w:styleId="ListLabel2000">
+    <w:name w:val="ListLabel 2000"/>
+    <w:qFormat/>
+    <w:rPr>
+      <w:rFonts w:cs="OpenSymbol"/>
+    </w:rPr>
+  </w:style>
+  <w:style w:type="character" w:styleId="ListLabel2001">
+    <w:name w:val="ListLabel 2001"/>
+    <w:qFormat/>
+    <w:rPr>
+      <w:rFonts w:cs="OpenSymbol"/>
+    </w:rPr>
+  </w:style>
+  <w:style w:type="character" w:styleId="ListLabel2002">
+    <w:name w:val="ListLabel 2002"/>
+    <w:qFormat/>
+    <w:rPr>
+      <w:rFonts w:cs="OpenSymbol"/>
+    </w:rPr>
+  </w:style>
+  <w:style w:type="character" w:styleId="ListLabel2003">
+    <w:name w:val="ListLabel 2003"/>
+    <w:qFormat/>
+    <w:rPr>
+      <w:rFonts w:cs="OpenSymbol"/>
+    </w:rPr>
+  </w:style>
+  <w:style w:type="character" w:styleId="ListLabel2004">
+    <w:name w:val="ListLabel 2004"/>
+    <w:qFormat/>
+    <w:rPr>
+      <w:rFonts w:cs="OpenSymbol"/>
+    </w:rPr>
+  </w:style>
+  <w:style w:type="character" w:styleId="ListLabel2005">
+    <w:name w:val="ListLabel 2005"/>
+    <w:qFormat/>
+    <w:rPr>
+      <w:rFonts w:cs="OpenSymbol"/>
+    </w:rPr>
+  </w:style>
+  <w:style w:type="character" w:styleId="ListLabel2006">
+    <w:name w:val="ListLabel 2006"/>
+    <w:qFormat/>
+    <w:rPr>
+      <w:rFonts w:cs="OpenSymbol"/>
+    </w:rPr>
+  </w:style>
+  <w:style w:type="character" w:styleId="ListLabel2007">
+    <w:name w:val="ListLabel 2007"/>
+    <w:qFormat/>
+    <w:rPr>
+      <w:rFonts w:cs="OpenSymbol"/>
+    </w:rPr>
+  </w:style>
+  <w:style w:type="character" w:styleId="ListLabel2008">
+    <w:name w:val="ListLabel 2008"/>
+    <w:qFormat/>
+    <w:rPr>
+      <w:rFonts w:cs="OpenSymbol"/>
+    </w:rPr>
+  </w:style>
+  <w:style w:type="character" w:styleId="ListLabel2009">
+    <w:name w:val="ListLabel 2009"/>
+    <w:qFormat/>
+    <w:rPr>
+      <w:rFonts w:cs="OpenSymbol"/>
+    </w:rPr>
+  </w:style>
+  <w:style w:type="character" w:styleId="ListLabel2010">
+    <w:name w:val="ListLabel 2010"/>
+    <w:qFormat/>
+    <w:rPr>
+      <w:rFonts w:cs="OpenSymbol"/>
+    </w:rPr>
+  </w:style>
+  <w:style w:type="character" w:styleId="ListLabel2011">
+    <w:name w:val="ListLabel 2011"/>
+    <w:qFormat/>
+    <w:rPr>
+      <w:rFonts w:cs="OpenSymbol"/>
+    </w:rPr>
+  </w:style>
+  <w:style w:type="character" w:styleId="ListLabel2012">
+    <w:name w:val="ListLabel 2012"/>
+    <w:qFormat/>
+    <w:rPr>
+      <w:rFonts w:cs="OpenSymbol"/>
+    </w:rPr>
+  </w:style>
+  <w:style w:type="character" w:styleId="ListLabel2013">
+    <w:name w:val="ListLabel 2013"/>
+    <w:qFormat/>
+    <w:rPr>
+      <w:rFonts w:cs="OpenSymbol"/>
+    </w:rPr>
+  </w:style>
+  <w:style w:type="character" w:styleId="ListLabel2014">
+    <w:name w:val="ListLabel 2014"/>
+    <w:qFormat/>
+    <w:rPr>
+      <w:rFonts w:cs="OpenSymbol"/>
+    </w:rPr>
+  </w:style>
+  <w:style w:type="character" w:styleId="ListLabel2015">
+    <w:name w:val="ListLabel 2015"/>
+    <w:qFormat/>
+    <w:rPr>
+      <w:rFonts w:cs="OpenSymbol"/>
+    </w:rPr>
+  </w:style>
+  <w:style w:type="character" w:styleId="ListLabel2016">
+    <w:name w:val="ListLabel 2016"/>
+    <w:qFormat/>
+    <w:rPr>
+      <w:rFonts w:cs="OpenSymbol"/>
+    </w:rPr>
+  </w:style>
+  <w:style w:type="character" w:styleId="ListLabel2017">
+    <w:name w:val="ListLabel 2017"/>
+    <w:qFormat/>
+    <w:rPr>
+      <w:rFonts w:cs="Symbol"/>
+    </w:rPr>
+  </w:style>
+  <w:style w:type="character" w:styleId="ListLabel2018">
+    <w:name w:val="ListLabel 2018"/>
+    <w:qFormat/>
+    <w:rPr>
+      <w:rFonts w:cs="OpenSymbol"/>
+    </w:rPr>
+  </w:style>
+  <w:style w:type="character" w:styleId="ListLabel2019">
+    <w:name w:val="ListLabel 2019"/>
+    <w:qFormat/>
+    <w:rPr>
+      <w:rFonts w:cs="OpenSymbol"/>
+    </w:rPr>
+  </w:style>
+  <w:style w:type="character" w:styleId="ListLabel2020">
+    <w:name w:val="ListLabel 2020"/>
+    <w:qFormat/>
+    <w:rPr>
+      <w:rFonts w:cs="OpenSymbol"/>
+    </w:rPr>
+  </w:style>
+  <w:style w:type="character" w:styleId="ListLabel2021">
+    <w:name w:val="ListLabel 2021"/>
+    <w:qFormat/>
+    <w:rPr>
+      <w:rFonts w:cs="OpenSymbol"/>
+    </w:rPr>
+  </w:style>
+  <w:style w:type="character" w:styleId="ListLabel2022">
+    <w:name w:val="ListLabel 2022"/>
+    <w:qFormat/>
+    <w:rPr>
+      <w:rFonts w:cs="OpenSymbol"/>
+    </w:rPr>
+  </w:style>
+  <w:style w:type="character" w:styleId="ListLabel2023">
+    <w:name w:val="ListLabel 2023"/>
+    <w:qFormat/>
+    <w:rPr>
+      <w:rFonts w:cs="OpenSymbol"/>
+    </w:rPr>
+  </w:style>
+  <w:style w:type="character" w:styleId="ListLabel2024">
+    <w:name w:val="ListLabel 2024"/>
+    <w:qFormat/>
+    <w:rPr>
+      <w:rFonts w:cs="OpenSymbol"/>
+    </w:rPr>
+  </w:style>
+  <w:style w:type="character" w:styleId="ListLabel2025">
+    <w:name w:val="ListLabel 2025"/>
+    <w:qFormat/>
+    <w:rPr>
+      <w:rFonts w:cs="OpenSymbol"/>
+    </w:rPr>
+  </w:style>
+  <w:style w:type="character" w:styleId="ListLabel2026">
+    <w:name w:val="ListLabel 2026"/>
+    <w:qFormat/>
+    <w:rPr>
+      <w:rFonts w:cs="OpenSymbol"/>
+    </w:rPr>
+  </w:style>
+  <w:style w:type="character" w:styleId="ListLabel2027">
+    <w:name w:val="ListLabel 2027"/>
+    <w:qFormat/>
+    <w:rPr>
+      <w:rFonts w:cs="OpenSymbol"/>
+    </w:rPr>
+  </w:style>
+  <w:style w:type="character" w:styleId="ListLabel2028">
+    <w:name w:val="ListLabel 2028"/>
+    <w:qFormat/>
+    <w:rPr>
+      <w:rFonts w:cs="OpenSymbol"/>
+    </w:rPr>
+  </w:style>
+  <w:style w:type="character" w:styleId="ListLabel2029">
+    <w:name w:val="ListLabel 2029"/>
+    <w:qFormat/>
+    <w:rPr>
+      <w:rFonts w:cs="OpenSymbol"/>
+    </w:rPr>
+  </w:style>
+  <w:style w:type="character" w:styleId="ListLabel2030">
+    <w:name w:val="ListLabel 2030"/>
+    <w:qFormat/>
+    <w:rPr>
+      <w:rFonts w:cs="OpenSymbol"/>
+    </w:rPr>
+  </w:style>
+  <w:style w:type="character" w:styleId="ListLabel2031">
+    <w:name w:val="ListLabel 2031"/>
+    <w:qFormat/>
+    <w:rPr>
+      <w:rFonts w:cs="OpenSymbol"/>
+    </w:rPr>
+  </w:style>
+  <w:style w:type="character" w:styleId="ListLabel2032">
+    <w:name w:val="ListLabel 2032"/>
+    <w:qFormat/>
+    <w:rPr>
+      <w:rFonts w:cs="OpenSymbol"/>
+    </w:rPr>
+  </w:style>
+  <w:style w:type="character" w:styleId="ListLabel2033">
+    <w:name w:val="ListLabel 2033"/>
+    <w:qFormat/>
+    <w:rPr>
+      <w:rFonts w:cs="OpenSymbol"/>
+    </w:rPr>
+  </w:style>
+  <w:style w:type="character" w:styleId="ListLabel2034">
+    <w:name w:val="ListLabel 2034"/>
+    <w:qFormat/>
+    <w:rPr>
+      <w:rFonts w:cs="OpenSymbol"/>
+    </w:rPr>
+  </w:style>
+  <w:style w:type="character" w:styleId="ListLabel2035">
+    <w:name w:val="ListLabel 2035"/>
+    <w:qFormat/>
+    <w:rPr>
+      <w:rFonts w:cs="OpenSymbol"/>
+    </w:rPr>
+  </w:style>
+  <w:style w:type="character" w:styleId="ListLabel2036">
+    <w:name w:val="ListLabel 2036"/>
+    <w:qFormat/>
+    <w:rPr>
+      <w:rFonts w:cs="OpenSymbol"/>
+    </w:rPr>
+  </w:style>
+  <w:style w:type="character" w:styleId="ListLabel2037">
+    <w:name w:val="ListLabel 2037"/>
+    <w:qFormat/>
+    <w:rPr>
+      <w:rFonts w:cs="OpenSymbol"/>
+    </w:rPr>
+  </w:style>
+  <w:style w:type="character" w:styleId="ListLabel2038">
+    <w:name w:val="ListLabel 2038"/>
+    <w:qFormat/>
+    <w:rPr>
+      <w:rFonts w:cs="OpenSymbol"/>
+    </w:rPr>
+  </w:style>
+  <w:style w:type="character" w:styleId="ListLabel2039">
+    <w:name w:val="ListLabel 2039"/>
+    <w:qFormat/>
+    <w:rPr>
+      <w:rFonts w:cs="OpenSymbol"/>
+    </w:rPr>
+  </w:style>
+  <w:style w:type="character" w:styleId="ListLabel2040">
+    <w:name w:val="ListLabel 2040"/>
+    <w:qFormat/>
+    <w:rPr>
+      <w:rFonts w:cs="OpenSymbol"/>
+    </w:rPr>
+  </w:style>
+  <w:style w:type="character" w:styleId="ListLabel2041">
+    <w:name w:val="ListLabel 2041"/>
+    <w:qFormat/>
+    <w:rPr>
+      <w:rFonts w:cs="OpenSymbol"/>
+    </w:rPr>
+  </w:style>
+  <w:style w:type="character" w:styleId="ListLabel2042">
+    <w:name w:val="ListLabel 2042"/>
+    <w:qFormat/>
+    <w:rPr>
+      <w:rFonts w:cs="OpenSymbol"/>
+    </w:rPr>
+  </w:style>
+  <w:style w:type="character" w:styleId="ListLabel2043">
+    <w:name w:val="ListLabel 2043"/>
+    <w:qFormat/>
+    <w:rPr>
+      <w:rFonts w:cs="OpenSymbol"/>
+    </w:rPr>
+  </w:style>
+  <w:style w:type="character" w:styleId="ListLabel2044">
+    <w:name w:val="ListLabel 2044"/>
+    <w:qFormat/>
+    <w:rPr>
+      <w:rFonts w:ascii="Liberation Mono" w:hAnsi="Liberation Mono" w:cs="OpenSymbol"/>
+      <w:sz w:val="20"/>
+    </w:rPr>
+  </w:style>
+  <w:style w:type="character" w:styleId="ListLabel2045">
+    <w:name w:val="ListLabel 2045"/>
+    <w:qFormat/>
+    <w:rPr>
+      <w:rFonts w:cs="OpenSymbol"/>
+    </w:rPr>
+  </w:style>
+  <w:style w:type="character" w:styleId="ListLabel2046">
+    <w:name w:val="ListLabel 2046"/>
+    <w:qFormat/>
+    <w:rPr>
+      <w:rFonts w:cs="OpenSymbol"/>
+    </w:rPr>
+  </w:style>
+  <w:style w:type="character" w:styleId="ListLabel2047">
+    <w:name w:val="ListLabel 2047"/>
+    <w:qFormat/>
+    <w:rPr>
+      <w:rFonts w:cs="OpenSymbol"/>
+    </w:rPr>
+  </w:style>
+  <w:style w:type="character" w:styleId="ListLabel2048">
+    <w:name w:val="ListLabel 2048"/>
+    <w:qFormat/>
+    <w:rPr>
+      <w:rFonts w:cs="OpenSymbol"/>
+    </w:rPr>
+  </w:style>
+  <w:style w:type="character" w:styleId="ListLabel2049">
+    <w:name w:val="ListLabel 2049"/>
+    <w:qFormat/>
+    <w:rPr>
+      <w:rFonts w:cs="OpenSymbol"/>
+    </w:rPr>
+  </w:style>
+  <w:style w:type="character" w:styleId="ListLabel2050">
+    <w:name w:val="ListLabel 2050"/>
+    <w:qFormat/>
+    <w:rPr>
+      <w:rFonts w:cs="OpenSymbol"/>
+    </w:rPr>
+  </w:style>
+  <w:style w:type="character" w:styleId="ListLabel2051">
+    <w:name w:val="ListLabel 2051"/>
+    <w:qFormat/>
+    <w:rPr>
+      <w:rFonts w:cs="OpenSymbol"/>
+    </w:rPr>
+  </w:style>
+  <w:style w:type="character" w:styleId="ListLabel2052">
+    <w:name w:val="ListLabel 2052"/>
+    <w:qFormat/>
+    <w:rPr>
+      <w:rFonts w:cs="OpenSymbol"/>
+    </w:rPr>
+  </w:style>
+  <w:style w:type="character" w:styleId="ListLabel2053">
+    <w:name w:val="ListLabel 2053"/>
+    <w:qFormat/>
+    <w:rPr>
+      <w:rFonts w:cs="OpenSymbol"/>
+    </w:rPr>
+  </w:style>
+  <w:style w:type="character" w:styleId="ListLabel2054">
+    <w:name w:val="ListLabel 2054"/>
+    <w:qFormat/>
+    <w:rPr>
+      <w:rFonts w:cs="OpenSymbol"/>
+    </w:rPr>
+  </w:style>
+  <w:style w:type="character" w:styleId="ListLabel2055">
+    <w:name w:val="ListLabel 2055"/>
+    <w:qFormat/>
+    <w:rPr>
+      <w:rFonts w:cs="OpenSymbol"/>
+    </w:rPr>
+  </w:style>
+  <w:style w:type="character" w:styleId="ListLabel2056">
+    <w:name w:val="ListLabel 2056"/>
+    <w:qFormat/>
+    <w:rPr>
+      <w:rFonts w:cs="OpenSymbol"/>
+    </w:rPr>
+  </w:style>
+  <w:style w:type="character" w:styleId="ListLabel2057">
+    <w:name w:val="ListLabel 2057"/>
+    <w:qFormat/>
+    <w:rPr>
+      <w:rFonts w:cs="OpenSymbol"/>
+    </w:rPr>
+  </w:style>
+  <w:style w:type="character" w:styleId="ListLabel2058">
+    <w:name w:val="ListLabel 2058"/>
+    <w:qFormat/>
+    <w:rPr>
+      <w:rFonts w:cs="OpenSymbol"/>
+    </w:rPr>
+  </w:style>
+  <w:style w:type="character" w:styleId="ListLabel2059">
+    <w:name w:val="ListLabel 2059"/>
+    <w:qFormat/>
+    <w:rPr>
+      <w:rFonts w:cs="OpenSymbol"/>
+    </w:rPr>
+  </w:style>
+  <w:style w:type="character" w:styleId="ListLabel2060">
+    <w:name w:val="ListLabel 2060"/>
+    <w:qFormat/>
+    <w:rPr>
+      <w:rFonts w:cs="OpenSymbol"/>
+    </w:rPr>
+  </w:style>
+  <w:style w:type="character" w:styleId="ListLabel2061">
+    <w:name w:val="ListLabel 2061"/>
+    <w:qFormat/>
+    <w:rPr>
+      <w:rFonts w:cs="OpenSymbol"/>
+    </w:rPr>
+  </w:style>
+  <w:style w:type="character" w:styleId="ListLabel2062">
+    <w:name w:val="ListLabel 2062"/>
+    <w:qFormat/>
+    <w:rPr>
+      <w:rFonts w:ascii="Liberation Mono" w:hAnsi="Liberation Mono" w:cs="OpenSymbol"/>
+      <w:sz w:val="20"/>
+    </w:rPr>
+  </w:style>
+  <w:style w:type="character" w:styleId="ListLabel2063">
+    <w:name w:val="ListLabel 2063"/>
+    <w:qFormat/>
+    <w:rPr>
+      <w:rFonts w:cs="OpenSymbol"/>
+    </w:rPr>
+  </w:style>
+  <w:style w:type="character" w:styleId="ListLabel2064">
+    <w:name w:val="ListLabel 2064"/>
+    <w:qFormat/>
+    <w:rPr>
+      <w:rFonts w:cs="OpenSymbol"/>
+    </w:rPr>
+  </w:style>
+  <w:style w:type="character" w:styleId="ListLabel2065">
+    <w:name w:val="ListLabel 2065"/>
+    <w:qFormat/>
+    <w:rPr>
+      <w:rFonts w:cs="OpenSymbol"/>
+    </w:rPr>
+  </w:style>
+  <w:style w:type="character" w:styleId="ListLabel2066">
+    <w:name w:val="ListLabel 2066"/>
+    <w:qFormat/>
+    <w:rPr>
+      <w:rFonts w:cs="OpenSymbol"/>
+    </w:rPr>
+  </w:style>
+  <w:style w:type="character" w:styleId="ListLabel2067">
+    <w:name w:val="ListLabel 2067"/>
+    <w:qFormat/>
+    <w:rPr>
+      <w:rFonts w:cs="OpenSymbol"/>
+    </w:rPr>
+  </w:style>
+  <w:style w:type="character" w:styleId="ListLabel2068">
+    <w:name w:val="ListLabel 2068"/>
+    <w:qFormat/>
+    <w:rPr>
+      <w:rFonts w:cs="OpenSymbol"/>
+    </w:rPr>
+  </w:style>
+  <w:style w:type="character" w:styleId="ListLabel2069">
+    <w:name w:val="ListLabel 2069"/>
+    <w:qFormat/>
+    <w:rPr>
+      <w:rFonts w:cs="OpenSymbol"/>
+    </w:rPr>
+  </w:style>
+  <w:style w:type="character" w:styleId="ListLabel2070">
+    <w:name w:val="ListLabel 2070"/>
+    <w:qFormat/>
+    <w:rPr>
+      <w:rFonts w:cs="OpenSymbol"/>
+    </w:rPr>
+  </w:style>
+  <w:style w:type="character" w:styleId="ListLabel2071">
+    <w:name w:val="ListLabel 2071"/>
+    <w:qFormat/>
+    <w:rPr>
+      <w:rFonts w:cs="OpenSymbol"/>
+    </w:rPr>
+  </w:style>
+  <w:style w:type="character" w:styleId="ListLabel2072">
+    <w:name w:val="ListLabel 2072"/>
+    <w:qFormat/>
+    <w:rPr>
+      <w:rFonts w:cs="OpenSymbol"/>
+    </w:rPr>
+  </w:style>
+  <w:style w:type="character" w:styleId="ListLabel2073">
+    <w:name w:val="ListLabel 2073"/>
+    <w:qFormat/>
+    <w:rPr>
+      <w:rFonts w:cs="OpenSymbol"/>
+    </w:rPr>
+  </w:style>
+  <w:style w:type="character" w:styleId="ListLabel2074">
+    <w:name w:val="ListLabel 2074"/>
+    <w:qFormat/>
+    <w:rPr>
+      <w:rFonts w:cs="OpenSymbol"/>
+    </w:rPr>
+  </w:style>
+  <w:style w:type="character" w:styleId="ListLabel2075">
+    <w:name w:val="ListLabel 2075"/>
+    <w:qFormat/>
+    <w:rPr>
+      <w:rFonts w:cs="OpenSymbol"/>
+    </w:rPr>
+  </w:style>
+  <w:style w:type="character" w:styleId="ListLabel2076">
+    <w:name w:val="ListLabel 2076"/>
+    <w:qFormat/>
+    <w:rPr>
+      <w:rFonts w:cs="OpenSymbol"/>
+    </w:rPr>
+  </w:style>
+  <w:style w:type="character" w:styleId="ListLabel2077">
+    <w:name w:val="ListLabel 2077"/>
+    <w:qFormat/>
+    <w:rPr>
+      <w:rFonts w:cs="OpenSymbol"/>
+    </w:rPr>
+  </w:style>
+  <w:style w:type="character" w:styleId="ListLabel2078">
+    <w:name w:val="ListLabel 2078"/>
+    <w:qFormat/>
+    <w:rPr>
+      <w:rFonts w:cs="OpenSymbol"/>
+    </w:rPr>
+  </w:style>
+  <w:style w:type="character" w:styleId="ListLabel2079">
+    <w:name w:val="ListLabel 2079"/>
+    <w:qFormat/>
+    <w:rPr>
+      <w:rFonts w:cs="OpenSymbol"/>
+    </w:rPr>
+  </w:style>
+  <w:style w:type="character" w:styleId="ListLabel2080">
+    <w:name w:val="ListLabel 2080"/>
+    <w:qFormat/>
+    <w:rPr>
+      <w:rFonts w:cs="Symbol"/>
+    </w:rPr>
+  </w:style>
+  <w:style w:type="character" w:styleId="ListLabel2081">
+    <w:name w:val="ListLabel 2081"/>
+    <w:qFormat/>
+    <w:rPr>
+      <w:rFonts w:cs="Symbol"/>
+    </w:rPr>
+  </w:style>
+  <w:style w:type="character" w:styleId="ListLabel2082">
+    <w:name w:val="ListLabel 2082"/>
+    <w:qFormat/>
+    <w:rPr>
+      <w:rFonts w:cs="Symbol"/>
+    </w:rPr>
+  </w:style>
+  <w:style w:type="character" w:styleId="ListLabel2083">
+    <w:name w:val="ListLabel 2083"/>
+    <w:qFormat/>
+    <w:rPr>
+      <w:rFonts w:cs="Symbol"/>
+    </w:rPr>
+  </w:style>
+  <w:style w:type="character" w:styleId="ListLabel2084">
+    <w:name w:val="ListLabel 2084"/>
+    <w:qFormat/>
+    <w:rPr>
+      <w:rFonts w:cs="Symbol"/>
+    </w:rPr>
+  </w:style>
+  <w:style w:type="character" w:styleId="ListLabel2085">
+    <w:name w:val="ListLabel 2085"/>
+    <w:qFormat/>
+    <w:rPr>
+      <w:rFonts w:cs="Symbol"/>
+    </w:rPr>
+  </w:style>
+  <w:style w:type="character" w:styleId="ListLabel2086">
+    <w:name w:val="ListLabel 2086"/>
+    <w:qFormat/>
+    <w:rPr>
+      <w:rFonts w:cs="Symbol"/>
+    </w:rPr>
+  </w:style>
+  <w:style w:type="character" w:styleId="ListLabel2087">
+    <w:name w:val="ListLabel 2087"/>
+    <w:qFormat/>
+    <w:rPr>
+      <w:rFonts w:cs="Symbol"/>
+    </w:rPr>
+  </w:style>
+  <w:style w:type="character" w:styleId="ListLabel2088">
+    <w:name w:val="ListLabel 2088"/>
+    <w:qFormat/>
+    <w:rPr>
+      <w:rFonts w:cs="Symbol"/>
+    </w:rPr>
+  </w:style>
+  <w:style w:type="character" w:styleId="ListLabel2089">
+    <w:name w:val="ListLabel 2089"/>
+    <w:qFormat/>
+    <w:rPr>
+      <w:rFonts w:cs="OpenSymbol"/>
+    </w:rPr>
+  </w:style>
+  <w:style w:type="character" w:styleId="ListLabel2090">
+    <w:name w:val="ListLabel 2090"/>
+    <w:qFormat/>
+    <w:rPr>
+      <w:rFonts w:cs="OpenSymbol"/>
+    </w:rPr>
+  </w:style>
+  <w:style w:type="character" w:styleId="ListLabel2091">
+    <w:name w:val="ListLabel 2091"/>
+    <w:qFormat/>
+    <w:rPr>
+      <w:rFonts w:cs="OpenSymbol"/>
+    </w:rPr>
+  </w:style>
+  <w:style w:type="character" w:styleId="ListLabel2092">
+    <w:name w:val="ListLabel 2092"/>
+    <w:qFormat/>
+    <w:rPr>
+      <w:rFonts w:cs="OpenSymbol"/>
+    </w:rPr>
+  </w:style>
+  <w:style w:type="character" w:styleId="ListLabel2093">
+    <w:name w:val="ListLabel 2093"/>
+    <w:qFormat/>
+    <w:rPr>
+      <w:rFonts w:cs="OpenSymbol"/>
+    </w:rPr>
+  </w:style>
+  <w:style w:type="character" w:styleId="ListLabel2094">
+    <w:name w:val="ListLabel 2094"/>
+    <w:qFormat/>
+    <w:rPr>
+      <w:rFonts w:cs="OpenSymbol"/>
+    </w:rPr>
+  </w:style>
+  <w:style w:type="character" w:styleId="ListLabel2095">
+    <w:name w:val="ListLabel 2095"/>
+    <w:qFormat/>
+    <w:rPr>
+      <w:rFonts w:cs="OpenSymbol"/>
+    </w:rPr>
+  </w:style>
+  <w:style w:type="character" w:styleId="ListLabel2096">
+    <w:name w:val="ListLabel 2096"/>
+    <w:qFormat/>
+    <w:rPr>
+      <w:rFonts w:cs="OpenSymbol"/>
+    </w:rPr>
+  </w:style>
+  <w:style w:type="character" w:styleId="ListLabel2097">
+    <w:name w:val="ListLabel 2097"/>
+    <w:qFormat/>
+    <w:rPr>
+      <w:rFonts w:cs="OpenSymbol"/>
+    </w:rPr>
+  </w:style>
+  <w:style w:type="character" w:styleId="ListLabel2098">
+    <w:name w:val="ListLabel 2098"/>
+    <w:qFormat/>
+    <w:rPr>
+      <w:rFonts w:cs="OpenSymbol"/>
+    </w:rPr>
+  </w:style>
+  <w:style w:type="character" w:styleId="ListLabel2099">
+    <w:name w:val="ListLabel 2099"/>
+    <w:qFormat/>
+    <w:rPr>
+      <w:rFonts w:cs="OpenSymbol"/>
+    </w:rPr>
+  </w:style>
+  <w:style w:type="character" w:styleId="ListLabel2100">
+    <w:name w:val="ListLabel 2100"/>
+    <w:qFormat/>
+    <w:rPr>
+      <w:rFonts w:cs="OpenSymbol"/>
+    </w:rPr>
+  </w:style>
+  <w:style w:type="character" w:styleId="ListLabel2101">
+    <w:name w:val="ListLabel 2101"/>
+    <w:qFormat/>
+    <w:rPr>
+      <w:rFonts w:cs="OpenSymbol"/>
+    </w:rPr>
+  </w:style>
+  <w:style w:type="character" w:styleId="ListLabel2102">
+    <w:name w:val="ListLabel 2102"/>
+    <w:qFormat/>
+    <w:rPr>
+      <w:rFonts w:cs="OpenSymbol"/>
+    </w:rPr>
+  </w:style>
+  <w:style w:type="character" w:styleId="ListLabel2103">
+    <w:name w:val="ListLabel 2103"/>
+    <w:qFormat/>
+    <w:rPr>
+      <w:rFonts w:cs="OpenSymbol"/>
+    </w:rPr>
+  </w:style>
+  <w:style w:type="character" w:styleId="ListLabel2104">
+    <w:name w:val="ListLabel 2104"/>
+    <w:qFormat/>
+    <w:rPr>
+      <w:rFonts w:cs="OpenSymbol"/>
+    </w:rPr>
+  </w:style>
+  <w:style w:type="character" w:styleId="ListLabel2105">
+    <w:name w:val="ListLabel 2105"/>
+    <w:qFormat/>
+    <w:rPr>
+      <w:rFonts w:cs="OpenSymbol"/>
+    </w:rPr>
+  </w:style>
+  <w:style w:type="character" w:styleId="ListLabel2106">
+    <w:name w:val="ListLabel 2106"/>
+    <w:qFormat/>
+    <w:rPr>
+      <w:rFonts w:cs="OpenSymbol"/>
+    </w:rPr>
+  </w:style>
   <w:style w:type="paragraph" w:styleId="Heading">
     <w:name w:val="Heading"/>
     <w:basedOn w:val="Normal"/>

</xml_diff>